<commit_message>
Budget Analysis done: check chapter 3
</commit_message>
<xml_diff>
--- a/Documentation/Chapters/Chapter3.docx
+++ b/Documentation/Chapters/Chapter3.docx
@@ -75,7 +75,9 @@
         <w:rPr>
           <w:rFonts w:ascii="Century Gothic" w:hAnsi="Century Gothic"/>
           <w:b/>
+          <w:noProof/>
           <w:sz w:val="24"/>
+          <w:lang w:eastAsia="en-PH"/>
         </w:rPr>
         <w:drawing>
           <wp:inline distT="0" distB="0" distL="0" distR="0" wp14:anchorId="5FE6AAD0" wp14:editId="2E28B216">
@@ -123,6 +125,55 @@
         <w:autoSpaceDN w:val="0"/>
         <w:adjustRightInd w:val="0"/>
         <w:spacing w:after="0" w:line="480" w:lineRule="auto"/>
+        <w:jc w:val="center"/>
+        <w:textAlignment w:val="center"/>
+        <w:rPr>
+          <w:rFonts w:ascii="Century Gothic" w:hAnsi="Century Gothic"/>
+        </w:rPr>
+      </w:pPr>
+      <w:r>
+        <w:rPr>
+          <w:rFonts w:ascii="Century Gothic" w:hAnsi="Century Gothic"/>
+          <w:b/>
+        </w:rPr>
+        <w:t xml:space="preserve">Figure 2. </w:t>
+      </w:r>
+      <w:proofErr w:type="spellStart"/>
+      <w:r>
+        <w:rPr>
+          <w:rFonts w:ascii="Century Gothic" w:hAnsi="Century Gothic"/>
+        </w:rPr>
+        <w:t>ReCOP-ComEx</w:t>
+      </w:r>
+      <w:proofErr w:type="spellEnd"/>
+      <w:r>
+        <w:rPr>
+          <w:rFonts w:ascii="Century Gothic" w:hAnsi="Century Gothic"/>
+        </w:rPr>
+        <w:t xml:space="preserve"> Conceptual Framework</w:t>
+      </w:r>
+    </w:p>
+    <w:p>
+      <w:pPr>
+        <w:suppressAutoHyphens/>
+        <w:autoSpaceDE w:val="0"/>
+        <w:autoSpaceDN w:val="0"/>
+        <w:adjustRightInd w:val="0"/>
+        <w:spacing w:after="0" w:line="480" w:lineRule="auto"/>
+        <w:jc w:val="center"/>
+        <w:textAlignment w:val="center"/>
+        <w:rPr>
+          <w:rFonts w:ascii="Century Gothic" w:hAnsi="Century Gothic"/>
+        </w:rPr>
+      </w:pPr>
+    </w:p>
+    <w:p>
+      <w:pPr>
+        <w:suppressAutoHyphens/>
+        <w:autoSpaceDE w:val="0"/>
+        <w:autoSpaceDN w:val="0"/>
+        <w:adjustRightInd w:val="0"/>
+        <w:spacing w:after="0" w:line="480" w:lineRule="auto"/>
         <w:textAlignment w:val="center"/>
         <w:rPr>
           <w:rFonts w:ascii="Century Gothic" w:hAnsi="Century Gothic"/>
@@ -138,8 +189,6 @@
         </w:rPr>
         <w:t>3.2 Project Budget</w:t>
       </w:r>
-      <w:bookmarkStart w:id="0" w:name="_GoBack"/>
-      <w:bookmarkEnd w:id="0"/>
     </w:p>
     <w:p>
       <w:pPr>
@@ -178,13 +227,19 @@
         <w:rPr>
           <w:rFonts w:ascii="Century Gothic" w:hAnsi="Century Gothic"/>
         </w:rPr>
-        <w:t xml:space="preserve"> 53, 275.00</w:t>
-      </w:r>
-      <w:r>
-        <w:rPr>
-          <w:rFonts w:ascii="Century Gothic" w:hAnsi="Century Gothic"/>
-        </w:rPr>
-        <w:t xml:space="preserve"> will be spent for the completion of the project. These includes the purchase of </w:t>
+        <w:t xml:space="preserve"> 51, 148</w:t>
+      </w:r>
+      <w:r>
+        <w:rPr>
+          <w:rFonts w:ascii="Century Gothic" w:hAnsi="Century Gothic"/>
+        </w:rPr>
+        <w:t>.00</w:t>
+      </w:r>
+      <w:r>
+        <w:rPr>
+          <w:rFonts w:ascii="Century Gothic" w:hAnsi="Century Gothic"/>
+        </w:rPr>
+        <w:t xml:space="preserve"> will be spent for the completion of the project. These include the purchase of </w:t>
       </w:r>
       <w:r>
         <w:rPr>
@@ -256,21 +311,3050 @@
         <w:autoSpaceDN w:val="0"/>
         <w:adjustRightInd w:val="0"/>
         <w:spacing w:after="0" w:line="480" w:lineRule="auto"/>
+        <w:jc w:val="center"/>
         <w:textAlignment w:val="center"/>
         <w:rPr>
           <w:rFonts w:ascii="Century Gothic" w:hAnsi="Century Gothic"/>
           <w:b/>
-          <w:sz w:val="24"/>
         </w:rPr>
       </w:pPr>
       <w:r>
         <w:rPr>
           <w:rFonts w:ascii="Century Gothic" w:hAnsi="Century Gothic"/>
           <w:b/>
-          <w:sz w:val="24"/>
-        </w:rPr>
-        <w:t>3.3 Budget Narrative</w:t>
-      </w:r>
+        </w:rPr>
+        <w:t xml:space="preserve">Table 5. </w:t>
+      </w:r>
+      <w:r>
+        <w:rPr>
+          <w:rFonts w:ascii="Century Gothic" w:hAnsi="Century Gothic"/>
+        </w:rPr>
+        <w:t xml:space="preserve">Cost and Benefit Analysis for </w:t>
+      </w:r>
+      <w:proofErr w:type="spellStart"/>
+      <w:r>
+        <w:rPr>
+          <w:rFonts w:ascii="Century Gothic" w:hAnsi="Century Gothic"/>
+        </w:rPr>
+        <w:t>ReCOP-ComEx</w:t>
+      </w:r>
+      <w:proofErr w:type="spellEnd"/>
+      <w:r>
+        <w:rPr>
+          <w:rFonts w:ascii="Century Gothic" w:hAnsi="Century Gothic"/>
+        </w:rPr>
+        <w:t xml:space="preserve"> Website</w:t>
+      </w:r>
+    </w:p>
+    <w:tbl>
+      <w:tblPr>
+        <w:tblW w:w="8640" w:type="dxa"/>
+        <w:tblLook w:val="04A0" w:firstRow="1" w:lastRow="0" w:firstColumn="1" w:lastColumn="0" w:noHBand="0" w:noVBand="1"/>
+      </w:tblPr>
+      <w:tblGrid>
+        <w:gridCol w:w="222"/>
+        <w:gridCol w:w="222"/>
+        <w:gridCol w:w="2268"/>
+        <w:gridCol w:w="1202"/>
+        <w:gridCol w:w="412"/>
+        <w:gridCol w:w="222"/>
+        <w:gridCol w:w="222"/>
+        <w:gridCol w:w="2668"/>
+        <w:gridCol w:w="1202"/>
+      </w:tblGrid>
+      <w:tr>
+        <w:trPr>
+          <w:trHeight w:val="313"/>
+        </w:trPr>
+        <w:tc>
+          <w:tcPr>
+            <w:tcW w:w="2712" w:type="dxa"/>
+            <w:gridSpan w:val="3"/>
+            <w:tcBorders>
+              <w:top w:val="nil"/>
+              <w:left w:val="nil"/>
+              <w:bottom w:val="nil"/>
+              <w:right w:val="nil"/>
+            </w:tcBorders>
+            <w:shd w:val="clear" w:color="auto" w:fill="auto"/>
+            <w:noWrap/>
+            <w:vAlign w:val="bottom"/>
+            <w:hideMark/>
+          </w:tcPr>
+          <w:p>
+            <w:pPr>
+              <w:spacing w:after="0" w:line="240" w:lineRule="auto"/>
+              <w:rPr>
+                <w:rFonts w:ascii="Century Gothic" w:eastAsia="Times New Roman" w:hAnsi="Century Gothic" w:cs="Calibri"/>
+                <w:b/>
+                <w:bCs/>
+                <w:color w:val="000000"/>
+                <w:sz w:val="24"/>
+                <w:szCs w:val="24"/>
+                <w:lang w:eastAsia="en-PH"/>
+              </w:rPr>
+            </w:pPr>
+            <w:r>
+              <w:rPr>
+                <w:rFonts w:ascii="Century Gothic" w:eastAsia="Times New Roman" w:hAnsi="Century Gothic" w:cs="Calibri"/>
+                <w:b/>
+                <w:bCs/>
+                <w:color w:val="000000"/>
+                <w:sz w:val="24"/>
+                <w:szCs w:val="24"/>
+                <w:lang w:eastAsia="en-PH"/>
+              </w:rPr>
+              <w:t>COSTS</w:t>
+            </w:r>
+          </w:p>
+        </w:tc>
+        <w:tc>
+          <w:tcPr>
+            <w:tcW w:w="1202" w:type="dxa"/>
+            <w:tcBorders>
+              <w:top w:val="nil"/>
+              <w:left w:val="nil"/>
+              <w:bottom w:val="nil"/>
+              <w:right w:val="nil"/>
+            </w:tcBorders>
+            <w:shd w:val="clear" w:color="auto" w:fill="auto"/>
+            <w:noWrap/>
+            <w:vAlign w:val="bottom"/>
+            <w:hideMark/>
+          </w:tcPr>
+          <w:p>
+            <w:pPr>
+              <w:spacing w:after="0" w:line="240" w:lineRule="auto"/>
+              <w:rPr>
+                <w:rFonts w:ascii="Century Gothic" w:eastAsia="Times New Roman" w:hAnsi="Century Gothic" w:cs="Calibri"/>
+                <w:b/>
+                <w:bCs/>
+                <w:color w:val="000000"/>
+                <w:sz w:val="24"/>
+                <w:szCs w:val="24"/>
+                <w:lang w:eastAsia="en-PH"/>
+              </w:rPr>
+            </w:pPr>
+          </w:p>
+        </w:tc>
+        <w:tc>
+          <w:tcPr>
+            <w:tcW w:w="3524" w:type="dxa"/>
+            <w:gridSpan w:val="4"/>
+            <w:tcBorders>
+              <w:top w:val="nil"/>
+              <w:left w:val="single" w:sz="4" w:space="0" w:color="auto"/>
+              <w:bottom w:val="nil"/>
+              <w:right w:val="nil"/>
+            </w:tcBorders>
+            <w:shd w:val="clear" w:color="auto" w:fill="auto"/>
+            <w:noWrap/>
+            <w:vAlign w:val="bottom"/>
+            <w:hideMark/>
+          </w:tcPr>
+          <w:p>
+            <w:pPr>
+              <w:spacing w:after="0" w:line="240" w:lineRule="auto"/>
+              <w:rPr>
+                <w:rFonts w:ascii="Century Gothic" w:eastAsia="Times New Roman" w:hAnsi="Century Gothic" w:cs="Calibri"/>
+                <w:b/>
+                <w:bCs/>
+                <w:color w:val="000000"/>
+                <w:sz w:val="24"/>
+                <w:szCs w:val="24"/>
+                <w:lang w:eastAsia="en-PH"/>
+              </w:rPr>
+            </w:pPr>
+            <w:r>
+              <w:rPr>
+                <w:rFonts w:ascii="Century Gothic" w:eastAsia="Times New Roman" w:hAnsi="Century Gothic" w:cs="Calibri"/>
+                <w:b/>
+                <w:bCs/>
+                <w:color w:val="000000"/>
+                <w:sz w:val="24"/>
+                <w:szCs w:val="24"/>
+                <w:lang w:eastAsia="en-PH"/>
+              </w:rPr>
+              <w:t>BENEFITS</w:t>
+            </w:r>
+          </w:p>
+        </w:tc>
+        <w:tc>
+          <w:tcPr>
+            <w:tcW w:w="1202" w:type="dxa"/>
+            <w:tcBorders>
+              <w:top w:val="nil"/>
+              <w:left w:val="nil"/>
+              <w:bottom w:val="nil"/>
+              <w:right w:val="nil"/>
+            </w:tcBorders>
+            <w:shd w:val="clear" w:color="auto" w:fill="auto"/>
+            <w:noWrap/>
+            <w:vAlign w:val="bottom"/>
+            <w:hideMark/>
+          </w:tcPr>
+          <w:p>
+            <w:pPr>
+              <w:spacing w:after="0" w:line="240" w:lineRule="auto"/>
+              <w:rPr>
+                <w:rFonts w:ascii="Century Gothic" w:eastAsia="Times New Roman" w:hAnsi="Century Gothic" w:cs="Calibri"/>
+                <w:b/>
+                <w:bCs/>
+                <w:color w:val="000000"/>
+                <w:sz w:val="24"/>
+                <w:szCs w:val="24"/>
+                <w:lang w:eastAsia="en-PH"/>
+              </w:rPr>
+            </w:pPr>
+          </w:p>
+        </w:tc>
+      </w:tr>
+      <w:tr>
+        <w:trPr>
+          <w:trHeight w:val="313"/>
+        </w:trPr>
+        <w:tc>
+          <w:tcPr>
+            <w:tcW w:w="222" w:type="dxa"/>
+            <w:tcBorders>
+              <w:top w:val="nil"/>
+              <w:left w:val="nil"/>
+              <w:bottom w:val="nil"/>
+              <w:right w:val="nil"/>
+            </w:tcBorders>
+            <w:shd w:val="clear" w:color="auto" w:fill="auto"/>
+            <w:noWrap/>
+            <w:vAlign w:val="bottom"/>
+            <w:hideMark/>
+          </w:tcPr>
+          <w:p>
+            <w:pPr>
+              <w:spacing w:after="0" w:line="240" w:lineRule="auto"/>
+              <w:rPr>
+                <w:rFonts w:ascii="Times New Roman" w:eastAsia="Times New Roman" w:hAnsi="Times New Roman" w:cs="Times New Roman"/>
+                <w:sz w:val="20"/>
+                <w:szCs w:val="20"/>
+                <w:lang w:eastAsia="en-PH"/>
+              </w:rPr>
+            </w:pPr>
+          </w:p>
+        </w:tc>
+        <w:tc>
+          <w:tcPr>
+            <w:tcW w:w="222" w:type="dxa"/>
+            <w:tcBorders>
+              <w:top w:val="nil"/>
+              <w:left w:val="nil"/>
+              <w:bottom w:val="nil"/>
+              <w:right w:val="nil"/>
+            </w:tcBorders>
+            <w:shd w:val="clear" w:color="auto" w:fill="auto"/>
+            <w:noWrap/>
+            <w:vAlign w:val="bottom"/>
+            <w:hideMark/>
+          </w:tcPr>
+          <w:p>
+            <w:pPr>
+              <w:spacing w:after="0" w:line="240" w:lineRule="auto"/>
+              <w:rPr>
+                <w:rFonts w:ascii="Times New Roman" w:eastAsia="Times New Roman" w:hAnsi="Times New Roman" w:cs="Times New Roman"/>
+                <w:sz w:val="20"/>
+                <w:szCs w:val="20"/>
+                <w:lang w:eastAsia="en-PH"/>
+              </w:rPr>
+            </w:pPr>
+          </w:p>
+        </w:tc>
+        <w:tc>
+          <w:tcPr>
+            <w:tcW w:w="2268" w:type="dxa"/>
+            <w:tcBorders>
+              <w:top w:val="nil"/>
+              <w:left w:val="nil"/>
+              <w:bottom w:val="nil"/>
+              <w:right w:val="nil"/>
+            </w:tcBorders>
+            <w:shd w:val="clear" w:color="auto" w:fill="auto"/>
+            <w:noWrap/>
+            <w:vAlign w:val="bottom"/>
+            <w:hideMark/>
+          </w:tcPr>
+          <w:p>
+            <w:pPr>
+              <w:spacing w:after="0" w:line="240" w:lineRule="auto"/>
+              <w:rPr>
+                <w:rFonts w:ascii="Times New Roman" w:eastAsia="Times New Roman" w:hAnsi="Times New Roman" w:cs="Times New Roman"/>
+                <w:sz w:val="20"/>
+                <w:szCs w:val="20"/>
+                <w:lang w:eastAsia="en-PH"/>
+              </w:rPr>
+            </w:pPr>
+          </w:p>
+        </w:tc>
+        <w:tc>
+          <w:tcPr>
+            <w:tcW w:w="1202" w:type="dxa"/>
+            <w:tcBorders>
+              <w:top w:val="nil"/>
+              <w:left w:val="nil"/>
+              <w:bottom w:val="nil"/>
+              <w:right w:val="nil"/>
+            </w:tcBorders>
+            <w:shd w:val="clear" w:color="auto" w:fill="auto"/>
+            <w:noWrap/>
+            <w:vAlign w:val="bottom"/>
+            <w:hideMark/>
+          </w:tcPr>
+          <w:p>
+            <w:pPr>
+              <w:spacing w:after="0" w:line="240" w:lineRule="auto"/>
+              <w:rPr>
+                <w:rFonts w:ascii="Times New Roman" w:eastAsia="Times New Roman" w:hAnsi="Times New Roman" w:cs="Times New Roman"/>
+                <w:sz w:val="20"/>
+                <w:szCs w:val="20"/>
+                <w:lang w:eastAsia="en-PH"/>
+              </w:rPr>
+            </w:pPr>
+          </w:p>
+        </w:tc>
+        <w:tc>
+          <w:tcPr>
+            <w:tcW w:w="412" w:type="dxa"/>
+            <w:tcBorders>
+              <w:top w:val="nil"/>
+              <w:left w:val="single" w:sz="4" w:space="0" w:color="auto"/>
+              <w:bottom w:val="nil"/>
+              <w:right w:val="nil"/>
+            </w:tcBorders>
+            <w:shd w:val="clear" w:color="auto" w:fill="auto"/>
+            <w:noWrap/>
+            <w:vAlign w:val="bottom"/>
+            <w:hideMark/>
+          </w:tcPr>
+          <w:p>
+            <w:pPr>
+              <w:spacing w:after="0" w:line="240" w:lineRule="auto"/>
+              <w:rPr>
+                <w:rFonts w:ascii="Century Gothic" w:eastAsia="Times New Roman" w:hAnsi="Century Gothic" w:cs="Calibri"/>
+                <w:color w:val="000000"/>
+                <w:lang w:eastAsia="en-PH"/>
+              </w:rPr>
+            </w:pPr>
+            <w:r>
+              <w:rPr>
+                <w:rFonts w:ascii="Century Gothic" w:eastAsia="Times New Roman" w:hAnsi="Century Gothic" w:cs="Calibri"/>
+                <w:color w:val="000000"/>
+                <w:lang w:eastAsia="en-PH"/>
+              </w:rPr>
+              <w:t> </w:t>
+            </w:r>
+          </w:p>
+        </w:tc>
+        <w:tc>
+          <w:tcPr>
+            <w:tcW w:w="222" w:type="dxa"/>
+            <w:tcBorders>
+              <w:top w:val="nil"/>
+              <w:left w:val="nil"/>
+              <w:bottom w:val="nil"/>
+              <w:right w:val="nil"/>
+            </w:tcBorders>
+            <w:shd w:val="clear" w:color="auto" w:fill="auto"/>
+            <w:noWrap/>
+            <w:vAlign w:val="bottom"/>
+            <w:hideMark/>
+          </w:tcPr>
+          <w:p>
+            <w:pPr>
+              <w:spacing w:after="0" w:line="240" w:lineRule="auto"/>
+              <w:rPr>
+                <w:rFonts w:ascii="Century Gothic" w:eastAsia="Times New Roman" w:hAnsi="Century Gothic" w:cs="Calibri"/>
+                <w:color w:val="000000"/>
+                <w:lang w:eastAsia="en-PH"/>
+              </w:rPr>
+            </w:pPr>
+          </w:p>
+        </w:tc>
+        <w:tc>
+          <w:tcPr>
+            <w:tcW w:w="222" w:type="dxa"/>
+            <w:tcBorders>
+              <w:top w:val="nil"/>
+              <w:left w:val="nil"/>
+              <w:bottom w:val="nil"/>
+              <w:right w:val="nil"/>
+            </w:tcBorders>
+            <w:shd w:val="clear" w:color="auto" w:fill="auto"/>
+            <w:noWrap/>
+            <w:vAlign w:val="bottom"/>
+            <w:hideMark/>
+          </w:tcPr>
+          <w:p>
+            <w:pPr>
+              <w:spacing w:after="0" w:line="240" w:lineRule="auto"/>
+              <w:rPr>
+                <w:rFonts w:ascii="Times New Roman" w:eastAsia="Times New Roman" w:hAnsi="Times New Roman" w:cs="Times New Roman"/>
+                <w:sz w:val="20"/>
+                <w:szCs w:val="20"/>
+                <w:lang w:eastAsia="en-PH"/>
+              </w:rPr>
+            </w:pPr>
+          </w:p>
+        </w:tc>
+        <w:tc>
+          <w:tcPr>
+            <w:tcW w:w="2668" w:type="dxa"/>
+            <w:tcBorders>
+              <w:top w:val="nil"/>
+              <w:left w:val="nil"/>
+              <w:bottom w:val="nil"/>
+              <w:right w:val="nil"/>
+            </w:tcBorders>
+            <w:shd w:val="clear" w:color="auto" w:fill="auto"/>
+            <w:noWrap/>
+            <w:vAlign w:val="bottom"/>
+            <w:hideMark/>
+          </w:tcPr>
+          <w:p>
+            <w:pPr>
+              <w:spacing w:after="0" w:line="240" w:lineRule="auto"/>
+              <w:rPr>
+                <w:rFonts w:ascii="Times New Roman" w:eastAsia="Times New Roman" w:hAnsi="Times New Roman" w:cs="Times New Roman"/>
+                <w:sz w:val="20"/>
+                <w:szCs w:val="20"/>
+                <w:lang w:eastAsia="en-PH"/>
+              </w:rPr>
+            </w:pPr>
+          </w:p>
+        </w:tc>
+        <w:tc>
+          <w:tcPr>
+            <w:tcW w:w="1202" w:type="dxa"/>
+            <w:tcBorders>
+              <w:top w:val="nil"/>
+              <w:left w:val="nil"/>
+              <w:bottom w:val="nil"/>
+              <w:right w:val="nil"/>
+            </w:tcBorders>
+            <w:shd w:val="clear" w:color="auto" w:fill="auto"/>
+            <w:noWrap/>
+            <w:vAlign w:val="bottom"/>
+            <w:hideMark/>
+          </w:tcPr>
+          <w:p>
+            <w:pPr>
+              <w:spacing w:after="0" w:line="240" w:lineRule="auto"/>
+              <w:rPr>
+                <w:rFonts w:ascii="Times New Roman" w:eastAsia="Times New Roman" w:hAnsi="Times New Roman" w:cs="Times New Roman"/>
+                <w:sz w:val="20"/>
+                <w:szCs w:val="20"/>
+                <w:lang w:eastAsia="en-PH"/>
+              </w:rPr>
+            </w:pPr>
+          </w:p>
+        </w:tc>
+      </w:tr>
+      <w:tr>
+        <w:trPr>
+          <w:trHeight w:val="313"/>
+        </w:trPr>
+        <w:tc>
+          <w:tcPr>
+            <w:tcW w:w="2712" w:type="dxa"/>
+            <w:gridSpan w:val="3"/>
+            <w:tcBorders>
+              <w:top w:val="nil"/>
+              <w:left w:val="nil"/>
+              <w:bottom w:val="nil"/>
+              <w:right w:val="nil"/>
+            </w:tcBorders>
+            <w:shd w:val="clear" w:color="auto" w:fill="auto"/>
+            <w:noWrap/>
+            <w:vAlign w:val="bottom"/>
+            <w:hideMark/>
+          </w:tcPr>
+          <w:p>
+            <w:pPr>
+              <w:spacing w:after="0" w:line="240" w:lineRule="auto"/>
+              <w:rPr>
+                <w:rFonts w:ascii="Century Gothic" w:eastAsia="Times New Roman" w:hAnsi="Century Gothic" w:cs="Calibri"/>
+                <w:b/>
+                <w:bCs/>
+                <w:color w:val="000000"/>
+                <w:sz w:val="24"/>
+                <w:szCs w:val="24"/>
+                <w:lang w:eastAsia="en-PH"/>
+              </w:rPr>
+            </w:pPr>
+            <w:r>
+              <w:rPr>
+                <w:rFonts w:ascii="Century Gothic" w:eastAsia="Times New Roman" w:hAnsi="Century Gothic" w:cs="Calibri"/>
+                <w:b/>
+                <w:bCs/>
+                <w:color w:val="000000"/>
+                <w:sz w:val="24"/>
+                <w:szCs w:val="24"/>
+                <w:lang w:eastAsia="en-PH"/>
+              </w:rPr>
+              <w:t>*One-Time Cost</w:t>
+            </w:r>
+          </w:p>
+        </w:tc>
+        <w:tc>
+          <w:tcPr>
+            <w:tcW w:w="1202" w:type="dxa"/>
+            <w:tcBorders>
+              <w:top w:val="nil"/>
+              <w:left w:val="nil"/>
+              <w:bottom w:val="nil"/>
+              <w:right w:val="nil"/>
+            </w:tcBorders>
+            <w:shd w:val="clear" w:color="auto" w:fill="auto"/>
+            <w:noWrap/>
+            <w:vAlign w:val="bottom"/>
+            <w:hideMark/>
+          </w:tcPr>
+          <w:p>
+            <w:pPr>
+              <w:spacing w:after="0" w:line="240" w:lineRule="auto"/>
+              <w:rPr>
+                <w:rFonts w:ascii="Century Gothic" w:eastAsia="Times New Roman" w:hAnsi="Century Gothic" w:cs="Calibri"/>
+                <w:b/>
+                <w:bCs/>
+                <w:color w:val="000000"/>
+                <w:sz w:val="24"/>
+                <w:szCs w:val="24"/>
+                <w:lang w:eastAsia="en-PH"/>
+              </w:rPr>
+            </w:pPr>
+          </w:p>
+        </w:tc>
+        <w:tc>
+          <w:tcPr>
+            <w:tcW w:w="3524" w:type="dxa"/>
+            <w:gridSpan w:val="4"/>
+            <w:tcBorders>
+              <w:top w:val="nil"/>
+              <w:left w:val="single" w:sz="4" w:space="0" w:color="auto"/>
+              <w:bottom w:val="nil"/>
+              <w:right w:val="nil"/>
+            </w:tcBorders>
+            <w:shd w:val="clear" w:color="auto" w:fill="auto"/>
+            <w:noWrap/>
+            <w:vAlign w:val="bottom"/>
+            <w:hideMark/>
+          </w:tcPr>
+          <w:p>
+            <w:pPr>
+              <w:spacing w:after="0" w:line="240" w:lineRule="auto"/>
+              <w:rPr>
+                <w:rFonts w:ascii="Century Gothic" w:eastAsia="Times New Roman" w:hAnsi="Century Gothic" w:cs="Calibri"/>
+                <w:b/>
+                <w:bCs/>
+                <w:color w:val="000000"/>
+                <w:sz w:val="24"/>
+                <w:szCs w:val="24"/>
+                <w:lang w:eastAsia="en-PH"/>
+              </w:rPr>
+            </w:pPr>
+            <w:r>
+              <w:rPr>
+                <w:rFonts w:ascii="Century Gothic" w:eastAsia="Times New Roman" w:hAnsi="Century Gothic" w:cs="Calibri"/>
+                <w:b/>
+                <w:bCs/>
+                <w:color w:val="000000"/>
+                <w:sz w:val="24"/>
+                <w:szCs w:val="24"/>
+                <w:lang w:eastAsia="en-PH"/>
+              </w:rPr>
+              <w:t>*Tangible</w:t>
+            </w:r>
+          </w:p>
+        </w:tc>
+        <w:tc>
+          <w:tcPr>
+            <w:tcW w:w="1202" w:type="dxa"/>
+            <w:tcBorders>
+              <w:top w:val="nil"/>
+              <w:left w:val="nil"/>
+              <w:bottom w:val="nil"/>
+              <w:right w:val="nil"/>
+            </w:tcBorders>
+            <w:shd w:val="clear" w:color="auto" w:fill="auto"/>
+            <w:noWrap/>
+            <w:vAlign w:val="bottom"/>
+            <w:hideMark/>
+          </w:tcPr>
+          <w:p>
+            <w:pPr>
+              <w:spacing w:after="0" w:line="240" w:lineRule="auto"/>
+              <w:rPr>
+                <w:rFonts w:ascii="Century Gothic" w:eastAsia="Times New Roman" w:hAnsi="Century Gothic" w:cs="Calibri"/>
+                <w:b/>
+                <w:bCs/>
+                <w:color w:val="000000"/>
+                <w:sz w:val="24"/>
+                <w:szCs w:val="24"/>
+                <w:lang w:eastAsia="en-PH"/>
+              </w:rPr>
+            </w:pPr>
+          </w:p>
+        </w:tc>
+      </w:tr>
+      <w:tr>
+        <w:trPr>
+          <w:trHeight w:val="313"/>
+        </w:trPr>
+        <w:tc>
+          <w:tcPr>
+            <w:tcW w:w="222" w:type="dxa"/>
+            <w:tcBorders>
+              <w:top w:val="nil"/>
+              <w:left w:val="nil"/>
+              <w:bottom w:val="nil"/>
+              <w:right w:val="nil"/>
+            </w:tcBorders>
+            <w:shd w:val="clear" w:color="auto" w:fill="auto"/>
+            <w:noWrap/>
+            <w:vAlign w:val="bottom"/>
+            <w:hideMark/>
+          </w:tcPr>
+          <w:p>
+            <w:pPr>
+              <w:spacing w:after="0" w:line="240" w:lineRule="auto"/>
+              <w:rPr>
+                <w:rFonts w:ascii="Times New Roman" w:eastAsia="Times New Roman" w:hAnsi="Times New Roman" w:cs="Times New Roman"/>
+                <w:sz w:val="20"/>
+                <w:szCs w:val="20"/>
+                <w:lang w:eastAsia="en-PH"/>
+              </w:rPr>
+            </w:pPr>
+          </w:p>
+        </w:tc>
+        <w:tc>
+          <w:tcPr>
+            <w:tcW w:w="222" w:type="dxa"/>
+            <w:tcBorders>
+              <w:top w:val="nil"/>
+              <w:left w:val="nil"/>
+              <w:bottom w:val="nil"/>
+              <w:right w:val="nil"/>
+            </w:tcBorders>
+            <w:shd w:val="clear" w:color="auto" w:fill="auto"/>
+            <w:noWrap/>
+            <w:vAlign w:val="bottom"/>
+            <w:hideMark/>
+          </w:tcPr>
+          <w:p>
+            <w:pPr>
+              <w:spacing w:after="0" w:line="240" w:lineRule="auto"/>
+              <w:rPr>
+                <w:rFonts w:ascii="Times New Roman" w:eastAsia="Times New Roman" w:hAnsi="Times New Roman" w:cs="Times New Roman"/>
+                <w:sz w:val="20"/>
+                <w:szCs w:val="20"/>
+                <w:lang w:eastAsia="en-PH"/>
+              </w:rPr>
+            </w:pPr>
+          </w:p>
+        </w:tc>
+        <w:tc>
+          <w:tcPr>
+            <w:tcW w:w="2268" w:type="dxa"/>
+            <w:tcBorders>
+              <w:top w:val="nil"/>
+              <w:left w:val="nil"/>
+              <w:bottom w:val="nil"/>
+              <w:right w:val="nil"/>
+            </w:tcBorders>
+            <w:shd w:val="clear" w:color="auto" w:fill="auto"/>
+            <w:noWrap/>
+            <w:vAlign w:val="bottom"/>
+            <w:hideMark/>
+          </w:tcPr>
+          <w:p>
+            <w:pPr>
+              <w:spacing w:after="0" w:line="240" w:lineRule="auto"/>
+              <w:rPr>
+                <w:rFonts w:ascii="Times New Roman" w:eastAsia="Times New Roman" w:hAnsi="Times New Roman" w:cs="Times New Roman"/>
+                <w:sz w:val="20"/>
+                <w:szCs w:val="20"/>
+                <w:lang w:eastAsia="en-PH"/>
+              </w:rPr>
+            </w:pPr>
+          </w:p>
+        </w:tc>
+        <w:tc>
+          <w:tcPr>
+            <w:tcW w:w="1202" w:type="dxa"/>
+            <w:tcBorders>
+              <w:top w:val="nil"/>
+              <w:left w:val="nil"/>
+              <w:bottom w:val="nil"/>
+              <w:right w:val="nil"/>
+            </w:tcBorders>
+            <w:shd w:val="clear" w:color="auto" w:fill="auto"/>
+            <w:noWrap/>
+            <w:vAlign w:val="bottom"/>
+            <w:hideMark/>
+          </w:tcPr>
+          <w:p>
+            <w:pPr>
+              <w:spacing w:after="0" w:line="240" w:lineRule="auto"/>
+              <w:rPr>
+                <w:rFonts w:ascii="Times New Roman" w:eastAsia="Times New Roman" w:hAnsi="Times New Roman" w:cs="Times New Roman"/>
+                <w:sz w:val="20"/>
+                <w:szCs w:val="20"/>
+                <w:lang w:eastAsia="en-PH"/>
+              </w:rPr>
+            </w:pPr>
+          </w:p>
+        </w:tc>
+        <w:tc>
+          <w:tcPr>
+            <w:tcW w:w="412" w:type="dxa"/>
+            <w:tcBorders>
+              <w:top w:val="nil"/>
+              <w:left w:val="single" w:sz="4" w:space="0" w:color="auto"/>
+              <w:bottom w:val="nil"/>
+              <w:right w:val="nil"/>
+            </w:tcBorders>
+            <w:shd w:val="clear" w:color="auto" w:fill="auto"/>
+            <w:noWrap/>
+            <w:vAlign w:val="bottom"/>
+            <w:hideMark/>
+          </w:tcPr>
+          <w:p>
+            <w:pPr>
+              <w:spacing w:after="0" w:line="240" w:lineRule="auto"/>
+              <w:rPr>
+                <w:rFonts w:ascii="Century Gothic" w:eastAsia="Times New Roman" w:hAnsi="Century Gothic" w:cs="Calibri"/>
+                <w:color w:val="000000"/>
+                <w:lang w:eastAsia="en-PH"/>
+              </w:rPr>
+            </w:pPr>
+            <w:r>
+              <w:rPr>
+                <w:rFonts w:ascii="Century Gothic" w:eastAsia="Times New Roman" w:hAnsi="Century Gothic" w:cs="Calibri"/>
+                <w:color w:val="000000"/>
+                <w:lang w:eastAsia="en-PH"/>
+              </w:rPr>
+              <w:t> </w:t>
+            </w:r>
+          </w:p>
+        </w:tc>
+        <w:tc>
+          <w:tcPr>
+            <w:tcW w:w="222" w:type="dxa"/>
+            <w:tcBorders>
+              <w:top w:val="nil"/>
+              <w:left w:val="nil"/>
+              <w:bottom w:val="nil"/>
+              <w:right w:val="nil"/>
+            </w:tcBorders>
+            <w:shd w:val="clear" w:color="auto" w:fill="auto"/>
+            <w:noWrap/>
+            <w:vAlign w:val="bottom"/>
+            <w:hideMark/>
+          </w:tcPr>
+          <w:p>
+            <w:pPr>
+              <w:spacing w:after="0" w:line="240" w:lineRule="auto"/>
+              <w:rPr>
+                <w:rFonts w:ascii="Century Gothic" w:eastAsia="Times New Roman" w:hAnsi="Century Gothic" w:cs="Calibri"/>
+                <w:color w:val="000000"/>
+                <w:lang w:eastAsia="en-PH"/>
+              </w:rPr>
+            </w:pPr>
+          </w:p>
+        </w:tc>
+        <w:tc>
+          <w:tcPr>
+            <w:tcW w:w="222" w:type="dxa"/>
+            <w:tcBorders>
+              <w:top w:val="nil"/>
+              <w:left w:val="nil"/>
+              <w:bottom w:val="nil"/>
+              <w:right w:val="nil"/>
+            </w:tcBorders>
+            <w:shd w:val="clear" w:color="auto" w:fill="auto"/>
+            <w:noWrap/>
+            <w:vAlign w:val="bottom"/>
+            <w:hideMark/>
+          </w:tcPr>
+          <w:p>
+            <w:pPr>
+              <w:spacing w:after="0" w:line="240" w:lineRule="auto"/>
+              <w:rPr>
+                <w:rFonts w:ascii="Times New Roman" w:eastAsia="Times New Roman" w:hAnsi="Times New Roman" w:cs="Times New Roman"/>
+                <w:sz w:val="20"/>
+                <w:szCs w:val="20"/>
+                <w:lang w:eastAsia="en-PH"/>
+              </w:rPr>
+            </w:pPr>
+          </w:p>
+        </w:tc>
+        <w:tc>
+          <w:tcPr>
+            <w:tcW w:w="2668" w:type="dxa"/>
+            <w:tcBorders>
+              <w:top w:val="nil"/>
+              <w:left w:val="nil"/>
+              <w:bottom w:val="nil"/>
+              <w:right w:val="nil"/>
+            </w:tcBorders>
+            <w:shd w:val="clear" w:color="auto" w:fill="auto"/>
+            <w:noWrap/>
+            <w:vAlign w:val="bottom"/>
+            <w:hideMark/>
+          </w:tcPr>
+          <w:p>
+            <w:pPr>
+              <w:spacing w:after="0" w:line="240" w:lineRule="auto"/>
+              <w:rPr>
+                <w:rFonts w:ascii="Times New Roman" w:eastAsia="Times New Roman" w:hAnsi="Times New Roman" w:cs="Times New Roman"/>
+                <w:sz w:val="20"/>
+                <w:szCs w:val="20"/>
+                <w:lang w:eastAsia="en-PH"/>
+              </w:rPr>
+            </w:pPr>
+          </w:p>
+        </w:tc>
+        <w:tc>
+          <w:tcPr>
+            <w:tcW w:w="1202" w:type="dxa"/>
+            <w:tcBorders>
+              <w:top w:val="nil"/>
+              <w:left w:val="nil"/>
+              <w:bottom w:val="nil"/>
+              <w:right w:val="nil"/>
+            </w:tcBorders>
+            <w:shd w:val="clear" w:color="auto" w:fill="auto"/>
+            <w:noWrap/>
+            <w:vAlign w:val="bottom"/>
+            <w:hideMark/>
+          </w:tcPr>
+          <w:p>
+            <w:pPr>
+              <w:spacing w:after="0" w:line="240" w:lineRule="auto"/>
+              <w:rPr>
+                <w:rFonts w:ascii="Times New Roman" w:eastAsia="Times New Roman" w:hAnsi="Times New Roman" w:cs="Times New Roman"/>
+                <w:sz w:val="20"/>
+                <w:szCs w:val="20"/>
+                <w:lang w:eastAsia="en-PH"/>
+              </w:rPr>
+            </w:pPr>
+          </w:p>
+        </w:tc>
+      </w:tr>
+      <w:tr>
+        <w:trPr>
+          <w:trHeight w:val="313"/>
+        </w:trPr>
+        <w:tc>
+          <w:tcPr>
+            <w:tcW w:w="2712" w:type="dxa"/>
+            <w:gridSpan w:val="3"/>
+            <w:tcBorders>
+              <w:top w:val="nil"/>
+              <w:left w:val="nil"/>
+              <w:bottom w:val="nil"/>
+              <w:right w:val="nil"/>
+            </w:tcBorders>
+            <w:shd w:val="clear" w:color="auto" w:fill="auto"/>
+            <w:noWrap/>
+            <w:vAlign w:val="bottom"/>
+            <w:hideMark/>
+          </w:tcPr>
+          <w:p>
+            <w:pPr>
+              <w:spacing w:after="0" w:line="240" w:lineRule="auto"/>
+              <w:rPr>
+                <w:rFonts w:ascii="Century Gothic" w:eastAsia="Times New Roman" w:hAnsi="Century Gothic" w:cs="Calibri"/>
+                <w:color w:val="000000"/>
+                <w:lang w:eastAsia="en-PH"/>
+              </w:rPr>
+            </w:pPr>
+            <w:r>
+              <w:rPr>
+                <w:rFonts w:ascii="Century Gothic" w:eastAsia="Times New Roman" w:hAnsi="Century Gothic" w:cs="Calibri"/>
+                <w:color w:val="000000"/>
+                <w:lang w:eastAsia="en-PH"/>
+              </w:rPr>
+              <w:t>Development Cost</w:t>
+            </w:r>
+          </w:p>
+        </w:tc>
+        <w:tc>
+          <w:tcPr>
+            <w:tcW w:w="1202" w:type="dxa"/>
+            <w:tcBorders>
+              <w:top w:val="nil"/>
+              <w:left w:val="nil"/>
+              <w:bottom w:val="nil"/>
+              <w:right w:val="nil"/>
+            </w:tcBorders>
+            <w:shd w:val="clear" w:color="auto" w:fill="auto"/>
+            <w:noWrap/>
+            <w:vAlign w:val="bottom"/>
+            <w:hideMark/>
+          </w:tcPr>
+          <w:p>
+            <w:pPr>
+              <w:spacing w:after="0" w:line="240" w:lineRule="auto"/>
+              <w:jc w:val="right"/>
+              <w:rPr>
+                <w:rFonts w:ascii="Century Gothic" w:eastAsia="Times New Roman" w:hAnsi="Century Gothic" w:cs="Calibri"/>
+                <w:color w:val="000000"/>
+                <w:lang w:eastAsia="en-PH"/>
+              </w:rPr>
+            </w:pPr>
+            <w:r>
+              <w:rPr>
+                <w:rFonts w:ascii="Century Gothic" w:eastAsia="Times New Roman" w:hAnsi="Century Gothic" w:cs="Calibri"/>
+                <w:color w:val="000000"/>
+                <w:lang w:eastAsia="en-PH"/>
+              </w:rPr>
+              <w:t>50,000.00</w:t>
+            </w:r>
+          </w:p>
+        </w:tc>
+        <w:tc>
+          <w:tcPr>
+            <w:tcW w:w="3524" w:type="dxa"/>
+            <w:gridSpan w:val="4"/>
+            <w:tcBorders>
+              <w:top w:val="nil"/>
+              <w:left w:val="single" w:sz="4" w:space="0" w:color="auto"/>
+              <w:bottom w:val="nil"/>
+              <w:right w:val="nil"/>
+            </w:tcBorders>
+            <w:shd w:val="clear" w:color="auto" w:fill="auto"/>
+            <w:noWrap/>
+            <w:vAlign w:val="bottom"/>
+            <w:hideMark/>
+          </w:tcPr>
+          <w:p>
+            <w:pPr>
+              <w:spacing w:after="0" w:line="240" w:lineRule="auto"/>
+              <w:rPr>
+                <w:rFonts w:ascii="Century Gothic" w:eastAsia="Times New Roman" w:hAnsi="Century Gothic" w:cs="Calibri"/>
+                <w:color w:val="000000"/>
+                <w:lang w:eastAsia="en-PH"/>
+              </w:rPr>
+            </w:pPr>
+            <w:r>
+              <w:rPr>
+                <w:rFonts w:ascii="Century Gothic" w:eastAsia="Times New Roman" w:hAnsi="Century Gothic" w:cs="Calibri"/>
+                <w:color w:val="000000"/>
+                <w:lang w:eastAsia="en-PH"/>
+              </w:rPr>
+              <w:t>Less Papers</w:t>
+            </w:r>
+          </w:p>
+        </w:tc>
+        <w:tc>
+          <w:tcPr>
+            <w:tcW w:w="1202" w:type="dxa"/>
+            <w:tcBorders>
+              <w:top w:val="nil"/>
+              <w:left w:val="nil"/>
+              <w:bottom w:val="nil"/>
+              <w:right w:val="nil"/>
+            </w:tcBorders>
+            <w:shd w:val="clear" w:color="auto" w:fill="auto"/>
+            <w:noWrap/>
+            <w:vAlign w:val="bottom"/>
+            <w:hideMark/>
+          </w:tcPr>
+          <w:p>
+            <w:pPr>
+              <w:spacing w:after="0" w:line="240" w:lineRule="auto"/>
+              <w:jc w:val="right"/>
+              <w:rPr>
+                <w:rFonts w:ascii="Century Gothic" w:eastAsia="Times New Roman" w:hAnsi="Century Gothic" w:cs="Calibri"/>
+                <w:color w:val="000000"/>
+                <w:lang w:eastAsia="en-PH"/>
+              </w:rPr>
+            </w:pPr>
+            <w:r>
+              <w:rPr>
+                <w:rFonts w:ascii="Century Gothic" w:eastAsia="Times New Roman" w:hAnsi="Century Gothic" w:cs="Calibri"/>
+                <w:color w:val="000000"/>
+                <w:lang w:eastAsia="en-PH"/>
+              </w:rPr>
+              <w:t>5,160.00</w:t>
+            </w:r>
+          </w:p>
+        </w:tc>
+      </w:tr>
+      <w:tr>
+        <w:trPr>
+          <w:trHeight w:val="313"/>
+        </w:trPr>
+        <w:tc>
+          <w:tcPr>
+            <w:tcW w:w="222" w:type="dxa"/>
+            <w:tcBorders>
+              <w:top w:val="nil"/>
+              <w:left w:val="nil"/>
+              <w:bottom w:val="nil"/>
+              <w:right w:val="nil"/>
+            </w:tcBorders>
+            <w:shd w:val="clear" w:color="auto" w:fill="auto"/>
+            <w:noWrap/>
+            <w:vAlign w:val="bottom"/>
+            <w:hideMark/>
+          </w:tcPr>
+          <w:p>
+            <w:pPr>
+              <w:spacing w:after="0" w:line="240" w:lineRule="auto"/>
+              <w:jc w:val="right"/>
+              <w:rPr>
+                <w:rFonts w:ascii="Century Gothic" w:eastAsia="Times New Roman" w:hAnsi="Century Gothic" w:cs="Calibri"/>
+                <w:color w:val="000000"/>
+                <w:lang w:eastAsia="en-PH"/>
+              </w:rPr>
+            </w:pPr>
+          </w:p>
+        </w:tc>
+        <w:tc>
+          <w:tcPr>
+            <w:tcW w:w="222" w:type="dxa"/>
+            <w:tcBorders>
+              <w:top w:val="nil"/>
+              <w:left w:val="nil"/>
+              <w:bottom w:val="nil"/>
+              <w:right w:val="nil"/>
+            </w:tcBorders>
+            <w:shd w:val="clear" w:color="auto" w:fill="auto"/>
+            <w:noWrap/>
+            <w:vAlign w:val="bottom"/>
+            <w:hideMark/>
+          </w:tcPr>
+          <w:p>
+            <w:pPr>
+              <w:spacing w:after="0" w:line="240" w:lineRule="auto"/>
+              <w:rPr>
+                <w:rFonts w:ascii="Times New Roman" w:eastAsia="Times New Roman" w:hAnsi="Times New Roman" w:cs="Times New Roman"/>
+                <w:sz w:val="20"/>
+                <w:szCs w:val="20"/>
+                <w:lang w:eastAsia="en-PH"/>
+              </w:rPr>
+            </w:pPr>
+          </w:p>
+        </w:tc>
+        <w:tc>
+          <w:tcPr>
+            <w:tcW w:w="2268" w:type="dxa"/>
+            <w:tcBorders>
+              <w:top w:val="nil"/>
+              <w:left w:val="nil"/>
+              <w:bottom w:val="nil"/>
+              <w:right w:val="nil"/>
+            </w:tcBorders>
+            <w:shd w:val="clear" w:color="auto" w:fill="auto"/>
+            <w:noWrap/>
+            <w:vAlign w:val="bottom"/>
+            <w:hideMark/>
+          </w:tcPr>
+          <w:p>
+            <w:pPr>
+              <w:spacing w:after="0" w:line="240" w:lineRule="auto"/>
+              <w:jc w:val="right"/>
+              <w:rPr>
+                <w:rFonts w:ascii="Century Gothic" w:eastAsia="Times New Roman" w:hAnsi="Century Gothic" w:cs="Calibri"/>
+                <w:b/>
+                <w:bCs/>
+                <w:color w:val="000000"/>
+                <w:lang w:eastAsia="en-PH"/>
+              </w:rPr>
+            </w:pPr>
+            <w:r>
+              <w:rPr>
+                <w:rFonts w:ascii="Century Gothic" w:eastAsia="Times New Roman" w:hAnsi="Century Gothic" w:cs="Calibri"/>
+                <w:b/>
+                <w:bCs/>
+                <w:color w:val="000000"/>
+                <w:lang w:eastAsia="en-PH"/>
+              </w:rPr>
+              <w:t>Total:</w:t>
+            </w:r>
+          </w:p>
+        </w:tc>
+        <w:tc>
+          <w:tcPr>
+            <w:tcW w:w="1202" w:type="dxa"/>
+            <w:tcBorders>
+              <w:top w:val="nil"/>
+              <w:left w:val="nil"/>
+              <w:bottom w:val="nil"/>
+              <w:right w:val="nil"/>
+            </w:tcBorders>
+            <w:shd w:val="clear" w:color="auto" w:fill="auto"/>
+            <w:noWrap/>
+            <w:vAlign w:val="bottom"/>
+            <w:hideMark/>
+          </w:tcPr>
+          <w:p>
+            <w:pPr>
+              <w:spacing w:after="0" w:line="240" w:lineRule="auto"/>
+              <w:jc w:val="right"/>
+              <w:rPr>
+                <w:rFonts w:ascii="Century Gothic" w:eastAsia="Times New Roman" w:hAnsi="Century Gothic" w:cs="Calibri"/>
+                <w:b/>
+                <w:bCs/>
+                <w:color w:val="000000"/>
+                <w:lang w:eastAsia="en-PH"/>
+              </w:rPr>
+            </w:pPr>
+            <w:r>
+              <w:rPr>
+                <w:rFonts w:ascii="Century Gothic" w:eastAsia="Times New Roman" w:hAnsi="Century Gothic" w:cs="Calibri"/>
+                <w:b/>
+                <w:bCs/>
+                <w:color w:val="000000"/>
+                <w:lang w:eastAsia="en-PH"/>
+              </w:rPr>
+              <w:t>50,000.00</w:t>
+            </w:r>
+          </w:p>
+        </w:tc>
+        <w:tc>
+          <w:tcPr>
+            <w:tcW w:w="3524" w:type="dxa"/>
+            <w:gridSpan w:val="4"/>
+            <w:tcBorders>
+              <w:top w:val="nil"/>
+              <w:left w:val="single" w:sz="4" w:space="0" w:color="auto"/>
+              <w:bottom w:val="nil"/>
+              <w:right w:val="nil"/>
+            </w:tcBorders>
+            <w:shd w:val="clear" w:color="auto" w:fill="auto"/>
+            <w:noWrap/>
+            <w:vAlign w:val="bottom"/>
+            <w:hideMark/>
+          </w:tcPr>
+          <w:p>
+            <w:pPr>
+              <w:spacing w:after="0" w:line="240" w:lineRule="auto"/>
+              <w:rPr>
+                <w:rFonts w:ascii="Century Gothic" w:eastAsia="Times New Roman" w:hAnsi="Century Gothic" w:cs="Calibri"/>
+                <w:color w:val="000000"/>
+                <w:lang w:eastAsia="en-PH"/>
+              </w:rPr>
+            </w:pPr>
+            <w:r>
+              <w:rPr>
+                <w:rFonts w:ascii="Century Gothic" w:eastAsia="Times New Roman" w:hAnsi="Century Gothic" w:cs="Calibri"/>
+                <w:color w:val="000000"/>
+                <w:lang w:eastAsia="en-PH"/>
+              </w:rPr>
+              <w:t>Additional donations</w:t>
+            </w:r>
+          </w:p>
+        </w:tc>
+        <w:tc>
+          <w:tcPr>
+            <w:tcW w:w="1202" w:type="dxa"/>
+            <w:tcBorders>
+              <w:top w:val="nil"/>
+              <w:left w:val="nil"/>
+              <w:bottom w:val="nil"/>
+              <w:right w:val="nil"/>
+            </w:tcBorders>
+            <w:shd w:val="clear" w:color="auto" w:fill="auto"/>
+            <w:noWrap/>
+            <w:vAlign w:val="bottom"/>
+            <w:hideMark/>
+          </w:tcPr>
+          <w:p>
+            <w:pPr>
+              <w:spacing w:after="0" w:line="240" w:lineRule="auto"/>
+              <w:jc w:val="right"/>
+              <w:rPr>
+                <w:rFonts w:ascii="Century Gothic" w:eastAsia="Times New Roman" w:hAnsi="Century Gothic" w:cs="Calibri"/>
+                <w:color w:val="000000"/>
+                <w:lang w:eastAsia="en-PH"/>
+              </w:rPr>
+            </w:pPr>
+            <w:r>
+              <w:rPr>
+                <w:rFonts w:ascii="Century Gothic" w:eastAsia="Times New Roman" w:hAnsi="Century Gothic" w:cs="Calibri"/>
+                <w:color w:val="000000"/>
+                <w:lang w:eastAsia="en-PH"/>
+              </w:rPr>
+              <w:t>43,333.33</w:t>
+            </w:r>
+          </w:p>
+        </w:tc>
+      </w:tr>
+      <w:tr>
+        <w:trPr>
+          <w:trHeight w:val="313"/>
+        </w:trPr>
+        <w:tc>
+          <w:tcPr>
+            <w:tcW w:w="222" w:type="dxa"/>
+            <w:tcBorders>
+              <w:top w:val="nil"/>
+              <w:left w:val="nil"/>
+              <w:bottom w:val="nil"/>
+              <w:right w:val="nil"/>
+            </w:tcBorders>
+            <w:shd w:val="clear" w:color="auto" w:fill="auto"/>
+            <w:noWrap/>
+            <w:vAlign w:val="bottom"/>
+            <w:hideMark/>
+          </w:tcPr>
+          <w:p>
+            <w:pPr>
+              <w:spacing w:after="0" w:line="240" w:lineRule="auto"/>
+              <w:jc w:val="right"/>
+              <w:rPr>
+                <w:rFonts w:ascii="Century Gothic" w:eastAsia="Times New Roman" w:hAnsi="Century Gothic" w:cs="Calibri"/>
+                <w:color w:val="000000"/>
+                <w:lang w:eastAsia="en-PH"/>
+              </w:rPr>
+            </w:pPr>
+          </w:p>
+        </w:tc>
+        <w:tc>
+          <w:tcPr>
+            <w:tcW w:w="222" w:type="dxa"/>
+            <w:tcBorders>
+              <w:top w:val="nil"/>
+              <w:left w:val="nil"/>
+              <w:bottom w:val="nil"/>
+              <w:right w:val="nil"/>
+            </w:tcBorders>
+            <w:shd w:val="clear" w:color="auto" w:fill="auto"/>
+            <w:noWrap/>
+            <w:vAlign w:val="bottom"/>
+            <w:hideMark/>
+          </w:tcPr>
+          <w:p>
+            <w:pPr>
+              <w:spacing w:after="0" w:line="240" w:lineRule="auto"/>
+              <w:rPr>
+                <w:rFonts w:ascii="Times New Roman" w:eastAsia="Times New Roman" w:hAnsi="Times New Roman" w:cs="Times New Roman"/>
+                <w:sz w:val="20"/>
+                <w:szCs w:val="20"/>
+                <w:lang w:eastAsia="en-PH"/>
+              </w:rPr>
+            </w:pPr>
+          </w:p>
+        </w:tc>
+        <w:tc>
+          <w:tcPr>
+            <w:tcW w:w="2268" w:type="dxa"/>
+            <w:tcBorders>
+              <w:top w:val="nil"/>
+              <w:left w:val="nil"/>
+              <w:bottom w:val="nil"/>
+              <w:right w:val="nil"/>
+            </w:tcBorders>
+            <w:shd w:val="clear" w:color="auto" w:fill="auto"/>
+            <w:noWrap/>
+            <w:vAlign w:val="bottom"/>
+            <w:hideMark/>
+          </w:tcPr>
+          <w:p>
+            <w:pPr>
+              <w:spacing w:after="0" w:line="240" w:lineRule="auto"/>
+              <w:rPr>
+                <w:rFonts w:ascii="Times New Roman" w:eastAsia="Times New Roman" w:hAnsi="Times New Roman" w:cs="Times New Roman"/>
+                <w:sz w:val="20"/>
+                <w:szCs w:val="20"/>
+                <w:lang w:eastAsia="en-PH"/>
+              </w:rPr>
+            </w:pPr>
+          </w:p>
+        </w:tc>
+        <w:tc>
+          <w:tcPr>
+            <w:tcW w:w="1202" w:type="dxa"/>
+            <w:tcBorders>
+              <w:top w:val="nil"/>
+              <w:left w:val="nil"/>
+              <w:bottom w:val="nil"/>
+              <w:right w:val="nil"/>
+            </w:tcBorders>
+            <w:shd w:val="clear" w:color="auto" w:fill="auto"/>
+            <w:noWrap/>
+            <w:vAlign w:val="bottom"/>
+            <w:hideMark/>
+          </w:tcPr>
+          <w:p>
+            <w:pPr>
+              <w:spacing w:after="0" w:line="240" w:lineRule="auto"/>
+              <w:rPr>
+                <w:rFonts w:ascii="Times New Roman" w:eastAsia="Times New Roman" w:hAnsi="Times New Roman" w:cs="Times New Roman"/>
+                <w:sz w:val="20"/>
+                <w:szCs w:val="20"/>
+                <w:lang w:eastAsia="en-PH"/>
+              </w:rPr>
+            </w:pPr>
+          </w:p>
+        </w:tc>
+        <w:tc>
+          <w:tcPr>
+            <w:tcW w:w="412" w:type="dxa"/>
+            <w:tcBorders>
+              <w:top w:val="nil"/>
+              <w:left w:val="single" w:sz="4" w:space="0" w:color="auto"/>
+              <w:bottom w:val="nil"/>
+              <w:right w:val="nil"/>
+            </w:tcBorders>
+            <w:shd w:val="clear" w:color="auto" w:fill="auto"/>
+            <w:noWrap/>
+            <w:vAlign w:val="bottom"/>
+            <w:hideMark/>
+          </w:tcPr>
+          <w:p>
+            <w:pPr>
+              <w:spacing w:after="0" w:line="240" w:lineRule="auto"/>
+              <w:rPr>
+                <w:rFonts w:ascii="Century Gothic" w:eastAsia="Times New Roman" w:hAnsi="Century Gothic" w:cs="Calibri"/>
+                <w:color w:val="000000"/>
+                <w:lang w:eastAsia="en-PH"/>
+              </w:rPr>
+            </w:pPr>
+            <w:r>
+              <w:rPr>
+                <w:rFonts w:ascii="Century Gothic" w:eastAsia="Times New Roman" w:hAnsi="Century Gothic" w:cs="Calibri"/>
+                <w:color w:val="000000"/>
+                <w:lang w:eastAsia="en-PH"/>
+              </w:rPr>
+              <w:t> </w:t>
+            </w:r>
+          </w:p>
+        </w:tc>
+        <w:tc>
+          <w:tcPr>
+            <w:tcW w:w="222" w:type="dxa"/>
+            <w:tcBorders>
+              <w:top w:val="nil"/>
+              <w:left w:val="nil"/>
+              <w:bottom w:val="nil"/>
+              <w:right w:val="nil"/>
+            </w:tcBorders>
+            <w:shd w:val="clear" w:color="auto" w:fill="auto"/>
+            <w:noWrap/>
+            <w:vAlign w:val="bottom"/>
+            <w:hideMark/>
+          </w:tcPr>
+          <w:p>
+            <w:pPr>
+              <w:spacing w:after="0" w:line="240" w:lineRule="auto"/>
+              <w:rPr>
+                <w:rFonts w:ascii="Century Gothic" w:eastAsia="Times New Roman" w:hAnsi="Century Gothic" w:cs="Calibri"/>
+                <w:color w:val="000000"/>
+                <w:lang w:eastAsia="en-PH"/>
+              </w:rPr>
+            </w:pPr>
+          </w:p>
+        </w:tc>
+        <w:tc>
+          <w:tcPr>
+            <w:tcW w:w="222" w:type="dxa"/>
+            <w:tcBorders>
+              <w:top w:val="nil"/>
+              <w:left w:val="nil"/>
+              <w:bottom w:val="nil"/>
+              <w:right w:val="nil"/>
+            </w:tcBorders>
+            <w:shd w:val="clear" w:color="auto" w:fill="auto"/>
+            <w:noWrap/>
+            <w:vAlign w:val="bottom"/>
+            <w:hideMark/>
+          </w:tcPr>
+          <w:p>
+            <w:pPr>
+              <w:spacing w:after="0" w:line="240" w:lineRule="auto"/>
+              <w:rPr>
+                <w:rFonts w:ascii="Times New Roman" w:eastAsia="Times New Roman" w:hAnsi="Times New Roman" w:cs="Times New Roman"/>
+                <w:sz w:val="20"/>
+                <w:szCs w:val="20"/>
+                <w:lang w:eastAsia="en-PH"/>
+              </w:rPr>
+            </w:pPr>
+          </w:p>
+        </w:tc>
+        <w:tc>
+          <w:tcPr>
+            <w:tcW w:w="2668" w:type="dxa"/>
+            <w:tcBorders>
+              <w:top w:val="nil"/>
+              <w:left w:val="nil"/>
+              <w:bottom w:val="nil"/>
+              <w:right w:val="nil"/>
+            </w:tcBorders>
+            <w:shd w:val="clear" w:color="auto" w:fill="auto"/>
+            <w:noWrap/>
+            <w:vAlign w:val="bottom"/>
+            <w:hideMark/>
+          </w:tcPr>
+          <w:p>
+            <w:pPr>
+              <w:spacing w:after="0" w:line="240" w:lineRule="auto"/>
+              <w:jc w:val="right"/>
+              <w:rPr>
+                <w:rFonts w:ascii="Century Gothic" w:eastAsia="Times New Roman" w:hAnsi="Century Gothic" w:cs="Calibri"/>
+                <w:b/>
+                <w:bCs/>
+                <w:color w:val="000000"/>
+                <w:lang w:eastAsia="en-PH"/>
+              </w:rPr>
+            </w:pPr>
+            <w:r>
+              <w:rPr>
+                <w:rFonts w:ascii="Century Gothic" w:eastAsia="Times New Roman" w:hAnsi="Century Gothic" w:cs="Calibri"/>
+                <w:b/>
+                <w:bCs/>
+                <w:color w:val="000000"/>
+                <w:lang w:eastAsia="en-PH"/>
+              </w:rPr>
+              <w:t>Total:</w:t>
+            </w:r>
+          </w:p>
+        </w:tc>
+        <w:tc>
+          <w:tcPr>
+            <w:tcW w:w="1202" w:type="dxa"/>
+            <w:tcBorders>
+              <w:top w:val="nil"/>
+              <w:left w:val="nil"/>
+              <w:bottom w:val="nil"/>
+              <w:right w:val="nil"/>
+            </w:tcBorders>
+            <w:shd w:val="clear" w:color="auto" w:fill="auto"/>
+            <w:noWrap/>
+            <w:vAlign w:val="bottom"/>
+            <w:hideMark/>
+          </w:tcPr>
+          <w:p>
+            <w:pPr>
+              <w:spacing w:after="0" w:line="240" w:lineRule="auto"/>
+              <w:jc w:val="right"/>
+              <w:rPr>
+                <w:rFonts w:ascii="Century Gothic" w:eastAsia="Times New Roman" w:hAnsi="Century Gothic" w:cs="Calibri"/>
+                <w:b/>
+                <w:bCs/>
+                <w:color w:val="000000"/>
+                <w:lang w:eastAsia="en-PH"/>
+              </w:rPr>
+            </w:pPr>
+            <w:r>
+              <w:rPr>
+                <w:rFonts w:ascii="Century Gothic" w:eastAsia="Times New Roman" w:hAnsi="Century Gothic" w:cs="Calibri"/>
+                <w:b/>
+                <w:bCs/>
+                <w:color w:val="000000"/>
+                <w:lang w:eastAsia="en-PH"/>
+              </w:rPr>
+              <w:t>48,493.33</w:t>
+            </w:r>
+          </w:p>
+        </w:tc>
+      </w:tr>
+    </w:tbl>
+    <w:p/>
+    <w:p>
+      <w:pPr>
+        <w:jc w:val="center"/>
+        <w:rPr>
+          <w:rFonts w:ascii="Century Gothic" w:hAnsi="Century Gothic"/>
+          <w:b/>
+        </w:rPr>
+      </w:pPr>
+      <w:r>
+        <w:rPr>
+          <w:rFonts w:ascii="Century Gothic" w:hAnsi="Century Gothic"/>
+          <w:b/>
+        </w:rPr>
+        <w:lastRenderedPageBreak/>
+        <w:t>Table 5</w:t>
+      </w:r>
+      <w:r>
+        <w:rPr>
+          <w:rFonts w:ascii="Century Gothic" w:hAnsi="Century Gothic"/>
+        </w:rPr>
+        <w:t xml:space="preserve"> (continued)</w:t>
+      </w:r>
+    </w:p>
+    <w:tbl>
+      <w:tblPr>
+        <w:tblpPr w:leftFromText="180" w:rightFromText="180" w:vertAnchor="text" w:horzAnchor="margin" w:tblpY="-30"/>
+        <w:tblW w:w="8640" w:type="dxa"/>
+        <w:tblLook w:val="04A0" w:firstRow="1" w:lastRow="0" w:firstColumn="1" w:lastColumn="0" w:noHBand="0" w:noVBand="1"/>
+      </w:tblPr>
+      <w:tblGrid>
+        <w:gridCol w:w="222"/>
+        <w:gridCol w:w="222"/>
+        <w:gridCol w:w="2268"/>
+        <w:gridCol w:w="1202"/>
+        <w:gridCol w:w="412"/>
+        <w:gridCol w:w="222"/>
+        <w:gridCol w:w="222"/>
+        <w:gridCol w:w="2668"/>
+        <w:gridCol w:w="1202"/>
+      </w:tblGrid>
+      <w:tr>
+        <w:trPr>
+          <w:trHeight w:val="313"/>
+        </w:trPr>
+        <w:tc>
+          <w:tcPr>
+            <w:tcW w:w="2712" w:type="dxa"/>
+            <w:gridSpan w:val="3"/>
+            <w:tcBorders>
+              <w:top w:val="nil"/>
+              <w:left w:val="nil"/>
+              <w:bottom w:val="nil"/>
+              <w:right w:val="nil"/>
+            </w:tcBorders>
+            <w:shd w:val="clear" w:color="auto" w:fill="auto"/>
+            <w:noWrap/>
+            <w:vAlign w:val="bottom"/>
+            <w:hideMark/>
+          </w:tcPr>
+          <w:p>
+            <w:pPr>
+              <w:spacing w:after="0" w:line="240" w:lineRule="auto"/>
+              <w:rPr>
+                <w:rFonts w:ascii="Century Gothic" w:eastAsia="Times New Roman" w:hAnsi="Century Gothic" w:cs="Calibri"/>
+                <w:b/>
+                <w:bCs/>
+                <w:color w:val="000000"/>
+                <w:sz w:val="24"/>
+                <w:szCs w:val="24"/>
+                <w:lang w:eastAsia="en-PH"/>
+              </w:rPr>
+            </w:pPr>
+            <w:r>
+              <w:rPr>
+                <w:rFonts w:ascii="Century Gothic" w:eastAsia="Times New Roman" w:hAnsi="Century Gothic" w:cs="Calibri"/>
+                <w:b/>
+                <w:bCs/>
+                <w:color w:val="000000"/>
+                <w:sz w:val="24"/>
+                <w:szCs w:val="24"/>
+                <w:lang w:eastAsia="en-PH"/>
+              </w:rPr>
+              <w:t>*Recurring Cost</w:t>
+            </w:r>
+          </w:p>
+        </w:tc>
+        <w:tc>
+          <w:tcPr>
+            <w:tcW w:w="1202" w:type="dxa"/>
+            <w:tcBorders>
+              <w:top w:val="nil"/>
+              <w:left w:val="nil"/>
+              <w:bottom w:val="nil"/>
+              <w:right w:val="nil"/>
+            </w:tcBorders>
+            <w:shd w:val="clear" w:color="auto" w:fill="auto"/>
+            <w:noWrap/>
+            <w:vAlign w:val="bottom"/>
+            <w:hideMark/>
+          </w:tcPr>
+          <w:p>
+            <w:pPr>
+              <w:spacing w:after="0" w:line="240" w:lineRule="auto"/>
+              <w:rPr>
+                <w:rFonts w:ascii="Century Gothic" w:eastAsia="Times New Roman" w:hAnsi="Century Gothic" w:cs="Calibri"/>
+                <w:b/>
+                <w:bCs/>
+                <w:color w:val="000000"/>
+                <w:sz w:val="24"/>
+                <w:szCs w:val="24"/>
+                <w:lang w:eastAsia="en-PH"/>
+              </w:rPr>
+            </w:pPr>
+          </w:p>
+        </w:tc>
+        <w:tc>
+          <w:tcPr>
+            <w:tcW w:w="3524" w:type="dxa"/>
+            <w:gridSpan w:val="4"/>
+            <w:tcBorders>
+              <w:top w:val="nil"/>
+              <w:left w:val="single" w:sz="4" w:space="0" w:color="auto"/>
+              <w:bottom w:val="nil"/>
+              <w:right w:val="nil"/>
+            </w:tcBorders>
+            <w:shd w:val="clear" w:color="auto" w:fill="auto"/>
+            <w:noWrap/>
+            <w:vAlign w:val="bottom"/>
+            <w:hideMark/>
+          </w:tcPr>
+          <w:p>
+            <w:pPr>
+              <w:spacing w:after="0" w:line="240" w:lineRule="auto"/>
+              <w:rPr>
+                <w:rFonts w:ascii="Century Gothic" w:eastAsia="Times New Roman" w:hAnsi="Century Gothic" w:cs="Calibri"/>
+                <w:b/>
+                <w:bCs/>
+                <w:color w:val="000000"/>
+                <w:sz w:val="24"/>
+                <w:szCs w:val="24"/>
+                <w:lang w:eastAsia="en-PH"/>
+              </w:rPr>
+            </w:pPr>
+            <w:r>
+              <w:rPr>
+                <w:rFonts w:ascii="Century Gothic" w:eastAsia="Times New Roman" w:hAnsi="Century Gothic" w:cs="Calibri"/>
+                <w:b/>
+                <w:bCs/>
+                <w:color w:val="000000"/>
+                <w:sz w:val="24"/>
+                <w:szCs w:val="24"/>
+                <w:lang w:eastAsia="en-PH"/>
+              </w:rPr>
+              <w:t>*Intangible</w:t>
+            </w:r>
+          </w:p>
+        </w:tc>
+        <w:tc>
+          <w:tcPr>
+            <w:tcW w:w="1202" w:type="dxa"/>
+            <w:tcBorders>
+              <w:top w:val="nil"/>
+              <w:left w:val="nil"/>
+              <w:bottom w:val="nil"/>
+              <w:right w:val="nil"/>
+            </w:tcBorders>
+            <w:shd w:val="clear" w:color="auto" w:fill="auto"/>
+            <w:noWrap/>
+            <w:vAlign w:val="bottom"/>
+            <w:hideMark/>
+          </w:tcPr>
+          <w:p>
+            <w:pPr>
+              <w:spacing w:after="0" w:line="240" w:lineRule="auto"/>
+              <w:rPr>
+                <w:rFonts w:ascii="Century Gothic" w:eastAsia="Times New Roman" w:hAnsi="Century Gothic" w:cs="Calibri"/>
+                <w:b/>
+                <w:bCs/>
+                <w:color w:val="000000"/>
+                <w:sz w:val="24"/>
+                <w:szCs w:val="24"/>
+                <w:lang w:eastAsia="en-PH"/>
+              </w:rPr>
+            </w:pPr>
+          </w:p>
+        </w:tc>
+      </w:tr>
+      <w:tr>
+        <w:trPr>
+          <w:trHeight w:val="313"/>
+        </w:trPr>
+        <w:tc>
+          <w:tcPr>
+            <w:tcW w:w="222" w:type="dxa"/>
+            <w:tcBorders>
+              <w:top w:val="nil"/>
+              <w:left w:val="nil"/>
+              <w:bottom w:val="nil"/>
+              <w:right w:val="nil"/>
+            </w:tcBorders>
+            <w:shd w:val="clear" w:color="auto" w:fill="auto"/>
+            <w:noWrap/>
+            <w:vAlign w:val="bottom"/>
+            <w:hideMark/>
+          </w:tcPr>
+          <w:p>
+            <w:pPr>
+              <w:spacing w:after="0" w:line="240" w:lineRule="auto"/>
+              <w:rPr>
+                <w:rFonts w:ascii="Times New Roman" w:eastAsia="Times New Roman" w:hAnsi="Times New Roman" w:cs="Times New Roman"/>
+                <w:sz w:val="20"/>
+                <w:szCs w:val="20"/>
+                <w:lang w:eastAsia="en-PH"/>
+              </w:rPr>
+            </w:pPr>
+          </w:p>
+        </w:tc>
+        <w:tc>
+          <w:tcPr>
+            <w:tcW w:w="222" w:type="dxa"/>
+            <w:tcBorders>
+              <w:top w:val="nil"/>
+              <w:left w:val="nil"/>
+              <w:bottom w:val="nil"/>
+              <w:right w:val="nil"/>
+            </w:tcBorders>
+            <w:shd w:val="clear" w:color="auto" w:fill="auto"/>
+            <w:noWrap/>
+            <w:vAlign w:val="bottom"/>
+            <w:hideMark/>
+          </w:tcPr>
+          <w:p>
+            <w:pPr>
+              <w:spacing w:after="0" w:line="240" w:lineRule="auto"/>
+              <w:rPr>
+                <w:rFonts w:ascii="Times New Roman" w:eastAsia="Times New Roman" w:hAnsi="Times New Roman" w:cs="Times New Roman"/>
+                <w:sz w:val="20"/>
+                <w:szCs w:val="20"/>
+                <w:lang w:eastAsia="en-PH"/>
+              </w:rPr>
+            </w:pPr>
+          </w:p>
+        </w:tc>
+        <w:tc>
+          <w:tcPr>
+            <w:tcW w:w="2268" w:type="dxa"/>
+            <w:tcBorders>
+              <w:top w:val="nil"/>
+              <w:left w:val="nil"/>
+              <w:bottom w:val="nil"/>
+              <w:right w:val="nil"/>
+            </w:tcBorders>
+            <w:shd w:val="clear" w:color="auto" w:fill="auto"/>
+            <w:noWrap/>
+            <w:vAlign w:val="bottom"/>
+            <w:hideMark/>
+          </w:tcPr>
+          <w:p>
+            <w:pPr>
+              <w:spacing w:after="0" w:line="240" w:lineRule="auto"/>
+              <w:rPr>
+                <w:rFonts w:ascii="Times New Roman" w:eastAsia="Times New Roman" w:hAnsi="Times New Roman" w:cs="Times New Roman"/>
+                <w:sz w:val="20"/>
+                <w:szCs w:val="20"/>
+                <w:lang w:eastAsia="en-PH"/>
+              </w:rPr>
+            </w:pPr>
+          </w:p>
+        </w:tc>
+        <w:tc>
+          <w:tcPr>
+            <w:tcW w:w="1202" w:type="dxa"/>
+            <w:tcBorders>
+              <w:top w:val="nil"/>
+              <w:left w:val="nil"/>
+              <w:bottom w:val="nil"/>
+              <w:right w:val="nil"/>
+            </w:tcBorders>
+            <w:shd w:val="clear" w:color="auto" w:fill="auto"/>
+            <w:noWrap/>
+            <w:vAlign w:val="bottom"/>
+            <w:hideMark/>
+          </w:tcPr>
+          <w:p>
+            <w:pPr>
+              <w:spacing w:after="0" w:line="240" w:lineRule="auto"/>
+              <w:rPr>
+                <w:rFonts w:ascii="Times New Roman" w:eastAsia="Times New Roman" w:hAnsi="Times New Roman" w:cs="Times New Roman"/>
+                <w:sz w:val="20"/>
+                <w:szCs w:val="20"/>
+                <w:lang w:eastAsia="en-PH"/>
+              </w:rPr>
+            </w:pPr>
+          </w:p>
+        </w:tc>
+        <w:tc>
+          <w:tcPr>
+            <w:tcW w:w="412" w:type="dxa"/>
+            <w:tcBorders>
+              <w:top w:val="nil"/>
+              <w:left w:val="single" w:sz="4" w:space="0" w:color="auto"/>
+              <w:bottom w:val="nil"/>
+              <w:right w:val="nil"/>
+            </w:tcBorders>
+            <w:shd w:val="clear" w:color="auto" w:fill="auto"/>
+            <w:noWrap/>
+            <w:vAlign w:val="bottom"/>
+            <w:hideMark/>
+          </w:tcPr>
+          <w:p>
+            <w:pPr>
+              <w:spacing w:after="0" w:line="240" w:lineRule="auto"/>
+              <w:rPr>
+                <w:rFonts w:ascii="Century Gothic" w:eastAsia="Times New Roman" w:hAnsi="Century Gothic" w:cs="Calibri"/>
+                <w:color w:val="000000"/>
+                <w:lang w:eastAsia="en-PH"/>
+              </w:rPr>
+            </w:pPr>
+            <w:r>
+              <w:rPr>
+                <w:rFonts w:ascii="Century Gothic" w:eastAsia="Times New Roman" w:hAnsi="Century Gothic" w:cs="Calibri"/>
+                <w:color w:val="000000"/>
+                <w:lang w:eastAsia="en-PH"/>
+              </w:rPr>
+              <w:t> </w:t>
+            </w:r>
+          </w:p>
+        </w:tc>
+        <w:tc>
+          <w:tcPr>
+            <w:tcW w:w="222" w:type="dxa"/>
+            <w:tcBorders>
+              <w:top w:val="nil"/>
+              <w:left w:val="nil"/>
+              <w:bottom w:val="nil"/>
+              <w:right w:val="nil"/>
+            </w:tcBorders>
+            <w:shd w:val="clear" w:color="auto" w:fill="auto"/>
+            <w:noWrap/>
+            <w:vAlign w:val="bottom"/>
+            <w:hideMark/>
+          </w:tcPr>
+          <w:p>
+            <w:pPr>
+              <w:spacing w:after="0" w:line="240" w:lineRule="auto"/>
+              <w:rPr>
+                <w:rFonts w:ascii="Century Gothic" w:eastAsia="Times New Roman" w:hAnsi="Century Gothic" w:cs="Calibri"/>
+                <w:color w:val="000000"/>
+                <w:lang w:eastAsia="en-PH"/>
+              </w:rPr>
+            </w:pPr>
+          </w:p>
+        </w:tc>
+        <w:tc>
+          <w:tcPr>
+            <w:tcW w:w="222" w:type="dxa"/>
+            <w:tcBorders>
+              <w:top w:val="nil"/>
+              <w:left w:val="nil"/>
+              <w:bottom w:val="nil"/>
+              <w:right w:val="nil"/>
+            </w:tcBorders>
+            <w:shd w:val="clear" w:color="auto" w:fill="auto"/>
+            <w:noWrap/>
+            <w:vAlign w:val="bottom"/>
+            <w:hideMark/>
+          </w:tcPr>
+          <w:p>
+            <w:pPr>
+              <w:spacing w:after="0" w:line="240" w:lineRule="auto"/>
+              <w:rPr>
+                <w:rFonts w:ascii="Times New Roman" w:eastAsia="Times New Roman" w:hAnsi="Times New Roman" w:cs="Times New Roman"/>
+                <w:sz w:val="20"/>
+                <w:szCs w:val="20"/>
+                <w:lang w:eastAsia="en-PH"/>
+              </w:rPr>
+            </w:pPr>
+          </w:p>
+        </w:tc>
+        <w:tc>
+          <w:tcPr>
+            <w:tcW w:w="2668" w:type="dxa"/>
+            <w:tcBorders>
+              <w:top w:val="nil"/>
+              <w:left w:val="nil"/>
+              <w:bottom w:val="nil"/>
+              <w:right w:val="nil"/>
+            </w:tcBorders>
+            <w:shd w:val="clear" w:color="auto" w:fill="auto"/>
+            <w:noWrap/>
+            <w:vAlign w:val="bottom"/>
+            <w:hideMark/>
+          </w:tcPr>
+          <w:p>
+            <w:pPr>
+              <w:spacing w:after="0" w:line="240" w:lineRule="auto"/>
+              <w:rPr>
+                <w:rFonts w:ascii="Times New Roman" w:eastAsia="Times New Roman" w:hAnsi="Times New Roman" w:cs="Times New Roman"/>
+                <w:sz w:val="20"/>
+                <w:szCs w:val="20"/>
+                <w:lang w:eastAsia="en-PH"/>
+              </w:rPr>
+            </w:pPr>
+          </w:p>
+        </w:tc>
+        <w:tc>
+          <w:tcPr>
+            <w:tcW w:w="1202" w:type="dxa"/>
+            <w:tcBorders>
+              <w:top w:val="nil"/>
+              <w:left w:val="nil"/>
+              <w:bottom w:val="nil"/>
+              <w:right w:val="nil"/>
+            </w:tcBorders>
+            <w:shd w:val="clear" w:color="auto" w:fill="auto"/>
+            <w:noWrap/>
+            <w:vAlign w:val="bottom"/>
+            <w:hideMark/>
+          </w:tcPr>
+          <w:p>
+            <w:pPr>
+              <w:spacing w:after="0" w:line="240" w:lineRule="auto"/>
+              <w:rPr>
+                <w:rFonts w:ascii="Times New Roman" w:eastAsia="Times New Roman" w:hAnsi="Times New Roman" w:cs="Times New Roman"/>
+                <w:sz w:val="20"/>
+                <w:szCs w:val="20"/>
+                <w:lang w:eastAsia="en-PH"/>
+              </w:rPr>
+            </w:pPr>
+          </w:p>
+        </w:tc>
+      </w:tr>
+      <w:tr>
+        <w:trPr>
+          <w:trHeight w:val="313"/>
+        </w:trPr>
+        <w:tc>
+          <w:tcPr>
+            <w:tcW w:w="2712" w:type="dxa"/>
+            <w:gridSpan w:val="3"/>
+            <w:tcBorders>
+              <w:top w:val="nil"/>
+              <w:left w:val="nil"/>
+              <w:bottom w:val="nil"/>
+              <w:right w:val="nil"/>
+            </w:tcBorders>
+            <w:shd w:val="clear" w:color="auto" w:fill="auto"/>
+            <w:noWrap/>
+            <w:vAlign w:val="bottom"/>
+            <w:hideMark/>
+          </w:tcPr>
+          <w:p>
+            <w:pPr>
+              <w:spacing w:after="0" w:line="240" w:lineRule="auto"/>
+              <w:rPr>
+                <w:rFonts w:ascii="Century Gothic" w:eastAsia="Times New Roman" w:hAnsi="Century Gothic" w:cs="Calibri"/>
+                <w:color w:val="000000"/>
+                <w:lang w:eastAsia="en-PH"/>
+              </w:rPr>
+            </w:pPr>
+            <w:r>
+              <w:rPr>
+                <w:rFonts w:ascii="Century Gothic" w:eastAsia="Times New Roman" w:hAnsi="Century Gothic" w:cs="Calibri"/>
+                <w:color w:val="000000"/>
+                <w:lang w:eastAsia="en-PH"/>
+              </w:rPr>
+              <w:t>Domain Name</w:t>
+            </w:r>
+          </w:p>
+        </w:tc>
+        <w:tc>
+          <w:tcPr>
+            <w:tcW w:w="1202" w:type="dxa"/>
+            <w:tcBorders>
+              <w:top w:val="nil"/>
+              <w:left w:val="nil"/>
+              <w:bottom w:val="nil"/>
+              <w:right w:val="nil"/>
+            </w:tcBorders>
+            <w:shd w:val="clear" w:color="auto" w:fill="auto"/>
+            <w:noWrap/>
+            <w:vAlign w:val="bottom"/>
+            <w:hideMark/>
+          </w:tcPr>
+          <w:p>
+            <w:pPr>
+              <w:spacing w:after="0" w:line="240" w:lineRule="auto"/>
+              <w:jc w:val="right"/>
+              <w:rPr>
+                <w:rFonts w:ascii="Century Gothic" w:eastAsia="Times New Roman" w:hAnsi="Century Gothic" w:cs="Calibri"/>
+                <w:color w:val="000000"/>
+                <w:lang w:eastAsia="en-PH"/>
+              </w:rPr>
+            </w:pPr>
+            <w:r>
+              <w:rPr>
+                <w:rFonts w:ascii="Century Gothic" w:eastAsia="Times New Roman" w:hAnsi="Century Gothic" w:cs="Calibri"/>
+                <w:color w:val="000000"/>
+                <w:lang w:eastAsia="en-PH"/>
+              </w:rPr>
+              <w:t>1,148.00</w:t>
+            </w:r>
+          </w:p>
+        </w:tc>
+        <w:tc>
+          <w:tcPr>
+            <w:tcW w:w="3524" w:type="dxa"/>
+            <w:gridSpan w:val="4"/>
+            <w:tcBorders>
+              <w:top w:val="nil"/>
+              <w:left w:val="single" w:sz="4" w:space="0" w:color="auto"/>
+              <w:bottom w:val="nil"/>
+              <w:right w:val="nil"/>
+            </w:tcBorders>
+            <w:shd w:val="clear" w:color="auto" w:fill="auto"/>
+            <w:noWrap/>
+            <w:vAlign w:val="bottom"/>
+            <w:hideMark/>
+          </w:tcPr>
+          <w:p>
+            <w:pPr>
+              <w:spacing w:after="0" w:line="240" w:lineRule="auto"/>
+              <w:rPr>
+                <w:rFonts w:ascii="Century Gothic" w:eastAsia="Times New Roman" w:hAnsi="Century Gothic" w:cs="Calibri"/>
+                <w:color w:val="000000"/>
+                <w:lang w:eastAsia="en-PH"/>
+              </w:rPr>
+            </w:pPr>
+            <w:r>
+              <w:rPr>
+                <w:rFonts w:ascii="Century Gothic" w:eastAsia="Times New Roman" w:hAnsi="Century Gothic" w:cs="Calibri"/>
+                <w:color w:val="000000"/>
+                <w:lang w:eastAsia="en-PH"/>
+              </w:rPr>
+              <w:t>Faster approval for proposals</w:t>
+            </w:r>
+          </w:p>
+        </w:tc>
+        <w:tc>
+          <w:tcPr>
+            <w:tcW w:w="1202" w:type="dxa"/>
+            <w:tcBorders>
+              <w:top w:val="nil"/>
+              <w:left w:val="nil"/>
+              <w:bottom w:val="nil"/>
+              <w:right w:val="nil"/>
+            </w:tcBorders>
+            <w:shd w:val="clear" w:color="auto" w:fill="auto"/>
+            <w:noWrap/>
+            <w:vAlign w:val="bottom"/>
+            <w:hideMark/>
+          </w:tcPr>
+          <w:p>
+            <w:pPr>
+              <w:spacing w:after="0" w:line="240" w:lineRule="auto"/>
+              <w:jc w:val="right"/>
+              <w:rPr>
+                <w:rFonts w:ascii="Century Gothic" w:eastAsia="Times New Roman" w:hAnsi="Century Gothic" w:cs="Calibri"/>
+                <w:color w:val="000000"/>
+                <w:lang w:eastAsia="en-PH"/>
+              </w:rPr>
+            </w:pPr>
+            <w:r>
+              <w:rPr>
+                <w:rFonts w:ascii="Century Gothic" w:eastAsia="Times New Roman" w:hAnsi="Century Gothic" w:cs="Calibri"/>
+                <w:color w:val="000000"/>
+                <w:lang w:eastAsia="en-PH"/>
+              </w:rPr>
+              <w:t>0.00</w:t>
+            </w:r>
+          </w:p>
+        </w:tc>
+      </w:tr>
+      <w:tr>
+        <w:trPr>
+          <w:trHeight w:val="313"/>
+        </w:trPr>
+        <w:tc>
+          <w:tcPr>
+            <w:tcW w:w="222" w:type="dxa"/>
+            <w:tcBorders>
+              <w:top w:val="nil"/>
+              <w:left w:val="nil"/>
+              <w:bottom w:val="nil"/>
+              <w:right w:val="nil"/>
+            </w:tcBorders>
+            <w:shd w:val="clear" w:color="auto" w:fill="auto"/>
+            <w:noWrap/>
+            <w:vAlign w:val="bottom"/>
+            <w:hideMark/>
+          </w:tcPr>
+          <w:p>
+            <w:pPr>
+              <w:spacing w:after="0" w:line="240" w:lineRule="auto"/>
+              <w:jc w:val="right"/>
+              <w:rPr>
+                <w:rFonts w:ascii="Century Gothic" w:eastAsia="Times New Roman" w:hAnsi="Century Gothic" w:cs="Calibri"/>
+                <w:color w:val="000000"/>
+                <w:lang w:eastAsia="en-PH"/>
+              </w:rPr>
+            </w:pPr>
+          </w:p>
+        </w:tc>
+        <w:tc>
+          <w:tcPr>
+            <w:tcW w:w="222" w:type="dxa"/>
+            <w:tcBorders>
+              <w:top w:val="nil"/>
+              <w:left w:val="nil"/>
+              <w:bottom w:val="nil"/>
+              <w:right w:val="nil"/>
+            </w:tcBorders>
+            <w:shd w:val="clear" w:color="auto" w:fill="auto"/>
+            <w:noWrap/>
+            <w:vAlign w:val="bottom"/>
+            <w:hideMark/>
+          </w:tcPr>
+          <w:p>
+            <w:pPr>
+              <w:spacing w:after="0" w:line="240" w:lineRule="auto"/>
+              <w:rPr>
+                <w:rFonts w:ascii="Times New Roman" w:eastAsia="Times New Roman" w:hAnsi="Times New Roman" w:cs="Times New Roman"/>
+                <w:sz w:val="20"/>
+                <w:szCs w:val="20"/>
+                <w:lang w:eastAsia="en-PH"/>
+              </w:rPr>
+            </w:pPr>
+          </w:p>
+        </w:tc>
+        <w:tc>
+          <w:tcPr>
+            <w:tcW w:w="2268" w:type="dxa"/>
+            <w:tcBorders>
+              <w:top w:val="nil"/>
+              <w:left w:val="nil"/>
+              <w:bottom w:val="nil"/>
+              <w:right w:val="nil"/>
+            </w:tcBorders>
+            <w:shd w:val="clear" w:color="auto" w:fill="auto"/>
+            <w:noWrap/>
+            <w:vAlign w:val="bottom"/>
+            <w:hideMark/>
+          </w:tcPr>
+          <w:p>
+            <w:pPr>
+              <w:spacing w:after="0" w:line="240" w:lineRule="auto"/>
+              <w:jc w:val="right"/>
+              <w:rPr>
+                <w:rFonts w:ascii="Century Gothic" w:eastAsia="Times New Roman" w:hAnsi="Century Gothic" w:cs="Calibri"/>
+                <w:b/>
+                <w:bCs/>
+                <w:color w:val="000000"/>
+                <w:lang w:eastAsia="en-PH"/>
+              </w:rPr>
+            </w:pPr>
+            <w:r>
+              <w:rPr>
+                <w:rFonts w:ascii="Century Gothic" w:eastAsia="Times New Roman" w:hAnsi="Century Gothic" w:cs="Calibri"/>
+                <w:b/>
+                <w:bCs/>
+                <w:color w:val="000000"/>
+                <w:lang w:eastAsia="en-PH"/>
+              </w:rPr>
+              <w:t>Total:</w:t>
+            </w:r>
+          </w:p>
+        </w:tc>
+        <w:tc>
+          <w:tcPr>
+            <w:tcW w:w="1202" w:type="dxa"/>
+            <w:tcBorders>
+              <w:top w:val="nil"/>
+              <w:left w:val="nil"/>
+              <w:bottom w:val="nil"/>
+              <w:right w:val="nil"/>
+            </w:tcBorders>
+            <w:shd w:val="clear" w:color="auto" w:fill="auto"/>
+            <w:noWrap/>
+            <w:vAlign w:val="bottom"/>
+            <w:hideMark/>
+          </w:tcPr>
+          <w:p>
+            <w:pPr>
+              <w:spacing w:after="0" w:line="240" w:lineRule="auto"/>
+              <w:jc w:val="right"/>
+              <w:rPr>
+                <w:rFonts w:ascii="Century Gothic" w:eastAsia="Times New Roman" w:hAnsi="Century Gothic" w:cs="Calibri"/>
+                <w:b/>
+                <w:bCs/>
+                <w:color w:val="000000"/>
+                <w:lang w:eastAsia="en-PH"/>
+              </w:rPr>
+            </w:pPr>
+            <w:r>
+              <w:rPr>
+                <w:rFonts w:ascii="Century Gothic" w:eastAsia="Times New Roman" w:hAnsi="Century Gothic" w:cs="Calibri"/>
+                <w:b/>
+                <w:bCs/>
+                <w:color w:val="000000"/>
+                <w:lang w:eastAsia="en-PH"/>
+              </w:rPr>
+              <w:t>1,148.00</w:t>
+            </w:r>
+          </w:p>
+        </w:tc>
+        <w:tc>
+          <w:tcPr>
+            <w:tcW w:w="3524" w:type="dxa"/>
+            <w:gridSpan w:val="4"/>
+            <w:tcBorders>
+              <w:top w:val="nil"/>
+              <w:left w:val="single" w:sz="4" w:space="0" w:color="auto"/>
+              <w:bottom w:val="nil"/>
+              <w:right w:val="nil"/>
+            </w:tcBorders>
+            <w:shd w:val="clear" w:color="auto" w:fill="auto"/>
+            <w:noWrap/>
+            <w:vAlign w:val="bottom"/>
+            <w:hideMark/>
+          </w:tcPr>
+          <w:p>
+            <w:pPr>
+              <w:spacing w:after="0" w:line="240" w:lineRule="auto"/>
+              <w:rPr>
+                <w:rFonts w:ascii="Century Gothic" w:eastAsia="Times New Roman" w:hAnsi="Century Gothic" w:cs="Calibri"/>
+                <w:color w:val="000000"/>
+                <w:lang w:eastAsia="en-PH"/>
+              </w:rPr>
+            </w:pPr>
+            <w:r>
+              <w:rPr>
+                <w:rFonts w:ascii="Century Gothic" w:eastAsia="Times New Roman" w:hAnsi="Century Gothic" w:cs="Calibri"/>
+                <w:color w:val="000000"/>
+                <w:lang w:eastAsia="en-PH"/>
+              </w:rPr>
+              <w:t>Donors &amp;</w:t>
+            </w:r>
+            <w:r>
+              <w:rPr>
+                <w:rFonts w:ascii="Century Gothic" w:eastAsia="Times New Roman" w:hAnsi="Century Gothic" w:cs="Calibri"/>
+                <w:color w:val="000000"/>
+                <w:lang w:eastAsia="en-PH"/>
+              </w:rPr>
+              <w:t xml:space="preserve"> beneficiaries visibility</w:t>
+            </w:r>
+          </w:p>
+        </w:tc>
+        <w:tc>
+          <w:tcPr>
+            <w:tcW w:w="1202" w:type="dxa"/>
+            <w:tcBorders>
+              <w:top w:val="nil"/>
+              <w:left w:val="nil"/>
+              <w:bottom w:val="nil"/>
+              <w:right w:val="nil"/>
+            </w:tcBorders>
+            <w:shd w:val="clear" w:color="auto" w:fill="auto"/>
+            <w:noWrap/>
+            <w:vAlign w:val="bottom"/>
+            <w:hideMark/>
+          </w:tcPr>
+          <w:p>
+            <w:pPr>
+              <w:spacing w:after="0" w:line="240" w:lineRule="auto"/>
+              <w:jc w:val="right"/>
+              <w:rPr>
+                <w:rFonts w:ascii="Century Gothic" w:eastAsia="Times New Roman" w:hAnsi="Century Gothic" w:cs="Calibri"/>
+                <w:color w:val="000000"/>
+                <w:lang w:eastAsia="en-PH"/>
+              </w:rPr>
+            </w:pPr>
+            <w:r>
+              <w:rPr>
+                <w:rFonts w:ascii="Century Gothic" w:eastAsia="Times New Roman" w:hAnsi="Century Gothic" w:cs="Calibri"/>
+                <w:color w:val="000000"/>
+                <w:lang w:eastAsia="en-PH"/>
+              </w:rPr>
+              <w:t>0.00</w:t>
+            </w:r>
+          </w:p>
+        </w:tc>
+      </w:tr>
+      <w:tr>
+        <w:trPr>
+          <w:trHeight w:val="313"/>
+        </w:trPr>
+        <w:tc>
+          <w:tcPr>
+            <w:tcW w:w="222" w:type="dxa"/>
+            <w:tcBorders>
+              <w:top w:val="nil"/>
+              <w:left w:val="nil"/>
+              <w:bottom w:val="nil"/>
+              <w:right w:val="nil"/>
+            </w:tcBorders>
+            <w:shd w:val="clear" w:color="auto" w:fill="auto"/>
+            <w:noWrap/>
+            <w:vAlign w:val="bottom"/>
+            <w:hideMark/>
+          </w:tcPr>
+          <w:p>
+            <w:pPr>
+              <w:spacing w:after="0" w:line="240" w:lineRule="auto"/>
+              <w:jc w:val="right"/>
+              <w:rPr>
+                <w:rFonts w:ascii="Century Gothic" w:eastAsia="Times New Roman" w:hAnsi="Century Gothic" w:cs="Calibri"/>
+                <w:color w:val="000000"/>
+                <w:lang w:eastAsia="en-PH"/>
+              </w:rPr>
+            </w:pPr>
+          </w:p>
+        </w:tc>
+        <w:tc>
+          <w:tcPr>
+            <w:tcW w:w="222" w:type="dxa"/>
+            <w:tcBorders>
+              <w:top w:val="nil"/>
+              <w:left w:val="nil"/>
+              <w:bottom w:val="nil"/>
+              <w:right w:val="nil"/>
+            </w:tcBorders>
+            <w:shd w:val="clear" w:color="auto" w:fill="auto"/>
+            <w:noWrap/>
+            <w:vAlign w:val="bottom"/>
+            <w:hideMark/>
+          </w:tcPr>
+          <w:p>
+            <w:pPr>
+              <w:spacing w:after="0" w:line="240" w:lineRule="auto"/>
+              <w:rPr>
+                <w:rFonts w:ascii="Times New Roman" w:eastAsia="Times New Roman" w:hAnsi="Times New Roman" w:cs="Times New Roman"/>
+                <w:sz w:val="20"/>
+                <w:szCs w:val="20"/>
+                <w:lang w:eastAsia="en-PH"/>
+              </w:rPr>
+            </w:pPr>
+          </w:p>
+        </w:tc>
+        <w:tc>
+          <w:tcPr>
+            <w:tcW w:w="2268" w:type="dxa"/>
+            <w:tcBorders>
+              <w:top w:val="nil"/>
+              <w:left w:val="nil"/>
+              <w:bottom w:val="nil"/>
+              <w:right w:val="nil"/>
+            </w:tcBorders>
+            <w:shd w:val="clear" w:color="auto" w:fill="auto"/>
+            <w:noWrap/>
+            <w:vAlign w:val="bottom"/>
+            <w:hideMark/>
+          </w:tcPr>
+          <w:p>
+            <w:pPr>
+              <w:spacing w:after="0" w:line="240" w:lineRule="auto"/>
+              <w:rPr>
+                <w:rFonts w:ascii="Times New Roman" w:eastAsia="Times New Roman" w:hAnsi="Times New Roman" w:cs="Times New Roman"/>
+                <w:sz w:val="20"/>
+                <w:szCs w:val="20"/>
+                <w:lang w:eastAsia="en-PH"/>
+              </w:rPr>
+            </w:pPr>
+          </w:p>
+        </w:tc>
+        <w:tc>
+          <w:tcPr>
+            <w:tcW w:w="1202" w:type="dxa"/>
+            <w:tcBorders>
+              <w:top w:val="nil"/>
+              <w:left w:val="nil"/>
+              <w:bottom w:val="nil"/>
+              <w:right w:val="nil"/>
+            </w:tcBorders>
+            <w:shd w:val="clear" w:color="auto" w:fill="auto"/>
+            <w:noWrap/>
+            <w:vAlign w:val="bottom"/>
+            <w:hideMark/>
+          </w:tcPr>
+          <w:p>
+            <w:pPr>
+              <w:spacing w:after="0" w:line="240" w:lineRule="auto"/>
+              <w:rPr>
+                <w:rFonts w:ascii="Times New Roman" w:eastAsia="Times New Roman" w:hAnsi="Times New Roman" w:cs="Times New Roman"/>
+                <w:sz w:val="20"/>
+                <w:szCs w:val="20"/>
+                <w:lang w:eastAsia="en-PH"/>
+              </w:rPr>
+            </w:pPr>
+          </w:p>
+        </w:tc>
+        <w:tc>
+          <w:tcPr>
+            <w:tcW w:w="3524" w:type="dxa"/>
+            <w:gridSpan w:val="4"/>
+            <w:tcBorders>
+              <w:top w:val="nil"/>
+              <w:left w:val="single" w:sz="4" w:space="0" w:color="auto"/>
+              <w:bottom w:val="nil"/>
+              <w:right w:val="nil"/>
+            </w:tcBorders>
+            <w:shd w:val="clear" w:color="auto" w:fill="auto"/>
+            <w:noWrap/>
+            <w:vAlign w:val="bottom"/>
+            <w:hideMark/>
+          </w:tcPr>
+          <w:p>
+            <w:pPr>
+              <w:spacing w:after="0" w:line="240" w:lineRule="auto"/>
+              <w:rPr>
+                <w:rFonts w:ascii="Century Gothic" w:eastAsia="Times New Roman" w:hAnsi="Century Gothic" w:cs="Calibri"/>
+                <w:color w:val="000000"/>
+                <w:lang w:eastAsia="en-PH"/>
+              </w:rPr>
+            </w:pPr>
+            <w:r>
+              <w:rPr>
+                <w:rFonts w:ascii="Century Gothic" w:eastAsia="Times New Roman" w:hAnsi="Century Gothic" w:cs="Calibri"/>
+                <w:color w:val="000000"/>
+                <w:lang w:eastAsia="en-PH"/>
+              </w:rPr>
+              <w:t>Improve brand image</w:t>
+            </w:r>
+          </w:p>
+        </w:tc>
+        <w:tc>
+          <w:tcPr>
+            <w:tcW w:w="1202" w:type="dxa"/>
+            <w:tcBorders>
+              <w:top w:val="nil"/>
+              <w:left w:val="nil"/>
+              <w:bottom w:val="nil"/>
+              <w:right w:val="nil"/>
+            </w:tcBorders>
+            <w:shd w:val="clear" w:color="auto" w:fill="auto"/>
+            <w:noWrap/>
+            <w:vAlign w:val="bottom"/>
+            <w:hideMark/>
+          </w:tcPr>
+          <w:p>
+            <w:pPr>
+              <w:spacing w:after="0" w:line="240" w:lineRule="auto"/>
+              <w:jc w:val="right"/>
+              <w:rPr>
+                <w:rFonts w:ascii="Century Gothic" w:eastAsia="Times New Roman" w:hAnsi="Century Gothic" w:cs="Calibri"/>
+                <w:color w:val="000000"/>
+                <w:lang w:eastAsia="en-PH"/>
+              </w:rPr>
+            </w:pPr>
+            <w:r>
+              <w:rPr>
+                <w:rFonts w:ascii="Century Gothic" w:eastAsia="Times New Roman" w:hAnsi="Century Gothic" w:cs="Calibri"/>
+                <w:color w:val="000000"/>
+                <w:lang w:eastAsia="en-PH"/>
+              </w:rPr>
+              <w:t>0.00</w:t>
+            </w:r>
+          </w:p>
+        </w:tc>
+      </w:tr>
+      <w:tr>
+        <w:trPr>
+          <w:trHeight w:val="313"/>
+        </w:trPr>
+        <w:tc>
+          <w:tcPr>
+            <w:tcW w:w="222" w:type="dxa"/>
+            <w:tcBorders>
+              <w:top w:val="nil"/>
+              <w:left w:val="nil"/>
+              <w:bottom w:val="nil"/>
+              <w:right w:val="nil"/>
+            </w:tcBorders>
+            <w:shd w:val="clear" w:color="auto" w:fill="auto"/>
+            <w:noWrap/>
+            <w:vAlign w:val="bottom"/>
+            <w:hideMark/>
+          </w:tcPr>
+          <w:p>
+            <w:pPr>
+              <w:spacing w:after="0" w:line="240" w:lineRule="auto"/>
+              <w:jc w:val="right"/>
+              <w:rPr>
+                <w:rFonts w:ascii="Century Gothic" w:eastAsia="Times New Roman" w:hAnsi="Century Gothic" w:cs="Calibri"/>
+                <w:color w:val="000000"/>
+                <w:lang w:eastAsia="en-PH"/>
+              </w:rPr>
+            </w:pPr>
+          </w:p>
+        </w:tc>
+        <w:tc>
+          <w:tcPr>
+            <w:tcW w:w="222" w:type="dxa"/>
+            <w:tcBorders>
+              <w:top w:val="nil"/>
+              <w:left w:val="nil"/>
+              <w:bottom w:val="nil"/>
+              <w:right w:val="nil"/>
+            </w:tcBorders>
+            <w:shd w:val="clear" w:color="auto" w:fill="auto"/>
+            <w:noWrap/>
+            <w:vAlign w:val="bottom"/>
+            <w:hideMark/>
+          </w:tcPr>
+          <w:p>
+            <w:pPr>
+              <w:spacing w:after="0" w:line="240" w:lineRule="auto"/>
+              <w:rPr>
+                <w:rFonts w:ascii="Times New Roman" w:eastAsia="Times New Roman" w:hAnsi="Times New Roman" w:cs="Times New Roman"/>
+                <w:sz w:val="20"/>
+                <w:szCs w:val="20"/>
+                <w:lang w:eastAsia="en-PH"/>
+              </w:rPr>
+            </w:pPr>
+          </w:p>
+        </w:tc>
+        <w:tc>
+          <w:tcPr>
+            <w:tcW w:w="2268" w:type="dxa"/>
+            <w:tcBorders>
+              <w:top w:val="nil"/>
+              <w:left w:val="nil"/>
+              <w:bottom w:val="nil"/>
+              <w:right w:val="nil"/>
+            </w:tcBorders>
+            <w:shd w:val="clear" w:color="auto" w:fill="auto"/>
+            <w:noWrap/>
+            <w:vAlign w:val="bottom"/>
+            <w:hideMark/>
+          </w:tcPr>
+          <w:p>
+            <w:pPr>
+              <w:spacing w:after="0" w:line="240" w:lineRule="auto"/>
+              <w:rPr>
+                <w:rFonts w:ascii="Times New Roman" w:eastAsia="Times New Roman" w:hAnsi="Times New Roman" w:cs="Times New Roman"/>
+                <w:sz w:val="20"/>
+                <w:szCs w:val="20"/>
+                <w:lang w:eastAsia="en-PH"/>
+              </w:rPr>
+            </w:pPr>
+          </w:p>
+        </w:tc>
+        <w:tc>
+          <w:tcPr>
+            <w:tcW w:w="1202" w:type="dxa"/>
+            <w:tcBorders>
+              <w:top w:val="nil"/>
+              <w:left w:val="nil"/>
+              <w:bottom w:val="nil"/>
+              <w:right w:val="nil"/>
+            </w:tcBorders>
+            <w:shd w:val="clear" w:color="auto" w:fill="auto"/>
+            <w:noWrap/>
+            <w:vAlign w:val="bottom"/>
+            <w:hideMark/>
+          </w:tcPr>
+          <w:p>
+            <w:pPr>
+              <w:spacing w:after="0" w:line="240" w:lineRule="auto"/>
+              <w:rPr>
+                <w:rFonts w:ascii="Times New Roman" w:eastAsia="Times New Roman" w:hAnsi="Times New Roman" w:cs="Times New Roman"/>
+                <w:sz w:val="20"/>
+                <w:szCs w:val="20"/>
+                <w:lang w:eastAsia="en-PH"/>
+              </w:rPr>
+            </w:pPr>
+          </w:p>
+        </w:tc>
+        <w:tc>
+          <w:tcPr>
+            <w:tcW w:w="3524" w:type="dxa"/>
+            <w:gridSpan w:val="4"/>
+            <w:tcBorders>
+              <w:top w:val="nil"/>
+              <w:left w:val="single" w:sz="4" w:space="0" w:color="auto"/>
+              <w:bottom w:val="nil"/>
+              <w:right w:val="nil"/>
+            </w:tcBorders>
+            <w:shd w:val="clear" w:color="auto" w:fill="auto"/>
+            <w:noWrap/>
+            <w:vAlign w:val="bottom"/>
+            <w:hideMark/>
+          </w:tcPr>
+          <w:p>
+            <w:pPr>
+              <w:spacing w:after="0" w:line="240" w:lineRule="auto"/>
+              <w:rPr>
+                <w:rFonts w:ascii="Century Gothic" w:eastAsia="Times New Roman" w:hAnsi="Century Gothic" w:cs="Calibri"/>
+                <w:color w:val="000000"/>
+                <w:lang w:eastAsia="en-PH"/>
+              </w:rPr>
+            </w:pPr>
+            <w:r>
+              <w:rPr>
+                <w:rFonts w:ascii="Century Gothic" w:eastAsia="Times New Roman" w:hAnsi="Century Gothic" w:cs="Calibri"/>
+                <w:color w:val="000000"/>
+                <w:lang w:eastAsia="en-PH"/>
+              </w:rPr>
+              <w:t>Increase partners and linkages</w:t>
+            </w:r>
+          </w:p>
+        </w:tc>
+        <w:tc>
+          <w:tcPr>
+            <w:tcW w:w="1202" w:type="dxa"/>
+            <w:tcBorders>
+              <w:top w:val="nil"/>
+              <w:left w:val="nil"/>
+              <w:bottom w:val="nil"/>
+              <w:right w:val="nil"/>
+            </w:tcBorders>
+            <w:shd w:val="clear" w:color="auto" w:fill="auto"/>
+            <w:noWrap/>
+            <w:vAlign w:val="bottom"/>
+            <w:hideMark/>
+          </w:tcPr>
+          <w:p>
+            <w:pPr>
+              <w:spacing w:after="0" w:line="240" w:lineRule="auto"/>
+              <w:jc w:val="right"/>
+              <w:rPr>
+                <w:rFonts w:ascii="Century Gothic" w:eastAsia="Times New Roman" w:hAnsi="Century Gothic" w:cs="Calibri"/>
+                <w:color w:val="000000"/>
+                <w:lang w:eastAsia="en-PH"/>
+              </w:rPr>
+            </w:pPr>
+            <w:r>
+              <w:rPr>
+                <w:rFonts w:ascii="Century Gothic" w:eastAsia="Times New Roman" w:hAnsi="Century Gothic" w:cs="Calibri"/>
+                <w:color w:val="000000"/>
+                <w:lang w:eastAsia="en-PH"/>
+              </w:rPr>
+              <w:t>0.00</w:t>
+            </w:r>
+          </w:p>
+        </w:tc>
+      </w:tr>
+      <w:tr>
+        <w:trPr>
+          <w:trHeight w:val="313"/>
+        </w:trPr>
+        <w:tc>
+          <w:tcPr>
+            <w:tcW w:w="222" w:type="dxa"/>
+            <w:tcBorders>
+              <w:top w:val="nil"/>
+              <w:left w:val="nil"/>
+              <w:bottom w:val="nil"/>
+              <w:right w:val="nil"/>
+            </w:tcBorders>
+            <w:shd w:val="clear" w:color="auto" w:fill="auto"/>
+            <w:noWrap/>
+            <w:vAlign w:val="bottom"/>
+            <w:hideMark/>
+          </w:tcPr>
+          <w:p>
+            <w:pPr>
+              <w:spacing w:after="0" w:line="240" w:lineRule="auto"/>
+              <w:jc w:val="right"/>
+              <w:rPr>
+                <w:rFonts w:ascii="Century Gothic" w:eastAsia="Times New Roman" w:hAnsi="Century Gothic" w:cs="Calibri"/>
+                <w:color w:val="000000"/>
+                <w:lang w:eastAsia="en-PH"/>
+              </w:rPr>
+            </w:pPr>
+          </w:p>
+        </w:tc>
+        <w:tc>
+          <w:tcPr>
+            <w:tcW w:w="222" w:type="dxa"/>
+            <w:tcBorders>
+              <w:top w:val="nil"/>
+              <w:left w:val="nil"/>
+              <w:bottom w:val="nil"/>
+              <w:right w:val="nil"/>
+            </w:tcBorders>
+            <w:shd w:val="clear" w:color="auto" w:fill="auto"/>
+            <w:noWrap/>
+            <w:vAlign w:val="bottom"/>
+            <w:hideMark/>
+          </w:tcPr>
+          <w:p>
+            <w:pPr>
+              <w:spacing w:after="0" w:line="240" w:lineRule="auto"/>
+              <w:rPr>
+                <w:rFonts w:ascii="Times New Roman" w:eastAsia="Times New Roman" w:hAnsi="Times New Roman" w:cs="Times New Roman"/>
+                <w:sz w:val="20"/>
+                <w:szCs w:val="20"/>
+                <w:lang w:eastAsia="en-PH"/>
+              </w:rPr>
+            </w:pPr>
+          </w:p>
+        </w:tc>
+        <w:tc>
+          <w:tcPr>
+            <w:tcW w:w="2268" w:type="dxa"/>
+            <w:tcBorders>
+              <w:top w:val="nil"/>
+              <w:left w:val="nil"/>
+              <w:bottom w:val="nil"/>
+              <w:right w:val="nil"/>
+            </w:tcBorders>
+            <w:shd w:val="clear" w:color="auto" w:fill="auto"/>
+            <w:noWrap/>
+            <w:vAlign w:val="bottom"/>
+            <w:hideMark/>
+          </w:tcPr>
+          <w:p>
+            <w:pPr>
+              <w:spacing w:after="0" w:line="240" w:lineRule="auto"/>
+              <w:rPr>
+                <w:rFonts w:ascii="Times New Roman" w:eastAsia="Times New Roman" w:hAnsi="Times New Roman" w:cs="Times New Roman"/>
+                <w:sz w:val="20"/>
+                <w:szCs w:val="20"/>
+                <w:lang w:eastAsia="en-PH"/>
+              </w:rPr>
+            </w:pPr>
+          </w:p>
+        </w:tc>
+        <w:tc>
+          <w:tcPr>
+            <w:tcW w:w="1202" w:type="dxa"/>
+            <w:tcBorders>
+              <w:top w:val="nil"/>
+              <w:left w:val="nil"/>
+              <w:bottom w:val="nil"/>
+              <w:right w:val="nil"/>
+            </w:tcBorders>
+            <w:shd w:val="clear" w:color="auto" w:fill="auto"/>
+            <w:noWrap/>
+            <w:vAlign w:val="bottom"/>
+            <w:hideMark/>
+          </w:tcPr>
+          <w:p>
+            <w:pPr>
+              <w:spacing w:after="0" w:line="240" w:lineRule="auto"/>
+              <w:rPr>
+                <w:rFonts w:ascii="Times New Roman" w:eastAsia="Times New Roman" w:hAnsi="Times New Roman" w:cs="Times New Roman"/>
+                <w:sz w:val="20"/>
+                <w:szCs w:val="20"/>
+                <w:lang w:eastAsia="en-PH"/>
+              </w:rPr>
+            </w:pPr>
+          </w:p>
+        </w:tc>
+        <w:tc>
+          <w:tcPr>
+            <w:tcW w:w="3524" w:type="dxa"/>
+            <w:gridSpan w:val="4"/>
+            <w:tcBorders>
+              <w:top w:val="nil"/>
+              <w:left w:val="single" w:sz="4" w:space="0" w:color="auto"/>
+              <w:bottom w:val="nil"/>
+              <w:right w:val="nil"/>
+            </w:tcBorders>
+            <w:shd w:val="clear" w:color="auto" w:fill="auto"/>
+            <w:noWrap/>
+            <w:vAlign w:val="bottom"/>
+            <w:hideMark/>
+          </w:tcPr>
+          <w:p>
+            <w:pPr>
+              <w:spacing w:after="0" w:line="240" w:lineRule="auto"/>
+              <w:rPr>
+                <w:rFonts w:ascii="Century Gothic" w:eastAsia="Times New Roman" w:hAnsi="Century Gothic" w:cs="Calibri"/>
+                <w:color w:val="000000"/>
+                <w:lang w:eastAsia="en-PH"/>
+              </w:rPr>
+            </w:pPr>
+            <w:r>
+              <w:rPr>
+                <w:rFonts w:ascii="Century Gothic" w:eastAsia="Times New Roman" w:hAnsi="Century Gothic" w:cs="Calibri"/>
+                <w:color w:val="000000"/>
+                <w:lang w:eastAsia="en-PH"/>
+              </w:rPr>
+              <w:t>Improve event success rate</w:t>
+            </w:r>
+          </w:p>
+        </w:tc>
+        <w:tc>
+          <w:tcPr>
+            <w:tcW w:w="1202" w:type="dxa"/>
+            <w:tcBorders>
+              <w:top w:val="nil"/>
+              <w:left w:val="nil"/>
+              <w:bottom w:val="nil"/>
+              <w:right w:val="nil"/>
+            </w:tcBorders>
+            <w:shd w:val="clear" w:color="auto" w:fill="auto"/>
+            <w:noWrap/>
+            <w:vAlign w:val="bottom"/>
+            <w:hideMark/>
+          </w:tcPr>
+          <w:p>
+            <w:pPr>
+              <w:spacing w:after="0" w:line="240" w:lineRule="auto"/>
+              <w:jc w:val="right"/>
+              <w:rPr>
+                <w:rFonts w:ascii="Century Gothic" w:eastAsia="Times New Roman" w:hAnsi="Century Gothic" w:cs="Calibri"/>
+                <w:color w:val="000000"/>
+                <w:lang w:eastAsia="en-PH"/>
+              </w:rPr>
+            </w:pPr>
+            <w:r>
+              <w:rPr>
+                <w:rFonts w:ascii="Century Gothic" w:eastAsia="Times New Roman" w:hAnsi="Century Gothic" w:cs="Calibri"/>
+                <w:color w:val="000000"/>
+                <w:lang w:eastAsia="en-PH"/>
+              </w:rPr>
+              <w:t>0.00</w:t>
+            </w:r>
+          </w:p>
+        </w:tc>
+      </w:tr>
+      <w:tr>
+        <w:trPr>
+          <w:trHeight w:val="313"/>
+        </w:trPr>
+        <w:tc>
+          <w:tcPr>
+            <w:tcW w:w="222" w:type="dxa"/>
+            <w:tcBorders>
+              <w:top w:val="nil"/>
+              <w:left w:val="nil"/>
+              <w:bottom w:val="nil"/>
+              <w:right w:val="nil"/>
+            </w:tcBorders>
+            <w:shd w:val="clear" w:color="auto" w:fill="auto"/>
+            <w:noWrap/>
+            <w:vAlign w:val="bottom"/>
+            <w:hideMark/>
+          </w:tcPr>
+          <w:p>
+            <w:pPr>
+              <w:spacing w:after="0" w:line="240" w:lineRule="auto"/>
+              <w:jc w:val="right"/>
+              <w:rPr>
+                <w:rFonts w:ascii="Century Gothic" w:eastAsia="Times New Roman" w:hAnsi="Century Gothic" w:cs="Calibri"/>
+                <w:color w:val="000000"/>
+                <w:lang w:eastAsia="en-PH"/>
+              </w:rPr>
+            </w:pPr>
+          </w:p>
+        </w:tc>
+        <w:tc>
+          <w:tcPr>
+            <w:tcW w:w="222" w:type="dxa"/>
+            <w:tcBorders>
+              <w:top w:val="nil"/>
+              <w:left w:val="nil"/>
+              <w:bottom w:val="nil"/>
+              <w:right w:val="nil"/>
+            </w:tcBorders>
+            <w:shd w:val="clear" w:color="auto" w:fill="auto"/>
+            <w:noWrap/>
+            <w:vAlign w:val="bottom"/>
+            <w:hideMark/>
+          </w:tcPr>
+          <w:p>
+            <w:pPr>
+              <w:spacing w:after="0" w:line="240" w:lineRule="auto"/>
+              <w:rPr>
+                <w:rFonts w:ascii="Times New Roman" w:eastAsia="Times New Roman" w:hAnsi="Times New Roman" w:cs="Times New Roman"/>
+                <w:sz w:val="20"/>
+                <w:szCs w:val="20"/>
+                <w:lang w:eastAsia="en-PH"/>
+              </w:rPr>
+            </w:pPr>
+          </w:p>
+        </w:tc>
+        <w:tc>
+          <w:tcPr>
+            <w:tcW w:w="2268" w:type="dxa"/>
+            <w:tcBorders>
+              <w:top w:val="nil"/>
+              <w:left w:val="nil"/>
+              <w:bottom w:val="nil"/>
+              <w:right w:val="nil"/>
+            </w:tcBorders>
+            <w:shd w:val="clear" w:color="auto" w:fill="auto"/>
+            <w:noWrap/>
+            <w:vAlign w:val="bottom"/>
+            <w:hideMark/>
+          </w:tcPr>
+          <w:p>
+            <w:pPr>
+              <w:spacing w:after="0" w:line="240" w:lineRule="auto"/>
+              <w:rPr>
+                <w:rFonts w:ascii="Times New Roman" w:eastAsia="Times New Roman" w:hAnsi="Times New Roman" w:cs="Times New Roman"/>
+                <w:sz w:val="20"/>
+                <w:szCs w:val="20"/>
+                <w:lang w:eastAsia="en-PH"/>
+              </w:rPr>
+            </w:pPr>
+          </w:p>
+        </w:tc>
+        <w:tc>
+          <w:tcPr>
+            <w:tcW w:w="1202" w:type="dxa"/>
+            <w:tcBorders>
+              <w:top w:val="nil"/>
+              <w:left w:val="nil"/>
+              <w:bottom w:val="nil"/>
+              <w:right w:val="nil"/>
+            </w:tcBorders>
+            <w:shd w:val="clear" w:color="auto" w:fill="auto"/>
+            <w:noWrap/>
+            <w:vAlign w:val="bottom"/>
+            <w:hideMark/>
+          </w:tcPr>
+          <w:p>
+            <w:pPr>
+              <w:spacing w:after="0" w:line="240" w:lineRule="auto"/>
+              <w:rPr>
+                <w:rFonts w:ascii="Times New Roman" w:eastAsia="Times New Roman" w:hAnsi="Times New Roman" w:cs="Times New Roman"/>
+                <w:sz w:val="20"/>
+                <w:szCs w:val="20"/>
+                <w:lang w:eastAsia="en-PH"/>
+              </w:rPr>
+            </w:pPr>
+          </w:p>
+        </w:tc>
+        <w:tc>
+          <w:tcPr>
+            <w:tcW w:w="412" w:type="dxa"/>
+            <w:tcBorders>
+              <w:top w:val="nil"/>
+              <w:left w:val="single" w:sz="4" w:space="0" w:color="auto"/>
+              <w:bottom w:val="nil"/>
+              <w:right w:val="nil"/>
+            </w:tcBorders>
+            <w:shd w:val="clear" w:color="auto" w:fill="auto"/>
+            <w:noWrap/>
+            <w:vAlign w:val="bottom"/>
+            <w:hideMark/>
+          </w:tcPr>
+          <w:p>
+            <w:pPr>
+              <w:spacing w:after="0" w:line="240" w:lineRule="auto"/>
+              <w:rPr>
+                <w:rFonts w:ascii="Century Gothic" w:eastAsia="Times New Roman" w:hAnsi="Century Gothic" w:cs="Calibri"/>
+                <w:color w:val="000000"/>
+                <w:lang w:eastAsia="en-PH"/>
+              </w:rPr>
+            </w:pPr>
+            <w:r>
+              <w:rPr>
+                <w:rFonts w:ascii="Century Gothic" w:eastAsia="Times New Roman" w:hAnsi="Century Gothic" w:cs="Calibri"/>
+                <w:color w:val="000000"/>
+                <w:lang w:eastAsia="en-PH"/>
+              </w:rPr>
+              <w:t> </w:t>
+            </w:r>
+          </w:p>
+        </w:tc>
+        <w:tc>
+          <w:tcPr>
+            <w:tcW w:w="222" w:type="dxa"/>
+            <w:tcBorders>
+              <w:top w:val="nil"/>
+              <w:left w:val="nil"/>
+              <w:bottom w:val="nil"/>
+              <w:right w:val="nil"/>
+            </w:tcBorders>
+            <w:shd w:val="clear" w:color="auto" w:fill="auto"/>
+            <w:noWrap/>
+            <w:vAlign w:val="bottom"/>
+            <w:hideMark/>
+          </w:tcPr>
+          <w:p>
+            <w:pPr>
+              <w:spacing w:after="0" w:line="240" w:lineRule="auto"/>
+              <w:rPr>
+                <w:rFonts w:ascii="Century Gothic" w:eastAsia="Times New Roman" w:hAnsi="Century Gothic" w:cs="Calibri"/>
+                <w:color w:val="000000"/>
+                <w:lang w:eastAsia="en-PH"/>
+              </w:rPr>
+            </w:pPr>
+          </w:p>
+        </w:tc>
+        <w:tc>
+          <w:tcPr>
+            <w:tcW w:w="222" w:type="dxa"/>
+            <w:tcBorders>
+              <w:top w:val="nil"/>
+              <w:left w:val="nil"/>
+              <w:bottom w:val="nil"/>
+              <w:right w:val="nil"/>
+            </w:tcBorders>
+            <w:shd w:val="clear" w:color="auto" w:fill="auto"/>
+            <w:noWrap/>
+            <w:vAlign w:val="bottom"/>
+            <w:hideMark/>
+          </w:tcPr>
+          <w:p>
+            <w:pPr>
+              <w:spacing w:after="0" w:line="240" w:lineRule="auto"/>
+              <w:rPr>
+                <w:rFonts w:ascii="Times New Roman" w:eastAsia="Times New Roman" w:hAnsi="Times New Roman" w:cs="Times New Roman"/>
+                <w:sz w:val="20"/>
+                <w:szCs w:val="20"/>
+                <w:lang w:eastAsia="en-PH"/>
+              </w:rPr>
+            </w:pPr>
+          </w:p>
+        </w:tc>
+        <w:tc>
+          <w:tcPr>
+            <w:tcW w:w="2668" w:type="dxa"/>
+            <w:tcBorders>
+              <w:top w:val="nil"/>
+              <w:left w:val="nil"/>
+              <w:bottom w:val="nil"/>
+              <w:right w:val="nil"/>
+            </w:tcBorders>
+            <w:shd w:val="clear" w:color="auto" w:fill="auto"/>
+            <w:noWrap/>
+            <w:vAlign w:val="bottom"/>
+            <w:hideMark/>
+          </w:tcPr>
+          <w:p>
+            <w:pPr>
+              <w:spacing w:after="0" w:line="240" w:lineRule="auto"/>
+              <w:jc w:val="right"/>
+              <w:rPr>
+                <w:rFonts w:ascii="Century Gothic" w:eastAsia="Times New Roman" w:hAnsi="Century Gothic" w:cs="Calibri"/>
+                <w:b/>
+                <w:bCs/>
+                <w:color w:val="000000"/>
+                <w:lang w:eastAsia="en-PH"/>
+              </w:rPr>
+            </w:pPr>
+            <w:r>
+              <w:rPr>
+                <w:rFonts w:ascii="Century Gothic" w:eastAsia="Times New Roman" w:hAnsi="Century Gothic" w:cs="Calibri"/>
+                <w:b/>
+                <w:bCs/>
+                <w:color w:val="000000"/>
+                <w:lang w:eastAsia="en-PH"/>
+              </w:rPr>
+              <w:t>Total:</w:t>
+            </w:r>
+          </w:p>
+        </w:tc>
+        <w:tc>
+          <w:tcPr>
+            <w:tcW w:w="1202" w:type="dxa"/>
+            <w:tcBorders>
+              <w:top w:val="nil"/>
+              <w:left w:val="nil"/>
+              <w:bottom w:val="nil"/>
+              <w:right w:val="nil"/>
+            </w:tcBorders>
+            <w:shd w:val="clear" w:color="auto" w:fill="auto"/>
+            <w:noWrap/>
+            <w:vAlign w:val="bottom"/>
+            <w:hideMark/>
+          </w:tcPr>
+          <w:p>
+            <w:pPr>
+              <w:spacing w:after="0" w:line="240" w:lineRule="auto"/>
+              <w:jc w:val="right"/>
+              <w:rPr>
+                <w:rFonts w:ascii="Century Gothic" w:eastAsia="Times New Roman" w:hAnsi="Century Gothic" w:cs="Calibri"/>
+                <w:b/>
+                <w:bCs/>
+                <w:color w:val="000000"/>
+                <w:lang w:eastAsia="en-PH"/>
+              </w:rPr>
+            </w:pPr>
+            <w:r>
+              <w:rPr>
+                <w:rFonts w:ascii="Century Gothic" w:eastAsia="Times New Roman" w:hAnsi="Century Gothic" w:cs="Calibri"/>
+                <w:b/>
+                <w:bCs/>
+                <w:color w:val="000000"/>
+                <w:lang w:eastAsia="en-PH"/>
+              </w:rPr>
+              <w:t>0.00</w:t>
+            </w:r>
+          </w:p>
+        </w:tc>
+      </w:tr>
+    </w:tbl>
+    <w:p>
+      <w:pPr>
+        <w:suppressAutoHyphens/>
+        <w:autoSpaceDE w:val="0"/>
+        <w:autoSpaceDN w:val="0"/>
+        <w:adjustRightInd w:val="0"/>
+        <w:spacing w:after="0" w:line="480" w:lineRule="auto"/>
+        <w:jc w:val="both"/>
+        <w:textAlignment w:val="center"/>
+        <w:rPr>
+          <w:rFonts w:ascii="Century Gothic" w:hAnsi="Century Gothic"/>
+        </w:rPr>
+      </w:pPr>
     </w:p>
     <w:p>
       <w:pPr>
@@ -286,14 +3370,6 @@
           <w:sz w:val="24"/>
         </w:rPr>
       </w:pPr>
-      <w:r>
-        <w:rPr>
-          <w:rFonts w:ascii="Century Gothic" w:hAnsi="Century Gothic"/>
-          <w:b/>
-          <w:sz w:val="24"/>
-        </w:rPr>
-        <w:t>3.4 Budget Feasibility</w:t>
-      </w:r>
     </w:p>
     <w:p>
       <w:pPr>
@@ -307,6 +3383,985 @@
           <w:rFonts w:ascii="Century Gothic" w:hAnsi="Century Gothic"/>
           <w:b/>
           <w:sz w:val="24"/>
+        </w:rPr>
+      </w:pPr>
+      <w:r>
+        <w:rPr>
+          <w:rFonts w:ascii="Century Gothic" w:hAnsi="Century Gothic"/>
+          <w:b/>
+          <w:sz w:val="24"/>
+        </w:rPr>
+        <w:t>3.3 Budget Narrative</w:t>
+      </w:r>
+    </w:p>
+    <w:p>
+      <w:pPr>
+        <w:suppressAutoHyphens/>
+        <w:autoSpaceDE w:val="0"/>
+        <w:autoSpaceDN w:val="0"/>
+        <w:adjustRightInd w:val="0"/>
+        <w:spacing w:after="0" w:line="480" w:lineRule="auto"/>
+        <w:jc w:val="both"/>
+        <w:textAlignment w:val="center"/>
+        <w:rPr>
+          <w:rFonts w:ascii="Century Gothic" w:hAnsi="Century Gothic"/>
+        </w:rPr>
+      </w:pPr>
+      <w:r>
+        <w:rPr>
+          <w:rFonts w:ascii="Century Gothic" w:hAnsi="Century Gothic"/>
+          <w:b/>
+          <w:sz w:val="24"/>
+        </w:rPr>
+        <w:tab/>
+      </w:r>
+      <w:r>
+        <w:rPr>
+          <w:rFonts w:ascii="Century Gothic" w:hAnsi="Century Gothic"/>
+        </w:rPr>
+        <w:t>Since the desktop unit</w:t>
+      </w:r>
+      <w:r>
+        <w:rPr>
+          <w:rFonts w:ascii="Century Gothic" w:hAnsi="Century Gothic"/>
+        </w:rPr>
+        <w:t>s</w:t>
+      </w:r>
+      <w:r>
+        <w:rPr>
+          <w:rFonts w:ascii="Century Gothic" w:hAnsi="Century Gothic"/>
+        </w:rPr>
+        <w:t>, hard drives, network infrastructure, web hosting and cloud backup were readily available and was established already by the Information Communications Technology (ICT) Department of the institution, the researchers did not find the need to purchase these items.</w:t>
+      </w:r>
+    </w:p>
+    <w:p>
+      <w:pPr>
+        <w:suppressAutoHyphens/>
+        <w:autoSpaceDE w:val="0"/>
+        <w:autoSpaceDN w:val="0"/>
+        <w:adjustRightInd w:val="0"/>
+        <w:spacing w:after="0" w:line="480" w:lineRule="auto"/>
+        <w:jc w:val="both"/>
+        <w:textAlignment w:val="center"/>
+        <w:rPr>
+          <w:rFonts w:ascii="Century Gothic" w:hAnsi="Century Gothic"/>
+        </w:rPr>
+      </w:pPr>
+      <w:r>
+        <w:rPr>
+          <w:rFonts w:ascii="Century Gothic" w:hAnsi="Century Gothic"/>
+        </w:rPr>
+        <w:tab/>
+        <w:t>In this case, the researchers will be utilizing the existing technologies and equipment for the implementation ph</w:t>
+      </w:r>
+      <w:r>
+        <w:rPr>
+          <w:rFonts w:ascii="Century Gothic" w:hAnsi="Century Gothic"/>
+        </w:rPr>
+        <w:t xml:space="preserve">ase of the project. However, the following were the items </w:t>
+      </w:r>
+      <w:r>
+        <w:rPr>
+          <w:rFonts w:ascii="Century Gothic" w:hAnsi="Century Gothic"/>
+        </w:rPr>
+        <w:t xml:space="preserve">that the project team will </w:t>
+      </w:r>
+      <w:r>
+        <w:rPr>
+          <w:rFonts w:ascii="Century Gothic" w:hAnsi="Century Gothic"/>
+        </w:rPr>
+        <w:t xml:space="preserve">still </w:t>
+      </w:r>
+      <w:r>
+        <w:rPr>
+          <w:rFonts w:ascii="Century Gothic" w:hAnsi="Century Gothic"/>
+        </w:rPr>
+        <w:t xml:space="preserve">be </w:t>
+      </w:r>
+      <w:r>
+        <w:rPr>
+          <w:rFonts w:ascii="Century Gothic" w:hAnsi="Century Gothic"/>
+        </w:rPr>
+        <w:t xml:space="preserve">adding and </w:t>
+      </w:r>
+      <w:r>
+        <w:rPr>
+          <w:rFonts w:ascii="Century Gothic" w:hAnsi="Century Gothic"/>
+        </w:rPr>
+        <w:t>procuring</w:t>
+      </w:r>
+      <w:r>
+        <w:rPr>
+          <w:rFonts w:ascii="Century Gothic" w:hAnsi="Century Gothic"/>
+        </w:rPr>
+        <w:t>.</w:t>
+      </w:r>
+    </w:p>
+    <w:p>
+      <w:pPr>
+        <w:suppressAutoHyphens/>
+        <w:autoSpaceDE w:val="0"/>
+        <w:autoSpaceDN w:val="0"/>
+        <w:adjustRightInd w:val="0"/>
+        <w:spacing w:after="0" w:line="480" w:lineRule="auto"/>
+        <w:ind w:firstLine="720"/>
+        <w:jc w:val="both"/>
+        <w:textAlignment w:val="center"/>
+        <w:rPr>
+          <w:rFonts w:ascii="Century Gothic" w:eastAsia="Times New Roman" w:hAnsi="Century Gothic" w:cs="Arial"/>
+          <w:bCs/>
+        </w:rPr>
+      </w:pPr>
+      <w:r>
+        <w:rPr>
+          <w:rFonts w:ascii="Century Gothic" w:eastAsia="Times New Roman" w:hAnsi="Century Gothic" w:cs="Arial"/>
+          <w:b/>
+          <w:bCs/>
+        </w:rPr>
+        <w:t>Development costs</w:t>
+      </w:r>
+      <w:r>
+        <w:rPr>
+          <w:rFonts w:ascii="Century Gothic" w:eastAsia="Times New Roman" w:hAnsi="Century Gothic" w:cs="Arial"/>
+          <w:b/>
+          <w:bCs/>
+        </w:rPr>
+        <w:t xml:space="preserve">. </w:t>
+      </w:r>
+      <w:r>
+        <w:rPr>
+          <w:rFonts w:ascii="Century Gothic" w:eastAsia="Times New Roman" w:hAnsi="Century Gothic" w:cs="Arial"/>
+          <w:bCs/>
+        </w:rPr>
+        <w:t xml:space="preserve">This is </w:t>
+      </w:r>
+      <w:r>
+        <w:rPr>
+          <w:rFonts w:ascii="Century Gothic" w:eastAsia="Times New Roman" w:hAnsi="Century Gothic" w:cs="Arial"/>
+          <w:bCs/>
+        </w:rPr>
+        <w:t xml:space="preserve">the fee that the project team will be charging for the four months of working on with the project. The cost was </w:t>
+      </w:r>
+      <w:r>
+        <w:rPr>
+          <w:rFonts w:ascii="Century Gothic" w:eastAsia="Times New Roman" w:hAnsi="Century Gothic" w:cs="Arial"/>
+          <w:bCs/>
+        </w:rPr>
+        <w:t xml:space="preserve">divided and will be distributed among five members of the project team, having </w:t>
+      </w:r>
+      <w:r>
+        <w:rPr>
+          <w:rFonts w:ascii="Arial" w:eastAsia="Times New Roman" w:hAnsi="Arial" w:cs="Arial"/>
+          <w:bCs/>
+        </w:rPr>
+        <w:t>₱</w:t>
+      </w:r>
+      <w:r>
+        <w:rPr>
+          <w:rFonts w:ascii="Century Gothic" w:eastAsia="Times New Roman" w:hAnsi="Century Gothic" w:cs="Arial"/>
+          <w:bCs/>
+        </w:rPr>
+        <w:t xml:space="preserve"> 10,000 salary each</w:t>
+      </w:r>
+      <w:r>
+        <w:rPr>
+          <w:rFonts w:ascii="Century Gothic" w:eastAsia="Times New Roman" w:hAnsi="Century Gothic" w:cs="Arial"/>
+          <w:bCs/>
+        </w:rPr>
+        <w:t>.</w:t>
+      </w:r>
+    </w:p>
+    <w:p>
+      <w:pPr>
+        <w:suppressAutoHyphens/>
+        <w:autoSpaceDE w:val="0"/>
+        <w:autoSpaceDN w:val="0"/>
+        <w:adjustRightInd w:val="0"/>
+        <w:spacing w:after="0" w:line="480" w:lineRule="auto"/>
+        <w:ind w:firstLine="720"/>
+        <w:jc w:val="both"/>
+        <w:textAlignment w:val="center"/>
+        <w:rPr>
+          <w:rFonts w:ascii="Century Gothic" w:hAnsi="Century Gothic"/>
+        </w:rPr>
+      </w:pPr>
+      <w:r>
+        <w:rPr>
+          <w:rFonts w:ascii="Century Gothic" w:eastAsia="Times New Roman" w:hAnsi="Century Gothic" w:cs="Arial"/>
+          <w:b/>
+          <w:bCs/>
+        </w:rPr>
+        <w:t xml:space="preserve">Domain Name. </w:t>
+      </w:r>
+      <w:r>
+        <w:rPr>
+          <w:rFonts w:ascii="Century Gothic" w:eastAsia="Times New Roman" w:hAnsi="Century Gothic" w:cs="Arial"/>
+          <w:bCs/>
+        </w:rPr>
+        <w:t xml:space="preserve">This is the actual purchase for the website’s address. The project team will be purchasing this from GoDaddy.com and has an annual subscription amount of </w:t>
+      </w:r>
+      <w:r>
+        <w:rPr>
+          <w:rFonts w:ascii="Arial" w:eastAsia="Times New Roman" w:hAnsi="Arial" w:cs="Arial"/>
+          <w:bCs/>
+        </w:rPr>
+        <w:t>₱</w:t>
+      </w:r>
+      <w:r>
+        <w:rPr>
+          <w:rFonts w:ascii="Century Gothic" w:eastAsia="Times New Roman" w:hAnsi="Century Gothic" w:cs="Arial"/>
+          <w:bCs/>
+        </w:rPr>
+        <w:t xml:space="preserve"> 1,148.00.</w:t>
+      </w:r>
+    </w:p>
+    <w:p>
+      <w:pPr>
+        <w:suppressAutoHyphens/>
+        <w:autoSpaceDE w:val="0"/>
+        <w:autoSpaceDN w:val="0"/>
+        <w:adjustRightInd w:val="0"/>
+        <w:spacing w:after="0" w:line="480" w:lineRule="auto"/>
+        <w:jc w:val="both"/>
+        <w:textAlignment w:val="center"/>
+        <w:rPr>
+          <w:rFonts w:ascii="Century Gothic" w:hAnsi="Century Gothic"/>
+        </w:rPr>
+      </w:pPr>
+    </w:p>
+    <w:p>
+      <w:pPr>
+        <w:suppressAutoHyphens/>
+        <w:autoSpaceDE w:val="0"/>
+        <w:autoSpaceDN w:val="0"/>
+        <w:adjustRightInd w:val="0"/>
+        <w:spacing w:after="0" w:line="480" w:lineRule="auto"/>
+        <w:jc w:val="both"/>
+        <w:textAlignment w:val="center"/>
+        <w:rPr>
+          <w:rFonts w:ascii="Century Gothic" w:hAnsi="Century Gothic"/>
+        </w:rPr>
+      </w:pPr>
+    </w:p>
+    <w:p>
+      <w:pPr>
+        <w:suppressAutoHyphens/>
+        <w:autoSpaceDE w:val="0"/>
+        <w:autoSpaceDN w:val="0"/>
+        <w:adjustRightInd w:val="0"/>
+        <w:spacing w:after="0" w:line="480" w:lineRule="auto"/>
+        <w:textAlignment w:val="center"/>
+        <w:rPr>
+          <w:rFonts w:ascii="Century Gothic" w:hAnsi="Century Gothic"/>
+          <w:b/>
+          <w:sz w:val="24"/>
+        </w:rPr>
+      </w:pPr>
+      <w:r>
+        <w:rPr>
+          <w:rFonts w:ascii="Century Gothic" w:hAnsi="Century Gothic"/>
+          <w:b/>
+          <w:sz w:val="24"/>
+        </w:rPr>
+        <w:lastRenderedPageBreak/>
+        <w:t>3.4 Budget Feasibility</w:t>
+      </w:r>
+    </w:p>
+    <w:p>
+      <w:pPr>
+        <w:suppressAutoHyphens/>
+        <w:autoSpaceDE w:val="0"/>
+        <w:autoSpaceDN w:val="0"/>
+        <w:adjustRightInd w:val="0"/>
+        <w:spacing w:after="0" w:line="480" w:lineRule="auto"/>
+        <w:ind w:firstLine="720"/>
+        <w:jc w:val="both"/>
+        <w:textAlignment w:val="center"/>
+        <w:rPr>
+          <w:rFonts w:ascii="Century Gothic" w:eastAsia="Times New Roman" w:hAnsi="Century Gothic" w:cs="Arial"/>
+          <w:bCs/>
+        </w:rPr>
+      </w:pPr>
+      <w:r>
+        <w:rPr>
+          <w:rFonts w:ascii="Century Gothic" w:eastAsia="Times New Roman" w:hAnsi="Century Gothic" w:cs="Arial"/>
+          <w:bCs/>
+        </w:rPr>
+        <w:t>In order to prove that cost spent by the project would be worthwhile, a Net-Present Value and Payback Analysis were done. However, the benefits of the project must be enumerated and justified before proceeding to the analysis.</w:t>
+      </w:r>
+    </w:p>
+    <w:p>
+      <w:pPr>
+        <w:suppressAutoHyphens/>
+        <w:autoSpaceDE w:val="0"/>
+        <w:autoSpaceDN w:val="0"/>
+        <w:adjustRightInd w:val="0"/>
+        <w:spacing w:after="0" w:line="480" w:lineRule="auto"/>
+        <w:ind w:firstLine="720"/>
+        <w:jc w:val="both"/>
+        <w:textAlignment w:val="center"/>
+        <w:rPr>
+          <w:rFonts w:ascii="Century Gothic" w:eastAsia="Times New Roman" w:hAnsi="Century Gothic" w:cs="Arial"/>
+          <w:bCs/>
+        </w:rPr>
+      </w:pPr>
+      <w:r>
+        <w:rPr>
+          <w:rFonts w:ascii="Century Gothic" w:hAnsi="Century Gothic"/>
+          <w:b/>
+        </w:rPr>
+        <w:t>Less Papers.</w:t>
+      </w:r>
+      <w:r>
+        <w:rPr>
+          <w:rFonts w:ascii="Century Gothic" w:hAnsi="Century Gothic"/>
+        </w:rPr>
+        <w:t xml:space="preserve"> The researchers multiplied the average paper rim usage of the department for its outreach transactions which is 2 rims per month by the paper rim price of </w:t>
+      </w:r>
+      <w:r>
+        <w:rPr>
+          <w:rFonts w:ascii="Arial" w:eastAsia="Times New Roman" w:hAnsi="Arial" w:cs="Arial"/>
+          <w:bCs/>
+        </w:rPr>
+        <w:t>₱</w:t>
+      </w:r>
+      <w:r>
+        <w:rPr>
+          <w:rFonts w:ascii="Century Gothic" w:eastAsia="Times New Roman" w:hAnsi="Century Gothic" w:cs="Arial"/>
+          <w:bCs/>
+        </w:rPr>
+        <w:t xml:space="preserve"> 215</w:t>
+      </w:r>
+      <w:r>
+        <w:rPr>
+          <w:rFonts w:ascii="Century Gothic" w:eastAsia="Times New Roman" w:hAnsi="Century Gothic" w:cs="Arial"/>
+          <w:bCs/>
+        </w:rPr>
+        <w:t>.00</w:t>
+      </w:r>
+      <w:r>
+        <w:rPr>
+          <w:rFonts w:ascii="Century Gothic" w:eastAsia="Times New Roman" w:hAnsi="Century Gothic" w:cs="Arial"/>
+          <w:bCs/>
+        </w:rPr>
+        <w:t xml:space="preserve">. The product was multiplied by 12 to get the annual value of </w:t>
+      </w:r>
+      <w:r>
+        <w:rPr>
+          <w:rFonts w:ascii="Arial" w:eastAsia="Times New Roman" w:hAnsi="Arial" w:cs="Arial"/>
+          <w:bCs/>
+        </w:rPr>
+        <w:t>₱</w:t>
+      </w:r>
+      <w:r>
+        <w:rPr>
+          <w:rFonts w:ascii="Century Gothic" w:eastAsia="Times New Roman" w:hAnsi="Century Gothic" w:cs="Arial"/>
+          <w:bCs/>
+        </w:rPr>
+        <w:t xml:space="preserve"> </w:t>
+      </w:r>
+      <w:r>
+        <w:rPr>
+          <w:rFonts w:ascii="Century Gothic" w:eastAsia="Times New Roman" w:hAnsi="Century Gothic" w:cs="Arial"/>
+          <w:bCs/>
+        </w:rPr>
+        <w:t>5</w:t>
+      </w:r>
+      <w:r>
+        <w:rPr>
+          <w:rFonts w:ascii="Century Gothic" w:eastAsia="Times New Roman" w:hAnsi="Century Gothic" w:cs="Arial"/>
+          <w:bCs/>
+        </w:rPr>
+        <w:t>,160.00.</w:t>
+      </w:r>
+    </w:p>
+    <w:p>
+      <w:pPr>
+        <w:suppressAutoHyphens/>
+        <w:autoSpaceDE w:val="0"/>
+        <w:autoSpaceDN w:val="0"/>
+        <w:adjustRightInd w:val="0"/>
+        <w:spacing w:after="0" w:line="480" w:lineRule="auto"/>
+        <w:ind w:firstLine="720"/>
+        <w:jc w:val="both"/>
+        <w:textAlignment w:val="center"/>
+        <w:rPr>
+          <w:rFonts w:ascii="Century Gothic" w:eastAsia="Times New Roman" w:hAnsi="Century Gothic" w:cs="Arial"/>
+          <w:b/>
+          <w:bCs/>
+        </w:rPr>
+      </w:pPr>
+      <w:r>
+        <w:rPr>
+          <w:rFonts w:ascii="Century Gothic" w:eastAsia="Times New Roman" w:hAnsi="Century Gothic" w:cs="Arial"/>
+          <w:b/>
+          <w:bCs/>
+        </w:rPr>
+        <w:t>Additional Donors.</w:t>
+      </w:r>
+      <w:r>
+        <w:rPr>
+          <w:rFonts w:ascii="Century Gothic" w:eastAsia="Times New Roman" w:hAnsi="Century Gothic" w:cs="Arial"/>
+          <w:bCs/>
+        </w:rPr>
+        <w:t xml:space="preserve"> </w:t>
+      </w:r>
+      <w:r>
+        <w:rPr>
+          <w:rFonts w:ascii="Century Gothic" w:eastAsia="Times New Roman" w:hAnsi="Century Gothic" w:cs="Arial"/>
+          <w:bCs/>
+        </w:rPr>
+        <w:t>Based on</w:t>
+      </w:r>
+      <w:r>
+        <w:rPr>
+          <w:rFonts w:ascii="Century Gothic" w:eastAsia="Times New Roman" w:hAnsi="Century Gothic" w:cs="Arial"/>
+          <w:bCs/>
+        </w:rPr>
+        <w:t xml:space="preserve"> an interv</w:t>
+      </w:r>
+      <w:r>
+        <w:rPr>
+          <w:rFonts w:ascii="Century Gothic" w:eastAsia="Times New Roman" w:hAnsi="Century Gothic" w:cs="Arial"/>
+          <w:bCs/>
+        </w:rPr>
+        <w:t>iew with an</w:t>
+      </w:r>
+      <w:r>
+        <w:rPr>
+          <w:rFonts w:ascii="Century Gothic" w:eastAsia="Times New Roman" w:hAnsi="Century Gothic" w:cs="Arial"/>
+          <w:bCs/>
+        </w:rPr>
+        <w:t xml:space="preserve"> officer from the Re-COP O</w:t>
+      </w:r>
+      <w:r>
+        <w:rPr>
+          <w:rFonts w:ascii="Century Gothic" w:eastAsia="Times New Roman" w:hAnsi="Century Gothic" w:cs="Arial"/>
+          <w:bCs/>
+        </w:rPr>
+        <w:t xml:space="preserve">ffice, </w:t>
+      </w:r>
+      <w:r>
+        <w:rPr>
+          <w:rFonts w:ascii="Century Gothic" w:eastAsia="Times New Roman" w:hAnsi="Century Gothic" w:cs="Arial"/>
+          <w:bCs/>
+        </w:rPr>
+        <w:t xml:space="preserve">an average donor donates an estimated amount of </w:t>
+      </w:r>
+      <w:r>
+        <w:rPr>
+          <w:rFonts w:ascii="Arial" w:eastAsia="Times New Roman" w:hAnsi="Arial" w:cs="Arial"/>
+          <w:bCs/>
+        </w:rPr>
+        <w:t>₱</w:t>
+      </w:r>
+      <w:r>
+        <w:rPr>
+          <w:rFonts w:ascii="Century Gothic" w:eastAsia="Times New Roman" w:hAnsi="Century Gothic" w:cs="Arial"/>
+          <w:bCs/>
+        </w:rPr>
+        <w:t xml:space="preserve"> </w:t>
+      </w:r>
+      <w:r>
+        <w:rPr>
+          <w:rFonts w:ascii="Century Gothic" w:eastAsia="Times New Roman" w:hAnsi="Century Gothic" w:cs="Arial"/>
+          <w:bCs/>
+        </w:rPr>
+        <w:t>2,000</w:t>
+      </w:r>
+      <w:r>
+        <w:rPr>
+          <w:rFonts w:ascii="Century Gothic" w:eastAsia="Times New Roman" w:hAnsi="Century Gothic" w:cs="Arial"/>
+          <w:bCs/>
+        </w:rPr>
+        <w:t>.00</w:t>
+      </w:r>
+      <w:r>
+        <w:rPr>
+          <w:rFonts w:ascii="Century Gothic" w:eastAsia="Times New Roman" w:hAnsi="Century Gothic" w:cs="Arial"/>
+          <w:bCs/>
+        </w:rPr>
+        <w:t xml:space="preserve">. The Facebook page of </w:t>
+      </w:r>
+      <w:proofErr w:type="spellStart"/>
+      <w:r>
+        <w:rPr>
+          <w:rFonts w:ascii="Century Gothic" w:eastAsia="Times New Roman" w:hAnsi="Century Gothic" w:cs="Arial"/>
+          <w:bCs/>
+        </w:rPr>
+        <w:t>SSCRdC</w:t>
+      </w:r>
+      <w:proofErr w:type="spellEnd"/>
+      <w:r>
+        <w:rPr>
+          <w:rFonts w:ascii="Century Gothic" w:eastAsia="Times New Roman" w:hAnsi="Century Gothic" w:cs="Arial"/>
+          <w:bCs/>
+        </w:rPr>
+        <w:t xml:space="preserve"> Re-COP currently has 1,300 followers which shows the amount of people interested in </w:t>
+      </w:r>
+      <w:r>
+        <w:rPr>
+          <w:rFonts w:ascii="Century Gothic" w:eastAsia="Times New Roman" w:hAnsi="Century Gothic" w:cs="Arial"/>
+          <w:bCs/>
+        </w:rPr>
+        <w:t xml:space="preserve">its </w:t>
+      </w:r>
+      <w:r>
+        <w:rPr>
+          <w:rFonts w:ascii="Century Gothic" w:eastAsia="Times New Roman" w:hAnsi="Century Gothic" w:cs="Arial"/>
+          <w:bCs/>
+        </w:rPr>
+        <w:t>outreach program activities</w:t>
+      </w:r>
+      <w:r>
+        <w:rPr>
+          <w:rFonts w:ascii="Century Gothic" w:eastAsia="Times New Roman" w:hAnsi="Century Gothic" w:cs="Arial"/>
+          <w:bCs/>
+        </w:rPr>
+        <w:t xml:space="preserve"> and having access to internet</w:t>
+      </w:r>
+      <w:r>
+        <w:rPr>
+          <w:rFonts w:ascii="Century Gothic" w:eastAsia="Times New Roman" w:hAnsi="Century Gothic" w:cs="Arial"/>
+          <w:bCs/>
+        </w:rPr>
+        <w:t>. Thus, this can be calcula</w:t>
+      </w:r>
+      <w:r>
+        <w:rPr>
+          <w:rFonts w:ascii="Century Gothic" w:eastAsia="Times New Roman" w:hAnsi="Century Gothic" w:cs="Arial"/>
+          <w:bCs/>
+        </w:rPr>
+        <w:t>ted</w:t>
+      </w:r>
+      <w:r>
+        <w:rPr>
+          <w:rFonts w:ascii="Century Gothic" w:eastAsia="Times New Roman" w:hAnsi="Century Gothic" w:cs="Arial"/>
+          <w:bCs/>
+        </w:rPr>
+        <w:t xml:space="preserve"> by dividing the number of soci</w:t>
+      </w:r>
+      <w:r>
+        <w:rPr>
+          <w:rFonts w:ascii="Century Gothic" w:eastAsia="Times New Roman" w:hAnsi="Century Gothic" w:cs="Arial"/>
+          <w:bCs/>
+        </w:rPr>
+        <w:t xml:space="preserve">al media followers </w:t>
+      </w:r>
+      <w:r>
+        <w:rPr>
+          <w:rFonts w:ascii="Century Gothic" w:eastAsia="Times New Roman" w:hAnsi="Century Gothic" w:cs="Arial"/>
+          <w:bCs/>
+        </w:rPr>
+        <w:t>by number of months in five years then multiplyi</w:t>
+      </w:r>
+      <w:r>
+        <w:rPr>
+          <w:rFonts w:ascii="Century Gothic" w:eastAsia="Times New Roman" w:hAnsi="Century Gothic" w:cs="Arial"/>
+          <w:bCs/>
+        </w:rPr>
+        <w:t>ng it by the average donation amount. Doing the math, a</w:t>
+      </w:r>
+      <w:r>
+        <w:rPr>
+          <w:rFonts w:ascii="Century Gothic" w:eastAsia="Times New Roman" w:hAnsi="Century Gothic" w:cs="Arial"/>
+          <w:bCs/>
+        </w:rPr>
+        <w:t xml:space="preserve"> value of </w:t>
+      </w:r>
+      <w:r>
+        <w:rPr>
+          <w:rFonts w:ascii="Arial" w:eastAsia="Times New Roman" w:hAnsi="Arial" w:cs="Arial"/>
+          <w:bCs/>
+        </w:rPr>
+        <w:t>₱</w:t>
+      </w:r>
+      <w:r>
+        <w:rPr>
+          <w:rFonts w:ascii="Arial" w:eastAsia="Times New Roman" w:hAnsi="Arial" w:cs="Arial"/>
+          <w:bCs/>
+        </w:rPr>
+        <w:t xml:space="preserve"> </w:t>
+      </w:r>
+      <w:r>
+        <w:rPr>
+          <w:rFonts w:ascii="Century Gothic" w:eastAsia="Times New Roman" w:hAnsi="Century Gothic" w:cs="Calibri"/>
+          <w:color w:val="000000"/>
+          <w:lang w:eastAsia="en-PH"/>
+        </w:rPr>
+        <w:t>43,333.33</w:t>
+      </w:r>
+      <w:r>
+        <w:rPr>
+          <w:rFonts w:ascii="Century Gothic" w:eastAsia="Times New Roman" w:hAnsi="Century Gothic" w:cs="Calibri"/>
+          <w:color w:val="000000"/>
+          <w:lang w:eastAsia="en-PH"/>
+        </w:rPr>
+        <w:t xml:space="preserve"> was gained. </w:t>
+      </w:r>
+    </w:p>
+    <w:p>
+      <w:pPr>
+        <w:suppressAutoHyphens/>
+        <w:autoSpaceDE w:val="0"/>
+        <w:autoSpaceDN w:val="0"/>
+        <w:adjustRightInd w:val="0"/>
+        <w:spacing w:after="0" w:line="480" w:lineRule="auto"/>
+        <w:jc w:val="both"/>
+        <w:textAlignment w:val="center"/>
+        <w:rPr>
+          <w:rFonts w:ascii="Century Gothic" w:eastAsia="Times New Roman" w:hAnsi="Century Gothic" w:cs="Arial"/>
+          <w:bCs/>
+        </w:rPr>
+      </w:pPr>
+      <w:r>
+        <w:rPr>
+          <w:rFonts w:ascii="Century Gothic" w:eastAsia="Times New Roman" w:hAnsi="Century Gothic" w:cs="Arial"/>
+          <w:bCs/>
+        </w:rPr>
+        <w:tab/>
+        <w:t xml:space="preserve">Lastly, </w:t>
+      </w:r>
+      <w:r>
+        <w:rPr>
+          <w:rFonts w:ascii="Century Gothic" w:eastAsia="Times New Roman" w:hAnsi="Century Gothic" w:cs="Arial"/>
+          <w:bCs/>
+        </w:rPr>
+        <w:t xml:space="preserve">the </w:t>
+      </w:r>
+      <w:proofErr w:type="spellStart"/>
+      <w:r>
+        <w:rPr>
+          <w:rFonts w:ascii="Century Gothic" w:eastAsia="Times New Roman" w:hAnsi="Century Gothic" w:cs="Arial"/>
+          <w:bCs/>
+        </w:rPr>
+        <w:t>ReCOP</w:t>
+      </w:r>
+      <w:proofErr w:type="spellEnd"/>
+      <w:r>
+        <w:rPr>
+          <w:rFonts w:ascii="Century Gothic" w:eastAsia="Times New Roman" w:hAnsi="Century Gothic" w:cs="Arial"/>
+          <w:bCs/>
+        </w:rPr>
+        <w:t xml:space="preserve"> Office</w:t>
+      </w:r>
+      <w:r>
+        <w:rPr>
+          <w:rFonts w:ascii="Century Gothic" w:eastAsia="Times New Roman" w:hAnsi="Century Gothic" w:cs="Arial"/>
+          <w:bCs/>
+        </w:rPr>
+        <w:t xml:space="preserve"> is a non-profit </w:t>
+      </w:r>
+      <w:r>
+        <w:rPr>
+          <w:rFonts w:ascii="Century Gothic" w:eastAsia="Times New Roman" w:hAnsi="Century Gothic" w:cs="Arial"/>
+          <w:bCs/>
+        </w:rPr>
+        <w:t>department</w:t>
+      </w:r>
+      <w:r>
+        <w:rPr>
+          <w:rFonts w:ascii="Century Gothic" w:eastAsia="Times New Roman" w:hAnsi="Century Gothic" w:cs="Arial"/>
+          <w:bCs/>
+        </w:rPr>
+        <w:t xml:space="preserve">, meaning the organization’s main goal is to provide welfare and service among the people who are in need. The intangible benefits that the project will provide: </w:t>
+      </w:r>
+      <w:r>
+        <w:rPr>
+          <w:rFonts w:ascii="Century Gothic" w:eastAsia="Times New Roman" w:hAnsi="Century Gothic" w:cs="Arial"/>
+          <w:bCs/>
+        </w:rPr>
+        <w:t>faster approval for proposals</w:t>
+      </w:r>
+      <w:r>
+        <w:rPr>
+          <w:rFonts w:ascii="Century Gothic" w:eastAsia="Times New Roman" w:hAnsi="Century Gothic" w:cs="Arial"/>
+          <w:bCs/>
+        </w:rPr>
+        <w:t xml:space="preserve">, </w:t>
+      </w:r>
+      <w:r>
+        <w:rPr>
+          <w:rFonts w:ascii="Century Gothic" w:eastAsia="Times New Roman" w:hAnsi="Century Gothic" w:cs="Arial"/>
+          <w:bCs/>
+        </w:rPr>
+        <w:t>donors and beneficiaries visibility, improved brand image, increased partners and linkages and improved event success rate will reflect to the</w:t>
+      </w:r>
+      <w:r>
+        <w:rPr>
+          <w:rFonts w:ascii="Century Gothic" w:eastAsia="Times New Roman" w:hAnsi="Century Gothic" w:cs="Arial"/>
+          <w:bCs/>
+        </w:rPr>
+        <w:t xml:space="preserve"> mission and vision of this institution</w:t>
+      </w:r>
+      <w:r>
+        <w:rPr>
+          <w:rFonts w:ascii="Century Gothic" w:eastAsia="Times New Roman" w:hAnsi="Century Gothic" w:cs="Arial"/>
+          <w:bCs/>
+        </w:rPr>
+        <w:t>.</w:t>
+      </w:r>
+    </w:p>
+    <w:p>
+      <w:pPr>
+        <w:suppressAutoHyphens/>
+        <w:autoSpaceDE w:val="0"/>
+        <w:autoSpaceDN w:val="0"/>
+        <w:adjustRightInd w:val="0"/>
+        <w:spacing w:after="0" w:line="480" w:lineRule="auto"/>
+        <w:jc w:val="both"/>
+        <w:textAlignment w:val="center"/>
+        <w:rPr>
+          <w:rFonts w:ascii="Century Gothic" w:eastAsia="Times New Roman" w:hAnsi="Century Gothic" w:cs="Arial"/>
+          <w:bCs/>
+        </w:rPr>
+      </w:pPr>
+    </w:p>
+    <w:p>
+      <w:pPr>
+        <w:suppressAutoHyphens/>
+        <w:autoSpaceDE w:val="0"/>
+        <w:autoSpaceDN w:val="0"/>
+        <w:adjustRightInd w:val="0"/>
+        <w:spacing w:after="0" w:line="480" w:lineRule="auto"/>
+        <w:jc w:val="both"/>
+        <w:textAlignment w:val="center"/>
+        <w:rPr>
+          <w:rFonts w:ascii="Century Gothic" w:eastAsia="Times New Roman" w:hAnsi="Century Gothic" w:cs="Arial"/>
+          <w:bCs/>
+        </w:rPr>
+      </w:pPr>
+    </w:p>
+    <w:p>
+      <w:pPr>
+        <w:suppressAutoHyphens/>
+        <w:autoSpaceDE w:val="0"/>
+        <w:autoSpaceDN w:val="0"/>
+        <w:adjustRightInd w:val="0"/>
+        <w:spacing w:after="0" w:line="480" w:lineRule="auto"/>
+        <w:jc w:val="both"/>
+        <w:textAlignment w:val="center"/>
+        <w:rPr>
+          <w:rFonts w:ascii="Century Gothic" w:eastAsia="Times New Roman" w:hAnsi="Century Gothic" w:cs="Arial"/>
+          <w:bCs/>
+        </w:rPr>
+      </w:pPr>
+    </w:p>
+    <w:p>
+      <w:pPr>
+        <w:suppressAutoHyphens/>
+        <w:autoSpaceDE w:val="0"/>
+        <w:autoSpaceDN w:val="0"/>
+        <w:adjustRightInd w:val="0"/>
+        <w:spacing w:after="0" w:line="480" w:lineRule="auto"/>
+        <w:jc w:val="center"/>
+        <w:textAlignment w:val="center"/>
+        <w:rPr>
+          <w:rFonts w:ascii="Century Gothic" w:eastAsia="Times New Roman" w:hAnsi="Century Gothic" w:cs="Arial"/>
+          <w:bCs/>
+        </w:rPr>
+      </w:pPr>
+      <w:r>
+        <w:rPr>
+          <w:rFonts w:ascii="Century Gothic" w:eastAsia="Times New Roman" w:hAnsi="Century Gothic" w:cs="Arial"/>
+          <w:b/>
+          <w:bCs/>
+        </w:rPr>
+        <w:lastRenderedPageBreak/>
+        <w:t xml:space="preserve">Table 6. </w:t>
+      </w:r>
+      <w:r>
+        <w:rPr>
+          <w:rFonts w:ascii="Century Gothic" w:eastAsia="Times New Roman" w:hAnsi="Century Gothic" w:cs="Arial"/>
+          <w:bCs/>
+        </w:rPr>
+        <w:t xml:space="preserve">Net Present Value and Payback Analysis for the </w:t>
+      </w:r>
+      <w:proofErr w:type="spellStart"/>
+      <w:r>
+        <w:rPr>
+          <w:rFonts w:ascii="Century Gothic" w:eastAsia="Times New Roman" w:hAnsi="Century Gothic" w:cs="Arial"/>
+          <w:bCs/>
+        </w:rPr>
+        <w:t>ReCOP</w:t>
+      </w:r>
+      <w:proofErr w:type="spellEnd"/>
+      <w:r>
+        <w:rPr>
+          <w:rFonts w:ascii="Century Gothic" w:eastAsia="Times New Roman" w:hAnsi="Century Gothic" w:cs="Arial"/>
+          <w:bCs/>
+        </w:rPr>
+        <w:t xml:space="preserve"> Website</w:t>
+      </w:r>
+    </w:p>
+    <w:p>
+      <w:pPr>
+        <w:suppressAutoHyphens/>
+        <w:autoSpaceDE w:val="0"/>
+        <w:autoSpaceDN w:val="0"/>
+        <w:adjustRightInd w:val="0"/>
+        <w:spacing w:after="0" w:line="480" w:lineRule="auto"/>
+        <w:jc w:val="both"/>
+        <w:textAlignment w:val="center"/>
+        <w:rPr>
+          <w:rFonts w:ascii="Century Gothic" w:eastAsia="Times New Roman" w:hAnsi="Century Gothic" w:cs="Arial"/>
+          <w:bCs/>
+        </w:rPr>
+      </w:pPr>
+      <w:r>
+        <w:drawing>
+          <wp:inline distT="0" distB="0" distL="0" distR="0" wp14:anchorId="50074B2F" wp14:editId="082AB6D0">
+            <wp:extent cx="5486400" cy="2986067"/>
+            <wp:effectExtent l="0" t="0" r="0" b="5080"/>
+            <wp:docPr id="3" name="Picture 3"/>
+            <wp:cNvGraphicFramePr>
+              <a:graphicFrameLocks xmlns:a="http://schemas.openxmlformats.org/drawingml/2006/main" noChangeAspect="1"/>
+            </wp:cNvGraphicFramePr>
+            <a:graphic xmlns:a="http://schemas.openxmlformats.org/drawingml/2006/main">
+              <a:graphicData uri="http://schemas.openxmlformats.org/drawingml/2006/picture">
+                <pic:pic xmlns:pic="http://schemas.openxmlformats.org/drawingml/2006/picture">
+                  <pic:nvPicPr>
+                    <pic:cNvPr id="0" name="Picture 3"/>
+                    <pic:cNvPicPr>
+                      <a:picLocks noChangeAspect="1" noChangeArrowheads="1"/>
+                    </pic:cNvPicPr>
+                  </pic:nvPicPr>
+                  <pic:blipFill>
+                    <a:blip r:embed="rId6">
+                      <a:extLst>
+                        <a:ext uri="{28A0092B-C50C-407E-A947-70E740481C1C}">
+                          <a14:useLocalDpi xmlns:a14="http://schemas.microsoft.com/office/drawing/2010/main" val="0"/>
+                        </a:ext>
+                      </a:extLst>
+                    </a:blip>
+                    <a:srcRect/>
+                    <a:stretch>
+                      <a:fillRect/>
+                    </a:stretch>
+                  </pic:blipFill>
+                  <pic:spPr bwMode="auto">
+                    <a:xfrm>
+                      <a:off x="0" y="0"/>
+                      <a:ext cx="5486400" cy="2986067"/>
+                    </a:xfrm>
+                    <a:prstGeom prst="rect">
+                      <a:avLst/>
+                    </a:prstGeom>
+                    <a:noFill/>
+                    <a:ln>
+                      <a:noFill/>
+                    </a:ln>
+                  </pic:spPr>
+                </pic:pic>
+              </a:graphicData>
+            </a:graphic>
+          </wp:inline>
+        </w:drawing>
+      </w:r>
+    </w:p>
+    <w:p>
+      <w:pPr>
+        <w:suppressAutoHyphens/>
+        <w:autoSpaceDE w:val="0"/>
+        <w:autoSpaceDN w:val="0"/>
+        <w:adjustRightInd w:val="0"/>
+        <w:spacing w:after="0" w:line="480" w:lineRule="auto"/>
+        <w:jc w:val="both"/>
+        <w:textAlignment w:val="center"/>
+        <w:rPr>
+          <w:rFonts w:ascii="Century Gothic" w:hAnsi="Century Gothic"/>
+        </w:rPr>
+      </w:pPr>
+      <w:r>
+        <w:rPr>
+          <w:rFonts w:ascii="Century Gothic" w:hAnsi="Century Gothic"/>
+        </w:rPr>
+        <w:tab/>
+        <w:t>The table above is the NPV and Payback Analys</w:t>
+      </w:r>
+      <w:r>
+        <w:rPr>
+          <w:rFonts w:ascii="Century Gothic" w:hAnsi="Century Gothic"/>
+        </w:rPr>
+        <w:t>is with a discount rate of ten (10)</w:t>
+      </w:r>
+      <w:r>
+        <w:rPr>
+          <w:rFonts w:ascii="Century Gothic" w:hAnsi="Century Gothic"/>
+        </w:rPr>
+        <w:t xml:space="preserve"> percent. This shows that the project has payback in its third year. Moreover, a </w:t>
+      </w:r>
+      <w:r>
+        <w:rPr>
+          <w:rFonts w:ascii="Century Gothic" w:hAnsi="Century Gothic"/>
+        </w:rPr>
+        <w:t>Return of Investment (ROI) of 18</w:t>
+      </w:r>
+      <w:r>
+        <w:rPr>
+          <w:rFonts w:ascii="Century Gothic" w:hAnsi="Century Gothic"/>
+        </w:rPr>
+        <w:t>1</w:t>
+      </w:r>
+      <w:bookmarkStart w:id="0" w:name="_GoBack"/>
+      <w:bookmarkEnd w:id="0"/>
+      <w:r>
+        <w:rPr>
+          <w:rFonts w:ascii="Century Gothic" w:hAnsi="Century Gothic"/>
+        </w:rPr>
+        <w:t>%</w:t>
+      </w:r>
+      <w:r>
+        <w:rPr>
+          <w:rFonts w:ascii="Century Gothic" w:hAnsi="Century Gothic"/>
+        </w:rPr>
+        <w:t xml:space="preserve"> percent was </w:t>
+      </w:r>
+      <w:r>
+        <w:rPr>
+          <w:rFonts w:ascii="Century Gothic" w:hAnsi="Century Gothic"/>
+        </w:rPr>
+        <w:t xml:space="preserve">also </w:t>
+      </w:r>
+      <w:r>
+        <w:rPr>
+          <w:rFonts w:ascii="Century Gothic" w:hAnsi="Century Gothic"/>
+        </w:rPr>
+        <w:t>calculated.</w:t>
+      </w:r>
+      <w:r>
+        <w:rPr>
+          <w:rFonts w:ascii="Century Gothic" w:hAnsi="Century Gothic"/>
+        </w:rPr>
+        <w:t xml:space="preserve"> This shows that the project will be a worthwhile one.</w:t>
+      </w:r>
+    </w:p>
+    <w:p>
+      <w:pPr>
+        <w:suppressAutoHyphens/>
+        <w:autoSpaceDE w:val="0"/>
+        <w:autoSpaceDN w:val="0"/>
+        <w:adjustRightInd w:val="0"/>
+        <w:spacing w:after="0" w:line="480" w:lineRule="auto"/>
+        <w:jc w:val="both"/>
+        <w:textAlignment w:val="center"/>
+        <w:rPr>
+          <w:rFonts w:ascii="Century Gothic" w:hAnsi="Century Gothic"/>
+        </w:rPr>
+      </w:pPr>
+    </w:p>
+    <w:p>
+      <w:pPr>
+        <w:suppressAutoHyphens/>
+        <w:autoSpaceDE w:val="0"/>
+        <w:autoSpaceDN w:val="0"/>
+        <w:adjustRightInd w:val="0"/>
+        <w:spacing w:after="0" w:line="480" w:lineRule="auto"/>
+        <w:jc w:val="both"/>
+        <w:textAlignment w:val="center"/>
+        <w:rPr>
+          <w:rFonts w:ascii="Century Gothic" w:hAnsi="Century Gothic"/>
+          <w:b/>
         </w:rPr>
       </w:pPr>
       <w:r>
@@ -644,6 +4699,119 @@
     </w:lvl>
   </w:abstractNum>
   <w:abstractNum w:abstractNumId="3" w15:restartNumberingAfterBreak="0">
+    <w:nsid w:val="59253249"/>
+    <w:multiLevelType w:val="hybridMultilevel"/>
+    <w:tmpl w:val="BF907B74"/>
+    <w:lvl w:ilvl="0" w:tplc="34090001">
+      <w:start w:val="1"/>
+      <w:numFmt w:val="bullet"/>
+      <w:lvlText w:val=""/>
+      <w:lvlJc w:val="left"/>
+      <w:pPr>
+        <w:ind w:left="1800" w:hanging="360"/>
+      </w:pPr>
+      <w:rPr>
+        <w:rFonts w:ascii="Symbol" w:hAnsi="Symbol" w:hint="default"/>
+      </w:rPr>
+    </w:lvl>
+    <w:lvl w:ilvl="1" w:tplc="34090003" w:tentative="1">
+      <w:start w:val="1"/>
+      <w:numFmt w:val="bullet"/>
+      <w:lvlText w:val="o"/>
+      <w:lvlJc w:val="left"/>
+      <w:pPr>
+        <w:ind w:left="2520" w:hanging="360"/>
+      </w:pPr>
+      <w:rPr>
+        <w:rFonts w:ascii="Courier New" w:hAnsi="Courier New" w:cs="Courier New" w:hint="default"/>
+      </w:rPr>
+    </w:lvl>
+    <w:lvl w:ilvl="2" w:tplc="34090005" w:tentative="1">
+      <w:start w:val="1"/>
+      <w:numFmt w:val="bullet"/>
+      <w:lvlText w:val=""/>
+      <w:lvlJc w:val="left"/>
+      <w:pPr>
+        <w:ind w:left="3240" w:hanging="360"/>
+      </w:pPr>
+      <w:rPr>
+        <w:rFonts w:ascii="Wingdings" w:hAnsi="Wingdings" w:hint="default"/>
+      </w:rPr>
+    </w:lvl>
+    <w:lvl w:ilvl="3" w:tplc="34090001" w:tentative="1">
+      <w:start w:val="1"/>
+      <w:numFmt w:val="bullet"/>
+      <w:lvlText w:val=""/>
+      <w:lvlJc w:val="left"/>
+      <w:pPr>
+        <w:ind w:left="3960" w:hanging="360"/>
+      </w:pPr>
+      <w:rPr>
+        <w:rFonts w:ascii="Symbol" w:hAnsi="Symbol" w:hint="default"/>
+      </w:rPr>
+    </w:lvl>
+    <w:lvl w:ilvl="4" w:tplc="34090003" w:tentative="1">
+      <w:start w:val="1"/>
+      <w:numFmt w:val="bullet"/>
+      <w:lvlText w:val="o"/>
+      <w:lvlJc w:val="left"/>
+      <w:pPr>
+        <w:ind w:left="4680" w:hanging="360"/>
+      </w:pPr>
+      <w:rPr>
+        <w:rFonts w:ascii="Courier New" w:hAnsi="Courier New" w:cs="Courier New" w:hint="default"/>
+      </w:rPr>
+    </w:lvl>
+    <w:lvl w:ilvl="5" w:tplc="34090005" w:tentative="1">
+      <w:start w:val="1"/>
+      <w:numFmt w:val="bullet"/>
+      <w:lvlText w:val=""/>
+      <w:lvlJc w:val="left"/>
+      <w:pPr>
+        <w:ind w:left="5400" w:hanging="360"/>
+      </w:pPr>
+      <w:rPr>
+        <w:rFonts w:ascii="Wingdings" w:hAnsi="Wingdings" w:hint="default"/>
+      </w:rPr>
+    </w:lvl>
+    <w:lvl w:ilvl="6" w:tplc="34090001" w:tentative="1">
+      <w:start w:val="1"/>
+      <w:numFmt w:val="bullet"/>
+      <w:lvlText w:val=""/>
+      <w:lvlJc w:val="left"/>
+      <w:pPr>
+        <w:ind w:left="6120" w:hanging="360"/>
+      </w:pPr>
+      <w:rPr>
+        <w:rFonts w:ascii="Symbol" w:hAnsi="Symbol" w:hint="default"/>
+      </w:rPr>
+    </w:lvl>
+    <w:lvl w:ilvl="7" w:tplc="34090003" w:tentative="1">
+      <w:start w:val="1"/>
+      <w:numFmt w:val="bullet"/>
+      <w:lvlText w:val="o"/>
+      <w:lvlJc w:val="left"/>
+      <w:pPr>
+        <w:ind w:left="6840" w:hanging="360"/>
+      </w:pPr>
+      <w:rPr>
+        <w:rFonts w:ascii="Courier New" w:hAnsi="Courier New" w:cs="Courier New" w:hint="default"/>
+      </w:rPr>
+    </w:lvl>
+    <w:lvl w:ilvl="8" w:tplc="34090005" w:tentative="1">
+      <w:start w:val="1"/>
+      <w:numFmt w:val="bullet"/>
+      <w:lvlText w:val=""/>
+      <w:lvlJc w:val="left"/>
+      <w:pPr>
+        <w:ind w:left="7560" w:hanging="360"/>
+      </w:pPr>
+      <w:rPr>
+        <w:rFonts w:ascii="Wingdings" w:hAnsi="Wingdings" w:hint="default"/>
+      </w:rPr>
+    </w:lvl>
+  </w:abstractNum>
+  <w:abstractNum w:abstractNumId="4" w15:restartNumberingAfterBreak="0">
     <w:nsid w:val="5E505E37"/>
     <w:multiLevelType w:val="hybridMultilevel"/>
     <w:tmpl w:val="887212D8"/>
@@ -756,7 +4924,7 @@
       </w:rPr>
     </w:lvl>
   </w:abstractNum>
-  <w:abstractNum w:abstractNumId="4" w15:restartNumberingAfterBreak="0">
+  <w:abstractNum w:abstractNumId="5" w15:restartNumberingAfterBreak="0">
     <w:nsid w:val="631B481F"/>
     <w:multiLevelType w:val="hybridMultilevel"/>
     <w:tmpl w:val="126E72DA"/>
@@ -845,7 +5013,7 @@
       </w:pPr>
     </w:lvl>
   </w:abstractNum>
-  <w:abstractNum w:abstractNumId="5" w15:restartNumberingAfterBreak="0">
+  <w:abstractNum w:abstractNumId="6" w15:restartNumberingAfterBreak="0">
     <w:nsid w:val="63FD2EDC"/>
     <w:multiLevelType w:val="hybridMultilevel"/>
     <w:tmpl w:val="16147B56"/>
@@ -934,7 +5102,7 @@
       </w:pPr>
     </w:lvl>
   </w:abstractNum>
-  <w:abstractNum w:abstractNumId="6" w15:restartNumberingAfterBreak="0">
+  <w:abstractNum w:abstractNumId="7" w15:restartNumberingAfterBreak="0">
     <w:nsid w:val="6DE0790A"/>
     <w:multiLevelType w:val="hybridMultilevel"/>
     <w:tmpl w:val="9F480908"/>
@@ -1023,7 +5191,7 @@
       </w:pPr>
     </w:lvl>
   </w:abstractNum>
-  <w:abstractNum w:abstractNumId="7" w15:restartNumberingAfterBreak="0">
+  <w:abstractNum w:abstractNumId="8" w15:restartNumberingAfterBreak="0">
     <w:nsid w:val="79550D8F"/>
     <w:multiLevelType w:val="hybridMultilevel"/>
     <w:tmpl w:val="B6069224"/>
@@ -1112,7 +5280,7 @@
       </w:pPr>
     </w:lvl>
   </w:abstractNum>
-  <w:abstractNum w:abstractNumId="8" w15:restartNumberingAfterBreak="0">
+  <w:abstractNum w:abstractNumId="9" w15:restartNumberingAfterBreak="0">
     <w:nsid w:val="7A902BF5"/>
     <w:multiLevelType w:val="hybridMultilevel"/>
     <w:tmpl w:val="A55AED9E"/>
@@ -1225,7 +5393,7 @@
       </w:rPr>
     </w:lvl>
   </w:abstractNum>
-  <w:abstractNum w:abstractNumId="9" w15:restartNumberingAfterBreak="0">
+  <w:abstractNum w:abstractNumId="10" w15:restartNumberingAfterBreak="0">
     <w:nsid w:val="7C62029E"/>
     <w:multiLevelType w:val="hybridMultilevel"/>
     <w:tmpl w:val="170EE3EC"/>
@@ -1314,7 +5482,7 @@
       </w:pPr>
     </w:lvl>
   </w:abstractNum>
-  <w:abstractNum w:abstractNumId="10" w15:restartNumberingAfterBreak="0">
+  <w:abstractNum w:abstractNumId="11" w15:restartNumberingAfterBreak="0">
     <w:nsid w:val="7E7B05B9"/>
     <w:multiLevelType w:val="hybridMultilevel"/>
     <w:tmpl w:val="4E8E2D28"/>
@@ -1401,10 +5569,10 @@
     </w:lvl>
   </w:abstractNum>
   <w:num w:numId="1">
-    <w:abstractNumId w:val="10"/>
+    <w:abstractNumId w:val="11"/>
   </w:num>
   <w:num w:numId="2">
-    <w:abstractNumId w:val="5"/>
+    <w:abstractNumId w:val="6"/>
   </w:num>
   <w:num w:numId="3">
     <w:abstractNumId w:val="0"/>
@@ -1416,21 +5584,24 @@
     <w:abstractNumId w:val="1"/>
   </w:num>
   <w:num w:numId="6">
+    <w:abstractNumId w:val="5"/>
+  </w:num>
+  <w:num w:numId="7">
+    <w:abstractNumId w:val="10"/>
+  </w:num>
+  <w:num w:numId="8">
+    <w:abstractNumId w:val="7"/>
+  </w:num>
+  <w:num w:numId="9">
+    <w:abstractNumId w:val="8"/>
+  </w:num>
+  <w:num w:numId="10">
+    <w:abstractNumId w:val="9"/>
+  </w:num>
+  <w:num w:numId="11">
     <w:abstractNumId w:val="4"/>
   </w:num>
-  <w:num w:numId="7">
-    <w:abstractNumId w:val="9"/>
-  </w:num>
-  <w:num w:numId="8">
-    <w:abstractNumId w:val="6"/>
-  </w:num>
-  <w:num w:numId="9">
-    <w:abstractNumId w:val="7"/>
-  </w:num>
-  <w:num w:numId="10">
-    <w:abstractNumId w:val="8"/>
-  </w:num>
-  <w:num w:numId="11">
+  <w:num w:numId="12">
     <w:abstractNumId w:val="3"/>
   </w:num>
 </w:numbering>
@@ -1833,6 +6004,7 @@
   <w:style w:type="character" w:default="1" w:styleId="DefaultParagraphFont">
     <w:name w:val="Default Paragraph Font"/>
     <w:uiPriority w:val="1"/>
+    <w:semiHidden/>
     <w:unhideWhenUsed/>
   </w:style>
   <w:style w:type="table" w:default="1" w:styleId="TableNormal">

</xml_diff>

<commit_message>
Risk Management Plan and Risk Register
</commit_message>
<xml_diff>
--- a/Documentation/Chapters/Chapter3.docx
+++ b/Documentation/Chapters/Chapter3.docx
@@ -1,6 +1,6 @@
 
 <file path=word/document.xml><?xml version="1.0" encoding="utf-8"?>
-<w:document xmlns:wpc="http://schemas.microsoft.com/office/word/2010/wordprocessingCanvas" xmlns:mc="http://schemas.openxmlformats.org/markup-compatibility/2006" xmlns:o="urn:schemas-microsoft-com:office:office" xmlns:r="http://schemas.openxmlformats.org/officeDocument/2006/relationships" xmlns:m="http://schemas.openxmlformats.org/officeDocument/2006/math" xmlns:v="urn:schemas-microsoft-com:vml" xmlns:wp14="http://schemas.microsoft.com/office/word/2010/wordprocessingDrawing" xmlns:wp="http://schemas.openxmlformats.org/drawingml/2006/wordprocessingDrawing" xmlns:w10="urn:schemas-microsoft-com:office:word" xmlns:w="http://schemas.openxmlformats.org/wordprocessingml/2006/main" xmlns:w14="http://schemas.microsoft.com/office/word/2010/wordml" xmlns:w15="http://schemas.microsoft.com/office/word/2012/wordml" xmlns:wpg="http://schemas.microsoft.com/office/word/2010/wordprocessingGroup" xmlns:wpi="http://schemas.microsoft.com/office/word/2010/wordprocessingInk" xmlns:wne="http://schemas.microsoft.com/office/word/2006/wordml" xmlns:wps="http://schemas.microsoft.com/office/word/2010/wordprocessingShape" mc:Ignorable="w14 w15 wp14">
+<w:document xmlns:ve="http://schemas.openxmlformats.org/markup-compatibility/2006" xmlns:o="urn:schemas-microsoft-com:office:office" xmlns:r="http://schemas.openxmlformats.org/officeDocument/2006/relationships" xmlns:m="http://schemas.openxmlformats.org/officeDocument/2006/math" xmlns:v="urn:schemas-microsoft-com:vml" xmlns:wp="http://schemas.openxmlformats.org/drawingml/2006/wordprocessingDrawing" xmlns:w10="urn:schemas-microsoft-com:office:word" xmlns:w="http://schemas.openxmlformats.org/wordprocessingml/2006/main" xmlns:wne="http://schemas.microsoft.com/office/word/2006/wordml">
   <w:body>
     <w:p>
       <w:pPr>
@@ -77,10 +77,10 @@
           <w:b/>
           <w:noProof/>
           <w:sz w:val="24"/>
-          <w:lang w:eastAsia="en-PH"/>
+          <w:lang w:val="en-US"/>
         </w:rPr>
         <w:drawing>
-          <wp:inline distT="0" distB="0" distL="0" distR="0" wp14:anchorId="5FE6AAD0" wp14:editId="2E28B216">
+          <wp:inline distT="0" distB="0" distL="0" distR="0">
             <wp:extent cx="5952109" cy="2589581"/>
             <wp:effectExtent l="0" t="0" r="0" b="0"/>
             <wp:docPr id="59" name="Picture 58"/>
@@ -97,7 +97,7 @@
                     </pic:cNvPicPr>
                   </pic:nvPicPr>
                   <pic:blipFill>
-                    <a:blip r:embed="rId5"/>
+                    <a:blip r:embed="rId5" cstate="print"/>
                     <a:stretch>
                       <a:fillRect/>
                     </a:stretch>
@@ -349,7 +349,7 @@
     <w:tbl>
       <w:tblPr>
         <w:tblW w:w="8640" w:type="dxa"/>
-        <w:tblLook w:val="04A0" w:firstRow="1" w:lastRow="0" w:firstColumn="1" w:lastColumn="0" w:noHBand="0" w:noVBand="1"/>
+        <w:tblLook w:val="04A0"/>
       </w:tblPr>
       <w:tblGrid>
         <w:gridCol w:w="222"/>
@@ -1772,7 +1772,6 @@
           <w:rFonts w:ascii="Century Gothic" w:hAnsi="Century Gothic"/>
           <w:b/>
         </w:rPr>
-        <w:lastRenderedPageBreak/>
         <w:t>Table 5</w:t>
       </w:r>
       <w:r>
@@ -1786,7 +1785,7 @@
       <w:tblPr>
         <w:tblpPr w:leftFromText="180" w:rightFromText="180" w:vertAnchor="text" w:horzAnchor="margin" w:tblpY="-30"/>
         <w:tblW w:w="8640" w:type="dxa"/>
-        <w:tblLook w:val="04A0" w:firstRow="1" w:lastRow="0" w:firstColumn="1" w:lastColumn="0" w:noHBand="0" w:noVBand="1"/>
+        <w:tblLook w:val="04A0"/>
       </w:tblPr>
       <w:tblGrid>
         <w:gridCol w:w="222"/>
@@ -3591,6 +3590,7 @@
           <w:b/>
           <w:bCs/>
         </w:rPr>
+        <w:lastRenderedPageBreak/>
         <w:t xml:space="preserve">Domain Name. </w:t>
       </w:r>
       <w:r>
@@ -3663,7 +3663,6 @@
           <w:b/>
           <w:sz w:val="24"/>
         </w:rPr>
-        <w:lastRenderedPageBreak/>
         <w:t>3.4 Budget Feasibility</w:t>
       </w:r>
     </w:p>
@@ -3730,49 +3729,21 @@
           <w:rFonts w:ascii="Century Gothic" w:eastAsia="Times New Roman" w:hAnsi="Century Gothic" w:cs="Arial"/>
           <w:bCs/>
         </w:rPr>
-        <w:t xml:space="preserve"> 215</w:t>
+        <w:t xml:space="preserve"> 215.00. The product was multiplied by 12 to get the annual value of </w:t>
+      </w:r>
+      <w:r>
+        <w:rPr>
+          <w:rFonts w:ascii="Arial" w:eastAsia="Times New Roman" w:hAnsi="Arial" w:cs="Arial"/>
+          <w:bCs/>
+        </w:rPr>
+        <w:t>₱</w:t>
       </w:r>
       <w:r>
         <w:rPr>
           <w:rFonts w:ascii="Century Gothic" w:eastAsia="Times New Roman" w:hAnsi="Century Gothic" w:cs="Arial"/>
           <w:bCs/>
         </w:rPr>
-        <w:t>.00</w:t>
-      </w:r>
-      <w:r>
-        <w:rPr>
-          <w:rFonts w:ascii="Century Gothic" w:eastAsia="Times New Roman" w:hAnsi="Century Gothic" w:cs="Arial"/>
-          <w:bCs/>
-        </w:rPr>
-        <w:t xml:space="preserve">. The product was multiplied by 12 to get the annual value of </w:t>
-      </w:r>
-      <w:r>
-        <w:rPr>
-          <w:rFonts w:ascii="Arial" w:eastAsia="Times New Roman" w:hAnsi="Arial" w:cs="Arial"/>
-          <w:bCs/>
-        </w:rPr>
-        <w:t>₱</w:t>
-      </w:r>
-      <w:r>
-        <w:rPr>
-          <w:rFonts w:ascii="Century Gothic" w:eastAsia="Times New Roman" w:hAnsi="Century Gothic" w:cs="Arial"/>
-          <w:bCs/>
-        </w:rPr>
-        <w:t xml:space="preserve"> </w:t>
-      </w:r>
-      <w:r>
-        <w:rPr>
-          <w:rFonts w:ascii="Century Gothic" w:eastAsia="Times New Roman" w:hAnsi="Century Gothic" w:cs="Arial"/>
-          <w:bCs/>
-        </w:rPr>
-        <w:t>5</w:t>
-      </w:r>
-      <w:r>
-        <w:rPr>
-          <w:rFonts w:ascii="Century Gothic" w:eastAsia="Times New Roman" w:hAnsi="Century Gothic" w:cs="Arial"/>
-          <w:bCs/>
-        </w:rPr>
-        <w:t>,160.00.</w:t>
+        <w:t>5,160.00.</w:t>
       </w:r>
     </w:p>
     <w:p>
@@ -3804,49 +3775,158 @@
           <w:rFonts w:ascii="Century Gothic" w:eastAsia="Times New Roman" w:hAnsi="Century Gothic" w:cs="Arial"/>
           <w:bCs/>
         </w:rPr>
-        <w:t xml:space="preserve"> </w:t>
+        <w:t>Based on</w:t>
       </w:r>
       <w:r>
         <w:rPr>
           <w:rFonts w:ascii="Century Gothic" w:eastAsia="Times New Roman" w:hAnsi="Century Gothic" w:cs="Arial"/>
           <w:bCs/>
         </w:rPr>
-        <w:t>Based on</w:t>
+        <w:t xml:space="preserve"> an interv</w:t>
       </w:r>
       <w:r>
         <w:rPr>
           <w:rFonts w:ascii="Century Gothic" w:eastAsia="Times New Roman" w:hAnsi="Century Gothic" w:cs="Arial"/>
           <w:bCs/>
         </w:rPr>
-        <w:t xml:space="preserve"> an interv</w:t>
+        <w:t>iew with an</w:t>
       </w:r>
       <w:r>
         <w:rPr>
           <w:rFonts w:ascii="Century Gothic" w:eastAsia="Times New Roman" w:hAnsi="Century Gothic" w:cs="Arial"/>
           <w:bCs/>
         </w:rPr>
-        <w:t>iew with an</w:t>
+        <w:t xml:space="preserve"> officer from the Re-COP O</w:t>
       </w:r>
       <w:r>
         <w:rPr>
           <w:rFonts w:ascii="Century Gothic" w:eastAsia="Times New Roman" w:hAnsi="Century Gothic" w:cs="Arial"/>
           <w:bCs/>
         </w:rPr>
-        <w:t xml:space="preserve"> officer from the Re-COP O</w:t>
+        <w:t xml:space="preserve">ffice, </w:t>
       </w:r>
       <w:r>
         <w:rPr>
           <w:rFonts w:ascii="Century Gothic" w:eastAsia="Times New Roman" w:hAnsi="Century Gothic" w:cs="Arial"/>
           <w:bCs/>
         </w:rPr>
-        <w:t xml:space="preserve">ffice, </w:t>
+        <w:t xml:space="preserve">an average donor donates an estimated amount of </w:t>
+      </w:r>
+      <w:r>
+        <w:rPr>
+          <w:rFonts w:ascii="Arial" w:eastAsia="Times New Roman" w:hAnsi="Arial" w:cs="Arial"/>
+          <w:bCs/>
+        </w:rPr>
+        <w:t>₱</w:t>
       </w:r>
       <w:r>
         <w:rPr>
           <w:rFonts w:ascii="Century Gothic" w:eastAsia="Times New Roman" w:hAnsi="Century Gothic" w:cs="Arial"/>
           <w:bCs/>
         </w:rPr>
-        <w:t xml:space="preserve">an average donor donates an estimated amount of </w:t>
+        <w:t xml:space="preserve">2,000.00. The </w:t>
+      </w:r>
+      <w:proofErr w:type="spellStart"/>
+      <w:r>
+        <w:rPr>
+          <w:rFonts w:ascii="Century Gothic" w:eastAsia="Times New Roman" w:hAnsi="Century Gothic" w:cs="Arial"/>
+          <w:bCs/>
+        </w:rPr>
+        <w:t>Facebook</w:t>
+      </w:r>
+      <w:proofErr w:type="spellEnd"/>
+      <w:r>
+        <w:rPr>
+          <w:rFonts w:ascii="Century Gothic" w:eastAsia="Times New Roman" w:hAnsi="Century Gothic" w:cs="Arial"/>
+          <w:bCs/>
+        </w:rPr>
+        <w:t xml:space="preserve"> page of </w:t>
+      </w:r>
+      <w:proofErr w:type="spellStart"/>
+      <w:r>
+        <w:rPr>
+          <w:rFonts w:ascii="Century Gothic" w:eastAsia="Times New Roman" w:hAnsi="Century Gothic" w:cs="Arial"/>
+          <w:bCs/>
+        </w:rPr>
+        <w:t>SSCRdC</w:t>
+      </w:r>
+      <w:proofErr w:type="spellEnd"/>
+      <w:r>
+        <w:rPr>
+          <w:rFonts w:ascii="Century Gothic" w:eastAsia="Times New Roman" w:hAnsi="Century Gothic" w:cs="Arial"/>
+          <w:bCs/>
+        </w:rPr>
+        <w:t xml:space="preserve"> Re-COP currently has 1,300 followers which shows the amount of people interested in </w:t>
+      </w:r>
+      <w:r>
+        <w:rPr>
+          <w:rFonts w:ascii="Century Gothic" w:eastAsia="Times New Roman" w:hAnsi="Century Gothic" w:cs="Arial"/>
+          <w:bCs/>
+        </w:rPr>
+        <w:t xml:space="preserve">its </w:t>
+      </w:r>
+      <w:r>
+        <w:rPr>
+          <w:rFonts w:ascii="Century Gothic" w:eastAsia="Times New Roman" w:hAnsi="Century Gothic" w:cs="Arial"/>
+          <w:bCs/>
+        </w:rPr>
+        <w:t>outreach program activities</w:t>
+      </w:r>
+      <w:r>
+        <w:rPr>
+          <w:rFonts w:ascii="Century Gothic" w:eastAsia="Times New Roman" w:hAnsi="Century Gothic" w:cs="Arial"/>
+          <w:bCs/>
+        </w:rPr>
+        <w:t xml:space="preserve"> and having access to internet</w:t>
+      </w:r>
+      <w:r>
+        <w:rPr>
+          <w:rFonts w:ascii="Century Gothic" w:eastAsia="Times New Roman" w:hAnsi="Century Gothic" w:cs="Arial"/>
+          <w:bCs/>
+        </w:rPr>
+        <w:t>. Thus, this can be calcula</w:t>
+      </w:r>
+      <w:r>
+        <w:rPr>
+          <w:rFonts w:ascii="Century Gothic" w:eastAsia="Times New Roman" w:hAnsi="Century Gothic" w:cs="Arial"/>
+          <w:bCs/>
+        </w:rPr>
+        <w:t>ted</w:t>
+      </w:r>
+      <w:r>
+        <w:rPr>
+          <w:rFonts w:ascii="Century Gothic" w:eastAsia="Times New Roman" w:hAnsi="Century Gothic" w:cs="Arial"/>
+          <w:bCs/>
+        </w:rPr>
+        <w:t xml:space="preserve"> by dividing the number of soci</w:t>
+      </w:r>
+      <w:r>
+        <w:rPr>
+          <w:rFonts w:ascii="Century Gothic" w:eastAsia="Times New Roman" w:hAnsi="Century Gothic" w:cs="Arial"/>
+          <w:bCs/>
+        </w:rPr>
+        <w:t xml:space="preserve">al media followers </w:t>
+      </w:r>
+      <w:r>
+        <w:rPr>
+          <w:rFonts w:ascii="Century Gothic" w:eastAsia="Times New Roman" w:hAnsi="Century Gothic" w:cs="Arial"/>
+          <w:bCs/>
+        </w:rPr>
+        <w:t>by number of months in five years then multiplyi</w:t>
+      </w:r>
+      <w:r>
+        <w:rPr>
+          <w:rFonts w:ascii="Century Gothic" w:eastAsia="Times New Roman" w:hAnsi="Century Gothic" w:cs="Arial"/>
+          <w:bCs/>
+        </w:rPr>
+        <w:t>ng it by the average donation amount. Doing the math, a</w:t>
+      </w:r>
+      <w:r>
+        <w:rPr>
+          <w:rFonts w:ascii="Century Gothic" w:eastAsia="Times New Roman" w:hAnsi="Century Gothic" w:cs="Arial"/>
+          <w:bCs/>
+        </w:rPr>
+        <w:t xml:space="preserve"> value of </w:t>
       </w:r>
       <w:r>
         <w:rPr>
@@ -3854,134 +3934,6 @@
           <w:bCs/>
         </w:rPr>
         <w:t>₱</w:t>
-      </w:r>
-      <w:r>
-        <w:rPr>
-          <w:rFonts w:ascii="Century Gothic" w:eastAsia="Times New Roman" w:hAnsi="Century Gothic" w:cs="Arial"/>
-          <w:bCs/>
-        </w:rPr>
-        <w:t xml:space="preserve"> </w:t>
-      </w:r>
-      <w:r>
-        <w:rPr>
-          <w:rFonts w:ascii="Century Gothic" w:eastAsia="Times New Roman" w:hAnsi="Century Gothic" w:cs="Arial"/>
-          <w:bCs/>
-        </w:rPr>
-        <w:t>2,000</w:t>
-      </w:r>
-      <w:r>
-        <w:rPr>
-          <w:rFonts w:ascii="Century Gothic" w:eastAsia="Times New Roman" w:hAnsi="Century Gothic" w:cs="Arial"/>
-          <w:bCs/>
-        </w:rPr>
-        <w:t>.00</w:t>
-      </w:r>
-      <w:r>
-        <w:rPr>
-          <w:rFonts w:ascii="Century Gothic" w:eastAsia="Times New Roman" w:hAnsi="Century Gothic" w:cs="Arial"/>
-          <w:bCs/>
-        </w:rPr>
-        <w:t xml:space="preserve">. The Facebook page of </w:t>
-      </w:r>
-      <w:proofErr w:type="spellStart"/>
-      <w:r>
-        <w:rPr>
-          <w:rFonts w:ascii="Century Gothic" w:eastAsia="Times New Roman" w:hAnsi="Century Gothic" w:cs="Arial"/>
-          <w:bCs/>
-        </w:rPr>
-        <w:t>SSCRdC</w:t>
-      </w:r>
-      <w:proofErr w:type="spellEnd"/>
-      <w:r>
-        <w:rPr>
-          <w:rFonts w:ascii="Century Gothic" w:eastAsia="Times New Roman" w:hAnsi="Century Gothic" w:cs="Arial"/>
-          <w:bCs/>
-        </w:rPr>
-        <w:t xml:space="preserve"> Re-COP currently has 1,300 followers which shows the amount of people interested in </w:t>
-      </w:r>
-      <w:r>
-        <w:rPr>
-          <w:rFonts w:ascii="Century Gothic" w:eastAsia="Times New Roman" w:hAnsi="Century Gothic" w:cs="Arial"/>
-          <w:bCs/>
-        </w:rPr>
-        <w:t xml:space="preserve">its </w:t>
-      </w:r>
-      <w:r>
-        <w:rPr>
-          <w:rFonts w:ascii="Century Gothic" w:eastAsia="Times New Roman" w:hAnsi="Century Gothic" w:cs="Arial"/>
-          <w:bCs/>
-        </w:rPr>
-        <w:t>outreach program activities</w:t>
-      </w:r>
-      <w:r>
-        <w:rPr>
-          <w:rFonts w:ascii="Century Gothic" w:eastAsia="Times New Roman" w:hAnsi="Century Gothic" w:cs="Arial"/>
-          <w:bCs/>
-        </w:rPr>
-        <w:t xml:space="preserve"> and having access to internet</w:t>
-      </w:r>
-      <w:r>
-        <w:rPr>
-          <w:rFonts w:ascii="Century Gothic" w:eastAsia="Times New Roman" w:hAnsi="Century Gothic" w:cs="Arial"/>
-          <w:bCs/>
-        </w:rPr>
-        <w:t>. Thus, this can be calcula</w:t>
-      </w:r>
-      <w:r>
-        <w:rPr>
-          <w:rFonts w:ascii="Century Gothic" w:eastAsia="Times New Roman" w:hAnsi="Century Gothic" w:cs="Arial"/>
-          <w:bCs/>
-        </w:rPr>
-        <w:t>ted</w:t>
-      </w:r>
-      <w:r>
-        <w:rPr>
-          <w:rFonts w:ascii="Century Gothic" w:eastAsia="Times New Roman" w:hAnsi="Century Gothic" w:cs="Arial"/>
-          <w:bCs/>
-        </w:rPr>
-        <w:t xml:space="preserve"> by dividing the number of soci</w:t>
-      </w:r>
-      <w:r>
-        <w:rPr>
-          <w:rFonts w:ascii="Century Gothic" w:eastAsia="Times New Roman" w:hAnsi="Century Gothic" w:cs="Arial"/>
-          <w:bCs/>
-        </w:rPr>
-        <w:t xml:space="preserve">al media followers </w:t>
-      </w:r>
-      <w:r>
-        <w:rPr>
-          <w:rFonts w:ascii="Century Gothic" w:eastAsia="Times New Roman" w:hAnsi="Century Gothic" w:cs="Arial"/>
-          <w:bCs/>
-        </w:rPr>
-        <w:t>by number of months in five years then multiplyi</w:t>
-      </w:r>
-      <w:r>
-        <w:rPr>
-          <w:rFonts w:ascii="Century Gothic" w:eastAsia="Times New Roman" w:hAnsi="Century Gothic" w:cs="Arial"/>
-          <w:bCs/>
-        </w:rPr>
-        <w:t>ng it by the average donation amount. Doing the math, a</w:t>
-      </w:r>
-      <w:r>
-        <w:rPr>
-          <w:rFonts w:ascii="Century Gothic" w:eastAsia="Times New Roman" w:hAnsi="Century Gothic" w:cs="Arial"/>
-          <w:bCs/>
-        </w:rPr>
-        <w:t xml:space="preserve"> value of </w:t>
-      </w:r>
-      <w:r>
-        <w:rPr>
-          <w:rFonts w:ascii="Arial" w:eastAsia="Times New Roman" w:hAnsi="Arial" w:cs="Arial"/>
-          <w:bCs/>
-        </w:rPr>
-        <w:t>₱</w:t>
-      </w:r>
-      <w:r>
-        <w:rPr>
-          <w:rFonts w:ascii="Arial" w:eastAsia="Times New Roman" w:hAnsi="Arial" w:cs="Arial"/>
-          <w:bCs/>
-        </w:rPr>
-        <w:t xml:space="preserve"> </w:t>
       </w:r>
       <w:r>
         <w:rPr>
@@ -4085,7 +4037,15 @@
           <w:rFonts w:ascii="Century Gothic" w:eastAsia="Times New Roman" w:hAnsi="Century Gothic" w:cs="Arial"/>
           <w:bCs/>
         </w:rPr>
-        <w:t>donors and beneficiaries visibility, improved brand image, increased partners and linkages and improved event success rate will reflect to the</w:t>
+        <w:t xml:space="preserve">donors and beneficiaries visibility, improved brand </w:t>
+      </w:r>
+      <w:r>
+        <w:rPr>
+          <w:rFonts w:ascii="Century Gothic" w:eastAsia="Times New Roman" w:hAnsi="Century Gothic" w:cs="Arial"/>
+          <w:bCs/>
+        </w:rPr>
+        <w:lastRenderedPageBreak/>
+        <w:t>image, increased partners and linkages and improved event success rate will reflect to the</w:t>
       </w:r>
       <w:r>
         <w:rPr>
@@ -4167,7 +4127,6 @@
           <w:b/>
           <w:bCs/>
         </w:rPr>
-        <w:lastRenderedPageBreak/>
         <w:t xml:space="preserve">Table 6. </w:t>
       </w:r>
       <w:r>
@@ -4209,8 +4168,12 @@
         </w:rPr>
       </w:pPr>
       <w:r>
+        <w:rPr>
+          <w:noProof/>
+          <w:lang w:val="en-US"/>
+        </w:rPr>
         <w:drawing>
-          <wp:inline distT="0" distB="0" distL="0" distR="0" wp14:anchorId="50074B2F" wp14:editId="082AB6D0">
+          <wp:inline distT="0" distB="0" distL="0" distR="0">
             <wp:extent cx="5486400" cy="2986067"/>
             <wp:effectExtent l="0" t="0" r="0" b="5080"/>
             <wp:docPr id="3" name="Picture 3"/>
@@ -4230,7 +4193,7 @@
                     <a:blip r:embed="rId6">
                       <a:extLst>
                         <a:ext uri="{28A0092B-C50C-407E-A947-70E740481C1C}">
-                          <a14:useLocalDpi xmlns:a14="http://schemas.microsoft.com/office/drawing/2010/main" val="0"/>
+                          <a14:useLocalDpi xmlns:a14="http://schemas.microsoft.com/office/drawing/2010/main" xmlns:wps="http://schemas.microsoft.com/office/word/2010/wordprocessingShape" xmlns:wpi="http://schemas.microsoft.com/office/word/2010/wordprocessingInk" xmlns:wpg="http://schemas.microsoft.com/office/word/2010/wordprocessingGroup" xmlns:w15="http://schemas.microsoft.com/office/word/2012/wordml" xmlns:w14="http://schemas.microsoft.com/office/word/2010/wordml" xmlns:w="http://schemas.openxmlformats.org/wordprocessingml/2006/main" xmlns:w10="urn:schemas-microsoft-com:office:word" xmlns:wp14="http://schemas.microsoft.com/office/word/2010/wordprocessingDrawing" xmlns:v="urn:schemas-microsoft-com:vml" xmlns:o="urn:schemas-microsoft-com:office:office" xmlns:mc="http://schemas.openxmlformats.org/markup-compatibility/2006" xmlns:wpc="http://schemas.microsoft.com/office/word/2010/wordprocessingCanvas" xmlns="" val="0"/>
                         </a:ext>
                       </a:extLst>
                     </a:blip>
@@ -4361,17 +4324,1529 @@
         <w:textAlignment w:val="center"/>
         <w:rPr>
           <w:rFonts w:ascii="Century Gothic" w:hAnsi="Century Gothic"/>
-          <w:b/>
-        </w:rPr>
-      </w:pPr>
-      <w:r>
+        </w:rPr>
+      </w:pPr>
+    </w:p>
+    <w:p>
+      <w:pPr>
+        <w:suppressAutoHyphens/>
+        <w:autoSpaceDE w:val="0"/>
+        <w:autoSpaceDN w:val="0"/>
+        <w:adjustRightInd w:val="0"/>
+        <w:spacing w:after="0" w:line="480" w:lineRule="auto"/>
+        <w:jc w:val="both"/>
+        <w:textAlignment w:val="center"/>
+        <w:rPr>
+          <w:rFonts w:ascii="Century Gothic" w:hAnsi="Century Gothic"/>
+        </w:rPr>
+      </w:pPr>
+    </w:p>
+    <w:p>
+      <w:pPr>
+        <w:suppressAutoHyphens/>
+        <w:autoSpaceDE w:val="0"/>
+        <w:autoSpaceDN w:val="0"/>
+        <w:adjustRightInd w:val="0"/>
+        <w:spacing w:after="0" w:line="480" w:lineRule="auto"/>
+        <w:jc w:val="both"/>
+        <w:textAlignment w:val="center"/>
+        <w:rPr>
+          <w:rFonts w:ascii="Century Gothic" w:hAnsi="Century Gothic"/>
+        </w:rPr>
+      </w:pPr>
+    </w:p>
+    <w:p>
+      <w:pPr>
+        <w:suppressAutoHyphens/>
+        <w:autoSpaceDE w:val="0"/>
+        <w:autoSpaceDN w:val="0"/>
+        <w:adjustRightInd w:val="0"/>
+        <w:spacing w:after="0" w:line="480" w:lineRule="auto"/>
+        <w:jc w:val="both"/>
+        <w:textAlignment w:val="center"/>
+        <w:rPr>
+          <w:rFonts w:ascii="Century Gothic" w:hAnsi="Century Gothic"/>
+        </w:rPr>
+      </w:pPr>
+    </w:p>
+    <w:p>
+      <w:pPr>
+        <w:suppressAutoHyphens/>
+        <w:autoSpaceDE w:val="0"/>
+        <w:autoSpaceDN w:val="0"/>
+        <w:adjustRightInd w:val="0"/>
+        <w:spacing w:after="0" w:line="480" w:lineRule="auto"/>
+        <w:jc w:val="both"/>
+        <w:textAlignment w:val="center"/>
         <w:rPr>
           <w:rFonts w:ascii="Century Gothic" w:hAnsi="Century Gothic"/>
           <w:b/>
           <w:sz w:val="24"/>
         </w:rPr>
+      </w:pPr>
+      <w:r>
+        <w:rPr>
+          <w:rFonts w:ascii="Century Gothic" w:hAnsi="Century Gothic"/>
+          <w:b/>
+          <w:sz w:val="24"/>
+        </w:rPr>
+        <w:lastRenderedPageBreak/>
         <w:t>3.5 Risk Management Plan</w:t>
       </w:r>
+    </w:p>
+    <w:p>
+      <w:pPr>
+        <w:spacing w:after="0" w:line="480" w:lineRule="auto"/>
+        <w:ind w:firstLine="720"/>
+        <w:jc w:val="both"/>
+        <w:rPr>
+          <w:rFonts w:ascii="Century Gothic" w:hAnsi="Century Gothic"/>
+        </w:rPr>
+      </w:pPr>
+      <w:r>
+        <w:rPr>
+          <w:rFonts w:ascii="Century Gothic" w:hAnsi="Century Gothic"/>
+        </w:rPr>
+        <w:t>In order to minimize the number and occurrences of the project risks, the project team had arrived in the following plan.</w:t>
+      </w:r>
+    </w:p>
+    <w:p>
+      <w:pPr>
+        <w:spacing w:after="0" w:line="480" w:lineRule="auto"/>
+        <w:ind w:firstLine="720"/>
+        <w:jc w:val="both"/>
+        <w:rPr>
+          <w:rFonts w:ascii="Century Gothic" w:hAnsi="Century Gothic"/>
+        </w:rPr>
+      </w:pPr>
+      <w:r>
+        <w:rPr>
+          <w:rFonts w:ascii="Century Gothic" w:hAnsi="Century Gothic"/>
+        </w:rPr>
+        <w:t xml:space="preserve">First, the group performed data gathering and data analysis. </w:t>
+      </w:r>
+      <w:r>
+        <w:rPr>
+          <w:rFonts w:ascii="Century Gothic" w:hAnsi="Century Gothic"/>
+        </w:rPr>
+        <w:t xml:space="preserve">Conduct </w:t>
+      </w:r>
+      <w:r>
+        <w:rPr>
+          <w:rFonts w:ascii="Century Gothic" w:hAnsi="Century Gothic"/>
+        </w:rPr>
+        <w:t>interview, request forms and other documents related to the study were collected which aid in narrowing down the scope of the project into the expected outcome of the client.</w:t>
+      </w:r>
+    </w:p>
+    <w:p>
+      <w:pPr>
+        <w:spacing w:after="0" w:line="480" w:lineRule="auto"/>
+        <w:ind w:firstLine="720"/>
+        <w:jc w:val="both"/>
+        <w:rPr>
+          <w:rFonts w:ascii="Century Gothic" w:hAnsi="Century Gothic"/>
+        </w:rPr>
+      </w:pPr>
+      <w:r>
+        <w:rPr>
+          <w:rFonts w:ascii="Century Gothic" w:hAnsi="Century Gothic"/>
+        </w:rPr>
+        <w:t xml:space="preserve">Aside from the weekly status reports and meetings, each team member was expected to report daily and </w:t>
+      </w:r>
+      <w:proofErr w:type="gramStart"/>
+      <w:r>
+        <w:rPr>
+          <w:rFonts w:ascii="Century Gothic" w:hAnsi="Century Gothic"/>
+        </w:rPr>
+        <w:t>update</w:t>
+      </w:r>
+      <w:proofErr w:type="gramEnd"/>
+      <w:r>
+        <w:rPr>
+          <w:rFonts w:ascii="Century Gothic" w:hAnsi="Century Gothic"/>
+        </w:rPr>
+        <w:t xml:space="preserve"> tasks via dashboard. Through this dashboard, the team can report and tracked bugs that occur in the system. This is to ensure that all the works and deliverables </w:t>
+      </w:r>
+      <w:r>
+        <w:rPr>
+          <w:rFonts w:ascii="Century Gothic" w:hAnsi="Century Gothic"/>
+        </w:rPr>
+        <w:t>occur</w:t>
+      </w:r>
+      <w:r>
+        <w:rPr>
+          <w:rFonts w:ascii="Century Gothic" w:hAnsi="Century Gothic"/>
+        </w:rPr>
+        <w:t xml:space="preserve"> with the project arrives in good shape and help co-member who are in difficulty of the task. Moreover, the project manager can identify and prevent upcoming and additional risks.</w:t>
+      </w:r>
+    </w:p>
+    <w:p>
+      <w:pPr>
+        <w:spacing w:after="0" w:line="480" w:lineRule="auto"/>
+        <w:ind w:firstLine="720"/>
+        <w:jc w:val="both"/>
+        <w:rPr>
+          <w:rFonts w:ascii="Century Gothic" w:hAnsi="Century Gothic"/>
+        </w:rPr>
+      </w:pPr>
+      <w:r>
+        <w:rPr>
+          <w:rFonts w:ascii="Century Gothic" w:hAnsi="Century Gothic"/>
+        </w:rPr>
+        <w:t>Furthermore</w:t>
+      </w:r>
+      <w:r>
+        <w:rPr>
+          <w:rFonts w:ascii="Century Gothic" w:hAnsi="Century Gothic"/>
+        </w:rPr>
+        <w:t xml:space="preserve">, the project manager will update the risk register and formulate solution overhand if an unavoidable risk is certain to occur. In this case, the project team will have a greater chance of surviving the problem. </w:t>
+      </w:r>
+    </w:p>
+    <w:p>
+      <w:pPr>
+        <w:spacing w:line="480" w:lineRule="auto"/>
+        <w:ind w:firstLine="720"/>
+        <w:jc w:val="both"/>
+        <w:rPr>
+          <w:rFonts w:ascii="Century Gothic" w:eastAsia="Times New Roman" w:hAnsi="Century Gothic" w:cs="Arial"/>
+          <w:b/>
+          <w:bCs/>
+        </w:rPr>
+      </w:pPr>
+    </w:p>
+    <w:p>
+      <w:pPr>
+        <w:spacing w:line="480" w:lineRule="auto"/>
+        <w:ind w:firstLine="720"/>
+        <w:jc w:val="both"/>
+        <w:rPr>
+          <w:rFonts w:ascii="Century Gothic" w:hAnsi="Century Gothic"/>
+        </w:rPr>
+      </w:pPr>
+      <w:r>
+        <w:rPr>
+          <w:rFonts w:ascii="Century Gothic" w:hAnsi="Century Gothic"/>
+        </w:rPr>
+        <w:t>The table below shows the possible risks that the project team may encounter as the project progresses. In addition, the counter precautions are also indicated.</w:t>
+      </w:r>
+    </w:p>
+    <w:p>
+      <w:pPr>
+        <w:spacing w:line="480" w:lineRule="auto"/>
+        <w:ind w:firstLine="720"/>
+        <w:jc w:val="both"/>
+        <w:rPr>
+          <w:rFonts w:ascii="Century Gothic" w:hAnsi="Century Gothic"/>
+        </w:rPr>
+      </w:pPr>
+    </w:p>
+    <w:p>
+      <w:pPr>
+        <w:spacing w:line="480" w:lineRule="auto"/>
+        <w:ind w:firstLine="720"/>
+        <w:jc w:val="both"/>
+        <w:rPr>
+          <w:rFonts w:ascii="Century Gothic" w:hAnsi="Century Gothic"/>
+        </w:rPr>
+      </w:pPr>
+    </w:p>
+    <w:p>
+      <w:pPr>
+        <w:suppressAutoHyphens/>
+        <w:autoSpaceDE w:val="0"/>
+        <w:autoSpaceDN w:val="0"/>
+        <w:adjustRightInd w:val="0"/>
+        <w:spacing w:after="0" w:line="480" w:lineRule="auto"/>
+        <w:jc w:val="both"/>
+        <w:textAlignment w:val="center"/>
+        <w:rPr>
+          <w:rFonts w:ascii="Century Gothic" w:eastAsia="Times New Roman" w:hAnsi="Century Gothic" w:cs="Arial"/>
+          <w:bCs/>
+        </w:rPr>
+      </w:pPr>
+    </w:p>
+    <w:p>
+      <w:pPr>
+        <w:suppressAutoHyphens/>
+        <w:autoSpaceDE w:val="0"/>
+        <w:autoSpaceDN w:val="0"/>
+        <w:adjustRightInd w:val="0"/>
+        <w:spacing w:after="0" w:line="480" w:lineRule="auto"/>
+        <w:jc w:val="center"/>
+        <w:textAlignment w:val="center"/>
+        <w:rPr>
+          <w:rFonts w:ascii="Century Gothic" w:eastAsia="Times New Roman" w:hAnsi="Century Gothic" w:cs="Arial"/>
+          <w:bCs/>
+        </w:rPr>
+      </w:pPr>
+      <w:proofErr w:type="gramStart"/>
+      <w:r>
+        <w:rPr>
+          <w:rFonts w:ascii="Century Gothic" w:eastAsia="Times New Roman" w:hAnsi="Century Gothic" w:cs="Arial"/>
+          <w:b/>
+          <w:bCs/>
+        </w:rPr>
+        <w:lastRenderedPageBreak/>
+        <w:t>Table 7.</w:t>
+      </w:r>
+      <w:proofErr w:type="gramEnd"/>
+      <w:r>
+        <w:rPr>
+          <w:rFonts w:ascii="Century Gothic" w:eastAsia="Times New Roman" w:hAnsi="Century Gothic" w:cs="Arial"/>
+          <w:b/>
+          <w:bCs/>
+        </w:rPr>
+        <w:t xml:space="preserve"> </w:t>
+      </w:r>
+      <w:r>
+        <w:rPr>
+          <w:rFonts w:ascii="Century Gothic" w:eastAsia="Times New Roman" w:hAnsi="Century Gothic" w:cs="Arial"/>
+          <w:bCs/>
+        </w:rPr>
+        <w:t xml:space="preserve">Risk Register for the </w:t>
+      </w:r>
+      <w:proofErr w:type="spellStart"/>
+      <w:r>
+        <w:rPr>
+          <w:rFonts w:ascii="Century Gothic" w:eastAsia="Times New Roman" w:hAnsi="Century Gothic" w:cs="Arial"/>
+          <w:bCs/>
+        </w:rPr>
+        <w:t>ReCOP</w:t>
+      </w:r>
+      <w:proofErr w:type="spellEnd"/>
+      <w:r>
+        <w:rPr>
+          <w:rFonts w:ascii="Century Gothic" w:eastAsia="Times New Roman" w:hAnsi="Century Gothic" w:cs="Arial"/>
+          <w:bCs/>
+        </w:rPr>
+        <w:t xml:space="preserve"> Website</w:t>
+      </w:r>
+    </w:p>
+    <w:tbl>
+      <w:tblPr>
+        <w:tblStyle w:val="TableGrid"/>
+        <w:tblpPr w:leftFromText="180" w:rightFromText="180" w:vertAnchor="text" w:horzAnchor="margin" w:tblpXSpec="center" w:tblpY="126"/>
+        <w:tblW w:w="11065" w:type="dxa"/>
+        <w:tblLook w:val="04A0"/>
+      </w:tblPr>
+      <w:tblGrid>
+        <w:gridCol w:w="590"/>
+        <w:gridCol w:w="2331"/>
+        <w:gridCol w:w="1523"/>
+        <w:gridCol w:w="1124"/>
+        <w:gridCol w:w="1234"/>
+        <w:gridCol w:w="2463"/>
+        <w:gridCol w:w="1800"/>
+      </w:tblGrid>
+      <w:tr>
+        <w:tc>
+          <w:tcPr>
+            <w:tcW w:w="590" w:type="dxa"/>
+            <w:vAlign w:val="center"/>
+          </w:tcPr>
+          <w:p>
+            <w:pPr>
+              <w:jc w:val="center"/>
+              <w:rPr>
+                <w:rFonts w:ascii="Century Gothic" w:hAnsi="Century Gothic"/>
+                <w:b/>
+              </w:rPr>
+            </w:pPr>
+            <w:r>
+              <w:rPr>
+                <w:rFonts w:ascii="Century Gothic" w:hAnsi="Century Gothic"/>
+                <w:b/>
+              </w:rPr>
+              <w:t>ID</w:t>
+            </w:r>
+          </w:p>
+        </w:tc>
+        <w:tc>
+          <w:tcPr>
+            <w:tcW w:w="2331" w:type="dxa"/>
+            <w:vAlign w:val="center"/>
+          </w:tcPr>
+          <w:p>
+            <w:pPr>
+              <w:jc w:val="center"/>
+              <w:rPr>
+                <w:rFonts w:ascii="Century Gothic" w:hAnsi="Century Gothic"/>
+                <w:b/>
+              </w:rPr>
+            </w:pPr>
+            <w:r>
+              <w:rPr>
+                <w:rFonts w:ascii="Century Gothic" w:hAnsi="Century Gothic"/>
+                <w:b/>
+              </w:rPr>
+              <w:t>Description</w:t>
+            </w:r>
+          </w:p>
+        </w:tc>
+        <w:tc>
+          <w:tcPr>
+            <w:tcW w:w="1523" w:type="dxa"/>
+            <w:vAlign w:val="center"/>
+          </w:tcPr>
+          <w:p>
+            <w:pPr>
+              <w:jc w:val="center"/>
+              <w:rPr>
+                <w:rFonts w:ascii="Century Gothic" w:hAnsi="Century Gothic"/>
+                <w:b/>
+              </w:rPr>
+            </w:pPr>
+            <w:r>
+              <w:rPr>
+                <w:rFonts w:ascii="Century Gothic" w:hAnsi="Century Gothic"/>
+                <w:b/>
+              </w:rPr>
+              <w:t>Probability</w:t>
+            </w:r>
+          </w:p>
+        </w:tc>
+        <w:tc>
+          <w:tcPr>
+            <w:tcW w:w="1124" w:type="dxa"/>
+            <w:vAlign w:val="center"/>
+          </w:tcPr>
+          <w:p>
+            <w:pPr>
+              <w:jc w:val="center"/>
+              <w:rPr>
+                <w:rFonts w:ascii="Century Gothic" w:hAnsi="Century Gothic"/>
+                <w:b/>
+              </w:rPr>
+            </w:pPr>
+            <w:r>
+              <w:rPr>
+                <w:rFonts w:ascii="Century Gothic" w:hAnsi="Century Gothic"/>
+                <w:b/>
+              </w:rPr>
+              <w:t>Impact</w:t>
+            </w:r>
+          </w:p>
+        </w:tc>
+        <w:tc>
+          <w:tcPr>
+            <w:tcW w:w="1234" w:type="dxa"/>
+            <w:vAlign w:val="center"/>
+          </w:tcPr>
+          <w:p>
+            <w:pPr>
+              <w:rPr>
+                <w:rFonts w:ascii="Century Gothic" w:hAnsi="Century Gothic"/>
+                <w:b/>
+              </w:rPr>
+            </w:pPr>
+            <w:r>
+              <w:rPr>
+                <w:rFonts w:ascii="Century Gothic" w:hAnsi="Century Gothic"/>
+                <w:b/>
+              </w:rPr>
+              <w:t>Ranking</w:t>
+            </w:r>
+          </w:p>
+        </w:tc>
+        <w:tc>
+          <w:tcPr>
+            <w:tcW w:w="2463" w:type="dxa"/>
+            <w:vAlign w:val="center"/>
+          </w:tcPr>
+          <w:p>
+            <w:pPr>
+              <w:jc w:val="center"/>
+              <w:rPr>
+                <w:rFonts w:ascii="Century Gothic" w:hAnsi="Century Gothic"/>
+                <w:b/>
+              </w:rPr>
+            </w:pPr>
+            <w:r>
+              <w:rPr>
+                <w:rFonts w:ascii="Century Gothic" w:hAnsi="Century Gothic"/>
+                <w:b/>
+              </w:rPr>
+              <w:t>Response</w:t>
+            </w:r>
+          </w:p>
+        </w:tc>
+        <w:tc>
+          <w:tcPr>
+            <w:tcW w:w="1800" w:type="dxa"/>
+            <w:vAlign w:val="center"/>
+          </w:tcPr>
+          <w:p>
+            <w:pPr>
+              <w:jc w:val="center"/>
+              <w:rPr>
+                <w:rFonts w:ascii="Century Gothic" w:hAnsi="Century Gothic"/>
+                <w:b/>
+              </w:rPr>
+            </w:pPr>
+            <w:r>
+              <w:rPr>
+                <w:rFonts w:ascii="Century Gothic" w:hAnsi="Century Gothic"/>
+                <w:b/>
+              </w:rPr>
+              <w:t>Trigger</w:t>
+            </w:r>
+          </w:p>
+        </w:tc>
+      </w:tr>
+      <w:tr>
+        <w:tc>
+          <w:tcPr>
+            <w:tcW w:w="590" w:type="dxa"/>
+            <w:vAlign w:val="center"/>
+          </w:tcPr>
+          <w:p>
+            <w:pPr>
+              <w:jc w:val="center"/>
+              <w:rPr>
+                <w:rFonts w:ascii="Century Gothic" w:hAnsi="Century Gothic"/>
+              </w:rPr>
+            </w:pPr>
+            <w:r>
+              <w:rPr>
+                <w:rFonts w:ascii="Century Gothic" w:hAnsi="Century Gothic"/>
+              </w:rPr>
+              <w:t>1</w:t>
+            </w:r>
+          </w:p>
+        </w:tc>
+        <w:tc>
+          <w:tcPr>
+            <w:tcW w:w="2331" w:type="dxa"/>
+            <w:vAlign w:val="center"/>
+          </w:tcPr>
+          <w:p>
+            <w:pPr>
+              <w:jc w:val="center"/>
+              <w:rPr>
+                <w:rFonts w:ascii="Century Gothic" w:hAnsi="Century Gothic"/>
+              </w:rPr>
+            </w:pPr>
+            <w:r>
+              <w:rPr>
+                <w:rFonts w:ascii="Century Gothic" w:hAnsi="Century Gothic"/>
+              </w:rPr>
+              <w:t>Unfamiliarity to the technology</w:t>
+            </w:r>
+          </w:p>
+        </w:tc>
+        <w:tc>
+          <w:tcPr>
+            <w:tcW w:w="1523" w:type="dxa"/>
+            <w:vAlign w:val="center"/>
+          </w:tcPr>
+          <w:p>
+            <w:pPr>
+              <w:jc w:val="center"/>
+              <w:rPr>
+                <w:rFonts w:ascii="Century Gothic" w:hAnsi="Century Gothic"/>
+              </w:rPr>
+            </w:pPr>
+            <w:r>
+              <w:rPr>
+                <w:rFonts w:ascii="Century Gothic" w:hAnsi="Century Gothic"/>
+              </w:rPr>
+              <w:t>Medium</w:t>
+            </w:r>
+          </w:p>
+        </w:tc>
+        <w:tc>
+          <w:tcPr>
+            <w:tcW w:w="1124" w:type="dxa"/>
+            <w:vAlign w:val="center"/>
+          </w:tcPr>
+          <w:p>
+            <w:pPr>
+              <w:jc w:val="center"/>
+              <w:rPr>
+                <w:rFonts w:ascii="Century Gothic" w:hAnsi="Century Gothic"/>
+              </w:rPr>
+            </w:pPr>
+            <w:r>
+              <w:rPr>
+                <w:rFonts w:ascii="Century Gothic" w:hAnsi="Century Gothic"/>
+              </w:rPr>
+              <w:t>High</w:t>
+            </w:r>
+          </w:p>
+        </w:tc>
+        <w:tc>
+          <w:tcPr>
+            <w:tcW w:w="1234" w:type="dxa"/>
+            <w:vAlign w:val="center"/>
+          </w:tcPr>
+          <w:p>
+            <w:pPr>
+              <w:jc w:val="center"/>
+              <w:rPr>
+                <w:rFonts w:ascii="Century Gothic" w:hAnsi="Century Gothic"/>
+              </w:rPr>
+            </w:pPr>
+            <w:r>
+              <w:rPr>
+                <w:rFonts w:ascii="Century Gothic" w:hAnsi="Century Gothic"/>
+              </w:rPr>
+              <w:t>High</w:t>
+            </w:r>
+          </w:p>
+        </w:tc>
+        <w:tc>
+          <w:tcPr>
+            <w:tcW w:w="2463" w:type="dxa"/>
+            <w:vAlign w:val="center"/>
+          </w:tcPr>
+          <w:p>
+            <w:pPr>
+              <w:jc w:val="center"/>
+              <w:rPr>
+                <w:rFonts w:ascii="Century Gothic" w:hAnsi="Century Gothic"/>
+              </w:rPr>
+            </w:pPr>
+            <w:r>
+              <w:rPr>
+                <w:rFonts w:ascii="Century Gothic" w:hAnsi="Century Gothic"/>
+              </w:rPr>
+              <w:t xml:space="preserve">Integrate lectures about the </w:t>
+            </w:r>
+            <w:r>
+              <w:rPr>
+                <w:rFonts w:ascii="Century Gothic" w:hAnsi="Century Gothic"/>
+              </w:rPr>
+              <w:t>website</w:t>
+            </w:r>
+            <w:r>
+              <w:rPr>
+                <w:rFonts w:ascii="Century Gothic" w:hAnsi="Century Gothic"/>
+              </w:rPr>
+              <w:t xml:space="preserve"> in the organization’s activities and seminars as well as in its social media pages.</w:t>
+            </w:r>
+          </w:p>
+        </w:tc>
+        <w:tc>
+          <w:tcPr>
+            <w:tcW w:w="1800" w:type="dxa"/>
+            <w:vAlign w:val="center"/>
+          </w:tcPr>
+          <w:p>
+            <w:pPr>
+              <w:jc w:val="center"/>
+              <w:rPr>
+                <w:rFonts w:ascii="Century Gothic" w:hAnsi="Century Gothic"/>
+              </w:rPr>
+            </w:pPr>
+            <w:proofErr w:type="gramStart"/>
+            <w:r>
+              <w:rPr>
+                <w:rFonts w:ascii="Century Gothic" w:hAnsi="Century Gothic"/>
+              </w:rPr>
+              <w:t>Stakeholders has</w:t>
+            </w:r>
+            <w:proofErr w:type="gramEnd"/>
+            <w:r>
+              <w:rPr>
+                <w:rFonts w:ascii="Century Gothic" w:hAnsi="Century Gothic"/>
+              </w:rPr>
+              <w:t xml:space="preserve"> no knowledge </w:t>
+            </w:r>
+            <w:r>
+              <w:rPr>
+                <w:rFonts w:ascii="Century Gothic" w:hAnsi="Century Gothic"/>
+              </w:rPr>
+              <w:t>how</w:t>
+            </w:r>
+            <w:r>
+              <w:rPr>
+                <w:rFonts w:ascii="Century Gothic" w:hAnsi="Century Gothic"/>
+              </w:rPr>
+              <w:t xml:space="preserve"> the </w:t>
+            </w:r>
+            <w:r>
+              <w:rPr>
+                <w:rFonts w:ascii="Century Gothic" w:hAnsi="Century Gothic"/>
+              </w:rPr>
+              <w:t>website</w:t>
+            </w:r>
+            <w:r>
+              <w:rPr>
+                <w:rFonts w:ascii="Century Gothic" w:hAnsi="Century Gothic"/>
+              </w:rPr>
+              <w:t xml:space="preserve"> works.</w:t>
+            </w:r>
+          </w:p>
+        </w:tc>
+      </w:tr>
+      <w:tr>
+        <w:tc>
+          <w:tcPr>
+            <w:tcW w:w="590" w:type="dxa"/>
+            <w:vAlign w:val="center"/>
+          </w:tcPr>
+          <w:p>
+            <w:pPr>
+              <w:jc w:val="center"/>
+              <w:rPr>
+                <w:rFonts w:ascii="Century Gothic" w:hAnsi="Century Gothic"/>
+              </w:rPr>
+            </w:pPr>
+            <w:r>
+              <w:rPr>
+                <w:rFonts w:ascii="Century Gothic" w:hAnsi="Century Gothic"/>
+              </w:rPr>
+              <w:t>2</w:t>
+            </w:r>
+          </w:p>
+        </w:tc>
+        <w:tc>
+          <w:tcPr>
+            <w:tcW w:w="2331" w:type="dxa"/>
+            <w:vAlign w:val="center"/>
+          </w:tcPr>
+          <w:p>
+            <w:pPr>
+              <w:jc w:val="center"/>
+              <w:rPr>
+                <w:rFonts w:ascii="Century Gothic" w:hAnsi="Century Gothic"/>
+              </w:rPr>
+            </w:pPr>
+          </w:p>
+          <w:p>
+            <w:pPr>
+              <w:jc w:val="center"/>
+              <w:rPr>
+                <w:rFonts w:ascii="Century Gothic" w:hAnsi="Century Gothic"/>
+              </w:rPr>
+            </w:pPr>
+            <w:r>
+              <w:rPr>
+                <w:rFonts w:ascii="Century Gothic" w:hAnsi="Century Gothic"/>
+              </w:rPr>
+              <w:t>Slow internet connection</w:t>
+            </w:r>
+          </w:p>
+        </w:tc>
+        <w:tc>
+          <w:tcPr>
+            <w:tcW w:w="1523" w:type="dxa"/>
+            <w:vAlign w:val="center"/>
+          </w:tcPr>
+          <w:p>
+            <w:pPr>
+              <w:jc w:val="center"/>
+              <w:rPr>
+                <w:rFonts w:ascii="Century Gothic" w:hAnsi="Century Gothic"/>
+              </w:rPr>
+            </w:pPr>
+          </w:p>
+          <w:p>
+            <w:pPr>
+              <w:jc w:val="center"/>
+              <w:rPr>
+                <w:rFonts w:ascii="Century Gothic" w:hAnsi="Century Gothic"/>
+              </w:rPr>
+            </w:pPr>
+            <w:r>
+              <w:rPr>
+                <w:rFonts w:ascii="Century Gothic" w:hAnsi="Century Gothic"/>
+              </w:rPr>
+              <w:t>Medium</w:t>
+            </w:r>
+          </w:p>
+        </w:tc>
+        <w:tc>
+          <w:tcPr>
+            <w:tcW w:w="1124" w:type="dxa"/>
+            <w:vAlign w:val="center"/>
+          </w:tcPr>
+          <w:p>
+            <w:pPr>
+              <w:jc w:val="center"/>
+              <w:rPr>
+                <w:rFonts w:ascii="Century Gothic" w:hAnsi="Century Gothic"/>
+              </w:rPr>
+            </w:pPr>
+          </w:p>
+          <w:p>
+            <w:pPr>
+              <w:jc w:val="center"/>
+              <w:rPr>
+                <w:rFonts w:ascii="Century Gothic" w:hAnsi="Century Gothic"/>
+              </w:rPr>
+            </w:pPr>
+            <w:r>
+              <w:rPr>
+                <w:rFonts w:ascii="Century Gothic" w:hAnsi="Century Gothic"/>
+              </w:rPr>
+              <w:t>High</w:t>
+            </w:r>
+          </w:p>
+        </w:tc>
+        <w:tc>
+          <w:tcPr>
+            <w:tcW w:w="1234" w:type="dxa"/>
+            <w:vAlign w:val="center"/>
+          </w:tcPr>
+          <w:p>
+            <w:pPr>
+              <w:jc w:val="center"/>
+              <w:rPr>
+                <w:rFonts w:ascii="Century Gothic" w:hAnsi="Century Gothic"/>
+              </w:rPr>
+            </w:pPr>
+          </w:p>
+          <w:p>
+            <w:pPr>
+              <w:jc w:val="center"/>
+              <w:rPr>
+                <w:rFonts w:ascii="Century Gothic" w:hAnsi="Century Gothic"/>
+              </w:rPr>
+            </w:pPr>
+            <w:r>
+              <w:rPr>
+                <w:rFonts w:ascii="Century Gothic" w:hAnsi="Century Gothic"/>
+              </w:rPr>
+              <w:t>Medium</w:t>
+            </w:r>
+          </w:p>
+        </w:tc>
+        <w:tc>
+          <w:tcPr>
+            <w:tcW w:w="2463" w:type="dxa"/>
+            <w:vAlign w:val="center"/>
+          </w:tcPr>
+          <w:p>
+            <w:pPr>
+              <w:jc w:val="center"/>
+              <w:rPr>
+                <w:rFonts w:ascii="Century Gothic" w:hAnsi="Century Gothic"/>
+              </w:rPr>
+            </w:pPr>
+            <w:r>
+              <w:rPr>
+                <w:rFonts w:ascii="Century Gothic" w:hAnsi="Century Gothic"/>
+              </w:rPr>
+              <w:t>Configure type of internet access and limit the time of users connected the internet.</w:t>
+            </w:r>
+          </w:p>
+        </w:tc>
+        <w:tc>
+          <w:tcPr>
+            <w:tcW w:w="1800" w:type="dxa"/>
+            <w:vAlign w:val="center"/>
+          </w:tcPr>
+          <w:p>
+            <w:pPr>
+              <w:jc w:val="center"/>
+              <w:rPr>
+                <w:rFonts w:ascii="Century Gothic" w:hAnsi="Century Gothic"/>
+              </w:rPr>
+            </w:pPr>
+            <w:r>
+              <w:rPr>
+                <w:rFonts w:ascii="Century Gothic" w:hAnsi="Century Gothic"/>
+              </w:rPr>
+              <w:t xml:space="preserve">Having many people </w:t>
+            </w:r>
+            <w:proofErr w:type="gramStart"/>
+            <w:r>
+              <w:rPr>
+                <w:rFonts w:ascii="Century Gothic" w:hAnsi="Century Gothic"/>
+              </w:rPr>
+              <w:t>are</w:t>
+            </w:r>
+            <w:proofErr w:type="gramEnd"/>
+            <w:r>
+              <w:rPr>
+                <w:rFonts w:ascii="Century Gothic" w:hAnsi="Century Gothic"/>
+              </w:rPr>
+              <w:t xml:space="preserve"> connected to the internet.</w:t>
+            </w:r>
+          </w:p>
+        </w:tc>
+      </w:tr>
+      <w:tr>
+        <w:tc>
+          <w:tcPr>
+            <w:tcW w:w="590" w:type="dxa"/>
+            <w:vAlign w:val="center"/>
+          </w:tcPr>
+          <w:p>
+            <w:pPr>
+              <w:jc w:val="center"/>
+              <w:rPr>
+                <w:rFonts w:ascii="Century Gothic" w:hAnsi="Century Gothic"/>
+              </w:rPr>
+            </w:pPr>
+            <w:r>
+              <w:rPr>
+                <w:rFonts w:ascii="Century Gothic" w:hAnsi="Century Gothic"/>
+              </w:rPr>
+              <w:t>3</w:t>
+            </w:r>
+          </w:p>
+        </w:tc>
+        <w:tc>
+          <w:tcPr>
+            <w:tcW w:w="2331" w:type="dxa"/>
+            <w:vAlign w:val="center"/>
+          </w:tcPr>
+          <w:p>
+            <w:pPr>
+              <w:jc w:val="center"/>
+              <w:rPr>
+                <w:rFonts w:ascii="Century Gothic" w:hAnsi="Century Gothic"/>
+              </w:rPr>
+            </w:pPr>
+            <w:r>
+              <w:rPr>
+                <w:rFonts w:ascii="Century Gothic" w:hAnsi="Century Gothic"/>
+              </w:rPr>
+              <w:t>Web traffic</w:t>
+            </w:r>
+          </w:p>
+        </w:tc>
+        <w:tc>
+          <w:tcPr>
+            <w:tcW w:w="1523" w:type="dxa"/>
+            <w:vAlign w:val="center"/>
+          </w:tcPr>
+          <w:p>
+            <w:pPr>
+              <w:jc w:val="center"/>
+              <w:rPr>
+                <w:rFonts w:ascii="Century Gothic" w:hAnsi="Century Gothic"/>
+              </w:rPr>
+            </w:pPr>
+            <w:r>
+              <w:rPr>
+                <w:rFonts w:ascii="Century Gothic" w:hAnsi="Century Gothic"/>
+              </w:rPr>
+              <w:t>Medium</w:t>
+            </w:r>
+          </w:p>
+        </w:tc>
+        <w:tc>
+          <w:tcPr>
+            <w:tcW w:w="1124" w:type="dxa"/>
+            <w:vAlign w:val="center"/>
+          </w:tcPr>
+          <w:p>
+            <w:pPr>
+              <w:jc w:val="center"/>
+              <w:rPr>
+                <w:rFonts w:ascii="Century Gothic" w:hAnsi="Century Gothic"/>
+              </w:rPr>
+            </w:pPr>
+            <w:r>
+              <w:rPr>
+                <w:rFonts w:ascii="Century Gothic" w:hAnsi="Century Gothic"/>
+              </w:rPr>
+              <w:t xml:space="preserve">High </w:t>
+            </w:r>
+          </w:p>
+        </w:tc>
+        <w:tc>
+          <w:tcPr>
+            <w:tcW w:w="1234" w:type="dxa"/>
+            <w:vAlign w:val="center"/>
+          </w:tcPr>
+          <w:p>
+            <w:pPr>
+              <w:jc w:val="center"/>
+              <w:rPr>
+                <w:rFonts w:ascii="Century Gothic" w:hAnsi="Century Gothic"/>
+              </w:rPr>
+            </w:pPr>
+            <w:r>
+              <w:rPr>
+                <w:rFonts w:ascii="Century Gothic" w:hAnsi="Century Gothic"/>
+              </w:rPr>
+              <w:t>High</w:t>
+            </w:r>
+          </w:p>
+        </w:tc>
+        <w:tc>
+          <w:tcPr>
+            <w:tcW w:w="2463" w:type="dxa"/>
+            <w:vAlign w:val="center"/>
+          </w:tcPr>
+          <w:p>
+            <w:pPr>
+              <w:jc w:val="center"/>
+              <w:rPr>
+                <w:rFonts w:ascii="Century Gothic" w:hAnsi="Century Gothic"/>
+              </w:rPr>
+            </w:pPr>
+            <w:r>
+              <w:rPr>
+                <w:rFonts w:ascii="Century Gothic" w:hAnsi="Century Gothic"/>
+              </w:rPr>
+              <w:t>Increase monitoring of pages which pages are triggering to visitors, how long visitors are sticking around.</w:t>
+            </w:r>
+          </w:p>
+        </w:tc>
+        <w:tc>
+          <w:tcPr>
+            <w:tcW w:w="1800" w:type="dxa"/>
+            <w:vAlign w:val="center"/>
+          </w:tcPr>
+          <w:p>
+            <w:pPr>
+              <w:jc w:val="center"/>
+              <w:rPr>
+                <w:rFonts w:ascii="Century Gothic" w:hAnsi="Century Gothic"/>
+              </w:rPr>
+            </w:pPr>
+            <w:r>
+              <w:rPr>
+                <w:rFonts w:ascii="Century Gothic" w:hAnsi="Century Gothic"/>
+              </w:rPr>
+              <w:t>Cause by recent website changes.</w:t>
+            </w:r>
+          </w:p>
+        </w:tc>
+      </w:tr>
+      <w:tr>
+        <w:tc>
+          <w:tcPr>
+            <w:tcW w:w="590" w:type="dxa"/>
+            <w:vAlign w:val="center"/>
+          </w:tcPr>
+          <w:p>
+            <w:pPr>
+              <w:jc w:val="center"/>
+              <w:rPr>
+                <w:rFonts w:ascii="Century Gothic" w:hAnsi="Century Gothic"/>
+              </w:rPr>
+            </w:pPr>
+            <w:r>
+              <w:rPr>
+                <w:rFonts w:ascii="Century Gothic" w:hAnsi="Century Gothic"/>
+              </w:rPr>
+              <w:t>4</w:t>
+            </w:r>
+          </w:p>
+        </w:tc>
+        <w:tc>
+          <w:tcPr>
+            <w:tcW w:w="2331" w:type="dxa"/>
+            <w:vAlign w:val="center"/>
+          </w:tcPr>
+          <w:p>
+            <w:pPr>
+              <w:jc w:val="center"/>
+              <w:rPr>
+                <w:rFonts w:ascii="Century Gothic" w:hAnsi="Century Gothic"/>
+              </w:rPr>
+            </w:pPr>
+            <w:r>
+              <w:rPr>
+                <w:rFonts w:ascii="Century Gothic" w:hAnsi="Century Gothic"/>
+              </w:rPr>
+              <w:t>Scope inflates</w:t>
+            </w:r>
+          </w:p>
+        </w:tc>
+        <w:tc>
+          <w:tcPr>
+            <w:tcW w:w="1523" w:type="dxa"/>
+            <w:vAlign w:val="center"/>
+          </w:tcPr>
+          <w:p>
+            <w:pPr>
+              <w:jc w:val="center"/>
+              <w:rPr>
+                <w:rFonts w:ascii="Century Gothic" w:hAnsi="Century Gothic"/>
+              </w:rPr>
+            </w:pPr>
+            <w:r>
+              <w:rPr>
+                <w:rFonts w:ascii="Century Gothic" w:hAnsi="Century Gothic"/>
+              </w:rPr>
+              <w:t>Medium</w:t>
+            </w:r>
+          </w:p>
+        </w:tc>
+        <w:tc>
+          <w:tcPr>
+            <w:tcW w:w="1124" w:type="dxa"/>
+            <w:vAlign w:val="center"/>
+          </w:tcPr>
+          <w:p>
+            <w:pPr>
+              <w:jc w:val="center"/>
+              <w:rPr>
+                <w:rFonts w:ascii="Century Gothic" w:hAnsi="Century Gothic"/>
+              </w:rPr>
+            </w:pPr>
+            <w:r>
+              <w:rPr>
+                <w:rFonts w:ascii="Century Gothic" w:hAnsi="Century Gothic"/>
+              </w:rPr>
+              <w:t>Low</w:t>
+            </w:r>
+          </w:p>
+        </w:tc>
+        <w:tc>
+          <w:tcPr>
+            <w:tcW w:w="1234" w:type="dxa"/>
+            <w:vAlign w:val="center"/>
+          </w:tcPr>
+          <w:p>
+            <w:pPr>
+              <w:jc w:val="center"/>
+              <w:rPr>
+                <w:rFonts w:ascii="Century Gothic" w:hAnsi="Century Gothic"/>
+              </w:rPr>
+            </w:pPr>
+            <w:r>
+              <w:rPr>
+                <w:rFonts w:ascii="Century Gothic" w:hAnsi="Century Gothic"/>
+              </w:rPr>
+              <w:t>Low</w:t>
+            </w:r>
+          </w:p>
+        </w:tc>
+        <w:tc>
+          <w:tcPr>
+            <w:tcW w:w="2463" w:type="dxa"/>
+            <w:vAlign w:val="center"/>
+          </w:tcPr>
+          <w:p>
+            <w:pPr>
+              <w:jc w:val="center"/>
+              <w:rPr>
+                <w:rFonts w:ascii="Century Gothic" w:hAnsi="Century Gothic"/>
+              </w:rPr>
+            </w:pPr>
+            <w:r>
+              <w:rPr>
+                <w:rFonts w:ascii="Century Gothic" w:hAnsi="Century Gothic"/>
+              </w:rPr>
+              <w:t>Focus and finish first the initial objectives and features of the project. Since the methodology is prototyping, changes or additions can be integrated in the next update.</w:t>
+            </w:r>
+          </w:p>
+        </w:tc>
+        <w:tc>
+          <w:tcPr>
+            <w:tcW w:w="1800" w:type="dxa"/>
+            <w:vAlign w:val="center"/>
+          </w:tcPr>
+          <w:p>
+            <w:pPr>
+              <w:jc w:val="center"/>
+              <w:rPr>
+                <w:rFonts w:ascii="Century Gothic" w:hAnsi="Century Gothic"/>
+              </w:rPr>
+            </w:pPr>
+            <w:r>
+              <w:rPr>
+                <w:rFonts w:ascii="Century Gothic" w:hAnsi="Century Gothic"/>
+              </w:rPr>
+              <w:t xml:space="preserve">The </w:t>
+            </w:r>
+            <w:proofErr w:type="gramStart"/>
+            <w:r>
+              <w:rPr>
+                <w:rFonts w:ascii="Century Gothic" w:hAnsi="Century Gothic"/>
+              </w:rPr>
+              <w:t>scope uncontrollably change</w:t>
+            </w:r>
+            <w:proofErr w:type="gramEnd"/>
+            <w:r>
+              <w:rPr>
+                <w:rFonts w:ascii="Century Gothic" w:hAnsi="Century Gothic"/>
+              </w:rPr>
+              <w:t xml:space="preserve"> and grow due to client requests and other factors.</w:t>
+            </w:r>
+          </w:p>
+        </w:tc>
+      </w:tr>
+      <w:tr>
+        <w:tc>
+          <w:tcPr>
+            <w:tcW w:w="590" w:type="dxa"/>
+            <w:vAlign w:val="center"/>
+          </w:tcPr>
+          <w:p>
+            <w:pPr>
+              <w:jc w:val="center"/>
+              <w:rPr>
+                <w:rFonts w:ascii="Century Gothic" w:hAnsi="Century Gothic"/>
+              </w:rPr>
+            </w:pPr>
+          </w:p>
+          <w:p>
+            <w:pPr>
+              <w:jc w:val="center"/>
+              <w:rPr>
+                <w:rFonts w:ascii="Century Gothic" w:hAnsi="Century Gothic"/>
+              </w:rPr>
+            </w:pPr>
+          </w:p>
+          <w:p>
+            <w:pPr>
+              <w:jc w:val="center"/>
+              <w:rPr>
+                <w:rFonts w:ascii="Century Gothic" w:hAnsi="Century Gothic"/>
+              </w:rPr>
+            </w:pPr>
+            <w:r>
+              <w:rPr>
+                <w:rFonts w:ascii="Century Gothic" w:hAnsi="Century Gothic"/>
+              </w:rPr>
+              <w:t>5</w:t>
+            </w:r>
+          </w:p>
+        </w:tc>
+        <w:tc>
+          <w:tcPr>
+            <w:tcW w:w="2331" w:type="dxa"/>
+            <w:vAlign w:val="center"/>
+          </w:tcPr>
+          <w:p>
+            <w:pPr>
+              <w:jc w:val="center"/>
+              <w:rPr>
+                <w:rFonts w:ascii="Century Gothic" w:hAnsi="Century Gothic"/>
+              </w:rPr>
+            </w:pPr>
+          </w:p>
+          <w:p>
+            <w:pPr>
+              <w:jc w:val="center"/>
+              <w:rPr>
+                <w:rFonts w:ascii="Century Gothic" w:hAnsi="Century Gothic"/>
+              </w:rPr>
+            </w:pPr>
+          </w:p>
+          <w:p>
+            <w:pPr>
+              <w:jc w:val="center"/>
+              <w:rPr>
+                <w:rFonts w:ascii="Century Gothic" w:hAnsi="Century Gothic"/>
+              </w:rPr>
+            </w:pPr>
+            <w:r>
+              <w:rPr>
+                <w:rFonts w:ascii="Century Gothic" w:hAnsi="Century Gothic"/>
+              </w:rPr>
+              <w:t>Resistance due to budget</w:t>
+            </w:r>
+          </w:p>
+        </w:tc>
+        <w:tc>
+          <w:tcPr>
+            <w:tcW w:w="1523" w:type="dxa"/>
+            <w:vAlign w:val="center"/>
+          </w:tcPr>
+          <w:p>
+            <w:pPr>
+              <w:jc w:val="center"/>
+              <w:rPr>
+                <w:rFonts w:ascii="Century Gothic" w:hAnsi="Century Gothic"/>
+              </w:rPr>
+            </w:pPr>
+          </w:p>
+          <w:p>
+            <w:pPr>
+              <w:jc w:val="center"/>
+              <w:rPr>
+                <w:rFonts w:ascii="Century Gothic" w:hAnsi="Century Gothic"/>
+              </w:rPr>
+            </w:pPr>
+          </w:p>
+          <w:p>
+            <w:pPr>
+              <w:jc w:val="center"/>
+              <w:rPr>
+                <w:rFonts w:ascii="Century Gothic" w:hAnsi="Century Gothic"/>
+              </w:rPr>
+            </w:pPr>
+            <w:r>
+              <w:rPr>
+                <w:rFonts w:ascii="Century Gothic" w:hAnsi="Century Gothic"/>
+              </w:rPr>
+              <w:t>Medium to High</w:t>
+            </w:r>
+          </w:p>
+        </w:tc>
+        <w:tc>
+          <w:tcPr>
+            <w:tcW w:w="1124" w:type="dxa"/>
+            <w:vAlign w:val="center"/>
+          </w:tcPr>
+          <w:p>
+            <w:pPr>
+              <w:jc w:val="center"/>
+              <w:rPr>
+                <w:rFonts w:ascii="Century Gothic" w:hAnsi="Century Gothic"/>
+              </w:rPr>
+            </w:pPr>
+          </w:p>
+          <w:p>
+            <w:pPr>
+              <w:jc w:val="center"/>
+              <w:rPr>
+                <w:rFonts w:ascii="Century Gothic" w:hAnsi="Century Gothic"/>
+              </w:rPr>
+            </w:pPr>
+          </w:p>
+          <w:p>
+            <w:pPr>
+              <w:jc w:val="center"/>
+              <w:rPr>
+                <w:rFonts w:ascii="Century Gothic" w:hAnsi="Century Gothic"/>
+              </w:rPr>
+            </w:pPr>
+            <w:r>
+              <w:rPr>
+                <w:rFonts w:ascii="Century Gothic" w:hAnsi="Century Gothic"/>
+              </w:rPr>
+              <w:t>Medium</w:t>
+            </w:r>
+          </w:p>
+        </w:tc>
+        <w:tc>
+          <w:tcPr>
+            <w:tcW w:w="1234" w:type="dxa"/>
+            <w:vAlign w:val="center"/>
+          </w:tcPr>
+          <w:p>
+            <w:pPr>
+              <w:jc w:val="center"/>
+              <w:rPr>
+                <w:rFonts w:ascii="Century Gothic" w:hAnsi="Century Gothic"/>
+              </w:rPr>
+            </w:pPr>
+          </w:p>
+          <w:p>
+            <w:pPr>
+              <w:jc w:val="center"/>
+              <w:rPr>
+                <w:rFonts w:ascii="Century Gothic" w:hAnsi="Century Gothic"/>
+              </w:rPr>
+            </w:pPr>
+          </w:p>
+          <w:p>
+            <w:pPr>
+              <w:jc w:val="center"/>
+              <w:rPr>
+                <w:rFonts w:ascii="Century Gothic" w:hAnsi="Century Gothic"/>
+              </w:rPr>
+            </w:pPr>
+            <w:r>
+              <w:rPr>
+                <w:rFonts w:ascii="Century Gothic" w:hAnsi="Century Gothic"/>
+              </w:rPr>
+              <w:t>High</w:t>
+            </w:r>
+          </w:p>
+        </w:tc>
+        <w:tc>
+          <w:tcPr>
+            <w:tcW w:w="2463" w:type="dxa"/>
+            <w:vAlign w:val="center"/>
+          </w:tcPr>
+          <w:p>
+            <w:pPr>
+              <w:jc w:val="center"/>
+              <w:rPr>
+                <w:rFonts w:ascii="Century Gothic" w:hAnsi="Century Gothic"/>
+              </w:rPr>
+            </w:pPr>
+            <w:r>
+              <w:rPr>
+                <w:rFonts w:ascii="Century Gothic" w:hAnsi="Century Gothic"/>
+              </w:rPr>
+              <w:t>Consider utilizing the existing hardware in the organization instead of buying new ones. Use open–source software if the security will not be compromised.</w:t>
+            </w:r>
+          </w:p>
+        </w:tc>
+        <w:tc>
+          <w:tcPr>
+            <w:tcW w:w="1800" w:type="dxa"/>
+            <w:vAlign w:val="center"/>
+          </w:tcPr>
+          <w:p>
+            <w:pPr>
+              <w:jc w:val="center"/>
+              <w:rPr>
+                <w:rFonts w:ascii="Century Gothic" w:hAnsi="Century Gothic"/>
+              </w:rPr>
+            </w:pPr>
+            <w:r>
+              <w:rPr>
+                <w:rFonts w:ascii="Century Gothic" w:hAnsi="Century Gothic"/>
+              </w:rPr>
+              <w:t>Sponsor has no enough financial capability to support the project further.</w:t>
+            </w:r>
+          </w:p>
+        </w:tc>
+      </w:tr>
+      <w:tr>
+        <w:trPr>
+          <w:trHeight w:val="2105"/>
+        </w:trPr>
+        <w:tc>
+          <w:tcPr>
+            <w:tcW w:w="590" w:type="dxa"/>
+            <w:vAlign w:val="center"/>
+          </w:tcPr>
+          <w:p>
+            <w:pPr>
+              <w:jc w:val="center"/>
+              <w:rPr>
+                <w:rFonts w:ascii="Century Gothic" w:hAnsi="Century Gothic"/>
+              </w:rPr>
+            </w:pPr>
+            <w:r>
+              <w:rPr>
+                <w:rFonts w:ascii="Century Gothic" w:hAnsi="Century Gothic"/>
+              </w:rPr>
+              <w:lastRenderedPageBreak/>
+              <w:t>6</w:t>
+            </w:r>
+          </w:p>
+        </w:tc>
+        <w:tc>
+          <w:tcPr>
+            <w:tcW w:w="2331" w:type="dxa"/>
+            <w:vAlign w:val="center"/>
+          </w:tcPr>
+          <w:p>
+            <w:pPr>
+              <w:jc w:val="center"/>
+              <w:rPr>
+                <w:rFonts w:ascii="Century Gothic" w:hAnsi="Century Gothic"/>
+              </w:rPr>
+            </w:pPr>
+            <w:r>
+              <w:rPr>
+                <w:rFonts w:ascii="Century Gothic" w:hAnsi="Century Gothic"/>
+              </w:rPr>
+              <w:t>Conflict over changes</w:t>
+            </w:r>
+          </w:p>
+        </w:tc>
+        <w:tc>
+          <w:tcPr>
+            <w:tcW w:w="1523" w:type="dxa"/>
+            <w:vAlign w:val="center"/>
+          </w:tcPr>
+          <w:p>
+            <w:pPr>
+              <w:jc w:val="center"/>
+              <w:rPr>
+                <w:rFonts w:ascii="Century Gothic" w:hAnsi="Century Gothic"/>
+              </w:rPr>
+            </w:pPr>
+            <w:r>
+              <w:rPr>
+                <w:rFonts w:ascii="Century Gothic" w:hAnsi="Century Gothic"/>
+              </w:rPr>
+              <w:t>Medium</w:t>
+            </w:r>
+          </w:p>
+        </w:tc>
+        <w:tc>
+          <w:tcPr>
+            <w:tcW w:w="1124" w:type="dxa"/>
+            <w:vAlign w:val="center"/>
+          </w:tcPr>
+          <w:p>
+            <w:pPr>
+              <w:jc w:val="center"/>
+              <w:rPr>
+                <w:rFonts w:ascii="Century Gothic" w:hAnsi="Century Gothic"/>
+              </w:rPr>
+            </w:pPr>
+            <w:r>
+              <w:rPr>
+                <w:rFonts w:ascii="Century Gothic" w:hAnsi="Century Gothic"/>
+              </w:rPr>
+              <w:t>High</w:t>
+            </w:r>
+          </w:p>
+        </w:tc>
+        <w:tc>
+          <w:tcPr>
+            <w:tcW w:w="1234" w:type="dxa"/>
+            <w:vAlign w:val="center"/>
+          </w:tcPr>
+          <w:p>
+            <w:pPr>
+              <w:jc w:val="center"/>
+              <w:rPr>
+                <w:rFonts w:ascii="Century Gothic" w:hAnsi="Century Gothic"/>
+              </w:rPr>
+            </w:pPr>
+            <w:r>
+              <w:rPr>
+                <w:rFonts w:ascii="Century Gothic" w:hAnsi="Century Gothic"/>
+              </w:rPr>
+              <w:t>Medium</w:t>
+            </w:r>
+          </w:p>
+        </w:tc>
+        <w:tc>
+          <w:tcPr>
+            <w:tcW w:w="2463" w:type="dxa"/>
+            <w:vAlign w:val="center"/>
+          </w:tcPr>
+          <w:p>
+            <w:pPr>
+              <w:jc w:val="center"/>
+              <w:rPr>
+                <w:rFonts w:ascii="Century Gothic" w:hAnsi="Century Gothic"/>
+              </w:rPr>
+            </w:pPr>
+            <w:r>
+              <w:rPr>
+                <w:rFonts w:ascii="Century Gothic" w:hAnsi="Century Gothic"/>
+              </w:rPr>
+              <w:t xml:space="preserve">Review the organization’s vision, mission and objectives before planning or implementing certain change. </w:t>
+            </w:r>
+          </w:p>
+        </w:tc>
+        <w:tc>
+          <w:tcPr>
+            <w:tcW w:w="1800" w:type="dxa"/>
+            <w:vAlign w:val="center"/>
+          </w:tcPr>
+          <w:p>
+            <w:pPr>
+              <w:jc w:val="center"/>
+              <w:rPr>
+                <w:rFonts w:ascii="Century Gothic" w:hAnsi="Century Gothic"/>
+              </w:rPr>
+            </w:pPr>
+            <w:r>
+              <w:rPr>
+                <w:rFonts w:ascii="Century Gothic" w:hAnsi="Century Gothic"/>
+              </w:rPr>
+              <w:t>Changes made by the application conflicts with the interests and rules of the organization.</w:t>
+            </w:r>
+          </w:p>
+        </w:tc>
+      </w:tr>
+    </w:tbl>
+    <w:p>
+      <w:pPr>
+        <w:suppressAutoHyphens/>
+        <w:autoSpaceDE w:val="0"/>
+        <w:autoSpaceDN w:val="0"/>
+        <w:adjustRightInd w:val="0"/>
+        <w:spacing w:after="0" w:line="480" w:lineRule="auto"/>
+        <w:jc w:val="both"/>
+        <w:textAlignment w:val="center"/>
+        <w:rPr>
+          <w:rFonts w:ascii="Century Gothic" w:hAnsi="Century Gothic"/>
+        </w:rPr>
+      </w:pPr>
     </w:p>
     <w:p>
       <w:pPr>
@@ -4430,8 +5905,99 @@
 </file>
 
 <file path=word/numbering.xml><?xml version="1.0" encoding="utf-8"?>
-<w:numbering xmlns:wpc="http://schemas.microsoft.com/office/word/2010/wordprocessingCanvas" xmlns:mc="http://schemas.openxmlformats.org/markup-compatibility/2006" xmlns:o="urn:schemas-microsoft-com:office:office" xmlns:r="http://schemas.openxmlformats.org/officeDocument/2006/relationships" xmlns:m="http://schemas.openxmlformats.org/officeDocument/2006/math" xmlns:v="urn:schemas-microsoft-com:vml" xmlns:wp14="http://schemas.microsoft.com/office/word/2010/wordprocessingDrawing" xmlns:wp="http://schemas.openxmlformats.org/drawingml/2006/wordprocessingDrawing" xmlns:w10="urn:schemas-microsoft-com:office:word" xmlns:w="http://schemas.openxmlformats.org/wordprocessingml/2006/main" xmlns:w14="http://schemas.microsoft.com/office/word/2010/wordml" xmlns:w15="http://schemas.microsoft.com/office/word/2012/wordml" xmlns:wpg="http://schemas.microsoft.com/office/word/2010/wordprocessingGroup" xmlns:wpi="http://schemas.microsoft.com/office/word/2010/wordprocessingInk" xmlns:wne="http://schemas.microsoft.com/office/word/2006/wordml" xmlns:wps="http://schemas.microsoft.com/office/word/2010/wordprocessingShape" mc:Ignorable="w14 w15 wp14">
-  <w:abstractNum w:abstractNumId="0" w15:restartNumberingAfterBreak="0">
+<w:numbering xmlns:ve="http://schemas.openxmlformats.org/markup-compatibility/2006" xmlns:o="urn:schemas-microsoft-com:office:office" xmlns:r="http://schemas.openxmlformats.org/officeDocument/2006/relationships" xmlns:m="http://schemas.openxmlformats.org/officeDocument/2006/math" xmlns:v="urn:schemas-microsoft-com:vml" xmlns:wp="http://schemas.openxmlformats.org/drawingml/2006/wordprocessingDrawing" xmlns:w10="urn:schemas-microsoft-com:office:word" xmlns:w="http://schemas.openxmlformats.org/wordprocessingml/2006/main" xmlns:wne="http://schemas.microsoft.com/office/word/2006/wordml">
+  <w:abstractNum w:abstractNumId="0">
+    <w:nsid w:val="02C748C1"/>
+    <w:multiLevelType w:val="hybridMultilevel"/>
+    <w:tmpl w:val="686C903C"/>
+    <w:lvl w:ilvl="0" w:tplc="44282896">
+      <w:start w:val="1"/>
+      <w:numFmt w:val="upperRoman"/>
+      <w:lvlText w:val="%1."/>
+      <w:lvlJc w:val="left"/>
+      <w:pPr>
+        <w:ind w:left="1080" w:hanging="720"/>
+      </w:pPr>
+      <w:rPr>
+        <w:rFonts w:hint="default"/>
+        <w:b/>
+        <w:color w:val="auto"/>
+      </w:rPr>
+    </w:lvl>
+    <w:lvl w:ilvl="1" w:tplc="34090019" w:tentative="1">
+      <w:start w:val="1"/>
+      <w:numFmt w:val="lowerLetter"/>
+      <w:lvlText w:val="%2."/>
+      <w:lvlJc w:val="left"/>
+      <w:pPr>
+        <w:ind w:left="1440" w:hanging="360"/>
+      </w:pPr>
+    </w:lvl>
+    <w:lvl w:ilvl="2" w:tplc="3409001B" w:tentative="1">
+      <w:start w:val="1"/>
+      <w:numFmt w:val="lowerRoman"/>
+      <w:lvlText w:val="%3."/>
+      <w:lvlJc w:val="right"/>
+      <w:pPr>
+        <w:ind w:left="2160" w:hanging="180"/>
+      </w:pPr>
+    </w:lvl>
+    <w:lvl w:ilvl="3" w:tplc="3409000F" w:tentative="1">
+      <w:start w:val="1"/>
+      <w:numFmt w:val="decimal"/>
+      <w:lvlText w:val="%4."/>
+      <w:lvlJc w:val="left"/>
+      <w:pPr>
+        <w:ind w:left="2880" w:hanging="360"/>
+      </w:pPr>
+    </w:lvl>
+    <w:lvl w:ilvl="4" w:tplc="34090019" w:tentative="1">
+      <w:start w:val="1"/>
+      <w:numFmt w:val="lowerLetter"/>
+      <w:lvlText w:val="%5."/>
+      <w:lvlJc w:val="left"/>
+      <w:pPr>
+        <w:ind w:left="3600" w:hanging="360"/>
+      </w:pPr>
+    </w:lvl>
+    <w:lvl w:ilvl="5" w:tplc="3409001B" w:tentative="1">
+      <w:start w:val="1"/>
+      <w:numFmt w:val="lowerRoman"/>
+      <w:lvlText w:val="%6."/>
+      <w:lvlJc w:val="right"/>
+      <w:pPr>
+        <w:ind w:left="4320" w:hanging="180"/>
+      </w:pPr>
+    </w:lvl>
+    <w:lvl w:ilvl="6" w:tplc="3409000F" w:tentative="1">
+      <w:start w:val="1"/>
+      <w:numFmt w:val="decimal"/>
+      <w:lvlText w:val="%7."/>
+      <w:lvlJc w:val="left"/>
+      <w:pPr>
+        <w:ind w:left="5040" w:hanging="360"/>
+      </w:pPr>
+    </w:lvl>
+    <w:lvl w:ilvl="7" w:tplc="34090019" w:tentative="1">
+      <w:start w:val="1"/>
+      <w:numFmt w:val="lowerLetter"/>
+      <w:lvlText w:val="%8."/>
+      <w:lvlJc w:val="left"/>
+      <w:pPr>
+        <w:ind w:left="5760" w:hanging="360"/>
+      </w:pPr>
+    </w:lvl>
+    <w:lvl w:ilvl="8" w:tplc="3409001B" w:tentative="1">
+      <w:start w:val="1"/>
+      <w:numFmt w:val="lowerRoman"/>
+      <w:lvlText w:val="%9."/>
+      <w:lvlJc w:val="right"/>
+      <w:pPr>
+        <w:ind w:left="6480" w:hanging="180"/>
+      </w:pPr>
+    </w:lvl>
+  </w:abstractNum>
+  <w:abstractNum w:abstractNumId="1">
     <w:nsid w:val="03DA70E8"/>
     <w:multiLevelType w:val="hybridMultilevel"/>
     <w:tmpl w:val="8EB2D19C"/>
@@ -4520,7 +6086,7 @@
       </w:pPr>
     </w:lvl>
   </w:abstractNum>
-  <w:abstractNum w:abstractNumId="1" w15:restartNumberingAfterBreak="0">
+  <w:abstractNum w:abstractNumId="2">
     <w:nsid w:val="41477CBB"/>
     <w:multiLevelType w:val="hybridMultilevel"/>
     <w:tmpl w:val="B2169D52"/>
@@ -4609,7 +6175,7 @@
       </w:pPr>
     </w:lvl>
   </w:abstractNum>
-  <w:abstractNum w:abstractNumId="2" w15:restartNumberingAfterBreak="0">
+  <w:abstractNum w:abstractNumId="3">
     <w:nsid w:val="53D257CF"/>
     <w:multiLevelType w:val="hybridMultilevel"/>
     <w:tmpl w:val="B87CF722"/>
@@ -4698,7 +6264,7 @@
       </w:pPr>
     </w:lvl>
   </w:abstractNum>
-  <w:abstractNum w:abstractNumId="3" w15:restartNumberingAfterBreak="0">
+  <w:abstractNum w:abstractNumId="4">
     <w:nsid w:val="59253249"/>
     <w:multiLevelType w:val="hybridMultilevel"/>
     <w:tmpl w:val="BF907B74"/>
@@ -4811,7 +6377,7 @@
       </w:rPr>
     </w:lvl>
   </w:abstractNum>
-  <w:abstractNum w:abstractNumId="4" w15:restartNumberingAfterBreak="0">
+  <w:abstractNum w:abstractNumId="5">
     <w:nsid w:val="5E505E37"/>
     <w:multiLevelType w:val="hybridMultilevel"/>
     <w:tmpl w:val="887212D8"/>
@@ -4924,7 +6490,7 @@
       </w:rPr>
     </w:lvl>
   </w:abstractNum>
-  <w:abstractNum w:abstractNumId="5" w15:restartNumberingAfterBreak="0">
+  <w:abstractNum w:abstractNumId="6">
     <w:nsid w:val="631B481F"/>
     <w:multiLevelType w:val="hybridMultilevel"/>
     <w:tmpl w:val="126E72DA"/>
@@ -5013,7 +6579,7 @@
       </w:pPr>
     </w:lvl>
   </w:abstractNum>
-  <w:abstractNum w:abstractNumId="6" w15:restartNumberingAfterBreak="0">
+  <w:abstractNum w:abstractNumId="7">
     <w:nsid w:val="63FD2EDC"/>
     <w:multiLevelType w:val="hybridMultilevel"/>
     <w:tmpl w:val="16147B56"/>
@@ -5102,7 +6668,7 @@
       </w:pPr>
     </w:lvl>
   </w:abstractNum>
-  <w:abstractNum w:abstractNumId="7" w15:restartNumberingAfterBreak="0">
+  <w:abstractNum w:abstractNumId="8">
     <w:nsid w:val="6DE0790A"/>
     <w:multiLevelType w:val="hybridMultilevel"/>
     <w:tmpl w:val="9F480908"/>
@@ -5191,7 +6757,7 @@
       </w:pPr>
     </w:lvl>
   </w:abstractNum>
-  <w:abstractNum w:abstractNumId="8" w15:restartNumberingAfterBreak="0">
+  <w:abstractNum w:abstractNumId="9">
     <w:nsid w:val="79550D8F"/>
     <w:multiLevelType w:val="hybridMultilevel"/>
     <w:tmpl w:val="B6069224"/>
@@ -5280,7 +6846,7 @@
       </w:pPr>
     </w:lvl>
   </w:abstractNum>
-  <w:abstractNum w:abstractNumId="9" w15:restartNumberingAfterBreak="0">
+  <w:abstractNum w:abstractNumId="10">
     <w:nsid w:val="7A902BF5"/>
     <w:multiLevelType w:val="hybridMultilevel"/>
     <w:tmpl w:val="A55AED9E"/>
@@ -5393,7 +6959,7 @@
       </w:rPr>
     </w:lvl>
   </w:abstractNum>
-  <w:abstractNum w:abstractNumId="10" w15:restartNumberingAfterBreak="0">
+  <w:abstractNum w:abstractNumId="11">
     <w:nsid w:val="7C62029E"/>
     <w:multiLevelType w:val="hybridMultilevel"/>
     <w:tmpl w:val="170EE3EC"/>
@@ -5482,7 +7048,7 @@
       </w:pPr>
     </w:lvl>
   </w:abstractNum>
-  <w:abstractNum w:abstractNumId="11" w15:restartNumberingAfterBreak="0">
+  <w:abstractNum w:abstractNumId="12">
     <w:nsid w:val="7E7B05B9"/>
     <w:multiLevelType w:val="hybridMultilevel"/>
     <w:tmpl w:val="4E8E2D28"/>
@@ -5569,46 +7135,49 @@
     </w:lvl>
   </w:abstractNum>
   <w:num w:numId="1">
+    <w:abstractNumId w:val="12"/>
+  </w:num>
+  <w:num w:numId="2">
+    <w:abstractNumId w:val="7"/>
+  </w:num>
+  <w:num w:numId="3">
+    <w:abstractNumId w:val="1"/>
+  </w:num>
+  <w:num w:numId="4">
+    <w:abstractNumId w:val="3"/>
+  </w:num>
+  <w:num w:numId="5">
+    <w:abstractNumId w:val="2"/>
+  </w:num>
+  <w:num w:numId="6">
+    <w:abstractNumId w:val="6"/>
+  </w:num>
+  <w:num w:numId="7">
     <w:abstractNumId w:val="11"/>
   </w:num>
-  <w:num w:numId="2">
-    <w:abstractNumId w:val="6"/>
+  <w:num w:numId="8">
+    <w:abstractNumId w:val="8"/>
   </w:num>
-  <w:num w:numId="3">
-    <w:abstractNumId w:val="0"/>
+  <w:num w:numId="9">
+    <w:abstractNumId w:val="9"/>
   </w:num>
-  <w:num w:numId="4">
-    <w:abstractNumId w:val="2"/>
+  <w:num w:numId="10">
+    <w:abstractNumId w:val="10"/>
   </w:num>
-  <w:num w:numId="5">
-    <w:abstractNumId w:val="1"/>
-  </w:num>
-  <w:num w:numId="6">
+  <w:num w:numId="11">
     <w:abstractNumId w:val="5"/>
   </w:num>
-  <w:num w:numId="7">
-    <w:abstractNumId w:val="10"/>
-  </w:num>
-  <w:num w:numId="8">
-    <w:abstractNumId w:val="7"/>
-  </w:num>
-  <w:num w:numId="9">
-    <w:abstractNumId w:val="8"/>
-  </w:num>
-  <w:num w:numId="10">
-    <w:abstractNumId w:val="9"/>
-  </w:num>
-  <w:num w:numId="11">
+  <w:num w:numId="12">
     <w:abstractNumId w:val="4"/>
   </w:num>
-  <w:num w:numId="12">
-    <w:abstractNumId w:val="3"/>
+  <w:num w:numId="13">
+    <w:abstractNumId w:val="0"/>
   </w:num>
 </w:numbering>
 </file>
 
 <file path=word/styles.xml><?xml version="1.0" encoding="utf-8"?>
-<w:styles xmlns:mc="http://schemas.openxmlformats.org/markup-compatibility/2006" xmlns:r="http://schemas.openxmlformats.org/officeDocument/2006/relationships" xmlns:w="http://schemas.openxmlformats.org/wordprocessingml/2006/main" xmlns:w14="http://schemas.microsoft.com/office/word/2010/wordml" xmlns:w15="http://schemas.microsoft.com/office/word/2012/wordml" mc:Ignorable="w14 w15">
+<w:styles xmlns:r="http://schemas.openxmlformats.org/officeDocument/2006/relationships" xmlns:w="http://schemas.openxmlformats.org/wordprocessingml/2006/main">
   <w:docDefaults>
     <w:rPrDefault>
       <w:rPr>
@@ -5624,382 +7193,149 @@
       </w:pPr>
     </w:pPrDefault>
   </w:docDefaults>
-  <w:latentStyles w:defLockedState="0" w:defUIPriority="99" w:defSemiHidden="0" w:defUnhideWhenUsed="0" w:defQFormat="0" w:count="371">
-    <w:lsdException w:name="Normal" w:uiPriority="0" w:qFormat="1"/>
-    <w:lsdException w:name="heading 1" w:uiPriority="9" w:qFormat="1"/>
-    <w:lsdException w:name="heading 2" w:semiHidden="1" w:uiPriority="9" w:unhideWhenUsed="1" w:qFormat="1"/>
-    <w:lsdException w:name="heading 3" w:semiHidden="1" w:uiPriority="9" w:unhideWhenUsed="1" w:qFormat="1"/>
-    <w:lsdException w:name="heading 4" w:semiHidden="1" w:uiPriority="9" w:unhideWhenUsed="1" w:qFormat="1"/>
-    <w:lsdException w:name="heading 5" w:semiHidden="1" w:uiPriority="9" w:unhideWhenUsed="1" w:qFormat="1"/>
-    <w:lsdException w:name="heading 6" w:semiHidden="1" w:uiPriority="9" w:unhideWhenUsed="1" w:qFormat="1"/>
-    <w:lsdException w:name="heading 7" w:semiHidden="1" w:uiPriority="9" w:unhideWhenUsed="1" w:qFormat="1"/>
-    <w:lsdException w:name="heading 8" w:semiHidden="1" w:uiPriority="9" w:unhideWhenUsed="1" w:qFormat="1"/>
-    <w:lsdException w:name="heading 9" w:semiHidden="1" w:uiPriority="9" w:unhideWhenUsed="1" w:qFormat="1"/>
-    <w:lsdException w:name="index 1" w:semiHidden="1" w:unhideWhenUsed="1"/>
-    <w:lsdException w:name="index 2" w:semiHidden="1" w:unhideWhenUsed="1"/>
-    <w:lsdException w:name="index 3" w:semiHidden="1" w:unhideWhenUsed="1"/>
-    <w:lsdException w:name="index 4" w:semiHidden="1" w:unhideWhenUsed="1"/>
-    <w:lsdException w:name="index 5" w:semiHidden="1" w:unhideWhenUsed="1"/>
-    <w:lsdException w:name="index 6" w:semiHidden="1" w:unhideWhenUsed="1"/>
-    <w:lsdException w:name="index 7" w:semiHidden="1" w:unhideWhenUsed="1"/>
-    <w:lsdException w:name="index 8" w:semiHidden="1" w:unhideWhenUsed="1"/>
-    <w:lsdException w:name="index 9" w:semiHidden="1" w:unhideWhenUsed="1"/>
-    <w:lsdException w:name="toc 1" w:semiHidden="1" w:uiPriority="39" w:unhideWhenUsed="1"/>
-    <w:lsdException w:name="toc 2" w:semiHidden="1" w:uiPriority="39" w:unhideWhenUsed="1"/>
-    <w:lsdException w:name="toc 3" w:semiHidden="1" w:uiPriority="39" w:unhideWhenUsed="1"/>
-    <w:lsdException w:name="toc 4" w:semiHidden="1" w:uiPriority="39" w:unhideWhenUsed="1"/>
-    <w:lsdException w:name="toc 5" w:semiHidden="1" w:uiPriority="39" w:unhideWhenUsed="1"/>
-    <w:lsdException w:name="toc 6" w:semiHidden="1" w:uiPriority="39" w:unhideWhenUsed="1"/>
-    <w:lsdException w:name="toc 7" w:semiHidden="1" w:uiPriority="39" w:unhideWhenUsed="1"/>
-    <w:lsdException w:name="toc 8" w:semiHidden="1" w:uiPriority="39" w:unhideWhenUsed="1"/>
-    <w:lsdException w:name="toc 9" w:semiHidden="1" w:uiPriority="39" w:unhideWhenUsed="1"/>
-    <w:lsdException w:name="Normal Indent" w:semiHidden="1" w:unhideWhenUsed="1"/>
-    <w:lsdException w:name="footnote text" w:semiHidden="1" w:unhideWhenUsed="1"/>
-    <w:lsdException w:name="annotation text" w:semiHidden="1" w:unhideWhenUsed="1"/>
-    <w:lsdException w:name="header" w:semiHidden="1" w:unhideWhenUsed="1"/>
-    <w:lsdException w:name="footer" w:semiHidden="1" w:unhideWhenUsed="1"/>
-    <w:lsdException w:name="index heading" w:semiHidden="1" w:unhideWhenUsed="1"/>
-    <w:lsdException w:name="caption" w:semiHidden="1" w:uiPriority="35" w:unhideWhenUsed="1" w:qFormat="1"/>
-    <w:lsdException w:name="table of figures" w:semiHidden="1" w:unhideWhenUsed="1"/>
-    <w:lsdException w:name="envelope address" w:semiHidden="1" w:unhideWhenUsed="1"/>
-    <w:lsdException w:name="envelope return" w:semiHidden="1" w:unhideWhenUsed="1"/>
-    <w:lsdException w:name="footnote reference" w:semiHidden="1" w:unhideWhenUsed="1"/>
-    <w:lsdException w:name="annotation reference" w:semiHidden="1" w:unhideWhenUsed="1"/>
-    <w:lsdException w:name="line number" w:semiHidden="1" w:unhideWhenUsed="1"/>
-    <w:lsdException w:name="page number" w:semiHidden="1" w:unhideWhenUsed="1"/>
-    <w:lsdException w:name="endnote reference" w:semiHidden="1" w:unhideWhenUsed="1"/>
-    <w:lsdException w:name="endnote text" w:semiHidden="1" w:unhideWhenUsed="1"/>
-    <w:lsdException w:name="table of authorities" w:semiHidden="1" w:unhideWhenUsed="1"/>
-    <w:lsdException w:name="macro" w:semiHidden="1" w:unhideWhenUsed="1"/>
-    <w:lsdException w:name="toa heading" w:semiHidden="1" w:unhideWhenUsed="1"/>
-    <w:lsdException w:name="List" w:semiHidden="1" w:unhideWhenUsed="1"/>
-    <w:lsdException w:name="List Bullet" w:semiHidden="1" w:unhideWhenUsed="1"/>
-    <w:lsdException w:name="List Number" w:semiHidden="1" w:unhideWhenUsed="1"/>
-    <w:lsdException w:name="List 2" w:semiHidden="1" w:unhideWhenUsed="1"/>
-    <w:lsdException w:name="List 3" w:semiHidden="1" w:unhideWhenUsed="1"/>
-    <w:lsdException w:name="List 4" w:semiHidden="1" w:unhideWhenUsed="1"/>
-    <w:lsdException w:name="List 5" w:semiHidden="1" w:unhideWhenUsed="1"/>
-    <w:lsdException w:name="List Bullet 2" w:semiHidden="1" w:unhideWhenUsed="1"/>
-    <w:lsdException w:name="List Bullet 3" w:semiHidden="1" w:unhideWhenUsed="1"/>
-    <w:lsdException w:name="List Bullet 4" w:semiHidden="1" w:unhideWhenUsed="1"/>
-    <w:lsdException w:name="List Bullet 5" w:semiHidden="1" w:unhideWhenUsed="1"/>
-    <w:lsdException w:name="List Number 2" w:semiHidden="1" w:unhideWhenUsed="1"/>
-    <w:lsdException w:name="List Number 3" w:semiHidden="1" w:unhideWhenUsed="1"/>
-    <w:lsdException w:name="List Number 4" w:semiHidden="1" w:unhideWhenUsed="1"/>
-    <w:lsdException w:name="List Number 5" w:semiHidden="1" w:unhideWhenUsed="1"/>
-    <w:lsdException w:name="Title" w:uiPriority="10" w:qFormat="1"/>
-    <w:lsdException w:name="Closing" w:semiHidden="1" w:unhideWhenUsed="1"/>
-    <w:lsdException w:name="Signature" w:semiHidden="1" w:unhideWhenUsed="1"/>
-    <w:lsdException w:name="Default Paragraph Font" w:semiHidden="1" w:uiPriority="1" w:unhideWhenUsed="1"/>
-    <w:lsdException w:name="Body Text" w:semiHidden="1" w:unhideWhenUsed="1"/>
-    <w:lsdException w:name="Body Text Indent" w:semiHidden="1" w:unhideWhenUsed="1"/>
-    <w:lsdException w:name="List Continue" w:semiHidden="1" w:unhideWhenUsed="1"/>
-    <w:lsdException w:name="List Continue 2" w:semiHidden="1" w:unhideWhenUsed="1"/>
-    <w:lsdException w:name="List Continue 3" w:semiHidden="1" w:unhideWhenUsed="1"/>
-    <w:lsdException w:name="List Continue 4" w:semiHidden="1" w:unhideWhenUsed="1"/>
-    <w:lsdException w:name="List Continue 5" w:semiHidden="1" w:unhideWhenUsed="1"/>
-    <w:lsdException w:name="Message Header" w:semiHidden="1" w:unhideWhenUsed="1"/>
-    <w:lsdException w:name="Subtitle" w:uiPriority="11" w:qFormat="1"/>
-    <w:lsdException w:name="Salutation" w:semiHidden="1" w:unhideWhenUsed="1"/>
-    <w:lsdException w:name="Date" w:semiHidden="1" w:unhideWhenUsed="1"/>
-    <w:lsdException w:name="Body Text First Indent" w:semiHidden="1" w:unhideWhenUsed="1"/>
-    <w:lsdException w:name="Body Text First Indent 2" w:semiHidden="1" w:unhideWhenUsed="1"/>
-    <w:lsdException w:name="Note Heading" w:semiHidden="1" w:unhideWhenUsed="1"/>
-    <w:lsdException w:name="Body Text 2" w:semiHidden="1" w:unhideWhenUsed="1"/>
-    <w:lsdException w:name="Body Text 3" w:semiHidden="1" w:unhideWhenUsed="1"/>
-    <w:lsdException w:name="Body Text Indent 2" w:semiHidden="1" w:unhideWhenUsed="1"/>
-    <w:lsdException w:name="Body Text Indent 3" w:semiHidden="1" w:unhideWhenUsed="1"/>
-    <w:lsdException w:name="Block Text" w:semiHidden="1" w:unhideWhenUsed="1"/>
-    <w:lsdException w:name="Hyperlink" w:semiHidden="1" w:unhideWhenUsed="1"/>
-    <w:lsdException w:name="FollowedHyperlink" w:semiHidden="1" w:unhideWhenUsed="1"/>
-    <w:lsdException w:name="Strong" w:uiPriority="22" w:qFormat="1"/>
-    <w:lsdException w:name="Emphasis" w:uiPriority="20" w:qFormat="1"/>
-    <w:lsdException w:name="Document Map" w:semiHidden="1" w:unhideWhenUsed="1"/>
-    <w:lsdException w:name="Plain Text" w:semiHidden="1" w:unhideWhenUsed="1"/>
-    <w:lsdException w:name="E-mail Signature" w:semiHidden="1" w:unhideWhenUsed="1"/>
-    <w:lsdException w:name="HTML Top of Form" w:semiHidden="1" w:unhideWhenUsed="1"/>
-    <w:lsdException w:name="HTML Bottom of Form" w:semiHidden="1" w:unhideWhenUsed="1"/>
-    <w:lsdException w:name="Normal (Web)" w:semiHidden="1" w:unhideWhenUsed="1"/>
-    <w:lsdException w:name="HTML Acronym" w:semiHidden="1" w:unhideWhenUsed="1"/>
-    <w:lsdException w:name="HTML Address" w:semiHidden="1" w:unhideWhenUsed="1"/>
-    <w:lsdException w:name="HTML Cite" w:semiHidden="1" w:unhideWhenUsed="1"/>
-    <w:lsdException w:name="HTML Code" w:semiHidden="1" w:unhideWhenUsed="1"/>
-    <w:lsdException w:name="HTML Definition" w:semiHidden="1" w:unhideWhenUsed="1"/>
-    <w:lsdException w:name="HTML Keyboard" w:semiHidden="1" w:unhideWhenUsed="1"/>
-    <w:lsdException w:name="HTML Preformatted" w:semiHidden="1" w:unhideWhenUsed="1"/>
-    <w:lsdException w:name="HTML Sample" w:semiHidden="1" w:unhideWhenUsed="1"/>
-    <w:lsdException w:name="HTML Typewriter" w:semiHidden="1" w:unhideWhenUsed="1"/>
-    <w:lsdException w:name="HTML Variable" w:semiHidden="1" w:unhideWhenUsed="1"/>
-    <w:lsdException w:name="Normal Table" w:semiHidden="1" w:unhideWhenUsed="1"/>
-    <w:lsdException w:name="annotation subject" w:semiHidden="1" w:unhideWhenUsed="1"/>
-    <w:lsdException w:name="No List" w:semiHidden="1" w:unhideWhenUsed="1"/>
-    <w:lsdException w:name="Outline List 1" w:semiHidden="1" w:unhideWhenUsed="1"/>
-    <w:lsdException w:name="Outline List 2" w:semiHidden="1" w:unhideWhenUsed="1"/>
-    <w:lsdException w:name="Outline List 3" w:semiHidden="1" w:unhideWhenUsed="1"/>
-    <w:lsdException w:name="Table Simple 1" w:semiHidden="1" w:unhideWhenUsed="1"/>
-    <w:lsdException w:name="Table Simple 2" w:semiHidden="1" w:unhideWhenUsed="1"/>
-    <w:lsdException w:name="Table Simple 3" w:semiHidden="1" w:unhideWhenUsed="1"/>
-    <w:lsdException w:name="Table Classic 1" w:semiHidden="1" w:unhideWhenUsed="1"/>
-    <w:lsdException w:name="Table Classic 2" w:semiHidden="1" w:unhideWhenUsed="1"/>
-    <w:lsdException w:name="Table Classic 3" w:semiHidden="1" w:unhideWhenUsed="1"/>
-    <w:lsdException w:name="Table Classic 4" w:semiHidden="1" w:unhideWhenUsed="1"/>
-    <w:lsdException w:name="Table Colorful 1" w:semiHidden="1" w:unhideWhenUsed="1"/>
-    <w:lsdException w:name="Table Colorful 2" w:semiHidden="1" w:unhideWhenUsed="1"/>
-    <w:lsdException w:name="Table Colorful 3" w:semiHidden="1" w:unhideWhenUsed="1"/>
-    <w:lsdException w:name="Table Columns 1" w:semiHidden="1" w:unhideWhenUsed="1"/>
-    <w:lsdException w:name="Table Columns 2" w:semiHidden="1" w:unhideWhenUsed="1"/>
-    <w:lsdException w:name="Table Columns 3" w:semiHidden="1" w:unhideWhenUsed="1"/>
-    <w:lsdException w:name="Table Columns 4" w:semiHidden="1" w:unhideWhenUsed="1"/>
-    <w:lsdException w:name="Table Columns 5" w:semiHidden="1" w:unhideWhenUsed="1"/>
-    <w:lsdException w:name="Table Grid 1" w:semiHidden="1" w:unhideWhenUsed="1"/>
-    <w:lsdException w:name="Table Grid 2" w:semiHidden="1" w:unhideWhenUsed="1"/>
-    <w:lsdException w:name="Table Grid 3" w:semiHidden="1" w:unhideWhenUsed="1"/>
-    <w:lsdException w:name="Table Grid 4" w:semiHidden="1" w:unhideWhenUsed="1"/>
-    <w:lsdException w:name="Table Grid 5" w:semiHidden="1" w:unhideWhenUsed="1"/>
-    <w:lsdException w:name="Table Grid 6" w:semiHidden="1" w:unhideWhenUsed="1"/>
-    <w:lsdException w:name="Table Grid 7" w:semiHidden="1" w:unhideWhenUsed="1"/>
-    <w:lsdException w:name="Table Grid 8" w:semiHidden="1" w:unhideWhenUsed="1"/>
-    <w:lsdException w:name="Table List 1" w:semiHidden="1" w:unhideWhenUsed="1"/>
-    <w:lsdException w:name="Table List 2" w:semiHidden="1" w:unhideWhenUsed="1"/>
-    <w:lsdException w:name="Table List 3" w:semiHidden="1" w:unhideWhenUsed="1"/>
-    <w:lsdException w:name="Table List 4" w:semiHidden="1" w:unhideWhenUsed="1"/>
-    <w:lsdException w:name="Table List 5" w:semiHidden="1" w:unhideWhenUsed="1"/>
-    <w:lsdException w:name="Table List 6" w:semiHidden="1" w:unhideWhenUsed="1"/>
-    <w:lsdException w:name="Table List 7" w:semiHidden="1" w:unhideWhenUsed="1"/>
-    <w:lsdException w:name="Table List 8" w:semiHidden="1" w:unhideWhenUsed="1"/>
-    <w:lsdException w:name="Table 3D effects 1" w:semiHidden="1" w:unhideWhenUsed="1"/>
-    <w:lsdException w:name="Table 3D effects 2" w:semiHidden="1" w:unhideWhenUsed="1"/>
-    <w:lsdException w:name="Table 3D effects 3" w:semiHidden="1" w:unhideWhenUsed="1"/>
-    <w:lsdException w:name="Table Contemporary" w:semiHidden="1" w:unhideWhenUsed="1"/>
-    <w:lsdException w:name="Table Elegant" w:semiHidden="1" w:unhideWhenUsed="1"/>
-    <w:lsdException w:name="Table Professional" w:semiHidden="1" w:unhideWhenUsed="1"/>
-    <w:lsdException w:name="Table Subtle 1" w:semiHidden="1" w:unhideWhenUsed="1"/>
-    <w:lsdException w:name="Table Subtle 2" w:semiHidden="1" w:unhideWhenUsed="1"/>
-    <w:lsdException w:name="Table Web 1" w:semiHidden="1" w:unhideWhenUsed="1"/>
-    <w:lsdException w:name="Table Web 2" w:semiHidden="1" w:unhideWhenUsed="1"/>
-    <w:lsdException w:name="Table Web 3" w:semiHidden="1" w:unhideWhenUsed="1"/>
-    <w:lsdException w:name="Balloon Text" w:semiHidden="1" w:unhideWhenUsed="1"/>
-    <w:lsdException w:name="Table Grid" w:uiPriority="39"/>
-    <w:lsdException w:name="Table Theme" w:semiHidden="1" w:unhideWhenUsed="1"/>
-    <w:lsdException w:name="Placeholder Text" w:semiHidden="1"/>
-    <w:lsdException w:name="No Spacing" w:uiPriority="1" w:qFormat="1"/>
-    <w:lsdException w:name="Light Shading" w:uiPriority="60"/>
-    <w:lsdException w:name="Light List" w:uiPriority="61"/>
-    <w:lsdException w:name="Light Grid" w:uiPriority="62"/>
-    <w:lsdException w:name="Medium Shading 1" w:uiPriority="63"/>
-    <w:lsdException w:name="Medium Shading 2" w:uiPriority="64"/>
-    <w:lsdException w:name="Medium List 1" w:uiPriority="65"/>
-    <w:lsdException w:name="Medium List 2" w:uiPriority="66"/>
-    <w:lsdException w:name="Medium Grid 1" w:uiPriority="67"/>
-    <w:lsdException w:name="Medium Grid 2" w:uiPriority="68"/>
-    <w:lsdException w:name="Medium Grid 3" w:uiPriority="69"/>
-    <w:lsdException w:name="Dark List" w:uiPriority="70"/>
-    <w:lsdException w:name="Colorful Shading" w:uiPriority="71"/>
-    <w:lsdException w:name="Colorful List" w:uiPriority="72"/>
-    <w:lsdException w:name="Colorful Grid" w:uiPriority="73"/>
-    <w:lsdException w:name="Light Shading Accent 1" w:uiPriority="60"/>
-    <w:lsdException w:name="Light List Accent 1" w:uiPriority="61"/>
-    <w:lsdException w:name="Light Grid Accent 1" w:uiPriority="62"/>
-    <w:lsdException w:name="Medium Shading 1 Accent 1" w:uiPriority="63"/>
-    <w:lsdException w:name="Medium Shading 2 Accent 1" w:uiPriority="64"/>
-    <w:lsdException w:name="Medium List 1 Accent 1" w:uiPriority="65"/>
-    <w:lsdException w:name="Revision" w:semiHidden="1"/>
-    <w:lsdException w:name="List Paragraph" w:uiPriority="34" w:qFormat="1"/>
-    <w:lsdException w:name="Quote" w:uiPriority="29" w:qFormat="1"/>
-    <w:lsdException w:name="Intense Quote" w:uiPriority="30" w:qFormat="1"/>
-    <w:lsdException w:name="Medium List 2 Accent 1" w:uiPriority="66"/>
-    <w:lsdException w:name="Medium Grid 1 Accent 1" w:uiPriority="67"/>
-    <w:lsdException w:name="Medium Grid 2 Accent 1" w:uiPriority="68"/>
-    <w:lsdException w:name="Medium Grid 3 Accent 1" w:uiPriority="69"/>
-    <w:lsdException w:name="Dark List Accent 1" w:uiPriority="70"/>
-    <w:lsdException w:name="Colorful Shading Accent 1" w:uiPriority="71"/>
-    <w:lsdException w:name="Colorful List Accent 1" w:uiPriority="72"/>
-    <w:lsdException w:name="Colorful Grid Accent 1" w:uiPriority="73"/>
-    <w:lsdException w:name="Light Shading Accent 2" w:uiPriority="60"/>
-    <w:lsdException w:name="Light List Accent 2" w:uiPriority="61"/>
-    <w:lsdException w:name="Light Grid Accent 2" w:uiPriority="62"/>
-    <w:lsdException w:name="Medium Shading 1 Accent 2" w:uiPriority="63"/>
-    <w:lsdException w:name="Medium Shading 2 Accent 2" w:uiPriority="64"/>
-    <w:lsdException w:name="Medium List 1 Accent 2" w:uiPriority="65"/>
-    <w:lsdException w:name="Medium List 2 Accent 2" w:uiPriority="66"/>
-    <w:lsdException w:name="Medium Grid 1 Accent 2" w:uiPriority="67"/>
-    <w:lsdException w:name="Medium Grid 2 Accent 2" w:uiPriority="68"/>
-    <w:lsdException w:name="Medium Grid 3 Accent 2" w:uiPriority="69"/>
-    <w:lsdException w:name="Dark List Accent 2" w:uiPriority="70"/>
-    <w:lsdException w:name="Colorful Shading Accent 2" w:uiPriority="71"/>
-    <w:lsdException w:name="Colorful List Accent 2" w:uiPriority="72"/>
-    <w:lsdException w:name="Colorful Grid Accent 2" w:uiPriority="73"/>
-    <w:lsdException w:name="Light Shading Accent 3" w:uiPriority="60"/>
-    <w:lsdException w:name="Light List Accent 3" w:uiPriority="61"/>
-    <w:lsdException w:name="Light Grid Accent 3" w:uiPriority="62"/>
-    <w:lsdException w:name="Medium Shading 1 Accent 3" w:uiPriority="63"/>
-    <w:lsdException w:name="Medium Shading 2 Accent 3" w:uiPriority="64"/>
-    <w:lsdException w:name="Medium List 1 Accent 3" w:uiPriority="65"/>
-    <w:lsdException w:name="Medium List 2 Accent 3" w:uiPriority="66"/>
-    <w:lsdException w:name="Medium Grid 1 Accent 3" w:uiPriority="67"/>
-    <w:lsdException w:name="Medium Grid 2 Accent 3" w:uiPriority="68"/>
-    <w:lsdException w:name="Medium Grid 3 Accent 3" w:uiPriority="69"/>
-    <w:lsdException w:name="Dark List Accent 3" w:uiPriority="70"/>
-    <w:lsdException w:name="Colorful Shading Accent 3" w:uiPriority="71"/>
-    <w:lsdException w:name="Colorful List Accent 3" w:uiPriority="72"/>
-    <w:lsdException w:name="Colorful Grid Accent 3" w:uiPriority="73"/>
-    <w:lsdException w:name="Light Shading Accent 4" w:uiPriority="60"/>
-    <w:lsdException w:name="Light List Accent 4" w:uiPriority="61"/>
-    <w:lsdException w:name="Light Grid Accent 4" w:uiPriority="62"/>
-    <w:lsdException w:name="Medium Shading 1 Accent 4" w:uiPriority="63"/>
-    <w:lsdException w:name="Medium Shading 2 Accent 4" w:uiPriority="64"/>
-    <w:lsdException w:name="Medium List 1 Accent 4" w:uiPriority="65"/>
-    <w:lsdException w:name="Medium List 2 Accent 4" w:uiPriority="66"/>
-    <w:lsdException w:name="Medium Grid 1 Accent 4" w:uiPriority="67"/>
-    <w:lsdException w:name="Medium Grid 2 Accent 4" w:uiPriority="68"/>
-    <w:lsdException w:name="Medium Grid 3 Accent 4" w:uiPriority="69"/>
-    <w:lsdException w:name="Dark List Accent 4" w:uiPriority="70"/>
-    <w:lsdException w:name="Colorful Shading Accent 4" w:uiPriority="71"/>
-    <w:lsdException w:name="Colorful List Accent 4" w:uiPriority="72"/>
-    <w:lsdException w:name="Colorful Grid Accent 4" w:uiPriority="73"/>
-    <w:lsdException w:name="Light Shading Accent 5" w:uiPriority="60"/>
-    <w:lsdException w:name="Light List Accent 5" w:uiPriority="61"/>
-    <w:lsdException w:name="Light Grid Accent 5" w:uiPriority="62"/>
-    <w:lsdException w:name="Medium Shading 1 Accent 5" w:uiPriority="63"/>
-    <w:lsdException w:name="Medium Shading 2 Accent 5" w:uiPriority="64"/>
-    <w:lsdException w:name="Medium List 1 Accent 5" w:uiPriority="65"/>
-    <w:lsdException w:name="Medium List 2 Accent 5" w:uiPriority="66"/>
-    <w:lsdException w:name="Medium Grid 1 Accent 5" w:uiPriority="67"/>
-    <w:lsdException w:name="Medium Grid 2 Accent 5" w:uiPriority="68"/>
-    <w:lsdException w:name="Medium Grid 3 Accent 5" w:uiPriority="69"/>
-    <w:lsdException w:name="Dark List Accent 5" w:uiPriority="70"/>
-    <w:lsdException w:name="Colorful Shading Accent 5" w:uiPriority="71"/>
-    <w:lsdException w:name="Colorful List Accent 5" w:uiPriority="72"/>
-    <w:lsdException w:name="Colorful Grid Accent 5" w:uiPriority="73"/>
-    <w:lsdException w:name="Light Shading Accent 6" w:uiPriority="60"/>
-    <w:lsdException w:name="Light List Accent 6" w:uiPriority="61"/>
-    <w:lsdException w:name="Light Grid Accent 6" w:uiPriority="62"/>
-    <w:lsdException w:name="Medium Shading 1 Accent 6" w:uiPriority="63"/>
-    <w:lsdException w:name="Medium Shading 2 Accent 6" w:uiPriority="64"/>
-    <w:lsdException w:name="Medium List 1 Accent 6" w:uiPriority="65"/>
-    <w:lsdException w:name="Medium List 2 Accent 6" w:uiPriority="66"/>
-    <w:lsdException w:name="Medium Grid 1 Accent 6" w:uiPriority="67"/>
-    <w:lsdException w:name="Medium Grid 2 Accent 6" w:uiPriority="68"/>
-    <w:lsdException w:name="Medium Grid 3 Accent 6" w:uiPriority="69"/>
-    <w:lsdException w:name="Dark List Accent 6" w:uiPriority="70"/>
-    <w:lsdException w:name="Colorful Shading Accent 6" w:uiPriority="71"/>
-    <w:lsdException w:name="Colorful List Accent 6" w:uiPriority="72"/>
-    <w:lsdException w:name="Colorful Grid Accent 6" w:uiPriority="73"/>
-    <w:lsdException w:name="Subtle Emphasis" w:uiPriority="19" w:qFormat="1"/>
-    <w:lsdException w:name="Intense Emphasis" w:uiPriority="21" w:qFormat="1"/>
-    <w:lsdException w:name="Subtle Reference" w:uiPriority="31" w:qFormat="1"/>
-    <w:lsdException w:name="Intense Reference" w:uiPriority="32" w:qFormat="1"/>
-    <w:lsdException w:name="Book Title" w:uiPriority="33" w:qFormat="1"/>
-    <w:lsdException w:name="Bibliography" w:semiHidden="1" w:uiPriority="37" w:unhideWhenUsed="1"/>
-    <w:lsdException w:name="TOC Heading" w:semiHidden="1" w:uiPriority="39" w:unhideWhenUsed="1" w:qFormat="1"/>
-    <w:lsdException w:name="Plain Table 1" w:uiPriority="41"/>
-    <w:lsdException w:name="Plain Table 2" w:uiPriority="42"/>
-    <w:lsdException w:name="Plain Table 3" w:uiPriority="43"/>
-    <w:lsdException w:name="Plain Table 4" w:uiPriority="44"/>
-    <w:lsdException w:name="Plain Table 5" w:uiPriority="45"/>
-    <w:lsdException w:name="Grid Table Light" w:uiPriority="40"/>
-    <w:lsdException w:name="Grid Table 1 Light" w:uiPriority="46"/>
-    <w:lsdException w:name="Grid Table 2" w:uiPriority="47"/>
-    <w:lsdException w:name="Grid Table 3" w:uiPriority="48"/>
-    <w:lsdException w:name="Grid Table 4" w:uiPriority="49"/>
-    <w:lsdException w:name="Grid Table 5 Dark" w:uiPriority="50"/>
-    <w:lsdException w:name="Grid Table 6 Colorful" w:uiPriority="51"/>
-    <w:lsdException w:name="Grid Table 7 Colorful" w:uiPriority="52"/>
-    <w:lsdException w:name="Grid Table 1 Light Accent 1" w:uiPriority="46"/>
-    <w:lsdException w:name="Grid Table 2 Accent 1" w:uiPriority="47"/>
-    <w:lsdException w:name="Grid Table 3 Accent 1" w:uiPriority="48"/>
-    <w:lsdException w:name="Grid Table 4 Accent 1" w:uiPriority="49"/>
-    <w:lsdException w:name="Grid Table 5 Dark Accent 1" w:uiPriority="50"/>
-    <w:lsdException w:name="Grid Table 6 Colorful Accent 1" w:uiPriority="51"/>
-    <w:lsdException w:name="Grid Table 7 Colorful Accent 1" w:uiPriority="52"/>
-    <w:lsdException w:name="Grid Table 1 Light Accent 2" w:uiPriority="46"/>
-    <w:lsdException w:name="Grid Table 2 Accent 2" w:uiPriority="47"/>
-    <w:lsdException w:name="Grid Table 3 Accent 2" w:uiPriority="48"/>
-    <w:lsdException w:name="Grid Table 4 Accent 2" w:uiPriority="49"/>
-    <w:lsdException w:name="Grid Table 5 Dark Accent 2" w:uiPriority="50"/>
-    <w:lsdException w:name="Grid Table 6 Colorful Accent 2" w:uiPriority="51"/>
-    <w:lsdException w:name="Grid Table 7 Colorful Accent 2" w:uiPriority="52"/>
-    <w:lsdException w:name="Grid Table 1 Light Accent 3" w:uiPriority="46"/>
-    <w:lsdException w:name="Grid Table 2 Accent 3" w:uiPriority="47"/>
-    <w:lsdException w:name="Grid Table 3 Accent 3" w:uiPriority="48"/>
-    <w:lsdException w:name="Grid Table 4 Accent 3" w:uiPriority="49"/>
-    <w:lsdException w:name="Grid Table 5 Dark Accent 3" w:uiPriority="50"/>
-    <w:lsdException w:name="Grid Table 6 Colorful Accent 3" w:uiPriority="51"/>
-    <w:lsdException w:name="Grid Table 7 Colorful Accent 3" w:uiPriority="52"/>
-    <w:lsdException w:name="Grid Table 1 Light Accent 4" w:uiPriority="46"/>
-    <w:lsdException w:name="Grid Table 2 Accent 4" w:uiPriority="47"/>
-    <w:lsdException w:name="Grid Table 3 Accent 4" w:uiPriority="48"/>
-    <w:lsdException w:name="Grid Table 4 Accent 4" w:uiPriority="49"/>
-    <w:lsdException w:name="Grid Table 5 Dark Accent 4" w:uiPriority="50"/>
-    <w:lsdException w:name="Grid Table 6 Colorful Accent 4" w:uiPriority="51"/>
-    <w:lsdException w:name="Grid Table 7 Colorful Accent 4" w:uiPriority="52"/>
-    <w:lsdException w:name="Grid Table 1 Light Accent 5" w:uiPriority="46"/>
-    <w:lsdException w:name="Grid Table 2 Accent 5" w:uiPriority="47"/>
-    <w:lsdException w:name="Grid Table 3 Accent 5" w:uiPriority="48"/>
-    <w:lsdException w:name="Grid Table 4 Accent 5" w:uiPriority="49"/>
-    <w:lsdException w:name="Grid Table 5 Dark Accent 5" w:uiPriority="50"/>
-    <w:lsdException w:name="Grid Table 6 Colorful Accent 5" w:uiPriority="51"/>
-    <w:lsdException w:name="Grid Table 7 Colorful Accent 5" w:uiPriority="52"/>
-    <w:lsdException w:name="Grid Table 1 Light Accent 6" w:uiPriority="46"/>
-    <w:lsdException w:name="Grid Table 2 Accent 6" w:uiPriority="47"/>
-    <w:lsdException w:name="Grid Table 3 Accent 6" w:uiPriority="48"/>
-    <w:lsdException w:name="Grid Table 4 Accent 6" w:uiPriority="49"/>
-    <w:lsdException w:name="Grid Table 5 Dark Accent 6" w:uiPriority="50"/>
-    <w:lsdException w:name="Grid Table 6 Colorful Accent 6" w:uiPriority="51"/>
-    <w:lsdException w:name="Grid Table 7 Colorful Accent 6" w:uiPriority="52"/>
-    <w:lsdException w:name="List Table 1 Light" w:uiPriority="46"/>
-    <w:lsdException w:name="List Table 2" w:uiPriority="47"/>
-    <w:lsdException w:name="List Table 3" w:uiPriority="48"/>
-    <w:lsdException w:name="List Table 4" w:uiPriority="49"/>
-    <w:lsdException w:name="List Table 5 Dark" w:uiPriority="50"/>
-    <w:lsdException w:name="List Table 6 Colorful" w:uiPriority="51"/>
-    <w:lsdException w:name="List Table 7 Colorful" w:uiPriority="52"/>
-    <w:lsdException w:name="List Table 1 Light Accent 1" w:uiPriority="46"/>
-    <w:lsdException w:name="List Table 2 Accent 1" w:uiPriority="47"/>
-    <w:lsdException w:name="List Table 3 Accent 1" w:uiPriority="48"/>
-    <w:lsdException w:name="List Table 4 Accent 1" w:uiPriority="49"/>
-    <w:lsdException w:name="List Table 5 Dark Accent 1" w:uiPriority="50"/>
-    <w:lsdException w:name="List Table 6 Colorful Accent 1" w:uiPriority="51"/>
-    <w:lsdException w:name="List Table 7 Colorful Accent 1" w:uiPriority="52"/>
-    <w:lsdException w:name="List Table 1 Light Accent 2" w:uiPriority="46"/>
-    <w:lsdException w:name="List Table 2 Accent 2" w:uiPriority="47"/>
-    <w:lsdException w:name="List Table 3 Accent 2" w:uiPriority="48"/>
-    <w:lsdException w:name="List Table 4 Accent 2" w:uiPriority="49"/>
-    <w:lsdException w:name="List Table 5 Dark Accent 2" w:uiPriority="50"/>
-    <w:lsdException w:name="List Table 6 Colorful Accent 2" w:uiPriority="51"/>
-    <w:lsdException w:name="List Table 7 Colorful Accent 2" w:uiPriority="52"/>
-    <w:lsdException w:name="List Table 1 Light Accent 3" w:uiPriority="46"/>
-    <w:lsdException w:name="List Table 2 Accent 3" w:uiPriority="47"/>
-    <w:lsdException w:name="List Table 3 Accent 3" w:uiPriority="48"/>
-    <w:lsdException w:name="List Table 4 Accent 3" w:uiPriority="49"/>
-    <w:lsdException w:name="List Table 5 Dark Accent 3" w:uiPriority="50"/>
-    <w:lsdException w:name="List Table 6 Colorful Accent 3" w:uiPriority="51"/>
-    <w:lsdException w:name="List Table 7 Colorful Accent 3" w:uiPriority="52"/>
-    <w:lsdException w:name="List Table 1 Light Accent 4" w:uiPriority="46"/>
-    <w:lsdException w:name="List Table 2 Accent 4" w:uiPriority="47"/>
-    <w:lsdException w:name="List Table 3 Accent 4" w:uiPriority="48"/>
-    <w:lsdException w:name="List Table 4 Accent 4" w:uiPriority="49"/>
-    <w:lsdException w:name="List Table 5 Dark Accent 4" w:uiPriority="50"/>
-    <w:lsdException w:name="List Table 6 Colorful Accent 4" w:uiPriority="51"/>
-    <w:lsdException w:name="List Table 7 Colorful Accent 4" w:uiPriority="52"/>
-    <w:lsdException w:name="List Table 1 Light Accent 5" w:uiPriority="46"/>
-    <w:lsdException w:name="List Table 2 Accent 5" w:uiPriority="47"/>
-    <w:lsdException w:name="List Table 3 Accent 5" w:uiPriority="48"/>
-    <w:lsdException w:name="List Table 4 Accent 5" w:uiPriority="49"/>
-    <w:lsdException w:name="List Table 5 Dark Accent 5" w:uiPriority="50"/>
-    <w:lsdException w:name="List Table 6 Colorful Accent 5" w:uiPriority="51"/>
-    <w:lsdException w:name="List Table 7 Colorful Accent 5" w:uiPriority="52"/>
-    <w:lsdException w:name="List Table 1 Light Accent 6" w:uiPriority="46"/>
-    <w:lsdException w:name="List Table 2 Accent 6" w:uiPriority="47"/>
-    <w:lsdException w:name="List Table 3 Accent 6" w:uiPriority="48"/>
-    <w:lsdException w:name="List Table 4 Accent 6" w:uiPriority="49"/>
-    <w:lsdException w:name="List Table 5 Dark Accent 6" w:uiPriority="50"/>
-    <w:lsdException w:name="List Table 6 Colorful Accent 6" w:uiPriority="51"/>
-    <w:lsdException w:name="List Table 7 Colorful Accent 6" w:uiPriority="52"/>
+  <w:latentStyles w:defLockedState="0" w:defUIPriority="99" w:defSemiHidden="1" w:defUnhideWhenUsed="1" w:defQFormat="0" w:count="267">
+    <w:lsdException w:name="Normal" w:semiHidden="0" w:uiPriority="0" w:unhideWhenUsed="0" w:qFormat="1"/>
+    <w:lsdException w:name="heading 1" w:semiHidden="0" w:uiPriority="9" w:unhideWhenUsed="0" w:qFormat="1"/>
+    <w:lsdException w:name="heading 2" w:uiPriority="9" w:qFormat="1"/>
+    <w:lsdException w:name="heading 3" w:uiPriority="9" w:qFormat="1"/>
+    <w:lsdException w:name="heading 4" w:uiPriority="9" w:qFormat="1"/>
+    <w:lsdException w:name="heading 5" w:uiPriority="9" w:qFormat="1"/>
+    <w:lsdException w:name="heading 6" w:uiPriority="9" w:qFormat="1"/>
+    <w:lsdException w:name="heading 7" w:uiPriority="9" w:qFormat="1"/>
+    <w:lsdException w:name="heading 8" w:uiPriority="9" w:qFormat="1"/>
+    <w:lsdException w:name="heading 9" w:uiPriority="9" w:qFormat="1"/>
+    <w:lsdException w:name="toc 1" w:uiPriority="39"/>
+    <w:lsdException w:name="toc 2" w:uiPriority="39"/>
+    <w:lsdException w:name="toc 3" w:uiPriority="39"/>
+    <w:lsdException w:name="toc 4" w:uiPriority="39"/>
+    <w:lsdException w:name="toc 5" w:uiPriority="39"/>
+    <w:lsdException w:name="toc 6" w:uiPriority="39"/>
+    <w:lsdException w:name="toc 7" w:uiPriority="39"/>
+    <w:lsdException w:name="toc 8" w:uiPriority="39"/>
+    <w:lsdException w:name="toc 9" w:uiPriority="39"/>
+    <w:lsdException w:name="caption" w:uiPriority="35" w:qFormat="1"/>
+    <w:lsdException w:name="Title" w:semiHidden="0" w:uiPriority="10" w:unhideWhenUsed="0" w:qFormat="1"/>
+    <w:lsdException w:name="Default Paragraph Font" w:uiPriority="1"/>
+    <w:lsdException w:name="Subtitle" w:semiHidden="0" w:uiPriority="11" w:unhideWhenUsed="0" w:qFormat="1"/>
+    <w:lsdException w:name="Strong" w:semiHidden="0" w:uiPriority="22" w:unhideWhenUsed="0" w:qFormat="1"/>
+    <w:lsdException w:name="Emphasis" w:semiHidden="0" w:uiPriority="20" w:unhideWhenUsed="0" w:qFormat="1"/>
+    <w:lsdException w:name="Table Grid" w:semiHidden="0" w:uiPriority="59" w:unhideWhenUsed="0"/>
+    <w:lsdException w:name="Placeholder Text" w:unhideWhenUsed="0"/>
+    <w:lsdException w:name="No Spacing" w:semiHidden="0" w:uiPriority="1" w:unhideWhenUsed="0" w:qFormat="1"/>
+    <w:lsdException w:name="Light Shading" w:semiHidden="0" w:uiPriority="60" w:unhideWhenUsed="0"/>
+    <w:lsdException w:name="Light List" w:semiHidden="0" w:uiPriority="61" w:unhideWhenUsed="0"/>
+    <w:lsdException w:name="Light Grid" w:semiHidden="0" w:uiPriority="62" w:unhideWhenUsed="0"/>
+    <w:lsdException w:name="Medium Shading 1" w:semiHidden="0" w:uiPriority="63" w:unhideWhenUsed="0"/>
+    <w:lsdException w:name="Medium Shading 2" w:semiHidden="0" w:uiPriority="64" w:unhideWhenUsed="0"/>
+    <w:lsdException w:name="Medium List 1" w:semiHidden="0" w:uiPriority="65" w:unhideWhenUsed="0"/>
+    <w:lsdException w:name="Medium List 2" w:semiHidden="0" w:uiPriority="66" w:unhideWhenUsed="0"/>
+    <w:lsdException w:name="Medium Grid 1" w:semiHidden="0" w:uiPriority="67" w:unhideWhenUsed="0"/>
+    <w:lsdException w:name="Medium Grid 2" w:semiHidden="0" w:uiPriority="68" w:unhideWhenUsed="0"/>
+    <w:lsdException w:name="Medium Grid 3" w:semiHidden="0" w:uiPriority="69" w:unhideWhenUsed="0"/>
+    <w:lsdException w:name="Dark List" w:semiHidden="0" w:uiPriority="70" w:unhideWhenUsed="0"/>
+    <w:lsdException w:name="Colorful Shading" w:semiHidden="0" w:uiPriority="71" w:unhideWhenUsed="0"/>
+    <w:lsdException w:name="Colorful List" w:semiHidden="0" w:uiPriority="72" w:unhideWhenUsed="0"/>
+    <w:lsdException w:name="Colorful Grid" w:semiHidden="0" w:uiPriority="73" w:unhideWhenUsed="0"/>
+    <w:lsdException w:name="Light Shading Accent 1" w:semiHidden="0" w:uiPriority="60" w:unhideWhenUsed="0"/>
+    <w:lsdException w:name="Light List Accent 1" w:semiHidden="0" w:uiPriority="61" w:unhideWhenUsed="0"/>
+    <w:lsdException w:name="Light Grid Accent 1" w:semiHidden="0" w:uiPriority="62" w:unhideWhenUsed="0"/>
+    <w:lsdException w:name="Medium Shading 1 Accent 1" w:semiHidden="0" w:uiPriority="63" w:unhideWhenUsed="0"/>
+    <w:lsdException w:name="Medium Shading 2 Accent 1" w:semiHidden="0" w:uiPriority="64" w:unhideWhenUsed="0"/>
+    <w:lsdException w:name="Medium List 1 Accent 1" w:semiHidden="0" w:uiPriority="65" w:unhideWhenUsed="0"/>
+    <w:lsdException w:name="Revision" w:unhideWhenUsed="0"/>
+    <w:lsdException w:name="List Paragraph" w:semiHidden="0" w:uiPriority="34" w:unhideWhenUsed="0" w:qFormat="1"/>
+    <w:lsdException w:name="Quote" w:semiHidden="0" w:uiPriority="29" w:unhideWhenUsed="0" w:qFormat="1"/>
+    <w:lsdException w:name="Intense Quote" w:semiHidden="0" w:uiPriority="30" w:unhideWhenUsed="0" w:qFormat="1"/>
+    <w:lsdException w:name="Medium List 2 Accent 1" w:semiHidden="0" w:uiPriority="66" w:unhideWhenUsed="0"/>
+    <w:lsdException w:name="Medium Grid 1 Accent 1" w:semiHidden="0" w:uiPriority="67" w:unhideWhenUsed="0"/>
+    <w:lsdException w:name="Medium Grid 2 Accent 1" w:semiHidden="0" w:uiPriority="68" w:unhideWhenUsed="0"/>
+    <w:lsdException w:name="Medium Grid 3 Accent 1" w:semiHidden="0" w:uiPriority="69" w:unhideWhenUsed="0"/>
+    <w:lsdException w:name="Dark List Accent 1" w:semiHidden="0" w:uiPriority="70" w:unhideWhenUsed="0"/>
+    <w:lsdException w:name="Colorful Shading Accent 1" w:semiHidden="0" w:uiPriority="71" w:unhideWhenUsed="0"/>
+    <w:lsdException w:name="Colorful List Accent 1" w:semiHidden="0" w:uiPriority="72" w:unhideWhenUsed="0"/>
+    <w:lsdException w:name="Colorful Grid Accent 1" w:semiHidden="0" w:uiPriority="73" w:unhideWhenUsed="0"/>
+    <w:lsdException w:name="Light Shading Accent 2" w:semiHidden="0" w:uiPriority="60" w:unhideWhenUsed="0"/>
+    <w:lsdException w:name="Light List Accent 2" w:semiHidden="0" w:uiPriority="61" w:unhideWhenUsed="0"/>
+    <w:lsdException w:name="Light Grid Accent 2" w:semiHidden="0" w:uiPriority="62" w:unhideWhenUsed="0"/>
+    <w:lsdException w:name="Medium Shading 1 Accent 2" w:semiHidden="0" w:uiPriority="63" w:unhideWhenUsed="0"/>
+    <w:lsdException w:name="Medium Shading 2 Accent 2" w:semiHidden="0" w:uiPriority="64" w:unhideWhenUsed="0"/>
+    <w:lsdException w:name="Medium List 1 Accent 2" w:semiHidden="0" w:uiPriority="65" w:unhideWhenUsed="0"/>
+    <w:lsdException w:name="Medium List 2 Accent 2" w:semiHidden="0" w:uiPriority="66" w:unhideWhenUsed="0"/>
+    <w:lsdException w:name="Medium Grid 1 Accent 2" w:semiHidden="0" w:uiPriority="67" w:unhideWhenUsed="0"/>
+    <w:lsdException w:name="Medium Grid 2 Accent 2" w:semiHidden="0" w:uiPriority="68" w:unhideWhenUsed="0"/>
+    <w:lsdException w:name="Medium Grid 3 Accent 2" w:semiHidden="0" w:uiPriority="69" w:unhideWhenUsed="0"/>
+    <w:lsdException w:name="Dark List Accent 2" w:semiHidden="0" w:uiPriority="70" w:unhideWhenUsed="0"/>
+    <w:lsdException w:name="Colorful Shading Accent 2" w:semiHidden="0" w:uiPriority="71" w:unhideWhenUsed="0"/>
+    <w:lsdException w:name="Colorful List Accent 2" w:semiHidden="0" w:uiPriority="72" w:unhideWhenUsed="0"/>
+    <w:lsdException w:name="Colorful Grid Accent 2" w:semiHidden="0" w:uiPriority="73" w:unhideWhenUsed="0"/>
+    <w:lsdException w:name="Light Shading Accent 3" w:semiHidden="0" w:uiPriority="60" w:unhideWhenUsed="0"/>
+    <w:lsdException w:name="Light List Accent 3" w:semiHidden="0" w:uiPriority="61" w:unhideWhenUsed="0"/>
+    <w:lsdException w:name="Light Grid Accent 3" w:semiHidden="0" w:uiPriority="62" w:unhideWhenUsed="0"/>
+    <w:lsdException w:name="Medium Shading 1 Accent 3" w:semiHidden="0" w:uiPriority="63" w:unhideWhenUsed="0"/>
+    <w:lsdException w:name="Medium Shading 2 Accent 3" w:semiHidden="0" w:uiPriority="64" w:unhideWhenUsed="0"/>
+    <w:lsdException w:name="Medium List 1 Accent 3" w:semiHidden="0" w:uiPriority="65" w:unhideWhenUsed="0"/>
+    <w:lsdException w:name="Medium List 2 Accent 3" w:semiHidden="0" w:uiPriority="66" w:unhideWhenUsed="0"/>
+    <w:lsdException w:name="Medium Grid 1 Accent 3" w:semiHidden="0" w:uiPriority="67" w:unhideWhenUsed="0"/>
+    <w:lsdException w:name="Medium Grid 2 Accent 3" w:semiHidden="0" w:uiPriority="68" w:unhideWhenUsed="0"/>
+    <w:lsdException w:name="Medium Grid 3 Accent 3" w:semiHidden="0" w:uiPriority="69" w:unhideWhenUsed="0"/>
+    <w:lsdException w:name="Dark List Accent 3" w:semiHidden="0" w:uiPriority="70" w:unhideWhenUsed="0"/>
+    <w:lsdException w:name="Colorful Shading Accent 3" w:semiHidden="0" w:uiPriority="71" w:unhideWhenUsed="0"/>
+    <w:lsdException w:name="Colorful List Accent 3" w:semiHidden="0" w:uiPriority="72" w:unhideWhenUsed="0"/>
+    <w:lsdException w:name="Colorful Grid Accent 3" w:semiHidden="0" w:uiPriority="73" w:unhideWhenUsed="0"/>
+    <w:lsdException w:name="Light Shading Accent 4" w:semiHidden="0" w:uiPriority="60" w:unhideWhenUsed="0"/>
+    <w:lsdException w:name="Light List Accent 4" w:semiHidden="0" w:uiPriority="61" w:unhideWhenUsed="0"/>
+    <w:lsdException w:name="Light Grid Accent 4" w:semiHidden="0" w:uiPriority="62" w:unhideWhenUsed="0"/>
+    <w:lsdException w:name="Medium Shading 1 Accent 4" w:semiHidden="0" w:uiPriority="63" w:unhideWhenUsed="0"/>
+    <w:lsdException w:name="Medium Shading 2 Accent 4" w:semiHidden="0" w:uiPriority="64" w:unhideWhenUsed="0"/>
+    <w:lsdException w:name="Medium List 1 Accent 4" w:semiHidden="0" w:uiPriority="65" w:unhideWhenUsed="0"/>
+    <w:lsdException w:name="Medium List 2 Accent 4" w:semiHidden="0" w:uiPriority="66" w:unhideWhenUsed="0"/>
+    <w:lsdException w:name="Medium Grid 1 Accent 4" w:semiHidden="0" w:uiPriority="67" w:unhideWhenUsed="0"/>
+    <w:lsdException w:name="Medium Grid 2 Accent 4" w:semiHidden="0" w:uiPriority="68" w:unhideWhenUsed="0"/>
+    <w:lsdException w:name="Medium Grid 3 Accent 4" w:semiHidden="0" w:uiPriority="69" w:unhideWhenUsed="0"/>
+    <w:lsdException w:name="Dark List Accent 4" w:semiHidden="0" w:uiPriority="70" w:unhideWhenUsed="0"/>
+    <w:lsdException w:name="Colorful Shading Accent 4" w:semiHidden="0" w:uiPriority="71" w:unhideWhenUsed="0"/>
+    <w:lsdException w:name="Colorful List Accent 4" w:semiHidden="0" w:uiPriority="72" w:unhideWhenUsed="0"/>
+    <w:lsdException w:name="Colorful Grid Accent 4" w:semiHidden="0" w:uiPriority="73" w:unhideWhenUsed="0"/>
+    <w:lsdException w:name="Light Shading Accent 5" w:semiHidden="0" w:uiPriority="60" w:unhideWhenUsed="0"/>
+    <w:lsdException w:name="Light List Accent 5" w:semiHidden="0" w:uiPriority="61" w:unhideWhenUsed="0"/>
+    <w:lsdException w:name="Light Grid Accent 5" w:semiHidden="0" w:uiPriority="62" w:unhideWhenUsed="0"/>
+    <w:lsdException w:name="Medium Shading 1 Accent 5" w:semiHidden="0" w:uiPriority="63" w:unhideWhenUsed="0"/>
+    <w:lsdException w:name="Medium Shading 2 Accent 5" w:semiHidden="0" w:uiPriority="64" w:unhideWhenUsed="0"/>
+    <w:lsdException w:name="Medium List 1 Accent 5" w:semiHidden="0" w:uiPriority="65" w:unhideWhenUsed="0"/>
+    <w:lsdException w:name="Medium List 2 Accent 5" w:semiHidden="0" w:uiPriority="66" w:unhideWhenUsed="0"/>
+    <w:lsdException w:name="Medium Grid 1 Accent 5" w:semiHidden="0" w:uiPriority="67" w:unhideWhenUsed="0"/>
+    <w:lsdException w:name="Medium Grid 2 Accent 5" w:semiHidden="0" w:uiPriority="68" w:unhideWhenUsed="0"/>
+    <w:lsdException w:name="Medium Grid 3 Accent 5" w:semiHidden="0" w:uiPriority="69" w:unhideWhenUsed="0"/>
+    <w:lsdException w:name="Dark List Accent 5" w:semiHidden="0" w:uiPriority="70" w:unhideWhenUsed="0"/>
+    <w:lsdException w:name="Colorful Shading Accent 5" w:semiHidden="0" w:uiPriority="71" w:unhideWhenUsed="0"/>
+    <w:lsdException w:name="Colorful List Accent 5" w:semiHidden="0" w:uiPriority="72" w:unhideWhenUsed="0"/>
+    <w:lsdException w:name="Colorful Grid Accent 5" w:semiHidden="0" w:uiPriority="73" w:unhideWhenUsed="0"/>
+    <w:lsdException w:name="Light Shading Accent 6" w:semiHidden="0" w:uiPriority="60" w:unhideWhenUsed="0"/>
+    <w:lsdException w:name="Light List Accent 6" w:semiHidden="0" w:uiPriority="61" w:unhideWhenUsed="0"/>
+    <w:lsdException w:name="Light Grid Accent 6" w:semiHidden="0" w:uiPriority="62" w:unhideWhenUsed="0"/>
+    <w:lsdException w:name="Medium Shading 1 Accent 6" w:semiHidden="0" w:uiPriority="63" w:unhideWhenUsed="0"/>
+    <w:lsdException w:name="Medium Shading 2 Accent 6" w:semiHidden="0" w:uiPriority="64" w:unhideWhenUsed="0"/>
+    <w:lsdException w:name="Medium List 1 Accent 6" w:semiHidden="0" w:uiPriority="65" w:unhideWhenUsed="0"/>
+    <w:lsdException w:name="Medium List 2 Accent 6" w:semiHidden="0" w:uiPriority="66" w:unhideWhenUsed="0"/>
+    <w:lsdException w:name="Medium Grid 1 Accent 6" w:semiHidden="0" w:uiPriority="67" w:unhideWhenUsed="0"/>
+    <w:lsdException w:name="Medium Grid 2 Accent 6" w:semiHidden="0" w:uiPriority="68" w:unhideWhenUsed="0"/>
+    <w:lsdException w:name="Medium Grid 3 Accent 6" w:semiHidden="0" w:uiPriority="69" w:unhideWhenUsed="0"/>
+    <w:lsdException w:name="Dark List Accent 6" w:semiHidden="0" w:uiPriority="70" w:unhideWhenUsed="0"/>
+    <w:lsdException w:name="Colorful Shading Accent 6" w:semiHidden="0" w:uiPriority="71" w:unhideWhenUsed="0"/>
+    <w:lsdException w:name="Colorful List Accent 6" w:semiHidden="0" w:uiPriority="72" w:unhideWhenUsed="0"/>
+    <w:lsdException w:name="Colorful Grid Accent 6" w:semiHidden="0" w:uiPriority="73" w:unhideWhenUsed="0"/>
+    <w:lsdException w:name="Subtle Emphasis" w:semiHidden="0" w:uiPriority="19" w:unhideWhenUsed="0" w:qFormat="1"/>
+    <w:lsdException w:name="Intense Emphasis" w:semiHidden="0" w:uiPriority="21" w:unhideWhenUsed="0" w:qFormat="1"/>
+    <w:lsdException w:name="Subtle Reference" w:semiHidden="0" w:uiPriority="31" w:unhideWhenUsed="0" w:qFormat="1"/>
+    <w:lsdException w:name="Intense Reference" w:semiHidden="0" w:uiPriority="32" w:unhideWhenUsed="0" w:qFormat="1"/>
+    <w:lsdException w:name="Book Title" w:semiHidden="0" w:uiPriority="33" w:unhideWhenUsed="0" w:qFormat="1"/>
+    <w:lsdException w:name="Bibliography" w:uiPriority="37"/>
+    <w:lsdException w:name="TOC Heading" w:uiPriority="39" w:qFormat="1"/>
   </w:latentStyles>
   <w:style w:type="paragraph" w:default="1" w:styleId="Normal">
     <w:name w:val="Normal"/>
     <w:qFormat/>
+    <w:rsid w:val="00031EF9"/>
   </w:style>
   <w:style w:type="character" w:default="1" w:styleId="DefaultParagraphFont">
     <w:name w:val="Default Paragraph Font"/>
@@ -6012,6 +7348,7 @@
     <w:uiPriority w:val="99"/>
     <w:semiHidden/>
     <w:unhideWhenUsed/>
+    <w:qFormat/>
     <w:tblPr>
       <w:tblInd w:w="0" w:type="dxa"/>
       <w:tblCellMar>
@@ -6080,6 +7417,65 @@
       <w:u w:val="single"/>
     </w:rPr>
   </w:style>
+  <w:style w:type="paragraph" w:styleId="BalloonText">
+    <w:name w:val="Balloon Text"/>
+    <w:basedOn w:val="Normal"/>
+    <w:link w:val="BalloonTextChar"/>
+    <w:uiPriority w:val="99"/>
+    <w:semiHidden/>
+    <w:unhideWhenUsed/>
+    <w:rsid w:val="006B7017"/>
+    <w:pPr>
+      <w:spacing w:after="0" w:line="240" w:lineRule="auto"/>
+    </w:pPr>
+    <w:rPr>
+      <w:rFonts w:ascii="Tahoma" w:hAnsi="Tahoma" w:cs="Tahoma"/>
+      <w:sz w:val="16"/>
+      <w:szCs w:val="16"/>
+    </w:rPr>
+  </w:style>
+  <w:style w:type="character" w:customStyle="1" w:styleId="BalloonTextChar">
+    <w:name w:val="Balloon Text Char"/>
+    <w:basedOn w:val="DefaultParagraphFont"/>
+    <w:link w:val="BalloonText"/>
+    <w:uiPriority w:val="99"/>
+    <w:semiHidden/>
+    <w:rsid w:val="006B7017"/>
+    <w:rPr>
+      <w:rFonts w:ascii="Tahoma" w:hAnsi="Tahoma" w:cs="Tahoma"/>
+      <w:sz w:val="16"/>
+      <w:szCs w:val="16"/>
+    </w:rPr>
+  </w:style>
+  <w:style w:type="table" w:styleId="TableGrid">
+    <w:name w:val="Table Grid"/>
+    <w:basedOn w:val="TableNormal"/>
+    <w:uiPriority w:val="59"/>
+    <w:rsid w:val="007C2BB9"/>
+    <w:pPr>
+      <w:spacing w:after="0" w:line="240" w:lineRule="auto"/>
+    </w:pPr>
+    <w:rPr>
+      <w:lang w:val="en-US"/>
+    </w:rPr>
+    <w:tblPr>
+      <w:tblInd w:w="0" w:type="dxa"/>
+      <w:tblBorders>
+        <w:top w:val="single" w:sz="4" w:space="0" w:color="000000" w:themeColor="text1"/>
+        <w:left w:val="single" w:sz="4" w:space="0" w:color="000000" w:themeColor="text1"/>
+        <w:bottom w:val="single" w:sz="4" w:space="0" w:color="000000" w:themeColor="text1"/>
+        <w:right w:val="single" w:sz="4" w:space="0" w:color="000000" w:themeColor="text1"/>
+        <w:insideH w:val="single" w:sz="4" w:space="0" w:color="000000" w:themeColor="text1"/>
+        <w:insideV w:val="single" w:sz="4" w:space="0" w:color="000000" w:themeColor="text1"/>
+      </w:tblBorders>
+      <w:tblCellMar>
+        <w:top w:w="0" w:type="dxa"/>
+        <w:left w:w="108" w:type="dxa"/>
+        <w:bottom w:w="0" w:type="dxa"/>
+        <w:right w:w="108" w:type="dxa"/>
+      </w:tblCellMar>
+    </w:tblPr>
+  </w:style>
 </w:styles>
 </file>
 
@@ -6126,7 +7522,7 @@
     </a:clrScheme>
     <a:fontScheme name="Office">
       <a:majorFont>
-        <a:latin typeface="Calibri Light" panose="020F0302020204030204"/>
+        <a:latin typeface="Calibri Light"/>
         <a:ea typeface=""/>
         <a:cs typeface=""/>
         <a:font script="Jpan" typeface="ＭＳ ゴシック"/>
@@ -6161,7 +7557,7 @@
         <a:font script="Geor" typeface="Sylfaen"/>
       </a:majorFont>
       <a:minorFont>
-        <a:latin typeface="Calibri" panose="020F0502020204030204"/>
+        <a:latin typeface="Calibri"/>
         <a:ea typeface=""/>
         <a:cs typeface=""/>
         <a:font script="Jpan" typeface="ＭＳ 明朝"/>
@@ -6338,7 +7734,7 @@
   <a:extraClrSchemeLst/>
   <a:extLst>
     <a:ext uri="{05A4C25C-085E-4340-85A3-A5531E510DB2}">
-      <thm15:themeFamily xmlns:thm15="http://schemas.microsoft.com/office/thememl/2012/main" name="Office Theme" id="{62F939B6-93AF-4DB8-9C6B-D6C7DFDC589F}" vid="{4A3C46E8-61CC-4603-A589-7422A47A8E4A}"/>
+      <thm15:themeFamily xmlns:thm15="http://schemas.microsoft.com/office/thememl/2012/main" xmlns="" name="Office Theme" id="{62F939B6-93AF-4DB8-9C6B-D6C7DFDC589F}" vid="{4A3C46E8-61CC-4603-A589-7422A47A8E4A}"/>
     </a:ext>
   </a:extLst>
 </a:theme>

</xml_diff>

<commit_message>
some CSS things for blueprint | Chapter3 RNR
</commit_message>
<xml_diff>
--- a/Documentation/Chapters/Chapter3.docx
+++ b/Documentation/Chapters/Chapter3.docx
@@ -1,6 +1,6 @@
 
 <file path=word/document.xml><?xml version="1.0" encoding="utf-8"?>
-<w:document xmlns:wpc="http://schemas.microsoft.com/office/word/2010/wordprocessingCanvas" xmlns:mc="http://schemas.openxmlformats.org/markup-compatibility/2006" xmlns:o="urn:schemas-microsoft-com:office:office" xmlns:r="http://schemas.openxmlformats.org/officeDocument/2006/relationships" xmlns:m="http://schemas.openxmlformats.org/officeDocument/2006/math" xmlns:v="urn:schemas-microsoft-com:vml" xmlns:wp14="http://schemas.microsoft.com/office/word/2010/wordprocessingDrawing" xmlns:wp="http://schemas.openxmlformats.org/drawingml/2006/wordprocessingDrawing" xmlns:w10="urn:schemas-microsoft-com:office:word" xmlns:w="http://schemas.openxmlformats.org/wordprocessingml/2006/main" xmlns:w14="http://schemas.microsoft.com/office/word/2010/wordml" xmlns:w15="http://schemas.microsoft.com/office/word/2012/wordml" xmlns:wpg="http://schemas.microsoft.com/office/word/2010/wordprocessingGroup" xmlns:wpi="http://schemas.microsoft.com/office/word/2010/wordprocessingInk" xmlns:wne="http://schemas.microsoft.com/office/word/2006/wordml" xmlns:wps="http://schemas.microsoft.com/office/word/2010/wordprocessingShape" mc:Ignorable="w14 w15 wp14">
+<w:document xmlns:wpc="http://schemas.microsoft.com/office/word/2010/wordprocessingCanvas" xmlns:cx="http://schemas.microsoft.com/office/drawing/2014/chartex" xmlns:cx1="http://schemas.microsoft.com/office/drawing/2015/9/8/chartex" xmlns:mc="http://schemas.openxmlformats.org/markup-compatibility/2006" xmlns:o="urn:schemas-microsoft-com:office:office" xmlns:r="http://schemas.openxmlformats.org/officeDocument/2006/relationships" xmlns:m="http://schemas.openxmlformats.org/officeDocument/2006/math" xmlns:v="urn:schemas-microsoft-com:vml" xmlns:wp14="http://schemas.microsoft.com/office/word/2010/wordprocessingDrawing" xmlns:wp="http://schemas.openxmlformats.org/drawingml/2006/wordprocessingDrawing" xmlns:w10="urn:schemas-microsoft-com:office:word" xmlns:w="http://schemas.openxmlformats.org/wordprocessingml/2006/main" xmlns:w14="http://schemas.microsoft.com/office/word/2010/wordml" xmlns:w15="http://schemas.microsoft.com/office/word/2012/wordml" xmlns:w16se="http://schemas.microsoft.com/office/word/2015/wordml/symex" xmlns:wpg="http://schemas.microsoft.com/office/word/2010/wordprocessingGroup" xmlns:wpi="http://schemas.microsoft.com/office/word/2010/wordprocessingInk" xmlns:wne="http://schemas.microsoft.com/office/word/2006/wordml" xmlns:wps="http://schemas.microsoft.com/office/word/2010/wordprocessingShape" mc:Ignorable="w14 w15 w16se wp14">
   <w:body>
     <w:p>
       <w:pPr>
@@ -426,8 +426,6 @@
           <w:rFonts w:ascii="Century Gothic" w:hAnsi="Century Gothic"/>
         </w:rPr>
       </w:pPr>
-      <w:bookmarkStart w:id="0" w:name="_GoBack"/>
-      <w:bookmarkEnd w:id="0"/>
     </w:p>
     <w:p>
       <w:pPr>
@@ -4801,13 +4799,13 @@
         <w:rPr>
           <w:rFonts w:ascii="Century Gothic" w:hAnsi="Century Gothic"/>
         </w:rPr>
-        <w:t>T</w:t>
-      </w:r>
-      <w:r>
-        <w:rPr>
-          <w:rFonts w:ascii="Century Gothic" w:hAnsi="Century Gothic"/>
-        </w:rPr>
-        <w:t>hey c</w:t>
+        <w:t>The group</w:t>
+      </w:r>
+      <w:r>
+        <w:rPr>
+          <w:rFonts w:ascii="Century Gothic" w:hAnsi="Century Gothic"/>
+        </w:rPr>
+        <w:t xml:space="preserve"> c</w:t>
       </w:r>
       <w:r>
         <w:rPr>
@@ -4855,7 +4853,19 @@
         <w:rPr>
           <w:rFonts w:ascii="Century Gothic" w:hAnsi="Century Gothic"/>
         </w:rPr>
-        <w:t xml:space="preserve"> forms and other documents related to the study which aid</w:t>
+        <w:t xml:space="preserve"> forms and other documents related to the </w:t>
+      </w:r>
+      <w:r>
+        <w:rPr>
+          <w:rFonts w:ascii="Century Gothic" w:hAnsi="Century Gothic"/>
+        </w:rPr>
+        <w:t>study, which</w:t>
+      </w:r>
+      <w:r>
+        <w:rPr>
+          <w:rFonts w:ascii="Century Gothic" w:hAnsi="Century Gothic"/>
+        </w:rPr>
+        <w:t xml:space="preserve"> aid</w:t>
       </w:r>
       <w:r>
         <w:rPr>
@@ -6083,6 +6093,7 @@
         <w:textAlignment w:val="center"/>
         <w:rPr>
           <w:rFonts w:ascii="Century Gothic" w:hAnsi="Century Gothic"/>
+          <w:sz w:val="24"/>
         </w:rPr>
       </w:pPr>
       <w:r>
@@ -6092,6 +6103,275 @@
           <w:sz w:val="24"/>
         </w:rPr>
         <w:lastRenderedPageBreak/>
+        <w:tab/>
+      </w:r>
+      <w:proofErr w:type="gramStart"/>
+      <w:r>
+        <w:rPr>
+          <w:rFonts w:ascii="Century Gothic" w:hAnsi="Century Gothic"/>
+          <w:sz w:val="24"/>
+        </w:rPr>
+        <w:t xml:space="preserve">Re-COP Admin – the administrator of the website can do the following: (1) views the pending outreach activities, approved or disapproved outreach activities, completed outreach activities, (2) approves proposed outreach activities proposed by partners and linkages, (3) declines proposed activities by partners and linkages due to certain grounds like not proposing the activity 2 weeks before the activity, unclear information of the proposed activity, (4) cancel events due to certain grounds e.g. bad weather (5) create institutional outreach activities that registered users can view and join (6) arrange memorandum of agreement for partners and linkages (7) notifies the joined registered users about upcoming outreach activities that the registered users joined, also notifies users about outreach activities so that users can join the activity (8) budgets institutional activities of the Re-COP (9) schedules the outreach </w:t>
+      </w:r>
+      <w:proofErr w:type="spellStart"/>
+      <w:r>
+        <w:rPr>
+          <w:rFonts w:ascii="Century Gothic" w:hAnsi="Century Gothic"/>
+          <w:sz w:val="24"/>
+        </w:rPr>
+        <w:t>activites</w:t>
+      </w:r>
+      <w:proofErr w:type="spellEnd"/>
+      <w:r>
+        <w:rPr>
+          <w:rFonts w:ascii="Century Gothic" w:hAnsi="Century Gothic"/>
+          <w:sz w:val="24"/>
+        </w:rPr>
+        <w:t xml:space="preserve"> to applicable time and date</w:t>
+      </w:r>
+      <w:r>
+        <w:rPr>
+          <w:rFonts w:ascii="Century Gothic" w:hAnsi="Century Gothic"/>
+          <w:sz w:val="24"/>
+        </w:rPr>
+        <w:t xml:space="preserve"> (10) search for partners and linkages, prospect beneficiaries and participants or registered users for an outreach activity that the Re-COP will conduct</w:t>
+      </w:r>
+      <w:bookmarkStart w:id="0" w:name="_GoBack"/>
+      <w:bookmarkEnd w:id="0"/>
+      <w:proofErr w:type="gramEnd"/>
+    </w:p>
+    <w:p>
+      <w:pPr>
+        <w:suppressAutoHyphens/>
+        <w:autoSpaceDE w:val="0"/>
+        <w:autoSpaceDN w:val="0"/>
+        <w:adjustRightInd w:val="0"/>
+        <w:spacing w:after="0" w:line="480" w:lineRule="auto"/>
+        <w:jc w:val="both"/>
+        <w:textAlignment w:val="center"/>
+        <w:rPr>
+          <w:rFonts w:ascii="Century Gothic" w:hAnsi="Century Gothic"/>
+          <w:sz w:val="24"/>
+        </w:rPr>
+      </w:pPr>
+      <w:r>
+        <w:rPr>
+          <w:rFonts w:ascii="Century Gothic" w:hAnsi="Century Gothic"/>
+          <w:sz w:val="24"/>
+        </w:rPr>
+        <w:tab/>
+        <w:t xml:space="preserve">Registered Users – registered users of the website can do the following: (1) views outreach activities that </w:t>
+      </w:r>
+      <w:r>
+        <w:rPr>
+          <w:rFonts w:ascii="Century Gothic" w:hAnsi="Century Gothic"/>
+          <w:sz w:val="24"/>
+        </w:rPr>
+        <w:t>registered users</w:t>
+      </w:r>
+      <w:r>
+        <w:rPr>
+          <w:rFonts w:ascii="Century Gothic" w:hAnsi="Century Gothic"/>
+          <w:sz w:val="24"/>
+        </w:rPr>
+        <w:t xml:space="preserve"> can register to (2) refers prospect partners and linkages that can benefit the Re-COP (3) join outreach activities that is approved by the Re-COP</w:t>
+      </w:r>
+      <w:r>
+        <w:rPr>
+          <w:rFonts w:ascii="Century Gothic" w:hAnsi="Century Gothic"/>
+          <w:sz w:val="24"/>
+        </w:rPr>
+        <w:t xml:space="preserve"> (4) search for outreach activities that the registered users can join to</w:t>
+      </w:r>
+    </w:p>
+    <w:p>
+      <w:pPr>
+        <w:suppressAutoHyphens/>
+        <w:autoSpaceDE w:val="0"/>
+        <w:autoSpaceDN w:val="0"/>
+        <w:adjustRightInd w:val="0"/>
+        <w:spacing w:after="0" w:line="480" w:lineRule="auto"/>
+        <w:jc w:val="both"/>
+        <w:textAlignment w:val="center"/>
+        <w:rPr>
+          <w:rFonts w:ascii="Century Gothic" w:hAnsi="Century Gothic"/>
+          <w:sz w:val="24"/>
+        </w:rPr>
+      </w:pPr>
+      <w:r>
+        <w:rPr>
+          <w:rFonts w:ascii="Century Gothic" w:hAnsi="Century Gothic"/>
+          <w:sz w:val="24"/>
+        </w:rPr>
+        <w:lastRenderedPageBreak/>
+        <w:tab/>
+      </w:r>
+      <w:proofErr w:type="gramStart"/>
+      <w:r>
+        <w:rPr>
+          <w:rFonts w:ascii="Century Gothic" w:hAnsi="Century Gothic"/>
+          <w:sz w:val="24"/>
+        </w:rPr>
+        <w:t xml:space="preserve">Partners and Linkages – partners and linkages of the website can do the following: (1) cancel events due to (2) sign memorandum of agreement to the Re-COP (3) notifies participants on the outreach program the user registered to (4) budgets the outreach activity conducted by the partners and linkages (5) schedules the proposed activity </w:t>
+      </w:r>
+      <w:r>
+        <w:rPr>
+          <w:rFonts w:ascii="Century Gothic" w:hAnsi="Century Gothic"/>
+          <w:sz w:val="24"/>
+        </w:rPr>
+        <w:t>the partners and linkages</w:t>
+      </w:r>
+      <w:r>
+        <w:rPr>
+          <w:rFonts w:ascii="Century Gothic" w:hAnsi="Century Gothic"/>
+          <w:sz w:val="24"/>
+        </w:rPr>
+        <w:t xml:space="preserve"> proposed to the Re-COP (6) refers possible partners and linkages of the Re-COP (7) propose outreach activities to the Re-COP</w:t>
+      </w:r>
+      <w:r>
+        <w:rPr>
+          <w:rFonts w:ascii="Century Gothic" w:hAnsi="Century Gothic"/>
+          <w:sz w:val="24"/>
+        </w:rPr>
+        <w:t xml:space="preserve"> (8) search for possible beneficiaries that the partners and linkages can conduct outreach to</w:t>
+      </w:r>
+      <w:proofErr w:type="gramEnd"/>
+    </w:p>
+    <w:p>
+      <w:pPr>
+        <w:suppressAutoHyphens/>
+        <w:autoSpaceDE w:val="0"/>
+        <w:autoSpaceDN w:val="0"/>
+        <w:adjustRightInd w:val="0"/>
+        <w:spacing w:after="0" w:line="480" w:lineRule="auto"/>
+        <w:jc w:val="both"/>
+        <w:textAlignment w:val="center"/>
+        <w:rPr>
+          <w:rFonts w:ascii="Century Gothic" w:hAnsi="Century Gothic"/>
+          <w:sz w:val="24"/>
+        </w:rPr>
+      </w:pPr>
+      <w:r>
+        <w:rPr>
+          <w:rFonts w:ascii="Century Gothic" w:hAnsi="Century Gothic"/>
+          <w:sz w:val="24"/>
+        </w:rPr>
+        <w:tab/>
+      </w:r>
+      <w:r>
+        <w:rPr>
+          <w:rFonts w:ascii="Century Gothic" w:hAnsi="Century Gothic"/>
+          <w:sz w:val="24"/>
+        </w:rPr>
+        <w:t>Beneficiaries</w:t>
+      </w:r>
+      <w:r>
+        <w:rPr>
+          <w:rFonts w:ascii="Century Gothic" w:hAnsi="Century Gothic"/>
+          <w:sz w:val="24"/>
+        </w:rPr>
+        <w:t xml:space="preserve"> – beneficiaries of the website can do the following: (1) views</w:t>
+      </w:r>
+      <w:r>
+        <w:rPr>
+          <w:rFonts w:ascii="Century Gothic" w:hAnsi="Century Gothic"/>
+          <w:sz w:val="24"/>
+        </w:rPr>
+        <w:t xml:space="preserve"> outreach activities</w:t>
+      </w:r>
+      <w:r>
+        <w:rPr>
+          <w:rFonts w:ascii="Century Gothic" w:hAnsi="Century Gothic"/>
+          <w:sz w:val="24"/>
+        </w:rPr>
+        <w:t xml:space="preserve"> (2) notifies</w:t>
+      </w:r>
+      <w:r>
+        <w:rPr>
+          <w:rFonts w:ascii="Century Gothic" w:hAnsi="Century Gothic"/>
+          <w:sz w:val="24"/>
+        </w:rPr>
+        <w:t xml:space="preserve"> the Re-COP for the beneficiaries’ needs (3) can report to the Re-COP for the beneficiaries’ needs</w:t>
+      </w:r>
+      <w:r>
+        <w:rPr>
+          <w:rFonts w:ascii="Century Gothic" w:hAnsi="Century Gothic"/>
+          <w:sz w:val="24"/>
+        </w:rPr>
+        <w:t xml:space="preserve"> (4) search</w:t>
+      </w:r>
+      <w:r>
+        <w:rPr>
+          <w:rFonts w:ascii="Century Gothic" w:hAnsi="Century Gothic"/>
+          <w:sz w:val="24"/>
+        </w:rPr>
+        <w:t xml:space="preserve"> for possible outreach activity that the beneficiary can benefit to</w:t>
+      </w:r>
+    </w:p>
+    <w:p>
+      <w:pPr>
+        <w:suppressAutoHyphens/>
+        <w:autoSpaceDE w:val="0"/>
+        <w:autoSpaceDN w:val="0"/>
+        <w:adjustRightInd w:val="0"/>
+        <w:spacing w:after="0" w:line="480" w:lineRule="auto"/>
+        <w:jc w:val="both"/>
+        <w:textAlignment w:val="center"/>
+        <w:rPr>
+          <w:rFonts w:ascii="Century Gothic" w:hAnsi="Century Gothic"/>
+          <w:sz w:val="24"/>
+        </w:rPr>
+      </w:pPr>
+      <w:r>
+        <w:rPr>
+          <w:rFonts w:ascii="Century Gothic" w:hAnsi="Century Gothic"/>
+          <w:sz w:val="24"/>
+        </w:rPr>
+        <w:tab/>
+        <w:t>Visitors – visitors of the website can do the following: (1) view outreach activities of the Re-COP</w:t>
+      </w:r>
+    </w:p>
+    <w:p>
+      <w:pPr>
+        <w:suppressAutoHyphens/>
+        <w:autoSpaceDE w:val="0"/>
+        <w:autoSpaceDN w:val="0"/>
+        <w:adjustRightInd w:val="0"/>
+        <w:spacing w:after="0" w:line="480" w:lineRule="auto"/>
+        <w:jc w:val="both"/>
+        <w:textAlignment w:val="center"/>
+        <w:rPr>
+          <w:rFonts w:ascii="Century Gothic" w:hAnsi="Century Gothic"/>
+          <w:sz w:val="24"/>
+        </w:rPr>
+      </w:pPr>
+      <w:r>
+        <w:rPr>
+          <w:rFonts w:ascii="Century Gothic" w:hAnsi="Century Gothic"/>
+          <w:sz w:val="24"/>
+        </w:rPr>
+        <w:tab/>
+      </w:r>
+    </w:p>
+    <w:p>
+      <w:pPr>
+        <w:suppressAutoHyphens/>
+        <w:autoSpaceDE w:val="0"/>
+        <w:autoSpaceDN w:val="0"/>
+        <w:adjustRightInd w:val="0"/>
+        <w:spacing w:after="0" w:line="480" w:lineRule="auto"/>
+        <w:jc w:val="both"/>
+        <w:textAlignment w:val="center"/>
+        <w:rPr>
+          <w:rFonts w:ascii="Century Gothic" w:hAnsi="Century Gothic"/>
+        </w:rPr>
+      </w:pPr>
+      <w:r>
+        <w:rPr>
+          <w:rFonts w:ascii="Century Gothic" w:hAnsi="Century Gothic"/>
+          <w:b/>
+          <w:sz w:val="24"/>
+        </w:rPr>
         <w:tab/>
       </w:r>
     </w:p>
@@ -6185,7 +6465,7 @@
 </file>
 
 <file path=word/numbering.xml><?xml version="1.0" encoding="utf-8"?>
-<w:numbering xmlns:wpc="http://schemas.microsoft.com/office/word/2010/wordprocessingCanvas" xmlns:mc="http://schemas.openxmlformats.org/markup-compatibility/2006" xmlns:o="urn:schemas-microsoft-com:office:office" xmlns:r="http://schemas.openxmlformats.org/officeDocument/2006/relationships" xmlns:m="http://schemas.openxmlformats.org/officeDocument/2006/math" xmlns:v="urn:schemas-microsoft-com:vml" xmlns:wp14="http://schemas.microsoft.com/office/word/2010/wordprocessingDrawing" xmlns:wp="http://schemas.openxmlformats.org/drawingml/2006/wordprocessingDrawing" xmlns:w10="urn:schemas-microsoft-com:office:word" xmlns:w="http://schemas.openxmlformats.org/wordprocessingml/2006/main" xmlns:w14="http://schemas.microsoft.com/office/word/2010/wordml" xmlns:w15="http://schemas.microsoft.com/office/word/2012/wordml" xmlns:wpg="http://schemas.microsoft.com/office/word/2010/wordprocessingGroup" xmlns:wpi="http://schemas.microsoft.com/office/word/2010/wordprocessingInk" xmlns:wne="http://schemas.microsoft.com/office/word/2006/wordml" xmlns:wps="http://schemas.microsoft.com/office/word/2010/wordprocessingShape" mc:Ignorable="w14 w15 wp14">
+<w:numbering xmlns:wpc="http://schemas.microsoft.com/office/word/2010/wordprocessingCanvas" xmlns:cx="http://schemas.microsoft.com/office/drawing/2014/chartex" xmlns:cx1="http://schemas.microsoft.com/office/drawing/2015/9/8/chartex" xmlns:mc="http://schemas.openxmlformats.org/markup-compatibility/2006" xmlns:o="urn:schemas-microsoft-com:office:office" xmlns:r="http://schemas.openxmlformats.org/officeDocument/2006/relationships" xmlns:m="http://schemas.openxmlformats.org/officeDocument/2006/math" xmlns:v="urn:schemas-microsoft-com:vml" xmlns:wp14="http://schemas.microsoft.com/office/word/2010/wordprocessingDrawing" xmlns:wp="http://schemas.openxmlformats.org/drawingml/2006/wordprocessingDrawing" xmlns:w10="urn:schemas-microsoft-com:office:word" xmlns:w="http://schemas.openxmlformats.org/wordprocessingml/2006/main" xmlns:w14="http://schemas.microsoft.com/office/word/2010/wordml" xmlns:w15="http://schemas.microsoft.com/office/word/2012/wordml" xmlns:w16se="http://schemas.microsoft.com/office/word/2015/wordml/symex" xmlns:wpg="http://schemas.microsoft.com/office/word/2010/wordprocessingGroup" xmlns:wpi="http://schemas.microsoft.com/office/word/2010/wordprocessingInk" xmlns:wne="http://schemas.microsoft.com/office/word/2006/wordml" xmlns:wps="http://schemas.microsoft.com/office/word/2010/wordprocessingShape" mc:Ignorable="w14 w15 w16se wp14">
   <w:abstractNum w:abstractNumId="0" w15:restartNumberingAfterBreak="0">
     <w:nsid w:val="03DA70E8"/>
     <w:multiLevelType w:val="hybridMultilevel"/>
@@ -7541,7 +7821,7 @@
 </file>
 
 <file path=word/styles.xml><?xml version="1.0" encoding="utf-8"?>
-<w:styles xmlns:mc="http://schemas.openxmlformats.org/markup-compatibility/2006" xmlns:r="http://schemas.openxmlformats.org/officeDocument/2006/relationships" xmlns:w="http://schemas.openxmlformats.org/wordprocessingml/2006/main" xmlns:w14="http://schemas.microsoft.com/office/word/2010/wordml" xmlns:w15="http://schemas.microsoft.com/office/word/2012/wordml" mc:Ignorable="w14 w15">
+<w:styles xmlns:mc="http://schemas.openxmlformats.org/markup-compatibility/2006" xmlns:r="http://schemas.openxmlformats.org/officeDocument/2006/relationships" xmlns:w="http://schemas.openxmlformats.org/wordprocessingml/2006/main" xmlns:w14="http://schemas.microsoft.com/office/word/2010/wordml" xmlns:w15="http://schemas.microsoft.com/office/word/2012/wordml" xmlns:w16se="http://schemas.microsoft.com/office/word/2015/wordml/symex" mc:Ignorable="w14 w15 w16se">
   <w:docDefaults>
     <w:rPrDefault>
       <w:rPr>

</xml_diff>

<commit_message>
chapter 3 (insert gawa ni alex)
</commit_message>
<xml_diff>
--- a/Documentation/Chapters/Chapter3.docx
+++ b/Documentation/Chapters/Chapter3.docx
@@ -1,6 +1,6 @@
 
 <file path=word/document.xml><?xml version="1.0" encoding="utf-8"?>
-<w:document xmlns:wpc="http://schemas.microsoft.com/office/word/2010/wordprocessingCanvas" xmlns:mc="http://schemas.openxmlformats.org/markup-compatibility/2006" xmlns:o="urn:schemas-microsoft-com:office:office" xmlns:r="http://schemas.openxmlformats.org/officeDocument/2006/relationships" xmlns:m="http://schemas.openxmlformats.org/officeDocument/2006/math" xmlns:v="urn:schemas-microsoft-com:vml" xmlns:wp14="http://schemas.microsoft.com/office/word/2010/wordprocessingDrawing" xmlns:wp="http://schemas.openxmlformats.org/drawingml/2006/wordprocessingDrawing" xmlns:w10="urn:schemas-microsoft-com:office:word" xmlns:w="http://schemas.openxmlformats.org/wordprocessingml/2006/main" xmlns:w14="http://schemas.microsoft.com/office/word/2010/wordml" xmlns:w15="http://schemas.microsoft.com/office/word/2012/wordml" xmlns:wpg="http://schemas.microsoft.com/office/word/2010/wordprocessingGroup" xmlns:wpi="http://schemas.microsoft.com/office/word/2010/wordprocessingInk" xmlns:wne="http://schemas.microsoft.com/office/word/2006/wordml" xmlns:wps="http://schemas.microsoft.com/office/word/2010/wordprocessingShape" mc:Ignorable="w14 w15 wp14">
+<w:document xmlns:wpc="http://schemas.microsoft.com/office/word/2010/wordprocessingCanvas" xmlns:cx="http://schemas.microsoft.com/office/drawing/2014/chartex" xmlns:cx1="http://schemas.microsoft.com/office/drawing/2015/9/8/chartex" xmlns:mc="http://schemas.openxmlformats.org/markup-compatibility/2006" xmlns:o="urn:schemas-microsoft-com:office:office" xmlns:r="http://schemas.openxmlformats.org/officeDocument/2006/relationships" xmlns:m="http://schemas.openxmlformats.org/officeDocument/2006/math" xmlns:v="urn:schemas-microsoft-com:vml" xmlns:wp14="http://schemas.microsoft.com/office/word/2010/wordprocessingDrawing" xmlns:wp="http://schemas.openxmlformats.org/drawingml/2006/wordprocessingDrawing" xmlns:w10="urn:schemas-microsoft-com:office:word" xmlns:w="http://schemas.openxmlformats.org/wordprocessingml/2006/main" xmlns:w14="http://schemas.microsoft.com/office/word/2010/wordml" xmlns:w15="http://schemas.microsoft.com/office/word/2012/wordml" xmlns:w16se="http://schemas.microsoft.com/office/word/2015/wordml/symex" xmlns:wpg="http://schemas.microsoft.com/office/word/2010/wordprocessingGroup" xmlns:wpi="http://schemas.microsoft.com/office/word/2010/wordprocessingInk" xmlns:wne="http://schemas.microsoft.com/office/word/2006/wordml" xmlns:wps="http://schemas.microsoft.com/office/word/2010/wordprocessingShape" mc:Ignorable="w14 w15 w16se wp14">
   <w:body>
     <w:p>
       <w:pPr>
@@ -127,7 +127,21 @@
         <w:rPr>
           <w:rFonts w:ascii="Century Gothic" w:hAnsi="Century Gothic"/>
         </w:rPr>
-        <w:t>following observations regarding the current procedures on outreach program activities done in the ReCOP office.</w:t>
+        <w:t xml:space="preserve">following observations regarding the current procedures on outreach program activities done in the </w:t>
+      </w:r>
+      <w:proofErr w:type="spellStart"/>
+      <w:r>
+        <w:rPr>
+          <w:rFonts w:ascii="Century Gothic" w:hAnsi="Century Gothic"/>
+        </w:rPr>
+        <w:t>ReCOP</w:t>
+      </w:r>
+      <w:proofErr w:type="spellEnd"/>
+      <w:r>
+        <w:rPr>
+          <w:rFonts w:ascii="Century Gothic" w:hAnsi="Century Gothic"/>
+        </w:rPr>
+        <w:t xml:space="preserve"> office.</w:t>
       </w:r>
     </w:p>
     <w:p>
@@ -183,7 +197,21 @@
           <w:rFonts w:ascii="Century Gothic" w:hAnsi="Century Gothic"/>
         </w:rPr>
         <w:tab/>
-        <w:t>The lack of visibility on the list of bonafide partners, communities, beneficiaries, outreach events and schedules;</w:t>
+        <w:t xml:space="preserve">The lack of visibility on the list of </w:t>
+      </w:r>
+      <w:proofErr w:type="spellStart"/>
+      <w:r>
+        <w:rPr>
+          <w:rFonts w:ascii="Century Gothic" w:hAnsi="Century Gothic"/>
+        </w:rPr>
+        <w:t>bonafide</w:t>
+      </w:r>
+      <w:proofErr w:type="spellEnd"/>
+      <w:r>
+        <w:rPr>
+          <w:rFonts w:ascii="Century Gothic" w:hAnsi="Century Gothic"/>
+        </w:rPr>
+        <w:t xml:space="preserve"> partners, communities, beneficiaries, outreach events and schedules;</w:t>
       </w:r>
     </w:p>
     <w:p>
@@ -579,7 +607,21 @@
         <w:rPr>
           <w:rFonts w:ascii="Century Gothic" w:hAnsi="Century Gothic"/>
         </w:rPr>
-        <w:t>The researchers utilized frameworks like Python-Flask and Bulma CSS in order to achieve a website design that will scale to almost all devices available today.</w:t>
+        <w:t xml:space="preserve">The researchers utilized frameworks like Python-Flask and </w:t>
+      </w:r>
+      <w:proofErr w:type="spellStart"/>
+      <w:r>
+        <w:rPr>
+          <w:rFonts w:ascii="Century Gothic" w:hAnsi="Century Gothic"/>
+        </w:rPr>
+        <w:t>Bulma</w:t>
+      </w:r>
+      <w:proofErr w:type="spellEnd"/>
+      <w:r>
+        <w:rPr>
+          <w:rFonts w:ascii="Century Gothic" w:hAnsi="Century Gothic"/>
+        </w:rPr>
+        <w:t xml:space="preserve"> CSS in order to achieve a website design that will scale to almost all devices available today.</w:t>
       </w:r>
     </w:p>
     <w:p>
@@ -601,20 +643,27 @@
           <w:rFonts w:ascii="Century Gothic" w:hAnsi="Century Gothic"/>
           <w:b/>
         </w:rPr>
-        <w:t>Partners and Beneficiaries Visibility</w:t>
-      </w:r>
-      <w:r>
-        <w:rPr>
-          <w:rFonts w:ascii="Century Gothic" w:hAnsi="Century Gothic"/>
-          <w:b/>
-        </w:rPr>
-        <w:t xml:space="preserve">. </w:t>
-      </w:r>
-      <w:r>
-        <w:rPr>
-          <w:rFonts w:ascii="Century Gothic" w:hAnsi="Century Gothic"/>
-        </w:rPr>
-        <w:t>The proposed website will provide a list of partners and beneficiaries currently affiliated to SSCRdC. In addition, the users will be able to search through the list to find prospect outreach sponsors and receivers.</w:t>
+        <w:t xml:space="preserve">Partners and Beneficiaries Visibility. </w:t>
+      </w:r>
+      <w:r>
+        <w:rPr>
+          <w:rFonts w:ascii="Century Gothic" w:hAnsi="Century Gothic"/>
+        </w:rPr>
+        <w:t xml:space="preserve">The proposed website will provide a list of partners and beneficiaries currently affiliated to </w:t>
+      </w:r>
+      <w:proofErr w:type="spellStart"/>
+      <w:r>
+        <w:rPr>
+          <w:rFonts w:ascii="Century Gothic" w:hAnsi="Century Gothic"/>
+        </w:rPr>
+        <w:t>SSCRdC</w:t>
+      </w:r>
+      <w:proofErr w:type="spellEnd"/>
+      <w:r>
+        <w:rPr>
+          <w:rFonts w:ascii="Century Gothic" w:hAnsi="Century Gothic"/>
+        </w:rPr>
+        <w:t>. In addition, the users will be able to search through the list to find prospect outreach sponsors and receivers.</w:t>
       </w:r>
     </w:p>
     <w:p>
@@ -642,7 +691,21 @@
         <w:rPr>
           <w:rFonts w:ascii="Century Gothic" w:hAnsi="Century Gothic"/>
         </w:rPr>
-        <w:t>The system will enable the client to monitor event participation rates as well as the participant’s feedback and rating on outreach program activities. The reports were displayed in tables and graphs</w:t>
+        <w:t xml:space="preserve">The system will enable the client to monitor event participation rates as well as the participant’s feedback and rating on outreach program activities. The reports were </w:t>
+      </w:r>
+      <w:proofErr w:type="gramStart"/>
+      <w:r>
+        <w:rPr>
+          <w:rFonts w:ascii="Century Gothic" w:hAnsi="Century Gothic"/>
+        </w:rPr>
+        <w:t>displayed</w:t>
+      </w:r>
+      <w:proofErr w:type="gramEnd"/>
+      <w:r>
+        <w:rPr>
+          <w:rFonts w:ascii="Century Gothic" w:hAnsi="Century Gothic"/>
+        </w:rPr>
+        <w:t xml:space="preserve"> in tables and graphs</w:t>
       </w:r>
       <w:r>
         <w:rPr>
@@ -834,7 +897,21 @@
         <w:rPr>
           <w:rFonts w:ascii="Century Gothic" w:hAnsi="Century Gothic"/>
         </w:rPr>
-        <w:t xml:space="preserve">Through ReCOP-ComEx Website, manual process of requesting proposal can be easy and lessen the time it takes to approve. </w:t>
+        <w:t xml:space="preserve">Through </w:t>
+      </w:r>
+      <w:proofErr w:type="spellStart"/>
+      <w:r>
+        <w:rPr>
+          <w:rFonts w:ascii="Century Gothic" w:hAnsi="Century Gothic"/>
+        </w:rPr>
+        <w:t>ReCOP-ComEx</w:t>
+      </w:r>
+      <w:proofErr w:type="spellEnd"/>
+      <w:r>
+        <w:rPr>
+          <w:rFonts w:ascii="Century Gothic" w:hAnsi="Century Gothic"/>
+        </w:rPr>
+        <w:t xml:space="preserve"> Website, manual process of requesting proposal can be easy and lessen the time it takes to approve. </w:t>
       </w:r>
       <w:r>
         <w:rPr>
@@ -1339,7 +1416,21 @@
         <w:rPr>
           <w:rFonts w:ascii="Century Gothic" w:hAnsi="Century Gothic"/>
         </w:rPr>
-        <w:t>Cost and Benefit Analysis for ReCOP-ComEx Website</w:t>
+        <w:t xml:space="preserve">Cost and Benefit Analysis for </w:t>
+      </w:r>
+      <w:proofErr w:type="spellStart"/>
+      <w:r>
+        <w:rPr>
+          <w:rFonts w:ascii="Century Gothic" w:hAnsi="Century Gothic"/>
+        </w:rPr>
+        <w:t>ReCOP-ComEx</w:t>
+      </w:r>
+      <w:proofErr w:type="spellEnd"/>
+      <w:r>
+        <w:rPr>
+          <w:rFonts w:ascii="Century Gothic" w:hAnsi="Century Gothic"/>
+        </w:rPr>
+        <w:t xml:space="preserve"> Website</w:t>
       </w:r>
     </w:p>
     <w:tbl>
@@ -4866,7 +4957,23 @@
           <w:rFonts w:ascii="Century Gothic" w:eastAsia="Times New Roman" w:hAnsi="Century Gothic" w:cs="Arial"/>
           <w:bCs/>
         </w:rPr>
-        <w:t xml:space="preserve"> 2,000.00. The Facebook page of SSCRdC Re-COP currently has 1,300 followers which shows the amount of people interested in </w:t>
+        <w:t xml:space="preserve"> 2,000.00. The Facebook page of </w:t>
+      </w:r>
+      <w:proofErr w:type="spellStart"/>
+      <w:r>
+        <w:rPr>
+          <w:rFonts w:ascii="Century Gothic" w:eastAsia="Times New Roman" w:hAnsi="Century Gothic" w:cs="Arial"/>
+          <w:bCs/>
+        </w:rPr>
+        <w:t>SSCRdC</w:t>
+      </w:r>
+      <w:proofErr w:type="spellEnd"/>
+      <w:r>
+        <w:rPr>
+          <w:rFonts w:ascii="Century Gothic" w:eastAsia="Times New Roman" w:hAnsi="Century Gothic" w:cs="Arial"/>
+          <w:bCs/>
+        </w:rPr>
+        <w:t xml:space="preserve"> Re-COP currently has 1,300 followers which shows the amount of people interested in </w:t>
       </w:r>
       <w:r>
         <w:rPr>
@@ -4998,12 +5105,21 @@
         </w:rPr>
         <w:t xml:space="preserve">the </w:t>
       </w:r>
+      <w:proofErr w:type="spellStart"/>
       <w:r>
         <w:rPr>
           <w:rFonts w:ascii="Century Gothic" w:eastAsia="Times New Roman" w:hAnsi="Century Gothic" w:cs="Arial"/>
           <w:bCs/>
         </w:rPr>
-        <w:t>ReCOP Office</w:t>
+        <w:t>ReCOP</w:t>
+      </w:r>
+      <w:proofErr w:type="spellEnd"/>
+      <w:r>
+        <w:rPr>
+          <w:rFonts w:ascii="Century Gothic" w:eastAsia="Times New Roman" w:hAnsi="Century Gothic" w:cs="Arial"/>
+          <w:bCs/>
+        </w:rPr>
+        <w:t xml:space="preserve"> Office</w:t>
       </w:r>
       <w:r>
         <w:rPr>
@@ -5104,7 +5220,23 @@
           <w:rFonts w:ascii="Century Gothic" w:eastAsia="Times New Roman" w:hAnsi="Century Gothic" w:cs="Arial"/>
           <w:bCs/>
         </w:rPr>
-        <w:t>Net Present Value and Payback Analysis for the ReCOP Website</w:t>
+        <w:t xml:space="preserve">Net Present Value and Payback Analysis for the </w:t>
+      </w:r>
+      <w:proofErr w:type="spellStart"/>
+      <w:r>
+        <w:rPr>
+          <w:rFonts w:ascii="Century Gothic" w:eastAsia="Times New Roman" w:hAnsi="Century Gothic" w:cs="Arial"/>
+          <w:bCs/>
+        </w:rPr>
+        <w:t>ReCOP</w:t>
+      </w:r>
+      <w:proofErr w:type="spellEnd"/>
+      <w:r>
+        <w:rPr>
+          <w:rFonts w:ascii="Century Gothic" w:eastAsia="Times New Roman" w:hAnsi="Century Gothic" w:cs="Arial"/>
+          <w:bCs/>
+        </w:rPr>
+        <w:t xml:space="preserve"> Website</w:t>
       </w:r>
     </w:p>
     <w:p>
@@ -5124,7 +5256,7 @@
       <w:r>
         <w:rPr>
           <w:noProof/>
-          <w:lang w:eastAsia="en-PH"/>
+          <w:lang w:val="en-US"/>
         </w:rPr>
         <w:lastRenderedPageBreak/>
         <w:drawing>
@@ -5710,7 +5842,23 @@
           <w:rFonts w:ascii="Century Gothic" w:eastAsia="Times New Roman" w:hAnsi="Century Gothic" w:cs="Arial"/>
           <w:bCs/>
         </w:rPr>
-        <w:t>Risk Register for the ReCOP Website</w:t>
+        <w:t xml:space="preserve">Risk Register for the </w:t>
+      </w:r>
+      <w:proofErr w:type="spellStart"/>
+      <w:r>
+        <w:rPr>
+          <w:rFonts w:ascii="Century Gothic" w:eastAsia="Times New Roman" w:hAnsi="Century Gothic" w:cs="Arial"/>
+          <w:bCs/>
+        </w:rPr>
+        <w:t>ReCOP</w:t>
+      </w:r>
+      <w:proofErr w:type="spellEnd"/>
+      <w:r>
+        <w:rPr>
+          <w:rFonts w:ascii="Century Gothic" w:eastAsia="Times New Roman" w:hAnsi="Century Gothic" w:cs="Arial"/>
+          <w:bCs/>
+        </w:rPr>
+        <w:t xml:space="preserve"> Website</w:t>
       </w:r>
       <w:r>
         <w:rPr>
@@ -6621,14 +6769,322 @@
           <w:rFonts w:ascii="Century Gothic" w:hAnsi="Century Gothic"/>
         </w:rPr>
       </w:pPr>
+      <w:r>
+        <w:rPr>
+          <w:rFonts w:ascii="Century Gothic" w:hAnsi="Century Gothic"/>
+        </w:rPr>
+        <w:t xml:space="preserve"> </w:t>
+      </w:r>
+    </w:p>
+    <w:p>
+      <w:pPr>
+        <w:suppressAutoHyphens/>
+        <w:autoSpaceDE w:val="0"/>
+        <w:autoSpaceDN w:val="0"/>
+        <w:adjustRightInd w:val="0"/>
+        <w:spacing w:after="0" w:line="480" w:lineRule="auto"/>
+        <w:jc w:val="both"/>
+        <w:textAlignment w:val="center"/>
+        <w:rPr>
+          <w:rFonts w:ascii="Century Gothic" w:hAnsi="Century Gothic"/>
+          <w:b/>
+          <w:sz w:val="24"/>
+        </w:rPr>
+      </w:pPr>
+      <w:r>
+        <w:rPr>
+          <w:rFonts w:ascii="Century Gothic" w:hAnsi="Century Gothic"/>
+          <w:b/>
+          <w:sz w:val="24"/>
+        </w:rPr>
+        <w:t>3.6 Roles and Responsibilities</w:t>
+      </w:r>
+    </w:p>
+    <w:p>
+      <w:pPr>
+        <w:suppressAutoHyphens/>
+        <w:autoSpaceDE w:val="0"/>
+        <w:autoSpaceDN w:val="0"/>
+        <w:adjustRightInd w:val="0"/>
+        <w:spacing w:after="0" w:line="480" w:lineRule="auto"/>
+        <w:jc w:val="both"/>
+        <w:textAlignment w:val="center"/>
+        <w:rPr>
+          <w:rFonts w:ascii="Century Gothic" w:hAnsi="Century Gothic"/>
+          <w:sz w:val="24"/>
+        </w:rPr>
+      </w:pPr>
+      <w:r>
+        <w:rPr>
+          <w:rFonts w:ascii="Century Gothic" w:hAnsi="Century Gothic"/>
+          <w:b/>
+          <w:sz w:val="24"/>
+        </w:rPr>
+        <w:tab/>
+      </w:r>
+      <w:r>
+        <w:rPr>
+          <w:rFonts w:ascii="Century Gothic" w:hAnsi="Century Gothic"/>
+          <w:sz w:val="24"/>
+        </w:rPr>
+        <w:t xml:space="preserve">Re-COP Admin – the administrator of the website can do the following: (1) views the pending outreach activities, approved or disapproved outreach activities, completed outreach activities, (2) approves proposed outreach activities proposed by partners and linkages, (3) declines proposed activities by partners and linkages due to certain grounds like not proposing the activity 2 weeks before the activity, unclear information of the proposed activity, (4) cancel events due to certain grounds e.g. bad weather (5) create institutional outreach activities that registered users can view and join (6) arrange memorandum of agreement for partners and linkages (7) notifies the joined registered users about upcoming outreach activities that the registered users joined, also notifies users about outreach activities so that users can join the activity (8) budgets </w:t>
+      </w:r>
+      <w:r>
+        <w:rPr>
+          <w:rFonts w:ascii="Century Gothic" w:hAnsi="Century Gothic"/>
+          <w:sz w:val="24"/>
+        </w:rPr>
+        <w:lastRenderedPageBreak/>
+        <w:t xml:space="preserve">institutional activities of the Re-COP (9) schedules the outreach </w:t>
+      </w:r>
+      <w:proofErr w:type="spellStart"/>
+      <w:r>
+        <w:rPr>
+          <w:rFonts w:ascii="Century Gothic" w:hAnsi="Century Gothic"/>
+          <w:sz w:val="24"/>
+        </w:rPr>
+        <w:t>activites</w:t>
+      </w:r>
+      <w:proofErr w:type="spellEnd"/>
+      <w:r>
+        <w:rPr>
+          <w:rFonts w:ascii="Century Gothic" w:hAnsi="Century Gothic"/>
+          <w:sz w:val="24"/>
+        </w:rPr>
+        <w:t xml:space="preserve"> to applicable time and date (10) search for partners and linkages, prospect beneficiaries and participants or registered users for an outreach activity that the Re-COP will conduct</w:t>
+      </w:r>
+    </w:p>
+    <w:p>
+      <w:pPr>
+        <w:suppressAutoHyphens/>
+        <w:autoSpaceDE w:val="0"/>
+        <w:autoSpaceDN w:val="0"/>
+        <w:adjustRightInd w:val="0"/>
+        <w:spacing w:after="0" w:line="480" w:lineRule="auto"/>
+        <w:jc w:val="both"/>
+        <w:textAlignment w:val="center"/>
+        <w:rPr>
+          <w:rFonts w:ascii="Century Gothic" w:hAnsi="Century Gothic"/>
+          <w:sz w:val="24"/>
+        </w:rPr>
+      </w:pPr>
+      <w:r>
+        <w:rPr>
+          <w:rFonts w:ascii="Century Gothic" w:hAnsi="Century Gothic"/>
+          <w:sz w:val="24"/>
+        </w:rPr>
+        <w:tab/>
+        <w:t>Registered Users – registered users of the website can do the following: (1) views outreach activities that registered users can register to (2) refers prospect partners and linkages that can benefit the Re-COP (3) join outreach activities that is approved by the Re-COP (4) search for outreach activities that the registered users can join to</w:t>
+      </w:r>
+    </w:p>
+    <w:p>
+      <w:pPr>
+        <w:suppressAutoHyphens/>
+        <w:autoSpaceDE w:val="0"/>
+        <w:autoSpaceDN w:val="0"/>
+        <w:adjustRightInd w:val="0"/>
+        <w:spacing w:after="0" w:line="480" w:lineRule="auto"/>
+        <w:jc w:val="both"/>
+        <w:textAlignment w:val="center"/>
+        <w:rPr>
+          <w:rFonts w:ascii="Century Gothic" w:hAnsi="Century Gothic"/>
+          <w:sz w:val="24"/>
+        </w:rPr>
+      </w:pPr>
+      <w:r>
+        <w:rPr>
+          <w:rFonts w:ascii="Century Gothic" w:hAnsi="Century Gothic"/>
+          <w:sz w:val="24"/>
+        </w:rPr>
+        <w:tab/>
+        <w:t>Partners and Linkages – partners and linkages of the website can do the following: (1) cancel events due to (2) sign memorandum of agreement to the Re-COP (3) notifies participants on the outreach program the user registered to (4) budgets the outreach activity conducted by the partners and linkages (5) schedules the proposed activity the partners and linkages proposed to the Re-COP (6) refers possible partners and linkages of the Re-COP (7) propose outreach activities to the Re-COP (8) search for possible beneficiaries that the partners and linkages can conduct outreach to</w:t>
+      </w:r>
+    </w:p>
+    <w:p>
+      <w:pPr>
+        <w:suppressAutoHyphens/>
+        <w:autoSpaceDE w:val="0"/>
+        <w:autoSpaceDN w:val="0"/>
+        <w:adjustRightInd w:val="0"/>
+        <w:spacing w:after="0" w:line="480" w:lineRule="auto"/>
+        <w:jc w:val="both"/>
+        <w:textAlignment w:val="center"/>
+        <w:rPr>
+          <w:rFonts w:ascii="Century Gothic" w:hAnsi="Century Gothic"/>
+          <w:sz w:val="24"/>
+        </w:rPr>
+      </w:pPr>
+      <w:r>
+        <w:rPr>
+          <w:rFonts w:ascii="Century Gothic" w:hAnsi="Century Gothic"/>
+          <w:sz w:val="24"/>
+        </w:rPr>
+        <w:tab/>
+        <w:t>Beneficiaries – beneficiaries of the website can do the following: (1) views outreach activities (2) notifies the Re-COP for the beneficiaries’ needs (3) can report to the Re-COP for the beneficiaries’ needs (4) search for possible outreach activity that the beneficiary can benefit to</w:t>
+      </w:r>
+    </w:p>
+    <w:p>
+      <w:pPr>
+        <w:suppressAutoHyphens/>
+        <w:autoSpaceDE w:val="0"/>
+        <w:autoSpaceDN w:val="0"/>
+        <w:adjustRightInd w:val="0"/>
+        <w:spacing w:after="0" w:line="480" w:lineRule="auto"/>
+        <w:jc w:val="both"/>
+        <w:textAlignment w:val="center"/>
+        <w:rPr>
+          <w:rFonts w:ascii="Century Gothic" w:hAnsi="Century Gothic"/>
+          <w:sz w:val="24"/>
+        </w:rPr>
+      </w:pPr>
+      <w:r>
+        <w:rPr>
+          <w:rFonts w:ascii="Century Gothic" w:hAnsi="Century Gothic"/>
+          <w:sz w:val="24"/>
+        </w:rPr>
+        <w:lastRenderedPageBreak/>
+        <w:tab/>
+        <w:t>Visitors – visitors of the website can do the following: (1) view outreach activities of the Re-COP</w:t>
+      </w:r>
+    </w:p>
+    <w:p>
+      <w:pPr>
+        <w:suppressAutoHyphens/>
+        <w:autoSpaceDE w:val="0"/>
+        <w:autoSpaceDN w:val="0"/>
+        <w:adjustRightInd w:val="0"/>
+        <w:spacing w:after="0" w:line="480" w:lineRule="auto"/>
+        <w:jc w:val="both"/>
+        <w:textAlignment w:val="center"/>
+        <w:rPr>
+          <w:rFonts w:ascii="Century Gothic" w:hAnsi="Century Gothic"/>
+          <w:sz w:val="24"/>
+        </w:rPr>
+      </w:pPr>
+      <w:r>
+        <w:rPr>
+          <w:rFonts w:ascii="Century Gothic" w:hAnsi="Century Gothic"/>
+          <w:sz w:val="24"/>
+        </w:rPr>
+        <w:tab/>
+      </w:r>
+    </w:p>
+    <w:p>
+      <w:pPr>
+        <w:suppressAutoHyphens/>
+        <w:autoSpaceDE w:val="0"/>
+        <w:autoSpaceDN w:val="0"/>
+        <w:adjustRightInd w:val="0"/>
+        <w:spacing w:after="0" w:line="480" w:lineRule="auto"/>
+        <w:jc w:val="both"/>
+        <w:textAlignment w:val="center"/>
+        <w:rPr>
+          <w:rFonts w:ascii="Century Gothic" w:hAnsi="Century Gothic"/>
+        </w:rPr>
+      </w:pPr>
+      <w:r>
+        <w:rPr>
+          <w:rFonts w:ascii="Century Gothic" w:hAnsi="Century Gothic"/>
+          <w:b/>
+          <w:sz w:val="24"/>
+        </w:rPr>
+        <w:tab/>
+      </w:r>
+    </w:p>
+    <w:p>
+      <w:pPr>
+        <w:suppressAutoHyphens/>
+        <w:autoSpaceDE w:val="0"/>
+        <w:autoSpaceDN w:val="0"/>
+        <w:adjustRightInd w:val="0"/>
+        <w:spacing w:after="0" w:line="480" w:lineRule="auto"/>
+        <w:jc w:val="both"/>
+        <w:textAlignment w:val="center"/>
+        <w:rPr>
+          <w:rFonts w:ascii="Century Gothic" w:hAnsi="Century Gothic"/>
+          <w:b/>
+          <w:sz w:val="24"/>
+        </w:rPr>
+      </w:pPr>
+      <w:r>
+        <w:rPr>
+          <w:rFonts w:ascii="Century Gothic" w:hAnsi="Century Gothic"/>
+          <w:b/>
+          <w:sz w:val="24"/>
+        </w:rPr>
+        <w:t>3.7 New Procedures</w:t>
+      </w:r>
+    </w:p>
+    <w:p>
+      <w:pPr>
+        <w:suppressAutoHyphens/>
+        <w:autoSpaceDE w:val="0"/>
+        <w:autoSpaceDN w:val="0"/>
+        <w:adjustRightInd w:val="0"/>
+        <w:spacing w:after="0" w:line="480" w:lineRule="auto"/>
+        <w:jc w:val="both"/>
+        <w:textAlignment w:val="center"/>
+        <w:rPr>
+          <w:rFonts w:ascii="Century Gothic" w:hAnsi="Century Gothic"/>
+          <w:b/>
+        </w:rPr>
+      </w:pPr>
+      <w:r>
+        <w:rPr>
+          <w:rFonts w:ascii="Century Gothic" w:hAnsi="Century Gothic"/>
+          <w:b/>
+          <w:sz w:val="24"/>
+        </w:rPr>
+        <w:tab/>
+      </w:r>
+      <w:r>
+        <w:rPr>
+          <w:rFonts w:ascii="Century Gothic" w:hAnsi="Century Gothic"/>
+          <w:b/>
+        </w:rPr>
+        <w:t>Event Proposals</w:t>
+      </w:r>
+    </w:p>
+    <w:p>
+      <w:pPr>
+        <w:pStyle w:val="ListParagraph"/>
+        <w:numPr>
+          <w:ilvl w:val="0"/>
+          <w:numId w:val="14"/>
+        </w:numPr>
+        <w:suppressAutoHyphens/>
+        <w:autoSpaceDE w:val="0"/>
+        <w:autoSpaceDN w:val="0"/>
+        <w:adjustRightInd w:val="0"/>
+        <w:spacing w:after="0" w:line="480" w:lineRule="auto"/>
+        <w:jc w:val="both"/>
+        <w:textAlignment w:val="center"/>
+        <w:rPr>
+          <w:rFonts w:ascii="Century Gothic" w:hAnsi="Century Gothic"/>
+        </w:rPr>
+      </w:pPr>
+      <w:r>
+        <w:rPr>
+          <w:rFonts w:ascii="Century Gothic" w:hAnsi="Century Gothic"/>
+        </w:rPr>
+        <w:t xml:space="preserve">User must log in </w:t>
+      </w:r>
+    </w:p>
+    <w:p>
+      <w:pPr>
+        <w:suppressAutoHyphens/>
+        <w:autoSpaceDE w:val="0"/>
+        <w:autoSpaceDN w:val="0"/>
+        <w:adjustRightInd w:val="0"/>
+        <w:spacing w:after="0" w:line="480" w:lineRule="auto"/>
+        <w:jc w:val="both"/>
+        <w:textAlignment w:val="center"/>
+        <w:rPr>
+          <w:rFonts w:ascii="Century Gothic" w:hAnsi="Century Gothic"/>
+        </w:rPr>
+      </w:pPr>
       <w:bookmarkStart w:id="0" w:name="_GoBack"/>
       <w:bookmarkEnd w:id="0"/>
-      <w:r>
-        <w:rPr>
-          <w:rFonts w:ascii="Century Gothic" w:hAnsi="Century Gothic"/>
-        </w:rPr>
-        <w:t xml:space="preserve"> </w:t>
-      </w:r>
     </w:p>
     <w:sectPr>
       <w:pgSz w:w="12240" w:h="15840"/>
@@ -6641,7 +7097,7 @@
 </file>
 
 <file path=word/numbering.xml><?xml version="1.0" encoding="utf-8"?>
-<w:numbering xmlns:wpc="http://schemas.microsoft.com/office/word/2010/wordprocessingCanvas" xmlns:mc="http://schemas.openxmlformats.org/markup-compatibility/2006" xmlns:o="urn:schemas-microsoft-com:office:office" xmlns:r="http://schemas.openxmlformats.org/officeDocument/2006/relationships" xmlns:m="http://schemas.openxmlformats.org/officeDocument/2006/math" xmlns:v="urn:schemas-microsoft-com:vml" xmlns:wp14="http://schemas.microsoft.com/office/word/2010/wordprocessingDrawing" xmlns:wp="http://schemas.openxmlformats.org/drawingml/2006/wordprocessingDrawing" xmlns:w10="urn:schemas-microsoft-com:office:word" xmlns:w="http://schemas.openxmlformats.org/wordprocessingml/2006/main" xmlns:w14="http://schemas.microsoft.com/office/word/2010/wordml" xmlns:w15="http://schemas.microsoft.com/office/word/2012/wordml" xmlns:wpg="http://schemas.microsoft.com/office/word/2010/wordprocessingGroup" xmlns:wpi="http://schemas.microsoft.com/office/word/2010/wordprocessingInk" xmlns:wne="http://schemas.microsoft.com/office/word/2006/wordml" xmlns:wps="http://schemas.microsoft.com/office/word/2010/wordprocessingShape" mc:Ignorable="w14 w15 wp14">
+<w:numbering xmlns:wpc="http://schemas.microsoft.com/office/word/2010/wordprocessingCanvas" xmlns:cx="http://schemas.microsoft.com/office/drawing/2014/chartex" xmlns:cx1="http://schemas.microsoft.com/office/drawing/2015/9/8/chartex" xmlns:mc="http://schemas.openxmlformats.org/markup-compatibility/2006" xmlns:o="urn:schemas-microsoft-com:office:office" xmlns:r="http://schemas.openxmlformats.org/officeDocument/2006/relationships" xmlns:m="http://schemas.openxmlformats.org/officeDocument/2006/math" xmlns:v="urn:schemas-microsoft-com:vml" xmlns:wp14="http://schemas.microsoft.com/office/word/2010/wordprocessingDrawing" xmlns:wp="http://schemas.openxmlformats.org/drawingml/2006/wordprocessingDrawing" xmlns:w10="urn:schemas-microsoft-com:office:word" xmlns:w="http://schemas.openxmlformats.org/wordprocessingml/2006/main" xmlns:w14="http://schemas.microsoft.com/office/word/2010/wordml" xmlns:w15="http://schemas.microsoft.com/office/word/2012/wordml" xmlns:w16se="http://schemas.microsoft.com/office/word/2015/wordml/symex" xmlns:wpg="http://schemas.microsoft.com/office/word/2010/wordprocessingGroup" xmlns:wpi="http://schemas.microsoft.com/office/word/2010/wordprocessingInk" xmlns:wne="http://schemas.microsoft.com/office/word/2006/wordml" xmlns:wps="http://schemas.microsoft.com/office/word/2010/wordprocessingShape" mc:Ignorable="w14 w15 w16se wp14">
   <w:abstractNum w:abstractNumId="0" w15:restartNumberingAfterBreak="0">
     <w:nsid w:val="03DA70E8"/>
     <w:multiLevelType w:val="hybridMultilevel"/>
@@ -8229,7 +8685,7 @@
 </file>
 
 <file path=word/styles.xml><?xml version="1.0" encoding="utf-8"?>
-<w:styles xmlns:mc="http://schemas.openxmlformats.org/markup-compatibility/2006" xmlns:r="http://schemas.openxmlformats.org/officeDocument/2006/relationships" xmlns:w="http://schemas.openxmlformats.org/wordprocessingml/2006/main" xmlns:w14="http://schemas.microsoft.com/office/word/2010/wordml" xmlns:w15="http://schemas.microsoft.com/office/word/2012/wordml" mc:Ignorable="w14 w15">
+<w:styles xmlns:mc="http://schemas.openxmlformats.org/markup-compatibility/2006" xmlns:r="http://schemas.openxmlformats.org/officeDocument/2006/relationships" xmlns:w="http://schemas.openxmlformats.org/wordprocessingml/2006/main" xmlns:w14="http://schemas.microsoft.com/office/word/2010/wordml" xmlns:w15="http://schemas.microsoft.com/office/word/2012/wordml" xmlns:w16se="http://schemas.microsoft.com/office/word/2015/wordml/symex" mc:Ignorable="w14 w15 w16se">
   <w:docDefaults>
     <w:rPrDefault>
       <w:rPr>

</xml_diff>

<commit_message>
design issue - implementation to go
</commit_message>
<xml_diff>
--- a/Documentation/Chapters/Chapter3.docx
+++ b/Documentation/Chapters/Chapter3.docx
@@ -1,6 +1,6 @@
 
 <file path=word/document.xml><?xml version="1.0" encoding="utf-8"?>
-<w:document xmlns:wpc="http://schemas.microsoft.com/office/word/2010/wordprocessingCanvas" xmlns:cx="http://schemas.microsoft.com/office/drawing/2014/chartex" xmlns:cx1="http://schemas.microsoft.com/office/drawing/2015/9/8/chartex" xmlns:mc="http://schemas.openxmlformats.org/markup-compatibility/2006" xmlns:o="urn:schemas-microsoft-com:office:office" xmlns:r="http://schemas.openxmlformats.org/officeDocument/2006/relationships" xmlns:m="http://schemas.openxmlformats.org/officeDocument/2006/math" xmlns:v="urn:schemas-microsoft-com:vml" xmlns:wp14="http://schemas.microsoft.com/office/word/2010/wordprocessingDrawing" xmlns:wp="http://schemas.openxmlformats.org/drawingml/2006/wordprocessingDrawing" xmlns:w10="urn:schemas-microsoft-com:office:word" xmlns:w="http://schemas.openxmlformats.org/wordprocessingml/2006/main" xmlns:w14="http://schemas.microsoft.com/office/word/2010/wordml" xmlns:w15="http://schemas.microsoft.com/office/word/2012/wordml" xmlns:w16se="http://schemas.microsoft.com/office/word/2015/wordml/symex" xmlns:wpg="http://schemas.microsoft.com/office/word/2010/wordprocessingGroup" xmlns:wpi="http://schemas.microsoft.com/office/word/2010/wordprocessingInk" xmlns:wne="http://schemas.microsoft.com/office/word/2006/wordml" xmlns:wps="http://schemas.microsoft.com/office/word/2010/wordprocessingShape" mc:Ignorable="w14 w15 w16se wp14">
+<w:document xmlns:wpc="http://schemas.microsoft.com/office/word/2010/wordprocessingCanvas" xmlns:mc="http://schemas.openxmlformats.org/markup-compatibility/2006" xmlns:o="urn:schemas-microsoft-com:office:office" xmlns:r="http://schemas.openxmlformats.org/officeDocument/2006/relationships" xmlns:m="http://schemas.openxmlformats.org/officeDocument/2006/math" xmlns:v="urn:schemas-microsoft-com:vml" xmlns:wp14="http://schemas.microsoft.com/office/word/2010/wordprocessingDrawing" xmlns:wp="http://schemas.openxmlformats.org/drawingml/2006/wordprocessingDrawing" xmlns:w10="urn:schemas-microsoft-com:office:word" xmlns:w="http://schemas.openxmlformats.org/wordprocessingml/2006/main" xmlns:w14="http://schemas.microsoft.com/office/word/2010/wordml" xmlns:w15="http://schemas.microsoft.com/office/word/2012/wordml" xmlns:wpg="http://schemas.microsoft.com/office/word/2010/wordprocessingGroup" xmlns:wpi="http://schemas.microsoft.com/office/word/2010/wordprocessingInk" xmlns:wne="http://schemas.microsoft.com/office/word/2006/wordml" xmlns:wps="http://schemas.microsoft.com/office/word/2010/wordprocessingShape" mc:Ignorable="w14 w15 wp14">
   <w:body>
     <w:p>
       <w:pPr>
@@ -127,21 +127,7 @@
         <w:rPr>
           <w:rFonts w:ascii="Century Gothic" w:hAnsi="Century Gothic"/>
         </w:rPr>
-        <w:t xml:space="preserve">following observations regarding the current procedures on outreach program activities done in the </w:t>
-      </w:r>
-      <w:proofErr w:type="spellStart"/>
-      <w:r>
-        <w:rPr>
-          <w:rFonts w:ascii="Century Gothic" w:hAnsi="Century Gothic"/>
-        </w:rPr>
-        <w:t>ReCOP</w:t>
-      </w:r>
-      <w:proofErr w:type="spellEnd"/>
-      <w:r>
-        <w:rPr>
-          <w:rFonts w:ascii="Century Gothic" w:hAnsi="Century Gothic"/>
-        </w:rPr>
-        <w:t xml:space="preserve"> office.</w:t>
+        <w:t>following observations regarding the current procedures on outreach program activities done in the ReCOP office.</w:t>
       </w:r>
     </w:p>
     <w:p>
@@ -197,21 +183,7 @@
           <w:rFonts w:ascii="Century Gothic" w:hAnsi="Century Gothic"/>
         </w:rPr>
         <w:tab/>
-        <w:t xml:space="preserve">The lack of visibility on the list of </w:t>
-      </w:r>
-      <w:proofErr w:type="spellStart"/>
-      <w:r>
-        <w:rPr>
-          <w:rFonts w:ascii="Century Gothic" w:hAnsi="Century Gothic"/>
-        </w:rPr>
-        <w:t>bonafide</w:t>
-      </w:r>
-      <w:proofErr w:type="spellEnd"/>
-      <w:r>
-        <w:rPr>
-          <w:rFonts w:ascii="Century Gothic" w:hAnsi="Century Gothic"/>
-        </w:rPr>
-        <w:t xml:space="preserve"> partners, communities, beneficiaries, outreach events and schedules;</w:t>
+        <w:t>The lack of visibility on the list of bonafide partners, communities, beneficiaries, outreach events and schedules;</w:t>
       </w:r>
     </w:p>
     <w:p>
@@ -607,21 +579,7 @@
         <w:rPr>
           <w:rFonts w:ascii="Century Gothic" w:hAnsi="Century Gothic"/>
         </w:rPr>
-        <w:t xml:space="preserve">The researchers utilized frameworks like Python-Flask and </w:t>
-      </w:r>
-      <w:proofErr w:type="spellStart"/>
-      <w:r>
-        <w:rPr>
-          <w:rFonts w:ascii="Century Gothic" w:hAnsi="Century Gothic"/>
-        </w:rPr>
-        <w:t>Bulma</w:t>
-      </w:r>
-      <w:proofErr w:type="spellEnd"/>
-      <w:r>
-        <w:rPr>
-          <w:rFonts w:ascii="Century Gothic" w:hAnsi="Century Gothic"/>
-        </w:rPr>
-        <w:t xml:space="preserve"> CSS in order to achieve a website design that will scale to almost all devices available today.</w:t>
+        <w:t>The researchers utilized frameworks like Python-Flask and Bulma CSS in order to achieve a website design that will scale to almost all devices available today.</w:t>
       </w:r>
     </w:p>
     <w:p>
@@ -649,21 +607,7 @@
         <w:rPr>
           <w:rFonts w:ascii="Century Gothic" w:hAnsi="Century Gothic"/>
         </w:rPr>
-        <w:t xml:space="preserve">The proposed website will provide a list of partners and beneficiaries currently affiliated to </w:t>
-      </w:r>
-      <w:proofErr w:type="spellStart"/>
-      <w:r>
-        <w:rPr>
-          <w:rFonts w:ascii="Century Gothic" w:hAnsi="Century Gothic"/>
-        </w:rPr>
-        <w:t>SSCRdC</w:t>
-      </w:r>
-      <w:proofErr w:type="spellEnd"/>
-      <w:r>
-        <w:rPr>
-          <w:rFonts w:ascii="Century Gothic" w:hAnsi="Century Gothic"/>
-        </w:rPr>
-        <w:t>. In addition, the users will be able to search through the list to find prospect outreach sponsors and receivers.</w:t>
+        <w:t>The proposed website will provide a list of partners and beneficiaries currently affiliated to SSCRdC. In addition, the users will be able to search through the list to find prospect outreach sponsors and receivers.</w:t>
       </w:r>
     </w:p>
     <w:p>
@@ -691,21 +635,7 @@
         <w:rPr>
           <w:rFonts w:ascii="Century Gothic" w:hAnsi="Century Gothic"/>
         </w:rPr>
-        <w:t xml:space="preserve">The system will enable the client to monitor event participation rates as well as the participant’s feedback and rating on outreach program activities. The reports were </w:t>
-      </w:r>
-      <w:proofErr w:type="gramStart"/>
-      <w:r>
-        <w:rPr>
-          <w:rFonts w:ascii="Century Gothic" w:hAnsi="Century Gothic"/>
-        </w:rPr>
-        <w:t>displayed</w:t>
-      </w:r>
-      <w:proofErr w:type="gramEnd"/>
-      <w:r>
-        <w:rPr>
-          <w:rFonts w:ascii="Century Gothic" w:hAnsi="Century Gothic"/>
-        </w:rPr>
-        <w:t xml:space="preserve"> in tables and graphs</w:t>
+        <w:t>The system will enable the client to monitor event participation rates as well as the participant’s feedback and rating on outreach program activities. The reports were displayed in tables and graphs</w:t>
       </w:r>
       <w:r>
         <w:rPr>
@@ -897,21 +827,7 @@
         <w:rPr>
           <w:rFonts w:ascii="Century Gothic" w:hAnsi="Century Gothic"/>
         </w:rPr>
-        <w:t xml:space="preserve">Through </w:t>
-      </w:r>
-      <w:proofErr w:type="spellStart"/>
-      <w:r>
-        <w:rPr>
-          <w:rFonts w:ascii="Century Gothic" w:hAnsi="Century Gothic"/>
-        </w:rPr>
-        <w:t>ReCOP-ComEx</w:t>
-      </w:r>
-      <w:proofErr w:type="spellEnd"/>
-      <w:r>
-        <w:rPr>
-          <w:rFonts w:ascii="Century Gothic" w:hAnsi="Century Gothic"/>
-        </w:rPr>
-        <w:t xml:space="preserve"> Website, manual process of requesting proposal can be easy and lessen the time it takes to approve. </w:t>
+        <w:t xml:space="preserve">Through ReCOP-ComEx Website, manual process of requesting proposal can be easy and lessen the time it takes to approve. </w:t>
       </w:r>
       <w:r>
         <w:rPr>
@@ -1001,12 +917,793 @@
         <w:autoSpaceDN w:val="0"/>
         <w:adjustRightInd w:val="0"/>
         <w:spacing w:after="0" w:line="480" w:lineRule="auto"/>
-        <w:ind w:firstLine="720"/>
+        <w:ind w:left="720" w:firstLine="720"/>
         <w:jc w:val="both"/>
         <w:textAlignment w:val="center"/>
         <w:rPr>
           <w:rFonts w:ascii="Century Gothic" w:hAnsi="Century Gothic"/>
+          <w:sz w:val="24"/>
+        </w:rPr>
+      </w:pPr>
+      <w:r>
+        <w:rPr>
+          <w:rFonts w:ascii="Century Gothic" w:hAnsi="Century Gothic"/>
+          <w:sz w:val="24"/>
+        </w:rPr>
+        <w:t>In addition to the features mentioned above, the project team also defined the roles and responsibilities the actors of the proposed system will be taking. A Use-Case Diagram and Activity Diagram was used in order to analyze and summarize the processes as well as the people involved in the development of the system itself.</w:t>
+      </w:r>
+    </w:p>
+    <w:p>
+      <w:pPr>
+        <w:suppressAutoHyphens/>
+        <w:autoSpaceDE w:val="0"/>
+        <w:autoSpaceDN w:val="0"/>
+        <w:adjustRightInd w:val="0"/>
+        <w:spacing w:after="0" w:line="480" w:lineRule="auto"/>
+        <w:ind w:left="720" w:firstLine="720"/>
+        <w:jc w:val="both"/>
+        <w:textAlignment w:val="center"/>
+        <w:rPr>
+          <w:rFonts w:ascii="Century Gothic" w:hAnsi="Century Gothic"/>
+          <w:sz w:val="24"/>
+        </w:rPr>
+      </w:pPr>
+      <w:r>
+        <w:rPr>
+          <w:rFonts w:ascii="Century Gothic" w:hAnsi="Century Gothic"/>
           <w:b/>
+          <w:sz w:val="24"/>
+        </w:rPr>
+        <w:t>Recoletos Community Outreach Program (ReCOP) Office Admin</w:t>
+      </w:r>
+      <w:r>
+        <w:rPr>
+          <w:rFonts w:ascii="Century Gothic" w:hAnsi="Century Gothic"/>
+          <w:b/>
+          <w:sz w:val="24"/>
+        </w:rPr>
+        <w:t>istrator</w:t>
+      </w:r>
+      <w:r>
+        <w:rPr>
+          <w:rFonts w:ascii="Century Gothic" w:hAnsi="Century Gothic"/>
+          <w:b/>
+          <w:sz w:val="24"/>
+        </w:rPr>
+        <w:t>.</w:t>
+      </w:r>
+      <w:r>
+        <w:rPr>
+          <w:rFonts w:ascii="Century Gothic" w:hAnsi="Century Gothic"/>
+          <w:sz w:val="24"/>
+        </w:rPr>
+        <w:t xml:space="preserve"> The main client and the administrator </w:t>
+      </w:r>
+      <w:r>
+        <w:rPr>
+          <w:rFonts w:ascii="Century Gothic" w:hAnsi="Century Gothic"/>
+          <w:sz w:val="24"/>
+        </w:rPr>
+        <w:t xml:space="preserve">of the website </w:t>
+      </w:r>
+      <w:r>
+        <w:rPr>
+          <w:rFonts w:ascii="Century Gothic" w:hAnsi="Century Gothic"/>
+          <w:sz w:val="24"/>
+        </w:rPr>
+        <w:lastRenderedPageBreak/>
+        <w:t>will be given</w:t>
+      </w:r>
+      <w:r>
+        <w:rPr>
+          <w:rFonts w:ascii="Century Gothic" w:hAnsi="Century Gothic"/>
+          <w:sz w:val="24"/>
+        </w:rPr>
+        <w:t xml:space="preserve"> the following</w:t>
+      </w:r>
+      <w:r>
+        <w:rPr>
+          <w:rFonts w:ascii="Century Gothic" w:hAnsi="Century Gothic"/>
+          <w:sz w:val="24"/>
+        </w:rPr>
+        <w:t xml:space="preserve"> roles and privileges: (1) view on status of all</w:t>
+      </w:r>
+      <w:r>
+        <w:rPr>
+          <w:rFonts w:ascii="Century Gothic" w:hAnsi="Century Gothic"/>
+          <w:sz w:val="24"/>
+        </w:rPr>
+        <w:t xml:space="preserve"> t</w:t>
+      </w:r>
+      <w:r>
+        <w:rPr>
+          <w:rFonts w:ascii="Century Gothic" w:hAnsi="Century Gothic"/>
+          <w:sz w:val="24"/>
+        </w:rPr>
+        <w:t>he outreach activities, (2) approval and declination of</w:t>
+      </w:r>
+      <w:r>
+        <w:rPr>
+          <w:rFonts w:ascii="Century Gothic" w:hAnsi="Century Gothic"/>
+          <w:sz w:val="24"/>
+        </w:rPr>
+        <w:t xml:space="preserve"> proposed outreach activities </w:t>
+      </w:r>
+      <w:r>
+        <w:rPr>
+          <w:rFonts w:ascii="Century Gothic" w:hAnsi="Century Gothic"/>
+          <w:sz w:val="24"/>
+        </w:rPr>
+        <w:t xml:space="preserve">created by </w:t>
+      </w:r>
+      <w:r>
+        <w:rPr>
+          <w:rFonts w:ascii="Century Gothic" w:hAnsi="Century Gothic"/>
+          <w:sz w:val="24"/>
+        </w:rPr>
+        <w:t xml:space="preserve">partners and </w:t>
+      </w:r>
+      <w:r>
+        <w:rPr>
+          <w:rFonts w:ascii="Century Gothic" w:hAnsi="Century Gothic"/>
+          <w:sz w:val="24"/>
+        </w:rPr>
+        <w:t>linkages, (3</w:t>
+      </w:r>
+      <w:r>
+        <w:rPr>
+          <w:rFonts w:ascii="Century Gothic" w:hAnsi="Century Gothic"/>
+          <w:sz w:val="24"/>
+        </w:rPr>
+        <w:t>) cancel</w:t>
+      </w:r>
+      <w:r>
+        <w:rPr>
+          <w:rFonts w:ascii="Century Gothic" w:hAnsi="Century Gothic"/>
+          <w:sz w:val="24"/>
+        </w:rPr>
+        <w:t>ation of events due to certain reasons like</w:t>
+      </w:r>
+      <w:r>
+        <w:rPr>
+          <w:rFonts w:ascii="Century Gothic" w:hAnsi="Century Gothic"/>
+          <w:sz w:val="24"/>
+        </w:rPr>
+        <w:t xml:space="preserve"> bad weather</w:t>
+      </w:r>
+      <w:r>
+        <w:rPr>
+          <w:rFonts w:ascii="Century Gothic" w:hAnsi="Century Gothic"/>
+          <w:sz w:val="24"/>
+        </w:rPr>
+        <w:t xml:space="preserve"> and insufficient funds</w:t>
+      </w:r>
+      <w:r>
+        <w:rPr>
+          <w:rFonts w:ascii="Century Gothic" w:hAnsi="Century Gothic"/>
+          <w:sz w:val="24"/>
+        </w:rPr>
+        <w:t xml:space="preserve"> </w:t>
+      </w:r>
+      <w:r>
+        <w:rPr>
+          <w:rFonts w:ascii="Century Gothic" w:hAnsi="Century Gothic"/>
+          <w:sz w:val="24"/>
+        </w:rPr>
+        <w:t>(4</w:t>
+      </w:r>
+      <w:r>
+        <w:rPr>
+          <w:rFonts w:ascii="Century Gothic" w:hAnsi="Century Gothic"/>
+          <w:sz w:val="24"/>
+        </w:rPr>
+        <w:t>) creat</w:t>
+      </w:r>
+      <w:r>
+        <w:rPr>
+          <w:rFonts w:ascii="Century Gothic" w:hAnsi="Century Gothic"/>
+          <w:sz w:val="24"/>
+        </w:rPr>
+        <w:t>ion of</w:t>
+      </w:r>
+      <w:r>
+        <w:rPr>
+          <w:rFonts w:ascii="Century Gothic" w:hAnsi="Century Gothic"/>
+          <w:sz w:val="24"/>
+        </w:rPr>
+        <w:t xml:space="preserve"> insti</w:t>
+      </w:r>
+      <w:r>
+        <w:rPr>
+          <w:rFonts w:ascii="Century Gothic" w:hAnsi="Century Gothic"/>
+          <w:sz w:val="24"/>
+        </w:rPr>
+        <w:t>tutional outreach activities, (5</w:t>
+      </w:r>
+      <w:r>
+        <w:rPr>
+          <w:rFonts w:ascii="Century Gothic" w:hAnsi="Century Gothic"/>
+          <w:sz w:val="24"/>
+        </w:rPr>
+        <w:t>) arrange</w:t>
+      </w:r>
+      <w:r>
+        <w:rPr>
+          <w:rFonts w:ascii="Century Gothic" w:hAnsi="Century Gothic"/>
+          <w:sz w:val="24"/>
+        </w:rPr>
+        <w:t>ment of Memorandum of A</w:t>
+      </w:r>
+      <w:r>
+        <w:rPr>
+          <w:rFonts w:ascii="Century Gothic" w:hAnsi="Century Gothic"/>
+          <w:sz w:val="24"/>
+        </w:rPr>
+        <w:t>greement</w:t>
+      </w:r>
+      <w:r>
+        <w:rPr>
+          <w:rFonts w:ascii="Century Gothic" w:hAnsi="Century Gothic"/>
+          <w:sz w:val="24"/>
+        </w:rPr>
+        <w:t xml:space="preserve"> (MOA)</w:t>
+      </w:r>
+      <w:r>
+        <w:rPr>
+          <w:rFonts w:ascii="Century Gothic" w:hAnsi="Century Gothic"/>
+          <w:sz w:val="24"/>
+        </w:rPr>
+        <w:t xml:space="preserve"> for pa</w:t>
+      </w:r>
+      <w:r>
+        <w:rPr>
+          <w:rFonts w:ascii="Century Gothic" w:hAnsi="Century Gothic"/>
+          <w:sz w:val="24"/>
+        </w:rPr>
+        <w:t>rtners and linkages (6) notifying body for</w:t>
+      </w:r>
+      <w:r>
+        <w:rPr>
+          <w:rFonts w:ascii="Century Gothic" w:hAnsi="Century Gothic"/>
+          <w:sz w:val="24"/>
+        </w:rPr>
+        <w:t xml:space="preserve"> upcoming outreach activities</w:t>
+      </w:r>
+      <w:r>
+        <w:rPr>
+          <w:rFonts w:ascii="Century Gothic" w:hAnsi="Century Gothic"/>
+          <w:sz w:val="24"/>
+        </w:rPr>
+        <w:t>,</w:t>
+      </w:r>
+      <w:r>
+        <w:rPr>
+          <w:rFonts w:ascii="Century Gothic" w:hAnsi="Century Gothic"/>
+          <w:sz w:val="24"/>
+        </w:rPr>
+        <w:t xml:space="preserve"> </w:t>
+      </w:r>
+      <w:r>
+        <w:rPr>
+          <w:rFonts w:ascii="Century Gothic" w:hAnsi="Century Gothic"/>
+          <w:sz w:val="24"/>
+        </w:rPr>
+        <w:t>(7</w:t>
+      </w:r>
+      <w:r>
+        <w:rPr>
+          <w:rFonts w:ascii="Century Gothic" w:hAnsi="Century Gothic"/>
+          <w:sz w:val="24"/>
+        </w:rPr>
+        <w:t>) budget</w:t>
+      </w:r>
+      <w:r>
+        <w:rPr>
+          <w:rFonts w:ascii="Century Gothic" w:hAnsi="Century Gothic"/>
+          <w:sz w:val="24"/>
+        </w:rPr>
+        <w:t>ing for</w:t>
+      </w:r>
+      <w:r>
+        <w:rPr>
+          <w:rFonts w:ascii="Century Gothic" w:hAnsi="Century Gothic"/>
+          <w:sz w:val="24"/>
+        </w:rPr>
+        <w:t xml:space="preserve"> instit</w:t>
+      </w:r>
+      <w:r>
+        <w:rPr>
+          <w:rFonts w:ascii="Century Gothic" w:hAnsi="Century Gothic"/>
+          <w:sz w:val="24"/>
+        </w:rPr>
+        <w:t>utional outreach activities, (8) scheduling of</w:t>
+      </w:r>
+      <w:r>
+        <w:rPr>
+          <w:rFonts w:ascii="Century Gothic" w:hAnsi="Century Gothic"/>
+          <w:sz w:val="24"/>
+        </w:rPr>
+        <w:t xml:space="preserve"> outreach </w:t>
+      </w:r>
+      <w:r>
+        <w:rPr>
+          <w:rFonts w:ascii="Century Gothic" w:hAnsi="Century Gothic"/>
+          <w:sz w:val="24"/>
+        </w:rPr>
+        <w:t>activities</w:t>
+      </w:r>
+      <w:r>
+        <w:rPr>
+          <w:rFonts w:ascii="Century Gothic" w:hAnsi="Century Gothic"/>
+          <w:sz w:val="24"/>
+        </w:rPr>
+        <w:t>, and (9) access to list of</w:t>
+      </w:r>
+      <w:r>
+        <w:rPr>
+          <w:rFonts w:ascii="Century Gothic" w:hAnsi="Century Gothic"/>
+          <w:sz w:val="24"/>
+        </w:rPr>
+        <w:t xml:space="preserve"> partners and linkages, prospect beneficiaries and participants </w:t>
+      </w:r>
+      <w:r>
+        <w:rPr>
+          <w:rFonts w:ascii="Century Gothic" w:hAnsi="Century Gothic"/>
+          <w:sz w:val="24"/>
+        </w:rPr>
+        <w:t>for an outreach.</w:t>
+      </w:r>
+    </w:p>
+    <w:p>
+      <w:pPr>
+        <w:suppressAutoHyphens/>
+        <w:autoSpaceDE w:val="0"/>
+        <w:autoSpaceDN w:val="0"/>
+        <w:adjustRightInd w:val="0"/>
+        <w:spacing w:after="0" w:line="480" w:lineRule="auto"/>
+        <w:ind w:left="720" w:firstLine="720"/>
+        <w:jc w:val="both"/>
+        <w:textAlignment w:val="center"/>
+        <w:rPr>
+          <w:rFonts w:ascii="Century Gothic" w:hAnsi="Century Gothic"/>
+          <w:sz w:val="24"/>
+        </w:rPr>
+      </w:pPr>
+      <w:r>
+        <w:rPr>
+          <w:rFonts w:ascii="Century Gothic" w:hAnsi="Century Gothic"/>
+          <w:sz w:val="24"/>
+        </w:rPr>
+        <w:tab/>
+      </w:r>
+      <w:r>
+        <w:rPr>
+          <w:rFonts w:ascii="Century Gothic" w:hAnsi="Century Gothic"/>
+          <w:b/>
+        </w:rPr>
+        <w:t>Registered Users</w:t>
+      </w:r>
+      <w:r>
+        <w:rPr>
+          <w:rFonts w:ascii="Century Gothic" w:hAnsi="Century Gothic"/>
+          <w:b/>
+          <w:sz w:val="24"/>
+        </w:rPr>
+        <w:t>.</w:t>
+      </w:r>
+      <w:r>
+        <w:rPr>
+          <w:rFonts w:ascii="Century Gothic" w:hAnsi="Century Gothic"/>
+          <w:b/>
+          <w:sz w:val="24"/>
+        </w:rPr>
+        <w:t xml:space="preserve"> </w:t>
+      </w:r>
+      <w:r>
+        <w:rPr>
+          <w:rFonts w:ascii="Century Gothic" w:hAnsi="Century Gothic"/>
+          <w:sz w:val="24"/>
+        </w:rPr>
+        <w:t>Registered</w:t>
+      </w:r>
+      <w:r>
+        <w:rPr>
+          <w:rFonts w:ascii="Century Gothic" w:hAnsi="Century Gothic"/>
+          <w:sz w:val="24"/>
+        </w:rPr>
+        <w:t xml:space="preserve"> users</w:t>
+      </w:r>
+      <w:r>
+        <w:rPr>
+          <w:rFonts w:ascii="Century Gothic" w:hAnsi="Century Gothic"/>
+          <w:sz w:val="24"/>
+        </w:rPr>
+        <w:t xml:space="preserve"> of the system</w:t>
+      </w:r>
+      <w:r>
+        <w:rPr>
+          <w:rFonts w:ascii="Century Gothic" w:hAnsi="Century Gothic"/>
+          <w:sz w:val="24"/>
+        </w:rPr>
+        <w:t xml:space="preserve"> are members institutional and </w:t>
+      </w:r>
+      <w:r>
+        <w:rPr>
+          <w:rFonts w:ascii="Century Gothic" w:hAnsi="Century Gothic"/>
+          <w:sz w:val="24"/>
+        </w:rPr>
+        <w:t>student organizations</w:t>
+      </w:r>
+      <w:r>
+        <w:rPr>
+          <w:rFonts w:ascii="Century Gothic" w:hAnsi="Century Gothic"/>
+          <w:sz w:val="24"/>
+        </w:rPr>
+        <w:t xml:space="preserve"> as well as people outside SSCRdC who wished to participate in outreach program activities. Registered users</w:t>
+      </w:r>
+      <w:r>
+        <w:rPr>
+          <w:rFonts w:ascii="Century Gothic" w:hAnsi="Century Gothic"/>
+          <w:sz w:val="24"/>
+        </w:rPr>
+        <w:t xml:space="preserve"> will be given access</w:t>
+      </w:r>
+      <w:r>
+        <w:rPr>
+          <w:rFonts w:ascii="Century Gothic" w:hAnsi="Century Gothic"/>
+          <w:sz w:val="24"/>
+        </w:rPr>
+        <w:t xml:space="preserve"> </w:t>
+      </w:r>
+      <w:r>
+        <w:rPr>
+          <w:rFonts w:ascii="Century Gothic" w:hAnsi="Century Gothic"/>
+          <w:sz w:val="24"/>
+        </w:rPr>
+        <w:t>to the following</w:t>
+      </w:r>
+      <w:r>
+        <w:rPr>
+          <w:rFonts w:ascii="Century Gothic" w:hAnsi="Century Gothic"/>
+          <w:sz w:val="24"/>
+        </w:rPr>
+        <w:t xml:space="preserve"> actions</w:t>
+      </w:r>
+      <w:r>
+        <w:rPr>
+          <w:rFonts w:ascii="Century Gothic" w:hAnsi="Century Gothic"/>
+          <w:sz w:val="24"/>
+        </w:rPr>
+        <w:t xml:space="preserve">: (1) viewing, searching and joining outreach activities, (2) referral for </w:t>
+      </w:r>
+      <w:r>
+        <w:rPr>
+          <w:rFonts w:ascii="Century Gothic" w:hAnsi="Century Gothic"/>
+          <w:sz w:val="24"/>
+        </w:rPr>
+        <w:t xml:space="preserve">prospect partners and linkages, </w:t>
+      </w:r>
+      <w:r>
+        <w:rPr>
+          <w:rFonts w:ascii="Century Gothic" w:hAnsi="Century Gothic"/>
+          <w:sz w:val="24"/>
+        </w:rPr>
+        <w:t>(3) donating capability for outreach activities, a</w:t>
+      </w:r>
+      <w:r>
+        <w:rPr>
+          <w:rFonts w:ascii="Century Gothic" w:hAnsi="Century Gothic"/>
+          <w:sz w:val="24"/>
+        </w:rPr>
+        <w:t>nd (</w:t>
+      </w:r>
+      <w:r>
+        <w:rPr>
+          <w:rFonts w:ascii="Century Gothic" w:hAnsi="Century Gothic"/>
+          <w:sz w:val="24"/>
+        </w:rPr>
+        <w:t>4</w:t>
+      </w:r>
+      <w:r>
+        <w:rPr>
+          <w:rFonts w:ascii="Century Gothic" w:hAnsi="Century Gothic"/>
+          <w:sz w:val="24"/>
+        </w:rPr>
+        <w:t>)</w:t>
+      </w:r>
+      <w:r>
+        <w:rPr>
+          <w:rFonts w:ascii="Century Gothic" w:hAnsi="Century Gothic"/>
+          <w:sz w:val="24"/>
+        </w:rPr>
+        <w:t xml:space="preserve"> evaluating outreach program activities.</w:t>
+      </w:r>
+    </w:p>
+    <w:p>
+      <w:pPr>
+        <w:suppressAutoHyphens/>
+        <w:autoSpaceDE w:val="0"/>
+        <w:autoSpaceDN w:val="0"/>
+        <w:adjustRightInd w:val="0"/>
+        <w:spacing w:after="0" w:line="480" w:lineRule="auto"/>
+        <w:ind w:left="720" w:firstLine="720"/>
+        <w:jc w:val="both"/>
+        <w:textAlignment w:val="center"/>
+        <w:rPr>
+          <w:rFonts w:ascii="Century Gothic" w:hAnsi="Century Gothic"/>
+          <w:sz w:val="24"/>
+        </w:rPr>
+      </w:pPr>
+      <w:r>
+        <w:rPr>
+          <w:rFonts w:ascii="Century Gothic" w:hAnsi="Century Gothic"/>
+          <w:sz w:val="24"/>
+        </w:rPr>
+        <w:tab/>
+      </w:r>
+      <w:r>
+        <w:rPr>
+          <w:rFonts w:ascii="Century Gothic" w:hAnsi="Century Gothic"/>
+          <w:b/>
+          <w:sz w:val="24"/>
+        </w:rPr>
+        <w:t>Partners and Linkages</w:t>
+      </w:r>
+      <w:r>
+        <w:rPr>
+          <w:rFonts w:ascii="Century Gothic" w:hAnsi="Century Gothic"/>
+          <w:sz w:val="24"/>
+        </w:rPr>
+        <w:t>. Partner communities and companies of SSCRdC will have the following roles and responsibilities granted by the system:</w:t>
+      </w:r>
+      <w:r>
+        <w:rPr>
+          <w:rFonts w:ascii="Century Gothic" w:hAnsi="Century Gothic"/>
+          <w:sz w:val="24"/>
+        </w:rPr>
+        <w:t xml:space="preserve"> (1) </w:t>
+      </w:r>
+      <w:r>
+        <w:rPr>
+          <w:rFonts w:ascii="Century Gothic" w:hAnsi="Century Gothic"/>
+          <w:sz w:val="24"/>
+        </w:rPr>
+        <w:t xml:space="preserve">proposal of outreach activities, (2) cancelation of outreach events, (3) recipient of MOA  issued by </w:t>
+      </w:r>
+      <w:r>
+        <w:rPr>
+          <w:rFonts w:ascii="Century Gothic" w:hAnsi="Century Gothic"/>
+          <w:sz w:val="24"/>
+        </w:rPr>
+        <w:t>the Re-COP</w:t>
+      </w:r>
+      <w:r>
+        <w:rPr>
+          <w:rFonts w:ascii="Century Gothic" w:hAnsi="Century Gothic"/>
+          <w:sz w:val="24"/>
+        </w:rPr>
+        <w:t xml:space="preserve"> Office, (4) notifying body for participants on its proposed</w:t>
+      </w:r>
+      <w:r>
+        <w:rPr>
+          <w:rFonts w:ascii="Century Gothic" w:hAnsi="Century Gothic"/>
+          <w:sz w:val="24"/>
+        </w:rPr>
+        <w:t xml:space="preserve"> </w:t>
+      </w:r>
+      <w:r>
+        <w:rPr>
+          <w:rFonts w:ascii="Century Gothic" w:hAnsi="Century Gothic"/>
+          <w:sz w:val="24"/>
+        </w:rPr>
+        <w:lastRenderedPageBreak/>
+        <w:t>outreach programs</w:t>
+      </w:r>
+      <w:r>
+        <w:rPr>
+          <w:rFonts w:ascii="Century Gothic" w:hAnsi="Century Gothic"/>
+          <w:sz w:val="24"/>
+        </w:rPr>
+        <w:t xml:space="preserve">, (5) </w:t>
+      </w:r>
+      <w:r>
+        <w:rPr>
+          <w:rFonts w:ascii="Century Gothic" w:hAnsi="Century Gothic"/>
+          <w:sz w:val="24"/>
+        </w:rPr>
+        <w:t>sponsorship fo</w:t>
+      </w:r>
+      <w:r>
+        <w:rPr>
+          <w:rFonts w:ascii="Century Gothic" w:hAnsi="Century Gothic"/>
+          <w:sz w:val="24"/>
+        </w:rPr>
+        <w:t xml:space="preserve"> t</w:t>
+      </w:r>
+      <w:r>
+        <w:rPr>
+          <w:rFonts w:ascii="Century Gothic" w:hAnsi="Century Gothic"/>
+          <w:sz w:val="24"/>
+        </w:rPr>
+        <w:t>he outreach program activities conducted by</w:t>
+      </w:r>
+      <w:r>
+        <w:rPr>
+          <w:rFonts w:ascii="Century Gothic" w:hAnsi="Century Gothic"/>
+          <w:sz w:val="24"/>
+        </w:rPr>
+        <w:t xml:space="preserve"> the ReCOP Office,</w:t>
+      </w:r>
+      <w:r>
+        <w:rPr>
+          <w:rFonts w:ascii="Century Gothic" w:hAnsi="Century Gothic"/>
+          <w:sz w:val="24"/>
+        </w:rPr>
+        <w:t xml:space="preserve"> and </w:t>
+      </w:r>
+      <w:r>
+        <w:rPr>
+          <w:rFonts w:ascii="Century Gothic" w:hAnsi="Century Gothic"/>
+          <w:sz w:val="24"/>
+        </w:rPr>
+        <w:t>(</w:t>
+      </w:r>
+      <w:r>
+        <w:rPr>
+          <w:rFonts w:ascii="Century Gothic" w:hAnsi="Century Gothic"/>
+          <w:sz w:val="24"/>
+        </w:rPr>
+        <w:t>6</w:t>
+      </w:r>
+      <w:r>
+        <w:rPr>
+          <w:rFonts w:ascii="Century Gothic" w:hAnsi="Century Gothic"/>
+          <w:sz w:val="24"/>
+        </w:rPr>
+        <w:t>) refer</w:t>
+      </w:r>
+      <w:r>
+        <w:rPr>
+          <w:rFonts w:ascii="Century Gothic" w:hAnsi="Century Gothic"/>
+          <w:sz w:val="24"/>
+        </w:rPr>
+        <w:t>ral for</w:t>
+      </w:r>
+      <w:r>
+        <w:rPr>
+          <w:rFonts w:ascii="Century Gothic" w:hAnsi="Century Gothic"/>
+          <w:sz w:val="24"/>
+        </w:rPr>
+        <w:t xml:space="preserve"> possible partners and lin</w:t>
+      </w:r>
+      <w:r>
+        <w:rPr>
+          <w:rFonts w:ascii="Century Gothic" w:hAnsi="Century Gothic"/>
+          <w:sz w:val="24"/>
+        </w:rPr>
+        <w:t>kages.</w:t>
+      </w:r>
+    </w:p>
+    <w:p>
+      <w:pPr>
+        <w:suppressAutoHyphens/>
+        <w:autoSpaceDE w:val="0"/>
+        <w:autoSpaceDN w:val="0"/>
+        <w:adjustRightInd w:val="0"/>
+        <w:spacing w:after="0" w:line="480" w:lineRule="auto"/>
+        <w:ind w:left="720" w:firstLine="720"/>
+        <w:jc w:val="both"/>
+        <w:textAlignment w:val="center"/>
+        <w:rPr>
+          <w:rFonts w:ascii="Century Gothic" w:hAnsi="Century Gothic"/>
+          <w:sz w:val="24"/>
+        </w:rPr>
+      </w:pPr>
+      <w:r>
+        <w:rPr>
+          <w:rFonts w:ascii="Century Gothic" w:hAnsi="Century Gothic"/>
+          <w:sz w:val="24"/>
+        </w:rPr>
+        <w:tab/>
+      </w:r>
+      <w:r>
+        <w:rPr>
+          <w:rFonts w:ascii="Century Gothic" w:hAnsi="Century Gothic"/>
+          <w:b/>
+          <w:sz w:val="24"/>
+        </w:rPr>
+        <w:t>Beneficiaries</w:t>
+      </w:r>
+      <w:r>
+        <w:rPr>
+          <w:rFonts w:ascii="Century Gothic" w:hAnsi="Century Gothic"/>
+          <w:sz w:val="24"/>
+        </w:rPr>
+        <w:t xml:space="preserve">. The </w:t>
+      </w:r>
+      <w:r>
+        <w:rPr>
+          <w:rFonts w:ascii="Century Gothic" w:hAnsi="Century Gothic"/>
+          <w:sz w:val="24"/>
+        </w:rPr>
+        <w:t>beneficiaries of the website can do the following</w:t>
+      </w:r>
+      <w:r>
+        <w:rPr>
+          <w:rFonts w:ascii="Century Gothic" w:hAnsi="Century Gothic"/>
+          <w:sz w:val="24"/>
+        </w:rPr>
+        <w:t xml:space="preserve"> actions when using the system</w:t>
+      </w:r>
+      <w:r>
+        <w:rPr>
+          <w:rFonts w:ascii="Century Gothic" w:hAnsi="Century Gothic"/>
+          <w:sz w:val="24"/>
+        </w:rPr>
+        <w:t xml:space="preserve">: (1) </w:t>
+      </w:r>
+      <w:r>
+        <w:rPr>
+          <w:rFonts w:ascii="Century Gothic" w:hAnsi="Century Gothic"/>
+          <w:sz w:val="24"/>
+        </w:rPr>
+        <w:t xml:space="preserve">access to the list of </w:t>
+      </w:r>
+      <w:r>
+        <w:rPr>
+          <w:rFonts w:ascii="Century Gothic" w:hAnsi="Century Gothic"/>
+          <w:sz w:val="24"/>
+        </w:rPr>
+        <w:t>outreach activities</w:t>
+      </w:r>
+      <w:r>
+        <w:rPr>
+          <w:rFonts w:ascii="Century Gothic" w:hAnsi="Century Gothic"/>
+          <w:sz w:val="24"/>
+        </w:rPr>
+        <w:t>,</w:t>
+      </w:r>
+      <w:r>
+        <w:rPr>
+          <w:rFonts w:ascii="Century Gothic" w:hAnsi="Century Gothic"/>
+          <w:sz w:val="24"/>
+        </w:rPr>
+        <w:t xml:space="preserve"> (2)</w:t>
+      </w:r>
+      <w:r>
+        <w:rPr>
+          <w:rFonts w:ascii="Century Gothic" w:hAnsi="Century Gothic"/>
+          <w:sz w:val="24"/>
+        </w:rPr>
+        <w:t xml:space="preserve"> requisition and reporting for the beneficiaries’ needs and (3</w:t>
+      </w:r>
+      <w:r>
+        <w:rPr>
+          <w:rFonts w:ascii="Century Gothic" w:hAnsi="Century Gothic"/>
+          <w:sz w:val="24"/>
+        </w:rPr>
+        <w:t xml:space="preserve">) </w:t>
+      </w:r>
+      <w:r>
+        <w:rPr>
+          <w:rFonts w:ascii="Century Gothic" w:hAnsi="Century Gothic"/>
+          <w:sz w:val="24"/>
+        </w:rPr>
+        <w:t>the recipient of outreach donations and proceeds.</w:t>
+      </w:r>
+    </w:p>
+    <w:p>
+      <w:pPr>
+        <w:suppressAutoHyphens/>
+        <w:autoSpaceDE w:val="0"/>
+        <w:autoSpaceDN w:val="0"/>
+        <w:adjustRightInd w:val="0"/>
+        <w:spacing w:after="0" w:line="480" w:lineRule="auto"/>
+        <w:ind w:left="720" w:firstLine="720"/>
+        <w:jc w:val="both"/>
+        <w:textAlignment w:val="center"/>
+        <w:rPr>
+          <w:rFonts w:ascii="Century Gothic" w:hAnsi="Century Gothic"/>
           <w:sz w:val="24"/>
         </w:rPr>
       </w:pPr>
@@ -1043,23 +1740,36 @@
         <w:autoSpaceDN w:val="0"/>
         <w:adjustRightInd w:val="0"/>
         <w:spacing w:after="0" w:line="480" w:lineRule="auto"/>
-        <w:ind w:firstLine="720"/>
+        <w:ind w:left="720" w:firstLine="720"/>
         <w:jc w:val="both"/>
         <w:textAlignment w:val="center"/>
         <w:rPr>
           <w:rFonts w:ascii="Century Gothic" w:hAnsi="Century Gothic"/>
+          <w:sz w:val="24"/>
+        </w:rPr>
+      </w:pPr>
+      <w:r>
+        <w:rPr>
+          <w:rFonts w:ascii="Century Gothic" w:hAnsi="Century Gothic"/>
           <w:b/>
           <w:sz w:val="24"/>
         </w:rPr>
-      </w:pPr>
+        <w:t>Internal Design.</w:t>
+      </w:r>
       <w:r>
         <w:rPr>
           <w:rFonts w:ascii="Century Gothic" w:hAnsi="Century Gothic"/>
           <w:b/>
           <w:sz w:val="24"/>
         </w:rPr>
-        <w:tab/>
-        <w:t>Internal Design.</w:t>
+        <w:t xml:space="preserve"> </w:t>
+      </w:r>
+      <w:r>
+        <w:rPr>
+          <w:rFonts w:ascii="Century Gothic" w:hAnsi="Century Gothic"/>
+          <w:sz w:val="24"/>
+        </w:rPr>
+        <w:t>The tables below shows the database specification of the proposed system.</w:t>
       </w:r>
     </w:p>
     <w:p>
@@ -1074,7 +1784,6 @@
         <w:textAlignment w:val="center"/>
         <w:rPr>
           <w:rFonts w:ascii="Century Gothic" w:hAnsi="Century Gothic"/>
-          <w:b/>
           <w:sz w:val="24"/>
         </w:rPr>
       </w:pPr>
@@ -1086,6 +1795,21 @@
         </w:rPr>
         <w:tab/>
         <w:t>External Design.</w:t>
+      </w:r>
+      <w:r>
+        <w:rPr>
+          <w:rFonts w:ascii="Century Gothic" w:hAnsi="Century Gothic"/>
+          <w:b/>
+          <w:sz w:val="24"/>
+        </w:rPr>
+        <w:t xml:space="preserve"> </w:t>
+      </w:r>
+      <w:r>
+        <w:rPr>
+          <w:rFonts w:ascii="Century Gothic" w:hAnsi="Century Gothic"/>
+          <w:sz w:val="24"/>
+        </w:rPr>
+        <w:t>The user interface of the website</w:t>
       </w:r>
     </w:p>
     <w:p>
@@ -1100,7 +1824,6 @@
         <w:textAlignment w:val="center"/>
         <w:rPr>
           <w:rFonts w:ascii="Century Gothic" w:hAnsi="Century Gothic"/>
-          <w:b/>
           <w:sz w:val="24"/>
         </w:rPr>
       </w:pPr>
@@ -1112,6 +1835,21 @@
         </w:rPr>
         <w:tab/>
         <w:t>Modules and Functions.</w:t>
+      </w:r>
+      <w:r>
+        <w:rPr>
+          <w:rFonts w:ascii="Century Gothic" w:hAnsi="Century Gothic"/>
+          <w:b/>
+          <w:sz w:val="24"/>
+        </w:rPr>
+        <w:t xml:space="preserve"> </w:t>
+      </w:r>
+      <w:r>
+        <w:rPr>
+          <w:rFonts w:ascii="Century Gothic" w:hAnsi="Century Gothic"/>
+          <w:sz w:val="24"/>
+        </w:rPr>
+        <w:t xml:space="preserve"> </w:t>
       </w:r>
     </w:p>
     <w:p>
@@ -1178,9 +1916,16 @@
           <w:b/>
           <w:sz w:val="24"/>
         </w:rPr>
-        <w:lastRenderedPageBreak/>
         <w:tab/>
         <w:t>Hardware and Software Requirement</w:t>
+      </w:r>
+      <w:r>
+        <w:rPr>
+          <w:rFonts w:ascii="Century Gothic" w:hAnsi="Century Gothic"/>
+          <w:b/>
+          <w:sz w:val="24"/>
+        </w:rPr>
+        <w:t>s</w:t>
       </w:r>
     </w:p>
     <w:p>
@@ -1331,7 +2076,14 @@
         <w:rPr>
           <w:rFonts w:ascii="Century Gothic" w:hAnsi="Century Gothic"/>
         </w:rPr>
-        <w:t>the domain name of the website and the development costs</w:t>
+        <w:t xml:space="preserve">the domain name of the website and the development </w:t>
+      </w:r>
+      <w:r>
+        <w:rPr>
+          <w:rFonts w:ascii="Century Gothic" w:hAnsi="Century Gothic"/>
+        </w:rPr>
+        <w:lastRenderedPageBreak/>
+        <w:t>costs</w:t>
       </w:r>
       <w:r>
         <w:rPr>
@@ -1416,21 +2168,7 @@
         <w:rPr>
           <w:rFonts w:ascii="Century Gothic" w:hAnsi="Century Gothic"/>
         </w:rPr>
-        <w:t xml:space="preserve">Cost and Benefit Analysis for </w:t>
-      </w:r>
-      <w:proofErr w:type="spellStart"/>
-      <w:r>
-        <w:rPr>
-          <w:rFonts w:ascii="Century Gothic" w:hAnsi="Century Gothic"/>
-        </w:rPr>
-        <w:t>ReCOP-ComEx</w:t>
-      </w:r>
-      <w:proofErr w:type="spellEnd"/>
-      <w:r>
-        <w:rPr>
-          <w:rFonts w:ascii="Century Gothic" w:hAnsi="Century Gothic"/>
-        </w:rPr>
-        <w:t xml:space="preserve"> Website</w:t>
+        <w:t>Cost and Benefit Analysis for ReCOP-ComEx Website</w:t>
       </w:r>
     </w:p>
     <w:tbl>
@@ -4561,7 +5299,14 @@
         <w:rPr>
           <w:rFonts w:ascii="Century Gothic" w:hAnsi="Century Gothic"/>
         </w:rPr>
-        <w:t>, hard drives, network infrastructure, web hosting and cloud backup were readily available and was established already by the Information Communications Technology (ICT) Department of the institution, the researchers did not find the need to purchase these items.</w:t>
+        <w:t xml:space="preserve">, hard drives, network infrastructure, web hosting and cloud backup were readily available and was established </w:t>
+      </w:r>
+      <w:r>
+        <w:rPr>
+          <w:rFonts w:ascii="Century Gothic" w:hAnsi="Century Gothic"/>
+        </w:rPr>
+        <w:lastRenderedPageBreak/>
+        <w:t>already by the Information Communications Technology (ICT) Department of the institution, the researchers did not find the need to purchase these items.</w:t>
       </w:r>
       <w:r>
         <w:rPr>
@@ -4811,7 +5556,6 @@
           <w:rFonts w:ascii="Century Gothic" w:eastAsia="Times New Roman" w:hAnsi="Century Gothic" w:cs="Arial"/>
           <w:bCs/>
         </w:rPr>
-        <w:lastRenderedPageBreak/>
         <w:t>In order to prove that cost spent by the project would be worthwhile, a Net-Present Value and Payback Analysis were done. However, the benefits of the project must be enumerated and justified before proceeding to the analysis.</w:t>
       </w:r>
     </w:p>
@@ -4894,6 +5638,7 @@
           <w:b/>
           <w:bCs/>
         </w:rPr>
+        <w:lastRenderedPageBreak/>
         <w:t>Additional Donors.</w:t>
       </w:r>
       <w:r>
@@ -4957,23 +5702,7 @@
           <w:rFonts w:ascii="Century Gothic" w:eastAsia="Times New Roman" w:hAnsi="Century Gothic" w:cs="Arial"/>
           <w:bCs/>
         </w:rPr>
-        <w:t xml:space="preserve"> 2,000.00. The Facebook page of </w:t>
-      </w:r>
-      <w:proofErr w:type="spellStart"/>
-      <w:r>
-        <w:rPr>
-          <w:rFonts w:ascii="Century Gothic" w:eastAsia="Times New Roman" w:hAnsi="Century Gothic" w:cs="Arial"/>
-          <w:bCs/>
-        </w:rPr>
-        <w:t>SSCRdC</w:t>
-      </w:r>
-      <w:proofErr w:type="spellEnd"/>
-      <w:r>
-        <w:rPr>
-          <w:rFonts w:ascii="Century Gothic" w:eastAsia="Times New Roman" w:hAnsi="Century Gothic" w:cs="Arial"/>
-          <w:bCs/>
-        </w:rPr>
-        <w:t xml:space="preserve"> Re-COP currently has 1,300 followers which shows the amount of people interested in </w:t>
+        <w:t xml:space="preserve"> 2,000.00. The Facebook page of SSCRdC Re-COP currently has 1,300 followers which shows the amount of people interested in </w:t>
       </w:r>
       <w:r>
         <w:rPr>
@@ -5105,21 +5834,12 @@
         </w:rPr>
         <w:t xml:space="preserve">the </w:t>
       </w:r>
-      <w:proofErr w:type="spellStart"/>
       <w:r>
         <w:rPr>
           <w:rFonts w:ascii="Century Gothic" w:eastAsia="Times New Roman" w:hAnsi="Century Gothic" w:cs="Arial"/>
           <w:bCs/>
         </w:rPr>
-        <w:t>ReCOP</w:t>
-      </w:r>
-      <w:proofErr w:type="spellEnd"/>
-      <w:r>
-        <w:rPr>
-          <w:rFonts w:ascii="Century Gothic" w:eastAsia="Times New Roman" w:hAnsi="Century Gothic" w:cs="Arial"/>
-          <w:bCs/>
-        </w:rPr>
-        <w:t xml:space="preserve"> Office</w:t>
+        <w:t>ReCOP Office</w:t>
       </w:r>
       <w:r>
         <w:rPr>
@@ -5220,23 +5940,7 @@
           <w:rFonts w:ascii="Century Gothic" w:eastAsia="Times New Roman" w:hAnsi="Century Gothic" w:cs="Arial"/>
           <w:bCs/>
         </w:rPr>
-        <w:t xml:space="preserve">Net Present Value and Payback Analysis for the </w:t>
-      </w:r>
-      <w:proofErr w:type="spellStart"/>
-      <w:r>
-        <w:rPr>
-          <w:rFonts w:ascii="Century Gothic" w:eastAsia="Times New Roman" w:hAnsi="Century Gothic" w:cs="Arial"/>
-          <w:bCs/>
-        </w:rPr>
-        <w:t>ReCOP</w:t>
-      </w:r>
-      <w:proofErr w:type="spellEnd"/>
-      <w:r>
-        <w:rPr>
-          <w:rFonts w:ascii="Century Gothic" w:eastAsia="Times New Roman" w:hAnsi="Century Gothic" w:cs="Arial"/>
-          <w:bCs/>
-        </w:rPr>
-        <w:t xml:space="preserve"> Website</w:t>
+        <w:t>Net Present Value and Payback Analysis for the ReCOP Website</w:t>
       </w:r>
     </w:p>
     <w:p>
@@ -5256,7 +5960,7 @@
       <w:r>
         <w:rPr>
           <w:noProof/>
-          <w:lang w:val="en-US"/>
+          <w:lang w:eastAsia="en-PH"/>
         </w:rPr>
         <w:lastRenderedPageBreak/>
         <w:drawing>
@@ -5277,7 +5981,7 @@
                     </pic:cNvPicPr>
                   </pic:nvPicPr>
                   <pic:blipFill>
-                    <a:blip r:embed="rId5">
+                    <a:blip r:embed="rId6">
                       <a:extLst>
                         <a:ext uri="{28A0092B-C50C-407E-A947-70E740481C1C}">
                           <a14:useLocalDpi xmlns:a14="http://schemas.microsoft.com/office/drawing/2010/main" val="0"/>
@@ -5842,23 +6546,7 @@
           <w:rFonts w:ascii="Century Gothic" w:eastAsia="Times New Roman" w:hAnsi="Century Gothic" w:cs="Arial"/>
           <w:bCs/>
         </w:rPr>
-        <w:t xml:space="preserve">Risk Register for the </w:t>
-      </w:r>
-      <w:proofErr w:type="spellStart"/>
-      <w:r>
-        <w:rPr>
-          <w:rFonts w:ascii="Century Gothic" w:eastAsia="Times New Roman" w:hAnsi="Century Gothic" w:cs="Arial"/>
-          <w:bCs/>
-        </w:rPr>
-        <w:t>ReCOP</w:t>
-      </w:r>
-      <w:proofErr w:type="spellEnd"/>
-      <w:r>
-        <w:rPr>
-          <w:rFonts w:ascii="Century Gothic" w:eastAsia="Times New Roman" w:hAnsi="Century Gothic" w:cs="Arial"/>
-          <w:bCs/>
-        </w:rPr>
-        <w:t xml:space="preserve"> Website</w:t>
+        <w:t>Risk Register for the ReCOP Website</w:t>
       </w:r>
       <w:r>
         <w:rPr>
@@ -6769,320 +7457,6 @@
           <w:rFonts w:ascii="Century Gothic" w:hAnsi="Century Gothic"/>
         </w:rPr>
       </w:pPr>
-      <w:r>
-        <w:rPr>
-          <w:rFonts w:ascii="Century Gothic" w:hAnsi="Century Gothic"/>
-        </w:rPr>
-        <w:t xml:space="preserve"> </w:t>
-      </w:r>
-    </w:p>
-    <w:p>
-      <w:pPr>
-        <w:suppressAutoHyphens/>
-        <w:autoSpaceDE w:val="0"/>
-        <w:autoSpaceDN w:val="0"/>
-        <w:adjustRightInd w:val="0"/>
-        <w:spacing w:after="0" w:line="480" w:lineRule="auto"/>
-        <w:jc w:val="both"/>
-        <w:textAlignment w:val="center"/>
-        <w:rPr>
-          <w:rFonts w:ascii="Century Gothic" w:hAnsi="Century Gothic"/>
-          <w:b/>
-          <w:sz w:val="24"/>
-        </w:rPr>
-      </w:pPr>
-      <w:r>
-        <w:rPr>
-          <w:rFonts w:ascii="Century Gothic" w:hAnsi="Century Gothic"/>
-          <w:b/>
-          <w:sz w:val="24"/>
-        </w:rPr>
-        <w:t>3.6 Roles and Responsibilities</w:t>
-      </w:r>
-    </w:p>
-    <w:p>
-      <w:pPr>
-        <w:suppressAutoHyphens/>
-        <w:autoSpaceDE w:val="0"/>
-        <w:autoSpaceDN w:val="0"/>
-        <w:adjustRightInd w:val="0"/>
-        <w:spacing w:after="0" w:line="480" w:lineRule="auto"/>
-        <w:jc w:val="both"/>
-        <w:textAlignment w:val="center"/>
-        <w:rPr>
-          <w:rFonts w:ascii="Century Gothic" w:hAnsi="Century Gothic"/>
-          <w:sz w:val="24"/>
-        </w:rPr>
-      </w:pPr>
-      <w:r>
-        <w:rPr>
-          <w:rFonts w:ascii="Century Gothic" w:hAnsi="Century Gothic"/>
-          <w:b/>
-          <w:sz w:val="24"/>
-        </w:rPr>
-        <w:tab/>
-      </w:r>
-      <w:r>
-        <w:rPr>
-          <w:rFonts w:ascii="Century Gothic" w:hAnsi="Century Gothic"/>
-          <w:sz w:val="24"/>
-        </w:rPr>
-        <w:t xml:space="preserve">Re-COP Admin – the administrator of the website can do the following: (1) views the pending outreach activities, approved or disapproved outreach activities, completed outreach activities, (2) approves proposed outreach activities proposed by partners and linkages, (3) declines proposed activities by partners and linkages due to certain grounds like not proposing the activity 2 weeks before the activity, unclear information of the proposed activity, (4) cancel events due to certain grounds e.g. bad weather (5) create institutional outreach activities that registered users can view and join (6) arrange memorandum of agreement for partners and linkages (7) notifies the joined registered users about upcoming outreach activities that the registered users joined, also notifies users about outreach activities so that users can join the activity (8) budgets </w:t>
-      </w:r>
-      <w:r>
-        <w:rPr>
-          <w:rFonts w:ascii="Century Gothic" w:hAnsi="Century Gothic"/>
-          <w:sz w:val="24"/>
-        </w:rPr>
-        <w:lastRenderedPageBreak/>
-        <w:t xml:space="preserve">institutional activities of the Re-COP (9) schedules the outreach </w:t>
-      </w:r>
-      <w:proofErr w:type="spellStart"/>
-      <w:r>
-        <w:rPr>
-          <w:rFonts w:ascii="Century Gothic" w:hAnsi="Century Gothic"/>
-          <w:sz w:val="24"/>
-        </w:rPr>
-        <w:t>activites</w:t>
-      </w:r>
-      <w:proofErr w:type="spellEnd"/>
-      <w:r>
-        <w:rPr>
-          <w:rFonts w:ascii="Century Gothic" w:hAnsi="Century Gothic"/>
-          <w:sz w:val="24"/>
-        </w:rPr>
-        <w:t xml:space="preserve"> to applicable time and date (10) search for partners and linkages, prospect beneficiaries and participants or registered users for an outreach activity that the Re-COP will conduct</w:t>
-      </w:r>
-    </w:p>
-    <w:p>
-      <w:pPr>
-        <w:suppressAutoHyphens/>
-        <w:autoSpaceDE w:val="0"/>
-        <w:autoSpaceDN w:val="0"/>
-        <w:adjustRightInd w:val="0"/>
-        <w:spacing w:after="0" w:line="480" w:lineRule="auto"/>
-        <w:jc w:val="both"/>
-        <w:textAlignment w:val="center"/>
-        <w:rPr>
-          <w:rFonts w:ascii="Century Gothic" w:hAnsi="Century Gothic"/>
-          <w:sz w:val="24"/>
-        </w:rPr>
-      </w:pPr>
-      <w:r>
-        <w:rPr>
-          <w:rFonts w:ascii="Century Gothic" w:hAnsi="Century Gothic"/>
-          <w:sz w:val="24"/>
-        </w:rPr>
-        <w:tab/>
-        <w:t>Registered Users – registered users of the website can do the following: (1) views outreach activities that registered users can register to (2) refers prospect partners and linkages that can benefit the Re-COP (3) join outreach activities that is approved by the Re-COP (4) search for outreach activities that the registered users can join to</w:t>
-      </w:r>
-    </w:p>
-    <w:p>
-      <w:pPr>
-        <w:suppressAutoHyphens/>
-        <w:autoSpaceDE w:val="0"/>
-        <w:autoSpaceDN w:val="0"/>
-        <w:adjustRightInd w:val="0"/>
-        <w:spacing w:after="0" w:line="480" w:lineRule="auto"/>
-        <w:jc w:val="both"/>
-        <w:textAlignment w:val="center"/>
-        <w:rPr>
-          <w:rFonts w:ascii="Century Gothic" w:hAnsi="Century Gothic"/>
-          <w:sz w:val="24"/>
-        </w:rPr>
-      </w:pPr>
-      <w:r>
-        <w:rPr>
-          <w:rFonts w:ascii="Century Gothic" w:hAnsi="Century Gothic"/>
-          <w:sz w:val="24"/>
-        </w:rPr>
-        <w:tab/>
-        <w:t>Partners and Linkages – partners and linkages of the website can do the following: (1) cancel events due to (2) sign memorandum of agreement to the Re-COP (3) notifies participants on the outreach program the user registered to (4) budgets the outreach activity conducted by the partners and linkages (5) schedules the proposed activity the partners and linkages proposed to the Re-COP (6) refers possible partners and linkages of the Re-COP (7) propose outreach activities to the Re-COP (8) search for possible beneficiaries that the partners and linkages can conduct outreach to</w:t>
-      </w:r>
-    </w:p>
-    <w:p>
-      <w:pPr>
-        <w:suppressAutoHyphens/>
-        <w:autoSpaceDE w:val="0"/>
-        <w:autoSpaceDN w:val="0"/>
-        <w:adjustRightInd w:val="0"/>
-        <w:spacing w:after="0" w:line="480" w:lineRule="auto"/>
-        <w:jc w:val="both"/>
-        <w:textAlignment w:val="center"/>
-        <w:rPr>
-          <w:rFonts w:ascii="Century Gothic" w:hAnsi="Century Gothic"/>
-          <w:sz w:val="24"/>
-        </w:rPr>
-      </w:pPr>
-      <w:r>
-        <w:rPr>
-          <w:rFonts w:ascii="Century Gothic" w:hAnsi="Century Gothic"/>
-          <w:sz w:val="24"/>
-        </w:rPr>
-        <w:tab/>
-        <w:t>Beneficiaries – beneficiaries of the website can do the following: (1) views outreach activities (2) notifies the Re-COP for the beneficiaries’ needs (3) can report to the Re-COP for the beneficiaries’ needs (4) search for possible outreach activity that the beneficiary can benefit to</w:t>
-      </w:r>
-    </w:p>
-    <w:p>
-      <w:pPr>
-        <w:suppressAutoHyphens/>
-        <w:autoSpaceDE w:val="0"/>
-        <w:autoSpaceDN w:val="0"/>
-        <w:adjustRightInd w:val="0"/>
-        <w:spacing w:after="0" w:line="480" w:lineRule="auto"/>
-        <w:jc w:val="both"/>
-        <w:textAlignment w:val="center"/>
-        <w:rPr>
-          <w:rFonts w:ascii="Century Gothic" w:hAnsi="Century Gothic"/>
-          <w:sz w:val="24"/>
-        </w:rPr>
-      </w:pPr>
-      <w:r>
-        <w:rPr>
-          <w:rFonts w:ascii="Century Gothic" w:hAnsi="Century Gothic"/>
-          <w:sz w:val="24"/>
-        </w:rPr>
-        <w:lastRenderedPageBreak/>
-        <w:tab/>
-        <w:t>Visitors – visitors of the website can do the following: (1) view outreach activities of the Re-COP</w:t>
-      </w:r>
-    </w:p>
-    <w:p>
-      <w:pPr>
-        <w:suppressAutoHyphens/>
-        <w:autoSpaceDE w:val="0"/>
-        <w:autoSpaceDN w:val="0"/>
-        <w:adjustRightInd w:val="0"/>
-        <w:spacing w:after="0" w:line="480" w:lineRule="auto"/>
-        <w:jc w:val="both"/>
-        <w:textAlignment w:val="center"/>
-        <w:rPr>
-          <w:rFonts w:ascii="Century Gothic" w:hAnsi="Century Gothic"/>
-          <w:sz w:val="24"/>
-        </w:rPr>
-      </w:pPr>
-      <w:r>
-        <w:rPr>
-          <w:rFonts w:ascii="Century Gothic" w:hAnsi="Century Gothic"/>
-          <w:sz w:val="24"/>
-        </w:rPr>
-        <w:tab/>
-      </w:r>
-    </w:p>
-    <w:p>
-      <w:pPr>
-        <w:suppressAutoHyphens/>
-        <w:autoSpaceDE w:val="0"/>
-        <w:autoSpaceDN w:val="0"/>
-        <w:adjustRightInd w:val="0"/>
-        <w:spacing w:after="0" w:line="480" w:lineRule="auto"/>
-        <w:jc w:val="both"/>
-        <w:textAlignment w:val="center"/>
-        <w:rPr>
-          <w:rFonts w:ascii="Century Gothic" w:hAnsi="Century Gothic"/>
-        </w:rPr>
-      </w:pPr>
-      <w:r>
-        <w:rPr>
-          <w:rFonts w:ascii="Century Gothic" w:hAnsi="Century Gothic"/>
-          <w:b/>
-          <w:sz w:val="24"/>
-        </w:rPr>
-        <w:tab/>
-      </w:r>
-    </w:p>
-    <w:p>
-      <w:pPr>
-        <w:suppressAutoHyphens/>
-        <w:autoSpaceDE w:val="0"/>
-        <w:autoSpaceDN w:val="0"/>
-        <w:adjustRightInd w:val="0"/>
-        <w:spacing w:after="0" w:line="480" w:lineRule="auto"/>
-        <w:jc w:val="both"/>
-        <w:textAlignment w:val="center"/>
-        <w:rPr>
-          <w:rFonts w:ascii="Century Gothic" w:hAnsi="Century Gothic"/>
-          <w:b/>
-          <w:sz w:val="24"/>
-        </w:rPr>
-      </w:pPr>
-      <w:r>
-        <w:rPr>
-          <w:rFonts w:ascii="Century Gothic" w:hAnsi="Century Gothic"/>
-          <w:b/>
-          <w:sz w:val="24"/>
-        </w:rPr>
-        <w:t>3.7 New Procedures</w:t>
-      </w:r>
-    </w:p>
-    <w:p>
-      <w:pPr>
-        <w:suppressAutoHyphens/>
-        <w:autoSpaceDE w:val="0"/>
-        <w:autoSpaceDN w:val="0"/>
-        <w:adjustRightInd w:val="0"/>
-        <w:spacing w:after="0" w:line="480" w:lineRule="auto"/>
-        <w:jc w:val="both"/>
-        <w:textAlignment w:val="center"/>
-        <w:rPr>
-          <w:rFonts w:ascii="Century Gothic" w:hAnsi="Century Gothic"/>
-          <w:b/>
-        </w:rPr>
-      </w:pPr>
-      <w:r>
-        <w:rPr>
-          <w:rFonts w:ascii="Century Gothic" w:hAnsi="Century Gothic"/>
-          <w:b/>
-          <w:sz w:val="24"/>
-        </w:rPr>
-        <w:tab/>
-      </w:r>
-      <w:r>
-        <w:rPr>
-          <w:rFonts w:ascii="Century Gothic" w:hAnsi="Century Gothic"/>
-          <w:b/>
-        </w:rPr>
-        <w:t>Event Proposals</w:t>
-      </w:r>
-    </w:p>
-    <w:p>
-      <w:pPr>
-        <w:pStyle w:val="ListParagraph"/>
-        <w:numPr>
-          <w:ilvl w:val="0"/>
-          <w:numId w:val="14"/>
-        </w:numPr>
-        <w:suppressAutoHyphens/>
-        <w:autoSpaceDE w:val="0"/>
-        <w:autoSpaceDN w:val="0"/>
-        <w:adjustRightInd w:val="0"/>
-        <w:spacing w:after="0" w:line="480" w:lineRule="auto"/>
-        <w:jc w:val="both"/>
-        <w:textAlignment w:val="center"/>
-        <w:rPr>
-          <w:rFonts w:ascii="Century Gothic" w:hAnsi="Century Gothic"/>
-        </w:rPr>
-      </w:pPr>
-      <w:r>
-        <w:rPr>
-          <w:rFonts w:ascii="Century Gothic" w:hAnsi="Century Gothic"/>
-        </w:rPr>
-        <w:t xml:space="preserve">User must log in </w:t>
-      </w:r>
-    </w:p>
-    <w:p>
-      <w:pPr>
-        <w:suppressAutoHyphens/>
-        <w:autoSpaceDE w:val="0"/>
-        <w:autoSpaceDN w:val="0"/>
-        <w:adjustRightInd w:val="0"/>
-        <w:spacing w:after="0" w:line="480" w:lineRule="auto"/>
-        <w:jc w:val="both"/>
-        <w:textAlignment w:val="center"/>
-        <w:rPr>
-          <w:rFonts w:ascii="Century Gothic" w:hAnsi="Century Gothic"/>
-        </w:rPr>
-      </w:pPr>
       <w:bookmarkStart w:id="0" w:name="_GoBack"/>
       <w:bookmarkEnd w:id="0"/>
     </w:p>
@@ -7097,7 +7471,7 @@
 </file>
 
 <file path=word/numbering.xml><?xml version="1.0" encoding="utf-8"?>
-<w:numbering xmlns:wpc="http://schemas.microsoft.com/office/word/2010/wordprocessingCanvas" xmlns:cx="http://schemas.microsoft.com/office/drawing/2014/chartex" xmlns:cx1="http://schemas.microsoft.com/office/drawing/2015/9/8/chartex" xmlns:mc="http://schemas.openxmlformats.org/markup-compatibility/2006" xmlns:o="urn:schemas-microsoft-com:office:office" xmlns:r="http://schemas.openxmlformats.org/officeDocument/2006/relationships" xmlns:m="http://schemas.openxmlformats.org/officeDocument/2006/math" xmlns:v="urn:schemas-microsoft-com:vml" xmlns:wp14="http://schemas.microsoft.com/office/word/2010/wordprocessingDrawing" xmlns:wp="http://schemas.openxmlformats.org/drawingml/2006/wordprocessingDrawing" xmlns:w10="urn:schemas-microsoft-com:office:word" xmlns:w="http://schemas.openxmlformats.org/wordprocessingml/2006/main" xmlns:w14="http://schemas.microsoft.com/office/word/2010/wordml" xmlns:w15="http://schemas.microsoft.com/office/word/2012/wordml" xmlns:w16se="http://schemas.microsoft.com/office/word/2015/wordml/symex" xmlns:wpg="http://schemas.microsoft.com/office/word/2010/wordprocessingGroup" xmlns:wpi="http://schemas.microsoft.com/office/word/2010/wordprocessingInk" xmlns:wne="http://schemas.microsoft.com/office/word/2006/wordml" xmlns:wps="http://schemas.microsoft.com/office/word/2010/wordprocessingShape" mc:Ignorable="w14 w15 w16se wp14">
+<w:numbering xmlns:wpc="http://schemas.microsoft.com/office/word/2010/wordprocessingCanvas" xmlns:mc="http://schemas.openxmlformats.org/markup-compatibility/2006" xmlns:o="urn:schemas-microsoft-com:office:office" xmlns:r="http://schemas.openxmlformats.org/officeDocument/2006/relationships" xmlns:m="http://schemas.openxmlformats.org/officeDocument/2006/math" xmlns:v="urn:schemas-microsoft-com:vml" xmlns:wp14="http://schemas.microsoft.com/office/word/2010/wordprocessingDrawing" xmlns:wp="http://schemas.openxmlformats.org/drawingml/2006/wordprocessingDrawing" xmlns:w10="urn:schemas-microsoft-com:office:word" xmlns:w="http://schemas.openxmlformats.org/wordprocessingml/2006/main" xmlns:w14="http://schemas.microsoft.com/office/word/2010/wordml" xmlns:w15="http://schemas.microsoft.com/office/word/2012/wordml" xmlns:wpg="http://schemas.microsoft.com/office/word/2010/wordprocessingGroup" xmlns:wpi="http://schemas.microsoft.com/office/word/2010/wordprocessingInk" xmlns:wne="http://schemas.microsoft.com/office/word/2006/wordml" xmlns:wps="http://schemas.microsoft.com/office/word/2010/wordprocessingShape" mc:Ignorable="w14 w15 wp14">
   <w:abstractNum w:abstractNumId="0" w15:restartNumberingAfterBreak="0">
     <w:nsid w:val="03DA70E8"/>
     <w:multiLevelType w:val="hybridMultilevel"/>
@@ -8685,7 +9059,7 @@
 </file>
 
 <file path=word/styles.xml><?xml version="1.0" encoding="utf-8"?>
-<w:styles xmlns:mc="http://schemas.openxmlformats.org/markup-compatibility/2006" xmlns:r="http://schemas.openxmlformats.org/officeDocument/2006/relationships" xmlns:w="http://schemas.openxmlformats.org/wordprocessingml/2006/main" xmlns:w14="http://schemas.microsoft.com/office/word/2010/wordml" xmlns:w15="http://schemas.microsoft.com/office/word/2012/wordml" xmlns:w16se="http://schemas.microsoft.com/office/word/2015/wordml/symex" mc:Ignorable="w14 w15 w16se">
+<w:styles xmlns:mc="http://schemas.openxmlformats.org/markup-compatibility/2006" xmlns:r="http://schemas.openxmlformats.org/officeDocument/2006/relationships" xmlns:w="http://schemas.openxmlformats.org/wordprocessingml/2006/main" xmlns:w14="http://schemas.microsoft.com/office/word/2010/wordml" xmlns:w15="http://schemas.microsoft.com/office/word/2012/wordml" mc:Ignorable="w14 w15">
   <w:docDefaults>
     <w:rPrDefault>
       <w:rPr>
@@ -9441,4 +9815,16 @@
     </a:ext>
   </a:extLst>
 </a:theme>
+</file>
+
+<file path=customXml/item1.xml><?xml version="1.0" encoding="utf-8"?>
+<b:Sources xmlns:b="http://schemas.openxmlformats.org/officeDocument/2006/bibliography" xmlns="http://schemas.openxmlformats.org/officeDocument/2006/bibliography" SelectedStyle="\APASixthEditionOfficeOnline.xsl" StyleName="APA" Version="6"/>
+</file>
+
+<file path=customXml/itemProps1.xml><?xml version="1.0" encoding="utf-8"?>
+<ds:datastoreItem xmlns:ds="http://schemas.openxmlformats.org/officeDocument/2006/customXml" ds:itemID="{C39818F5-629B-4911-9461-BE415269FE7C}">
+  <ds:schemaRefs>
+    <ds:schemaRef ds:uri="http://schemas.openxmlformats.org/officeDocument/2006/bibliography"/>
+  </ds:schemaRefs>
+</ds:datastoreItem>
 </file>
</xml_diff>

<commit_message>
Chapter 3- Added Modules and Functions
</commit_message>
<xml_diff>
--- a/Documentation/Chapters/Chapter3.docx
+++ b/Documentation/Chapters/Chapter3.docx
@@ -691,21 +691,7 @@
         <w:rPr>
           <w:rFonts w:ascii="Century Gothic" w:hAnsi="Century Gothic"/>
         </w:rPr>
-        <w:t xml:space="preserve">The system will enable the client to monitor event participation rates as well as the participant’s feedback and rating on outreach program activities. The reports were </w:t>
-      </w:r>
-      <w:proofErr w:type="gramStart"/>
-      <w:r>
-        <w:rPr>
-          <w:rFonts w:ascii="Century Gothic" w:hAnsi="Century Gothic"/>
-        </w:rPr>
-        <w:t>displayed</w:t>
-      </w:r>
-      <w:proofErr w:type="gramEnd"/>
-      <w:r>
-        <w:rPr>
-          <w:rFonts w:ascii="Century Gothic" w:hAnsi="Century Gothic"/>
-        </w:rPr>
-        <w:t xml:space="preserve"> in tables and graphs</w:t>
+        <w:t>The system will enable the client to monitor event participation rates as well as the participant’s feedback and rating on outreach program activities. The reports were displayed in tables and graphs</w:t>
       </w:r>
       <w:r>
         <w:rPr>
@@ -1116,6 +1102,263 @@
     </w:p>
     <w:p>
       <w:pPr>
+        <w:spacing w:after="0" w:line="480" w:lineRule="auto"/>
+        <w:ind w:left="1440" w:firstLine="720"/>
+        <w:rPr>
+          <w:rFonts w:ascii="Century Gothic" w:hAnsi="Century Gothic" w:cs="Book Antiqua"/>
+          <w:bCs/>
+        </w:rPr>
+      </w:pPr>
+      <w:r>
+        <w:rPr>
+          <w:rFonts w:ascii="Century Gothic" w:hAnsi="Century Gothic" w:cs="Book Antiqua"/>
+          <w:b/>
+          <w:bCs/>
+        </w:rPr>
+        <w:t>Sign up.</w:t>
+      </w:r>
+      <w:r>
+        <w:rPr>
+          <w:rFonts w:ascii="Century Gothic" w:hAnsi="Century Gothic" w:cs="Book Antiqua"/>
+          <w:bCs/>
+        </w:rPr>
+        <w:t xml:space="preserve"> </w:t>
+      </w:r>
+      <w:r>
+        <w:rPr>
+          <w:rFonts w:ascii="Century Gothic" w:hAnsi="Century Gothic" w:cs="Book Antiqua"/>
+          <w:bCs/>
+        </w:rPr>
+        <w:t>This module user</w:t>
+      </w:r>
+      <w:r>
+        <w:rPr>
+          <w:rFonts w:ascii="Century Gothic" w:hAnsi="Century Gothic"/>
+        </w:rPr>
+        <w:t xml:space="preserve"> provides the basic information in order to access the website in terms of joining outreach activities.</w:t>
+      </w:r>
+    </w:p>
+    <w:p>
+      <w:pPr>
+        <w:spacing w:after="0" w:line="480" w:lineRule="auto"/>
+        <w:ind w:left="720" w:firstLine="720"/>
+        <w:rPr>
+          <w:rFonts w:ascii="Century Gothic" w:hAnsi="Century Gothic"/>
+        </w:rPr>
+      </w:pPr>
+      <w:r>
+        <w:rPr>
+          <w:rFonts w:ascii="Century Gothic" w:hAnsi="Century Gothic"/>
+          <w:b/>
+        </w:rPr>
+        <w:lastRenderedPageBreak/>
+        <w:t>Login.</w:t>
+      </w:r>
+      <w:r>
+        <w:rPr>
+          <w:rFonts w:ascii="Century Gothic" w:hAnsi="Century Gothic"/>
+        </w:rPr>
+        <w:t xml:space="preserve"> User can login by providing username and password.</w:t>
+      </w:r>
+    </w:p>
+    <w:p>
+      <w:pPr>
+        <w:spacing w:after="0" w:line="480" w:lineRule="auto"/>
+        <w:ind w:left="720"/>
+        <w:rPr>
+          <w:rFonts w:ascii="Century Gothic" w:hAnsi="Century Gothic"/>
+        </w:rPr>
+      </w:pPr>
+      <w:r>
+        <w:rPr>
+          <w:rFonts w:ascii="Century Gothic" w:hAnsi="Century Gothic"/>
+        </w:rPr>
+        <w:t xml:space="preserve">Home. User can view the news and current events about outreach activities and information about the </w:t>
+      </w:r>
+      <w:proofErr w:type="spellStart"/>
+      <w:r>
+        <w:rPr>
+          <w:rFonts w:ascii="Century Gothic" w:hAnsi="Century Gothic"/>
+        </w:rPr>
+        <w:t>ReCOP-ComEx</w:t>
+      </w:r>
+      <w:proofErr w:type="spellEnd"/>
+      <w:r>
+        <w:rPr>
+          <w:rFonts w:ascii="Century Gothic" w:hAnsi="Century Gothic"/>
+        </w:rPr>
+        <w:t xml:space="preserve"> Website.</w:t>
+      </w:r>
+    </w:p>
+    <w:p>
+      <w:pPr>
+        <w:spacing w:after="0" w:line="480" w:lineRule="auto"/>
+        <w:ind w:left="720"/>
+        <w:rPr>
+          <w:rFonts w:ascii="Century Gothic" w:hAnsi="Century Gothic"/>
+        </w:rPr>
+      </w:pPr>
+      <w:r>
+        <w:rPr>
+          <w:rFonts w:ascii="Century Gothic" w:hAnsi="Century Gothic"/>
+        </w:rPr>
+        <w:t xml:space="preserve">Partners. Contains the list of </w:t>
+      </w:r>
+      <w:proofErr w:type="spellStart"/>
+      <w:r>
+        <w:rPr>
+          <w:rFonts w:ascii="Century Gothic" w:hAnsi="Century Gothic"/>
+        </w:rPr>
+        <w:t>bonafide</w:t>
+      </w:r>
+      <w:proofErr w:type="spellEnd"/>
+      <w:r>
+        <w:rPr>
+          <w:rFonts w:ascii="Century Gothic" w:hAnsi="Century Gothic"/>
+        </w:rPr>
+        <w:t xml:space="preserve"> and available partner communities and companies and beneficiaries associated to </w:t>
+      </w:r>
+      <w:proofErr w:type="spellStart"/>
+      <w:r>
+        <w:rPr>
+          <w:rFonts w:ascii="Century Gothic" w:hAnsi="Century Gothic"/>
+        </w:rPr>
+        <w:t>SSCRdc</w:t>
+      </w:r>
+      <w:proofErr w:type="spellEnd"/>
+      <w:r>
+        <w:rPr>
+          <w:rFonts w:ascii="Century Gothic" w:hAnsi="Century Gothic"/>
+        </w:rPr>
+        <w:t>.</w:t>
+      </w:r>
+    </w:p>
+    <w:p>
+      <w:pPr>
+        <w:spacing w:after="0" w:line="480" w:lineRule="auto"/>
+        <w:ind w:left="720" w:firstLine="720"/>
+        <w:rPr>
+          <w:rFonts w:ascii="Century Gothic" w:hAnsi="Century Gothic"/>
+        </w:rPr>
+      </w:pPr>
+      <w:r>
+        <w:rPr>
+          <w:rFonts w:ascii="Century Gothic" w:hAnsi="Century Gothic"/>
+          <w:b/>
+        </w:rPr>
+        <w:t>Events.</w:t>
+      </w:r>
+      <w:r>
+        <w:rPr>
+          <w:rFonts w:ascii="Century Gothic" w:hAnsi="Century Gothic"/>
+        </w:rPr>
+        <w:t xml:space="preserve"> User can view and participate on a particular outreach activities based on the listed events in a list or calendar view. Events can be filtered by according to the following categories: spiritual, education, health, livelihood, environment and socio-political concerns.</w:t>
+      </w:r>
+    </w:p>
+    <w:p>
+      <w:pPr>
+        <w:spacing w:after="0" w:line="480" w:lineRule="auto"/>
+        <w:ind w:left="720" w:firstLine="720"/>
+        <w:rPr>
+          <w:rFonts w:ascii="Century Gothic" w:hAnsi="Century Gothic"/>
+        </w:rPr>
+      </w:pPr>
+      <w:r>
+        <w:rPr>
+          <w:rFonts w:ascii="Century Gothic" w:hAnsi="Century Gothic"/>
+          <w:b/>
+        </w:rPr>
+        <w:t>Contact Us.</w:t>
+      </w:r>
+      <w:r>
+        <w:rPr>
+          <w:rFonts w:ascii="Century Gothic" w:hAnsi="Century Gothic"/>
+        </w:rPr>
+        <w:t xml:space="preserve"> Contains form which user can contact the admin of the </w:t>
+      </w:r>
+      <w:proofErr w:type="spellStart"/>
+      <w:r>
+        <w:rPr>
+          <w:rFonts w:ascii="Century Gothic" w:hAnsi="Century Gothic"/>
+        </w:rPr>
+        <w:t>ReCOP-ComEx</w:t>
+      </w:r>
+      <w:proofErr w:type="spellEnd"/>
+      <w:r>
+        <w:rPr>
+          <w:rFonts w:ascii="Century Gothic" w:hAnsi="Century Gothic"/>
+        </w:rPr>
+        <w:t xml:space="preserve"> Website if there are questions and concerns by providing information such as name, e-mail address, contact number and inquiry. </w:t>
+      </w:r>
+    </w:p>
+    <w:p>
+      <w:pPr>
+        <w:spacing w:after="0" w:line="480" w:lineRule="auto"/>
+        <w:ind w:left="720" w:firstLine="720"/>
+        <w:rPr>
+          <w:rFonts w:ascii="Century Gothic" w:hAnsi="Century Gothic"/>
+        </w:rPr>
+      </w:pPr>
+      <w:r>
+        <w:rPr>
+          <w:rFonts w:ascii="Century Gothic" w:hAnsi="Century Gothic"/>
+          <w:b/>
+        </w:rPr>
+        <w:t>My Profile.</w:t>
+      </w:r>
+      <w:r>
+        <w:rPr>
+          <w:rFonts w:ascii="Century Gothic" w:hAnsi="Century Gothic"/>
+        </w:rPr>
+        <w:t xml:space="preserve"> Users can update basic information, view events attended, rate and give feedbacks, and change password for security in settings. </w:t>
+      </w:r>
+    </w:p>
+    <w:p>
+      <w:pPr>
+        <w:spacing w:after="0" w:line="480" w:lineRule="auto"/>
+        <w:ind w:left="720" w:firstLine="720"/>
+        <w:rPr>
+          <w:rFonts w:ascii="Century Gothic" w:hAnsi="Century Gothic"/>
+        </w:rPr>
+      </w:pPr>
+      <w:r>
+        <w:rPr>
+          <w:rFonts w:ascii="Century Gothic" w:hAnsi="Century Gothic"/>
+          <w:b/>
+        </w:rPr>
+        <w:t>Donate.</w:t>
+      </w:r>
+      <w:r>
+        <w:rPr>
+          <w:rFonts w:ascii="Century Gothic" w:hAnsi="Century Gothic"/>
+        </w:rPr>
+        <w:t xml:space="preserve"> Registered users can donate any amount for an outreach activity that serve as donation for helping the community.</w:t>
+      </w:r>
+    </w:p>
+    <w:p>
+      <w:pPr>
+        <w:spacing w:after="0" w:line="480" w:lineRule="auto"/>
+        <w:ind w:left="720" w:firstLine="720"/>
+        <w:rPr>
+          <w:rFonts w:ascii="Century Gothic" w:hAnsi="Century Gothic"/>
+        </w:rPr>
+      </w:pPr>
+      <w:r>
+        <w:rPr>
+          <w:rFonts w:ascii="Century Gothic" w:hAnsi="Century Gothic"/>
+          <w:b/>
+        </w:rPr>
+        <w:t>Reports.</w:t>
+      </w:r>
+      <w:r>
+        <w:rPr>
+          <w:rFonts w:ascii="Century Gothic" w:hAnsi="Century Gothic"/>
+        </w:rPr>
+        <w:t xml:space="preserve"> Admin and Partners have this module to show the summary of numbers of attendees in an event, ratings and reviews from the user who had joined the event in order to improve such activities. </w:t>
+      </w:r>
+    </w:p>
+    <w:p>
+      <w:pPr>
         <w:suppressAutoHyphens/>
         <w:autoSpaceDE w:val="0"/>
         <w:autoSpaceDN w:val="0"/>
@@ -1147,14 +1390,6 @@
           <w:sz w:val="24"/>
         </w:rPr>
       </w:pPr>
-      <w:r>
-        <w:rPr>
-          <w:rFonts w:ascii="Century Gothic" w:hAnsi="Century Gothic"/>
-          <w:b/>
-          <w:sz w:val="24"/>
-        </w:rPr>
-        <w:t>Implementation Issues</w:t>
-      </w:r>
     </w:p>
     <w:p>
       <w:pPr>
@@ -1172,13 +1407,57 @@
           <w:sz w:val="24"/>
         </w:rPr>
       </w:pPr>
-      <w:r>
+      <w:bookmarkStart w:id="0" w:name="_GoBack"/>
+      <w:bookmarkEnd w:id="0"/>
+    </w:p>
+    <w:p>
+      <w:pPr>
+        <w:suppressAutoHyphens/>
+        <w:autoSpaceDE w:val="0"/>
+        <w:autoSpaceDN w:val="0"/>
+        <w:adjustRightInd w:val="0"/>
+        <w:spacing w:after="0" w:line="480" w:lineRule="auto"/>
+        <w:ind w:firstLine="720"/>
+        <w:jc w:val="both"/>
+        <w:textAlignment w:val="center"/>
         <w:rPr>
           <w:rFonts w:ascii="Century Gothic" w:hAnsi="Century Gothic"/>
           <w:b/>
           <w:sz w:val="24"/>
         </w:rPr>
+      </w:pPr>
+      <w:r>
+        <w:rPr>
+          <w:rFonts w:ascii="Century Gothic" w:hAnsi="Century Gothic"/>
+          <w:b/>
+          <w:sz w:val="24"/>
+        </w:rPr>
         <w:lastRenderedPageBreak/>
+        <w:t>Implementation Issues</w:t>
+      </w:r>
+    </w:p>
+    <w:p>
+      <w:pPr>
+        <w:suppressAutoHyphens/>
+        <w:autoSpaceDE w:val="0"/>
+        <w:autoSpaceDN w:val="0"/>
+        <w:adjustRightInd w:val="0"/>
+        <w:spacing w:after="0" w:line="480" w:lineRule="auto"/>
+        <w:ind w:firstLine="720"/>
+        <w:jc w:val="both"/>
+        <w:textAlignment w:val="center"/>
+        <w:rPr>
+          <w:rFonts w:ascii="Century Gothic" w:hAnsi="Century Gothic"/>
+          <w:b/>
+          <w:sz w:val="24"/>
+        </w:rPr>
+      </w:pPr>
+      <w:r>
+        <w:rPr>
+          <w:rFonts w:ascii="Century Gothic" w:hAnsi="Century Gothic"/>
+          <w:b/>
+          <w:sz w:val="24"/>
+        </w:rPr>
         <w:tab/>
         <w:t>Hardware and Software Requirement</w:t>
       </w:r>
@@ -4788,6 +5067,7 @@
           <w:b/>
           <w:sz w:val="24"/>
         </w:rPr>
+        <w:lastRenderedPageBreak/>
         <w:t>Budget Feasibility</w:t>
       </w:r>
     </w:p>
@@ -4811,7 +5091,6 @@
           <w:rFonts w:ascii="Century Gothic" w:eastAsia="Times New Roman" w:hAnsi="Century Gothic" w:cs="Arial"/>
           <w:bCs/>
         </w:rPr>
-        <w:lastRenderedPageBreak/>
         <w:t>In order to prove that cost spent by the project would be worthwhile, a Net-Present Value and Payback Analysis were done. However, the benefits of the project must be enumerated and justified before proceeding to the analysis.</w:t>
       </w:r>
     </w:p>
@@ -5213,6 +5492,7 @@
           <w:b/>
           <w:bCs/>
         </w:rPr>
+        <w:lastRenderedPageBreak/>
         <w:t xml:space="preserve">Table 6. </w:t>
       </w:r>
       <w:r>
@@ -5258,7 +5538,6 @@
           <w:noProof/>
           <w:lang w:val="en-US"/>
         </w:rPr>
-        <w:lastRenderedPageBreak/>
         <w:drawing>
           <wp:inline distT="0" distB="0" distL="0" distR="0" wp14:anchorId="3EBDF461" wp14:editId="3DC4A69B">
             <wp:extent cx="5486400" cy="2986067"/>
@@ -5625,6 +5904,7 @@
         <w:rPr>
           <w:rFonts w:ascii="Century Gothic" w:hAnsi="Century Gothic"/>
         </w:rPr>
+        <w:lastRenderedPageBreak/>
         <w:t xml:space="preserve">Aside from the weekly status reports and meetings, each team member was expected to report daily and update tasks via </w:t>
       </w:r>
       <w:r>
@@ -5637,14 +5917,7 @@
         <w:rPr>
           <w:rFonts w:ascii="Century Gothic" w:hAnsi="Century Gothic"/>
         </w:rPr>
-        <w:t xml:space="preserve">ashboard. </w:t>
-      </w:r>
-      <w:r>
-        <w:rPr>
-          <w:rFonts w:ascii="Century Gothic" w:hAnsi="Century Gothic"/>
-        </w:rPr>
-        <w:lastRenderedPageBreak/>
-        <w:t>Th</w:t>
+        <w:t>ashboard. Th</w:t>
       </w:r>
       <w:r>
         <w:rPr>
@@ -6422,7 +6695,14 @@
               <w:rPr>
                 <w:rFonts w:ascii="Century Gothic" w:hAnsi="Century Gothic"/>
               </w:rPr>
-              <w:t>Focus and finish first the initial objectives and features of the project. Since the methodology is prototyping, changes or additions can be integrated in the next update.</w:t>
+              <w:t xml:space="preserve">Focus and finish first the initial objectives and features of the project. Since the methodology is prototyping, changes or </w:t>
+            </w:r>
+            <w:r>
+              <w:rPr>
+                <w:rFonts w:ascii="Century Gothic" w:hAnsi="Century Gothic"/>
+              </w:rPr>
+              <w:lastRenderedPageBreak/>
+              <w:t>additions can be integrated in the next update.</w:t>
             </w:r>
           </w:p>
         </w:tc>
@@ -6442,6 +6722,7 @@
               <w:rPr>
                 <w:rFonts w:ascii="Century Gothic" w:hAnsi="Century Gothic"/>
               </w:rPr>
+              <w:lastRenderedPageBreak/>
               <w:t>The scope uncontrollably change and grow due to client requests and other factors.</w:t>
             </w:r>
           </w:p>
@@ -6827,7 +7108,7 @@
           <w:rFonts w:ascii="Century Gothic" w:hAnsi="Century Gothic"/>
           <w:sz w:val="24"/>
         </w:rPr>
-        <w:t xml:space="preserve">Re-COP Admin – the administrator of the website can do the following: (1) views the pending outreach activities, approved or disapproved outreach activities, completed outreach activities, (2) approves proposed outreach activities proposed by partners and linkages, (3) declines proposed activities by partners and linkages due to certain grounds like not proposing the activity 2 weeks before the activity, unclear information of the proposed activity, (4) cancel events due to certain grounds e.g. bad weather (5) create institutional outreach activities that registered users can view and join (6) arrange memorandum of agreement for partners and linkages (7) notifies the joined registered users about upcoming outreach activities that the registered users joined, also notifies users about outreach activities so that users can join the activity (8) budgets </w:t>
+        <w:t xml:space="preserve">Re-COP Admin – the administrator of the website can do the following: (1) views the pending outreach activities, approved or disapproved outreach activities, completed outreach activities, (2) approves proposed outreach activities proposed by partners and linkages, (3) declines proposed activities by partners and linkages due to certain grounds like not proposing the activity 2 weeks before the activity, unclear information of the proposed activity, (4) cancel events due to certain grounds e.g. bad weather (5) create institutional outreach activities that registered users can view and join (6) arrange memorandum of agreement for partners and linkages (7) notifies the joined registered users about upcoming outreach activities that the registered users joined, also notifies </w:t>
       </w:r>
       <w:r>
         <w:rPr>
@@ -6835,7 +7116,7 @@
           <w:sz w:val="24"/>
         </w:rPr>
         <w:lastRenderedPageBreak/>
-        <w:t xml:space="preserve">institutional activities of the Re-COP (9) schedules the outreach </w:t>
+        <w:t xml:space="preserve">users about outreach activities so that users can join the activity (8) budgets institutional activities of the Re-COP (9) schedules the outreach </w:t>
       </w:r>
       <w:proofErr w:type="spellStart"/>
       <w:r>
@@ -7083,8 +7364,6 @@
           <w:rFonts w:ascii="Century Gothic" w:hAnsi="Century Gothic"/>
         </w:rPr>
       </w:pPr>
-      <w:bookmarkStart w:id="0" w:name="_GoBack"/>
-      <w:bookmarkEnd w:id="0"/>
     </w:p>
     <w:sectPr>
       <w:pgSz w:w="12240" w:h="15840"/>

</xml_diff>